<commit_message>
Add title, abbstract, and TOC
</commit_message>
<xml_diff>
--- a/7047-002-FinalProject-Group12.docx
+++ b/7047-002-FinalProject-Group12.docx
@@ -2,7 +2,517 @@
 <file path=word/document.xml><?xml version="1.0" encoding="utf-8"?>
 <w:document xmlns:wpc="http://schemas.microsoft.com/office/word/2010/wordprocessingCanvas" xmlns:cx="http://schemas.microsoft.com/office/drawing/2014/chartex" xmlns:cx1="http://schemas.microsoft.com/office/drawing/2015/9/8/chartex" xmlns:cx2="http://schemas.microsoft.com/office/drawing/2015/10/21/chartex" xmlns:cx3="http://schemas.microsoft.com/office/drawing/2016/5/9/chartex" xmlns:cx4="http://schemas.microsoft.com/office/drawing/2016/5/10/chartex" xmlns:cx5="http://schemas.microsoft.com/office/drawing/2016/5/11/chartex" xmlns:cx6="http://schemas.microsoft.com/office/drawing/2016/5/12/chartex" xmlns:cx7="http://schemas.microsoft.com/office/drawing/2016/5/13/chartex" xmlns:cx8="http://schemas.microsoft.com/office/drawing/2016/5/14/chartex" xmlns:mc="http://schemas.openxmlformats.org/markup-compatibility/2006" xmlns:aink="http://schemas.microsoft.com/office/drawing/2016/ink" xmlns:am3d="http://schemas.microsoft.com/office/drawing/2017/model3d" xmlns:o="urn:schemas-microsoft-com:office:office" xmlns:r="http://schemas.openxmlformats.org/officeDocument/2006/relationships" xmlns:m="http://schemas.openxmlformats.org/officeDocument/2006/math" xmlns:v="urn:schemas-microsoft-com:vml" xmlns:wp14="http://schemas.microsoft.com/office/word/2010/wordprocessingDrawing" xmlns:wp="http://schemas.openxmlformats.org/drawingml/2006/wordprocessingDrawing" xmlns:w10="urn:schemas-microsoft-com:office:word" xmlns:w="http://schemas.openxmlformats.org/wordprocessingml/2006/main" xmlns:w14="http://schemas.microsoft.com/office/word/2010/wordml" xmlns:w15="http://schemas.microsoft.com/office/word/2012/wordml" xmlns:w16cid="http://schemas.microsoft.com/office/word/2016/wordml/cid" xmlns:w16se="http://schemas.microsoft.com/office/word/2015/wordml/symex" xmlns:wpg="http://schemas.microsoft.com/office/word/2010/wordprocessingGroup" xmlns:wpi="http://schemas.microsoft.com/office/word/2010/wordprocessingInk" xmlns:wne="http://schemas.microsoft.com/office/word/2006/wordml" xmlns:wps="http://schemas.microsoft.com/office/word/2010/wordprocessingShape" mc:Ignorable="w14 w15 w16se w16cid wp14">
   <w:body>
-    <w:p/>
+    <w:p>
+      <w:pPr>
+        <w:pStyle w:val="Title"/>
+        <w:jc w:val="center"/>
+      </w:pPr>
+      <w:r>
+        <w:t>The title goes here</w:t>
+      </w:r>
+    </w:p>
+    <w:p>
+      <w:pPr>
+        <w:jc w:val="center"/>
+        <w:rPr>
+          <w:sz w:val="24"/>
+          <w:szCs w:val="24"/>
+        </w:rPr>
+      </w:pPr>
+      <w:r>
+        <w:rPr>
+          <w:sz w:val="24"/>
+          <w:szCs w:val="24"/>
+        </w:rPr>
+        <w:t xml:space="preserve">Group 12: </w:t>
+      </w:r>
+      <w:r>
+        <w:rPr>
+          <w:sz w:val="24"/>
+          <w:szCs w:val="24"/>
+        </w:rPr>
+        <w:t>Ethan Hodys, Vincent Chiang</w:t>
+      </w:r>
+    </w:p>
+    <w:p>
+      <w:pPr>
+        <w:rPr>
+          <w:sz w:val="24"/>
+          <w:szCs w:val="24"/>
+        </w:rPr>
+      </w:pPr>
+    </w:p>
+    <w:p>
+      <w:pPr>
+        <w:rPr>
+          <w:sz w:val="24"/>
+          <w:szCs w:val="24"/>
+        </w:rPr>
+      </w:pPr>
+    </w:p>
+    <w:p>
+      <w:pPr>
+        <w:rPr>
+          <w:sz w:val="24"/>
+          <w:szCs w:val="24"/>
+        </w:rPr>
+      </w:pPr>
+      <w:r>
+        <w:rPr>
+          <w:i/>
+          <w:iCs/>
+          <w:sz w:val="24"/>
+          <w:szCs w:val="24"/>
+        </w:rPr>
+        <w:t>Abstract</w:t>
+      </w:r>
+      <w:r>
+        <w:rPr>
+          <w:sz w:val="24"/>
+          <w:szCs w:val="24"/>
+        </w:rPr>
+        <w:t xml:space="preserve">: </w:t>
+      </w:r>
+      <w:r>
+        <w:rPr>
+          <w:sz w:val="24"/>
+          <w:szCs w:val="24"/>
+        </w:rPr>
+        <w:t>Minimum wage amounts and policy are, sadly, a contentious issue within the Unites States and have been for decades. This research is an exploratory analysis using a state’s minimum wage characteristics as a proxy indicator for the general well-being of a state’s citizens.  We will be using 3 key sociological metrics to form a single composite index by which to rank each state.</w:t>
+      </w:r>
+    </w:p>
+    <w:p>
+      <w:pPr>
+        <w:rPr>
+          <w:sz w:val="24"/>
+          <w:szCs w:val="24"/>
+        </w:rPr>
+      </w:pPr>
+    </w:p>
+    <w:p>
+      <w:pPr>
+        <w:rPr>
+          <w:sz w:val="24"/>
+          <w:szCs w:val="24"/>
+        </w:rPr>
+      </w:pPr>
+    </w:p>
+    <w:sdt>
+      <w:sdtPr>
+        <w:id w:val="-1569957395"/>
+        <w:docPartObj>
+          <w:docPartGallery w:val="Table of Contents"/>
+          <w:docPartUnique/>
+        </w:docPartObj>
+      </w:sdtPr>
+      <w:sdtEndPr>
+        <w:rPr>
+          <w:rFonts w:asciiTheme="minorHAnsi" w:eastAsiaTheme="minorHAnsi" w:hAnsiTheme="minorHAnsi" w:cstheme="minorBidi"/>
+          <w:b/>
+          <w:bCs/>
+          <w:noProof/>
+          <w:color w:val="auto"/>
+          <w:sz w:val="22"/>
+          <w:szCs w:val="22"/>
+        </w:rPr>
+      </w:sdtEndPr>
+      <w:sdtContent>
+        <w:p>
+          <w:pPr>
+            <w:pStyle w:val="TOCHeading"/>
+          </w:pPr>
+          <w:r>
+            <w:t>Contents</w:t>
+          </w:r>
+        </w:p>
+        <w:p>
+          <w:pPr>
+            <w:pStyle w:val="TOC1"/>
+            <w:tabs>
+              <w:tab w:val="right" w:leader="dot" w:pos="9350"/>
+            </w:tabs>
+            <w:rPr>
+              <w:noProof/>
+            </w:rPr>
+          </w:pPr>
+          <w:r>
+            <w:fldChar w:fldCharType="begin"/>
+          </w:r>
+          <w:r>
+            <w:instrText xml:space="preserve"> TOC \o "1-3" \h \z \u </w:instrText>
+          </w:r>
+          <w:r>
+            <w:fldChar w:fldCharType="separate"/>
+          </w:r>
+          <w:hyperlink w:anchor="_Toc38626099" w:history="1">
+            <w:r>
+              <w:rPr>
+                <w:rStyle w:val="Hyperlink"/>
+                <w:noProof/>
+              </w:rPr>
+              <w:t>Introduction</w:t>
+            </w:r>
+            <w:r>
+              <w:rPr>
+                <w:noProof/>
+                <w:webHidden/>
+              </w:rPr>
+              <w:tab/>
+            </w:r>
+            <w:r>
+              <w:rPr>
+                <w:noProof/>
+                <w:webHidden/>
+              </w:rPr>
+              <w:fldChar w:fldCharType="begin"/>
+            </w:r>
+            <w:r>
+              <w:rPr>
+                <w:noProof/>
+                <w:webHidden/>
+              </w:rPr>
+              <w:instrText xml:space="preserve"> PAGEREF _Toc38626099 \h </w:instrText>
+            </w:r>
+            <w:r>
+              <w:rPr>
+                <w:noProof/>
+                <w:webHidden/>
+              </w:rPr>
+            </w:r>
+            <w:r>
+              <w:rPr>
+                <w:noProof/>
+                <w:webHidden/>
+              </w:rPr>
+              <w:fldChar w:fldCharType="separate"/>
+            </w:r>
+            <w:r>
+              <w:rPr>
+                <w:noProof/>
+                <w:webHidden/>
+              </w:rPr>
+              <w:t>2</w:t>
+            </w:r>
+            <w:r>
+              <w:rPr>
+                <w:noProof/>
+                <w:webHidden/>
+              </w:rPr>
+              <w:fldChar w:fldCharType="end"/>
+            </w:r>
+          </w:hyperlink>
+        </w:p>
+        <w:p>
+          <w:pPr>
+            <w:pStyle w:val="TOC1"/>
+            <w:tabs>
+              <w:tab w:val="right" w:leader="dot" w:pos="9350"/>
+            </w:tabs>
+            <w:rPr>
+              <w:noProof/>
+            </w:rPr>
+          </w:pPr>
+          <w:hyperlink w:anchor="_Toc38626100" w:history="1">
+            <w:r>
+              <w:rPr>
+                <w:rStyle w:val="Hyperlink"/>
+                <w:noProof/>
+              </w:rPr>
+              <w:t>Conclusion</w:t>
+            </w:r>
+            <w:r>
+              <w:rPr>
+                <w:noProof/>
+                <w:webHidden/>
+              </w:rPr>
+              <w:tab/>
+            </w:r>
+            <w:r>
+              <w:rPr>
+                <w:noProof/>
+                <w:webHidden/>
+              </w:rPr>
+              <w:fldChar w:fldCharType="begin"/>
+            </w:r>
+            <w:r>
+              <w:rPr>
+                <w:noProof/>
+                <w:webHidden/>
+              </w:rPr>
+              <w:instrText xml:space="preserve"> PAGEREF _Toc38626100 \h </w:instrText>
+            </w:r>
+            <w:r>
+              <w:rPr>
+                <w:noProof/>
+                <w:webHidden/>
+              </w:rPr>
+            </w:r>
+            <w:r>
+              <w:rPr>
+                <w:noProof/>
+                <w:webHidden/>
+              </w:rPr>
+              <w:fldChar w:fldCharType="separate"/>
+            </w:r>
+            <w:r>
+              <w:rPr>
+                <w:noProof/>
+                <w:webHidden/>
+              </w:rPr>
+              <w:t>3</w:t>
+            </w:r>
+            <w:r>
+              <w:rPr>
+                <w:noProof/>
+                <w:webHidden/>
+              </w:rPr>
+              <w:fldChar w:fldCharType="end"/>
+            </w:r>
+          </w:hyperlink>
+        </w:p>
+        <w:p>
+          <w:pPr>
+            <w:pStyle w:val="TOC1"/>
+            <w:tabs>
+              <w:tab w:val="right" w:leader="dot" w:pos="9350"/>
+            </w:tabs>
+            <w:rPr>
+              <w:noProof/>
+            </w:rPr>
+          </w:pPr>
+          <w:hyperlink w:anchor="_Toc38626101" w:history="1">
+            <w:r>
+              <w:rPr>
+                <w:rStyle w:val="Hyperlink"/>
+                <w:noProof/>
+              </w:rPr>
+              <w:t>Bibliography</w:t>
+            </w:r>
+            <w:r>
+              <w:rPr>
+                <w:noProof/>
+                <w:webHidden/>
+              </w:rPr>
+              <w:tab/>
+            </w:r>
+            <w:r>
+              <w:rPr>
+                <w:noProof/>
+                <w:webHidden/>
+              </w:rPr>
+              <w:fldChar w:fldCharType="begin"/>
+            </w:r>
+            <w:r>
+              <w:rPr>
+                <w:noProof/>
+                <w:webHidden/>
+              </w:rPr>
+              <w:instrText xml:space="preserve"> PAGEREF _Toc38626101 \h </w:instrText>
+            </w:r>
+            <w:r>
+              <w:rPr>
+                <w:noProof/>
+                <w:webHidden/>
+              </w:rPr>
+            </w:r>
+            <w:r>
+              <w:rPr>
+                <w:noProof/>
+                <w:webHidden/>
+              </w:rPr>
+              <w:fldChar w:fldCharType="separate"/>
+            </w:r>
+            <w:r>
+              <w:rPr>
+                <w:noProof/>
+                <w:webHidden/>
+              </w:rPr>
+              <w:t>4</w:t>
+            </w:r>
+            <w:r>
+              <w:rPr>
+                <w:noProof/>
+                <w:webHidden/>
+              </w:rPr>
+              <w:fldChar w:fldCharType="end"/>
+            </w:r>
+          </w:hyperlink>
+        </w:p>
+        <w:p>
+          <w:r>
+            <w:rPr>
+              <w:b/>
+              <w:bCs/>
+              <w:noProof/>
+            </w:rPr>
+            <w:fldChar w:fldCharType="end"/>
+          </w:r>
+        </w:p>
+      </w:sdtContent>
+    </w:sdt>
+    <w:p>
+      <w:pPr>
+        <w:rPr>
+          <w:sz w:val="24"/>
+          <w:szCs w:val="24"/>
+        </w:rPr>
+      </w:pPr>
+      <w:r>
+        <w:rPr>
+          <w:sz w:val="24"/>
+          <w:szCs w:val="24"/>
+        </w:rPr>
+        <w:br w:type="page"/>
+      </w:r>
+    </w:p>
+    <w:p>
+      <w:pPr>
+        <w:pStyle w:val="Heading1"/>
+      </w:pPr>
+      <w:bookmarkStart w:id="0" w:name="_Toc38626099"/>
+      <w:r>
+        <w:lastRenderedPageBreak/>
+        <w:t>Introduction</w:t>
+      </w:r>
+      <w:bookmarkEnd w:id="0"/>
+    </w:p>
+    <w:p>
+      <w:pPr>
+        <w:rPr>
+          <w:sz w:val="24"/>
+          <w:szCs w:val="24"/>
+        </w:rPr>
+      </w:pPr>
+    </w:p>
+    <w:p>
+      <w:pPr>
+        <w:rPr>
+          <w:sz w:val="24"/>
+          <w:szCs w:val="24"/>
+        </w:rPr>
+      </w:pPr>
+      <w:r>
+        <w:rPr>
+          <w:sz w:val="24"/>
+          <w:szCs w:val="24"/>
+        </w:rPr>
+        <w:t>Start the section</w:t>
+      </w:r>
+    </w:p>
+    <w:p>
+      <w:pPr>
+        <w:rPr>
+          <w:sz w:val="24"/>
+          <w:szCs w:val="24"/>
+        </w:rPr>
+      </w:pPr>
+      <w:r>
+        <w:rPr>
+          <w:sz w:val="24"/>
+          <w:szCs w:val="24"/>
+        </w:rPr>
+        <w:br w:type="page"/>
+      </w:r>
+    </w:p>
+    <w:p>
+      <w:pPr>
+        <w:pStyle w:val="Heading1"/>
+      </w:pPr>
+      <w:bookmarkStart w:id="1" w:name="_Toc38626100"/>
+      <w:r>
+        <w:lastRenderedPageBreak/>
+        <w:t>Conclusion</w:t>
+      </w:r>
+      <w:bookmarkEnd w:id="1"/>
+    </w:p>
+    <w:p>
+      <w:pPr>
+        <w:rPr>
+          <w:sz w:val="24"/>
+          <w:szCs w:val="24"/>
+        </w:rPr>
+      </w:pPr>
+    </w:p>
+    <w:p>
+      <w:pPr>
+        <w:rPr>
+          <w:sz w:val="24"/>
+          <w:szCs w:val="24"/>
+        </w:rPr>
+      </w:pPr>
+      <w:r>
+        <w:rPr>
+          <w:sz w:val="24"/>
+          <w:szCs w:val="24"/>
+        </w:rPr>
+        <w:t>Start the section</w:t>
+      </w:r>
+    </w:p>
+    <w:p>
+      <w:pPr>
+        <w:rPr>
+          <w:sz w:val="24"/>
+          <w:szCs w:val="24"/>
+        </w:rPr>
+      </w:pPr>
+    </w:p>
+    <w:p>
+      <w:pPr>
+        <w:rPr>
+          <w:sz w:val="24"/>
+          <w:szCs w:val="24"/>
+        </w:rPr>
+      </w:pPr>
+      <w:r>
+        <w:rPr>
+          <w:sz w:val="24"/>
+          <w:szCs w:val="24"/>
+        </w:rPr>
+        <w:br w:type="page"/>
+      </w:r>
+    </w:p>
+    <w:p>
+      <w:pPr>
+        <w:pStyle w:val="Heading1"/>
+      </w:pPr>
+      <w:bookmarkStart w:id="2" w:name="_Toc38626101"/>
+      <w:r>
+        <w:lastRenderedPageBreak/>
+        <w:t>Bibliography</w:t>
+      </w:r>
+      <w:bookmarkEnd w:id="2"/>
+    </w:p>
+    <w:p>
+      <w:pPr>
+        <w:rPr>
+          <w:sz w:val="24"/>
+          <w:szCs w:val="24"/>
+        </w:rPr>
+      </w:pPr>
+    </w:p>
+    <w:p>
+      <w:pPr>
+        <w:rPr>
+          <w:sz w:val="24"/>
+          <w:szCs w:val="24"/>
+        </w:rPr>
+      </w:pPr>
+      <w:r>
+        <w:rPr>
+          <w:sz w:val="24"/>
+          <w:szCs w:val="24"/>
+        </w:rPr>
+        <w:t>Start the section</w:t>
+      </w:r>
+    </w:p>
+    <w:p>
+      <w:pPr>
+        <w:rPr>
+          <w:sz w:val="24"/>
+          <w:szCs w:val="24"/>
+        </w:rPr>
+      </w:pPr>
+    </w:p>
     <w:sectPr>
       <w:pgSz w:w="12240" w:h="15840"/>
       <w:pgMar w:top="1440" w:right="1440" w:bottom="1440" w:left="1440" w:header="720" w:footer="720" w:gutter="0"/>
@@ -412,6 +922,27 @@
     <w:name w:val="Normal"/>
     <w:qFormat/>
   </w:style>
+  <w:style w:type="paragraph" w:styleId="Heading1">
+    <w:name w:val="heading 1"/>
+    <w:basedOn w:val="Normal"/>
+    <w:next w:val="Normal"/>
+    <w:link w:val="Heading1Char"/>
+    <w:uiPriority w:val="9"/>
+    <w:qFormat/>
+    <w:rsid w:val="00C347C6"/>
+    <w:pPr>
+      <w:keepNext/>
+      <w:keepLines/>
+      <w:spacing w:before="240" w:after="0"/>
+      <w:outlineLvl w:val="0"/>
+    </w:pPr>
+    <w:rPr>
+      <w:rFonts w:asciiTheme="majorHAnsi" w:eastAsiaTheme="majorEastAsia" w:hAnsiTheme="majorHAnsi" w:cstheme="majorBidi"/>
+      <w:color w:val="2F5496" w:themeColor="accent1" w:themeShade="BF"/>
+      <w:sz w:val="32"/>
+      <w:szCs w:val="32"/>
+    </w:rPr>
+  </w:style>
   <w:style w:type="character" w:default="1" w:styleId="DefaultParagraphFont">
     <w:name w:val="Default Paragraph Font"/>
     <w:uiPriority w:val="1"/>
@@ -438,6 +969,88 @@
     <w:uiPriority w:val="99"/>
     <w:semiHidden/>
     <w:unhideWhenUsed/>
+  </w:style>
+  <w:style w:type="paragraph" w:styleId="Title">
+    <w:name w:val="Title"/>
+    <w:basedOn w:val="Normal"/>
+    <w:next w:val="Normal"/>
+    <w:link w:val="TitleChar"/>
+    <w:uiPriority w:val="10"/>
+    <w:qFormat/>
+    <w:rsid w:val="00791949"/>
+    <w:pPr>
+      <w:spacing w:after="0" w:line="240" w:lineRule="auto"/>
+      <w:contextualSpacing/>
+    </w:pPr>
+    <w:rPr>
+      <w:rFonts w:asciiTheme="majorHAnsi" w:eastAsiaTheme="majorEastAsia" w:hAnsiTheme="majorHAnsi" w:cstheme="majorBidi"/>
+      <w:spacing w:val="-10"/>
+      <w:kern w:val="28"/>
+      <w:sz w:val="56"/>
+      <w:szCs w:val="56"/>
+    </w:rPr>
+  </w:style>
+  <w:style w:type="character" w:customStyle="1" w:styleId="TitleChar">
+    <w:name w:val="Title Char"/>
+    <w:basedOn w:val="DefaultParagraphFont"/>
+    <w:link w:val="Title"/>
+    <w:uiPriority w:val="10"/>
+    <w:rsid w:val="00791949"/>
+    <w:rPr>
+      <w:rFonts w:asciiTheme="majorHAnsi" w:eastAsiaTheme="majorEastAsia" w:hAnsiTheme="majorHAnsi" w:cstheme="majorBidi"/>
+      <w:spacing w:val="-10"/>
+      <w:kern w:val="28"/>
+      <w:sz w:val="56"/>
+      <w:szCs w:val="56"/>
+    </w:rPr>
+  </w:style>
+  <w:style w:type="character" w:customStyle="1" w:styleId="Heading1Char">
+    <w:name w:val="Heading 1 Char"/>
+    <w:basedOn w:val="DefaultParagraphFont"/>
+    <w:link w:val="Heading1"/>
+    <w:uiPriority w:val="9"/>
+    <w:rsid w:val="00C347C6"/>
+    <w:rPr>
+      <w:rFonts w:asciiTheme="majorHAnsi" w:eastAsiaTheme="majorEastAsia" w:hAnsiTheme="majorHAnsi" w:cstheme="majorBidi"/>
+      <w:color w:val="2F5496" w:themeColor="accent1" w:themeShade="BF"/>
+      <w:sz w:val="32"/>
+      <w:szCs w:val="32"/>
+    </w:rPr>
+  </w:style>
+  <w:style w:type="paragraph" w:styleId="TOCHeading">
+    <w:name w:val="TOC Heading"/>
+    <w:basedOn w:val="Heading1"/>
+    <w:next w:val="Normal"/>
+    <w:uiPriority w:val="39"/>
+    <w:unhideWhenUsed/>
+    <w:qFormat/>
+    <w:rsid w:val="00C347C6"/>
+    <w:pPr>
+      <w:outlineLvl w:val="9"/>
+    </w:pPr>
+  </w:style>
+  <w:style w:type="paragraph" w:styleId="TOC1">
+    <w:name w:val="toc 1"/>
+    <w:basedOn w:val="Normal"/>
+    <w:next w:val="Normal"/>
+    <w:autoRedefine/>
+    <w:uiPriority w:val="39"/>
+    <w:unhideWhenUsed/>
+    <w:rsid w:val="00C347C6"/>
+    <w:pPr>
+      <w:spacing w:after="100"/>
+    </w:pPr>
+  </w:style>
+  <w:style w:type="character" w:styleId="Hyperlink">
+    <w:name w:val="Hyperlink"/>
+    <w:basedOn w:val="DefaultParagraphFont"/>
+    <w:uiPriority w:val="99"/>
+    <w:unhideWhenUsed/>
+    <w:rsid w:val="00C347C6"/>
+    <w:rPr>
+      <w:color w:val="0563C1" w:themeColor="hyperlink"/>
+      <w:u w:val="single"/>
+    </w:rPr>
   </w:style>
 </w:styles>
 </file>
@@ -735,4 +1348,16 @@
     </a:ext>
   </a:extLst>
 </a:theme>
+</file>
+
+<file path=customXml/item1.xml><?xml version="1.0" encoding="utf-8"?>
+<b:Sources xmlns:b="http://schemas.openxmlformats.org/officeDocument/2006/bibliography" xmlns="http://schemas.openxmlformats.org/officeDocument/2006/bibliography" SelectedStyle="\CHICAGO.XSL" StyleName="Chicago" Version="16"/>
+</file>
+
+<file path=customXml/itemProps1.xml><?xml version="1.0" encoding="utf-8"?>
+<ds:datastoreItem xmlns:ds="http://schemas.openxmlformats.org/officeDocument/2006/customXml" ds:itemID="{62B684F3-86B8-4B90-BEEF-4D1BFA170134}">
+  <ds:schemaRefs>
+    <ds:schemaRef ds:uri="http://schemas.openxmlformats.org/officeDocument/2006/bibliography"/>
+  </ds:schemaRefs>
+</ds:datastoreItem>
 </file>
</xml_diff>

<commit_message>
Testing a small change in GitHub
</commit_message>
<xml_diff>
--- a/7047-002-FinalProject-Group12.docx
+++ b/7047-002-FinalProject-Group12.docx
@@ -8,7 +8,7 @@
         <w:jc w:val="center"/>
       </w:pPr>
       <w:r>
-        <w:t>The title goes here</w:t>
+        <w:t>Spotify</w:t>
       </w:r>
     </w:p>
     <w:p>
@@ -71,14 +71,7 @@
           <w:sz w:val="24"/>
           <w:szCs w:val="24"/>
         </w:rPr>
-        <w:t xml:space="preserve">: </w:t>
-      </w:r>
-      <w:r>
-        <w:rPr>
-          <w:sz w:val="24"/>
-          <w:szCs w:val="24"/>
-        </w:rPr>
-        <w:t>Minimum wage amounts and policy are, sadly, a contentious issue within the Unites States and have been for decades. This research is an exploratory analysis using a state’s minimum wage characteristics as a proxy indicator for the general well-being of a state’s citizens.  We will be using 3 key sociological metrics to form a single composite index by which to rank each state.</w:t>
+        <w:t>: Minimum wage amounts and policy are, sadly, a contentious issue within the Unites States and have been for decades. This research is an exploratory analysis using a state’s minimum wage characteristics as a proxy indicator for the general well-being of a state’s citizens.  We will be using 3 key sociological metrics to form a single composite index by which to rank each state.</w:t>
       </w:r>
     </w:p>
     <w:p>
@@ -99,6 +92,12 @@
     </w:p>
     <w:sdt>
       <w:sdtPr>
+        <w:rPr>
+          <w:rFonts w:asciiTheme="minorHAnsi" w:eastAsiaTheme="minorHAnsi" w:hAnsiTheme="minorHAnsi" w:cstheme="minorBidi"/>
+          <w:color w:val="auto"/>
+          <w:sz w:val="22"/>
+          <w:szCs w:val="22"/>
+        </w:rPr>
         <w:id w:val="-1569957395"/>
         <w:docPartObj>
           <w:docPartGallery w:val="Table of Contents"/>
@@ -107,13 +106,9 @@
       </w:sdtPr>
       <w:sdtEndPr>
         <w:rPr>
-          <w:rFonts w:asciiTheme="minorHAnsi" w:eastAsiaTheme="minorHAnsi" w:hAnsiTheme="minorHAnsi" w:cstheme="minorBidi"/>
           <w:b/>
           <w:bCs/>
           <w:noProof/>
-          <w:color w:val="auto"/>
-          <w:sz w:val="22"/>
-          <w:szCs w:val="22"/>
         </w:rPr>
       </w:sdtEndPr>
       <w:sdtContent>
@@ -1355,7 +1350,7 @@
 </file>
 
 <file path=customXml/itemProps1.xml><?xml version="1.0" encoding="utf-8"?>
-<ds:datastoreItem xmlns:ds="http://schemas.openxmlformats.org/officeDocument/2006/customXml" ds:itemID="{62B684F3-86B8-4B90-BEEF-4D1BFA170134}">
+<ds:datastoreItem xmlns:ds="http://schemas.openxmlformats.org/officeDocument/2006/customXml" ds:itemID="{8FF9A471-44AD-4DD1-B75B-1872A23C0921}">
   <ds:schemaRefs>
     <ds:schemaRef ds:uri="http://schemas.openxmlformats.org/officeDocument/2006/bibliography"/>
   </ds:schemaRefs>

</xml_diff>

<commit_message>
Abstrect and Introduction are completed
</commit_message>
<xml_diff>
--- a/7047-002-FinalProject-Group12.docx
+++ b/7047-002-FinalProject-Group12.docx
@@ -381,23 +381,9 @@
         </w:rPr>
       </w:pPr>
     </w:p>
-    <w:p>
-      <w:pPr>
-        <w:rPr>
-          <w:sz w:val="24"/>
-          <w:szCs w:val="24"/>
-        </w:rPr>
-      </w:pPr>
-    </w:p>
     <w:sdt>
       <w:sdtPr>
-        <w:rPr>
-          <w:rFonts w:asciiTheme="minorHAnsi" w:eastAsiaTheme="minorHAnsi" w:hAnsiTheme="minorHAnsi" w:cstheme="minorBidi"/>
-          <w:color w:val="auto"/>
-          <w:sz w:val="22"/>
-          <w:szCs w:val="22"/>
-        </w:rPr>
-        <w:id w:val="-1569957395"/>
+        <w:id w:val="94918803"/>
         <w:docPartObj>
           <w:docPartGallery w:val="Table of Contents"/>
           <w:docPartUnique/>
@@ -405,17 +391,31 @@
       </w:sdtPr>
       <w:sdtEndPr>
         <w:rPr>
-          <w:rFonts w:eastAsiaTheme="minorEastAsia"/>
+          <w:rFonts w:asciiTheme="minorHAnsi" w:eastAsiaTheme="minorEastAsia" w:hAnsiTheme="minorHAnsi" w:cstheme="minorBidi"/>
           <w:smallCaps w:val="0"/>
           <w:noProof/>
+          <w:color w:val="auto"/>
+          <w:sz w:val="22"/>
+          <w:szCs w:val="22"/>
         </w:rPr>
       </w:sdtEndPr>
       <w:sdtContent>
         <w:p>
           <w:pPr>
             <w:pStyle w:val="TOCHeading"/>
+            <w:numPr>
+              <w:ilvl w:val="0"/>
+              <w:numId w:val="0"/>
+            </w:numPr>
+            <w:ind w:left="432" w:hanging="432"/>
+            <w:rPr>
+              <w:rStyle w:val="Strong"/>
+            </w:rPr>
           </w:pPr>
           <w:r>
+            <w:rPr>
+              <w:rStyle w:val="Strong"/>
+            </w:rPr>
             <w:t>Contents</w:t>
           </w:r>
         </w:p>
@@ -439,13 +439,13 @@
           <w:r>
             <w:fldChar w:fldCharType="separate"/>
           </w:r>
-          <w:hyperlink w:anchor="_Toc38641759" w:history="1">
+          <w:hyperlink w:anchor="_Toc38642346" w:history="1">
             <w:r>
               <w:rPr>
                 <w:rStyle w:val="Hyperlink"/>
                 <w:noProof/>
               </w:rPr>
-              <w:t>2</w:t>
+              <w:t>1</w:t>
             </w:r>
             <w:r>
               <w:rPr>
@@ -479,7 +479,7 @@
                 <w:noProof/>
                 <w:webHidden/>
               </w:rPr>
-              <w:instrText xml:space="preserve"> PAGEREF _Toc38641759 \h </w:instrText>
+              <w:instrText xml:space="preserve"> PAGEREF _Toc38642346 \h </w:instrText>
             </w:r>
             <w:r>
               <w:rPr>
@@ -521,13 +521,13 @@
               <w:noProof/>
             </w:rPr>
           </w:pPr>
-          <w:hyperlink w:anchor="_Toc38641760" w:history="1">
+          <w:hyperlink w:anchor="_Toc38642347" w:history="1">
             <w:r>
               <w:rPr>
                 <w:rStyle w:val="Hyperlink"/>
                 <w:noProof/>
               </w:rPr>
-              <w:t>3</w:t>
+              <w:t>2</w:t>
             </w:r>
             <w:r>
               <w:rPr>
@@ -540,7 +540,7 @@
                 <w:rStyle w:val="Hyperlink"/>
                 <w:noProof/>
               </w:rPr>
-              <w:t>Conclusion</w:t>
+              <w:t>Methodology and results</w:t>
             </w:r>
             <w:r>
               <w:rPr>
@@ -561,7 +561,7 @@
                 <w:noProof/>
                 <w:webHidden/>
               </w:rPr>
-              <w:instrText xml:space="preserve"> PAGEREF _Toc38641760 \h </w:instrText>
+              <w:instrText xml:space="preserve"> PAGEREF _Toc38642347 \h </w:instrText>
             </w:r>
             <w:r>
               <w:rPr>
@@ -581,7 +581,7 @@
                 <w:noProof/>
                 <w:webHidden/>
               </w:rPr>
-              <w:t>3</w:t>
+              <w:t>2</w:t>
             </w:r>
             <w:r>
               <w:rPr>
@@ -603,12 +603,94 @@
               <w:noProof/>
             </w:rPr>
           </w:pPr>
-          <w:hyperlink w:anchor="_Toc38641761" w:history="1">
+          <w:hyperlink w:anchor="_Toc38642348" w:history="1">
             <w:r>
               <w:rPr>
                 <w:rStyle w:val="Hyperlink"/>
                 <w:noProof/>
               </w:rPr>
+              <w:t>3</w:t>
+            </w:r>
+            <w:r>
+              <w:rPr>
+                <w:noProof/>
+              </w:rPr>
+              <w:tab/>
+            </w:r>
+            <w:r>
+              <w:rPr>
+                <w:rStyle w:val="Hyperlink"/>
+                <w:noProof/>
+              </w:rPr>
+              <w:t>Conclusion</w:t>
+            </w:r>
+            <w:r>
+              <w:rPr>
+                <w:noProof/>
+                <w:webHidden/>
+              </w:rPr>
+              <w:tab/>
+            </w:r>
+            <w:r>
+              <w:rPr>
+                <w:noProof/>
+                <w:webHidden/>
+              </w:rPr>
+              <w:fldChar w:fldCharType="begin"/>
+            </w:r>
+            <w:r>
+              <w:rPr>
+                <w:noProof/>
+                <w:webHidden/>
+              </w:rPr>
+              <w:instrText xml:space="preserve"> PAGEREF _Toc38642348 \h </w:instrText>
+            </w:r>
+            <w:r>
+              <w:rPr>
+                <w:noProof/>
+                <w:webHidden/>
+              </w:rPr>
+            </w:r>
+            <w:r>
+              <w:rPr>
+                <w:noProof/>
+                <w:webHidden/>
+              </w:rPr>
+              <w:fldChar w:fldCharType="separate"/>
+            </w:r>
+            <w:r>
+              <w:rPr>
+                <w:noProof/>
+                <w:webHidden/>
+              </w:rPr>
+              <w:t>3</w:t>
+            </w:r>
+            <w:r>
+              <w:rPr>
+                <w:noProof/>
+                <w:webHidden/>
+              </w:rPr>
+              <w:fldChar w:fldCharType="end"/>
+            </w:r>
+          </w:hyperlink>
+        </w:p>
+        <w:p>
+          <w:pPr>
+            <w:pStyle w:val="TOC1"/>
+            <w:tabs>
+              <w:tab w:val="left" w:pos="440"/>
+              <w:tab w:val="right" w:leader="dot" w:pos="9350"/>
+            </w:tabs>
+            <w:rPr>
+              <w:noProof/>
+            </w:rPr>
+          </w:pPr>
+          <w:hyperlink w:anchor="_Toc38642349" w:history="1">
+            <w:r>
+              <w:rPr>
+                <w:rStyle w:val="Hyperlink"/>
+                <w:noProof/>
+              </w:rPr>
               <w:t>4</w:t>
             </w:r>
             <w:r>
@@ -643,7 +725,7 @@
                 <w:noProof/>
                 <w:webHidden/>
               </w:rPr>
-              <w:instrText xml:space="preserve"> PAGEREF _Toc38641761 \h </w:instrText>
+              <w:instrText xml:space="preserve"> PAGEREF _Toc38642349 \h </w:instrText>
             </w:r>
             <w:r>
               <w:rPr>
@@ -704,35 +786,736 @@
     <w:p>
       <w:pPr>
         <w:pStyle w:val="Heading1"/>
-      </w:pPr>
-      <w:bookmarkStart w:id="0" w:name="_Toc38641759"/>
+        <w:numPr>
+          <w:ilvl w:val="0"/>
+          <w:numId w:val="11"/>
+        </w:numPr>
+      </w:pPr>
+      <w:bookmarkStart w:id="0" w:name="_Toc38642138"/>
+      <w:bookmarkStart w:id="1" w:name="_Toc38642240"/>
+      <w:bookmarkStart w:id="2" w:name="_Toc38642346"/>
       <w:r>
         <w:lastRenderedPageBreak/>
         <w:t>Introduction</w:t>
       </w:r>
       <w:bookmarkEnd w:id="0"/>
-    </w:p>
-    <w:p>
-      <w:pPr>
-        <w:rPr>
-          <w:sz w:val="24"/>
-          <w:szCs w:val="24"/>
-        </w:rPr>
-      </w:pPr>
-    </w:p>
-    <w:p>
-      <w:pPr>
-        <w:rPr>
-          <w:sz w:val="24"/>
-          <w:szCs w:val="24"/>
-        </w:rPr>
-      </w:pPr>
-      <w:r>
-        <w:rPr>
-          <w:sz w:val="24"/>
-          <w:szCs w:val="24"/>
-        </w:rPr>
-        <w:t>Start the section</w:t>
+      <w:bookmarkEnd w:id="1"/>
+      <w:bookmarkEnd w:id="2"/>
+    </w:p>
+    <w:p>
+      <w:pPr>
+        <w:ind w:firstLine="432"/>
+        <w:rPr>
+          <w:sz w:val="24"/>
+          <w:szCs w:val="24"/>
+        </w:rPr>
+      </w:pPr>
+      <w:r>
+        <w:rPr>
+          <w:sz w:val="24"/>
+          <w:szCs w:val="24"/>
+        </w:rPr>
+        <w:t>Music can have a powerful effect upon people emotionally and has played an important role in since the first human society.  Thus, being able to classify songs based on their musical features could prove to be a useful tool across many sectors.  While this paper will in no way be an exhaustive survey of the topic it will provide an initial exploratory analysis to help guide future research</w:t>
+      </w:r>
+    </w:p>
+    <w:p>
+      <w:pPr>
+        <w:ind w:firstLine="432"/>
+        <w:rPr>
+          <w:sz w:val="16"/>
+          <w:szCs w:val="16"/>
+        </w:rPr>
+      </w:pPr>
+      <w:r>
+        <w:rPr>
+          <w:sz w:val="24"/>
+          <w:szCs w:val="24"/>
+        </w:rPr>
+        <w:t xml:space="preserve">We have chosen to use the </w:t>
+      </w:r>
+      <w:r>
+        <w:rPr>
+          <w:sz w:val="24"/>
+          <w:szCs w:val="24"/>
+        </w:rPr>
+        <w:t xml:space="preserve">“Spotify Song Attributes” data set </w:t>
+      </w:r>
+      <w:r>
+        <w:rPr>
+          <w:sz w:val="24"/>
+          <w:szCs w:val="24"/>
+        </w:rPr>
+        <w:t>on</w:t>
+      </w:r>
+      <w:r>
+        <w:rPr>
+          <w:sz w:val="24"/>
+          <w:szCs w:val="24"/>
+        </w:rPr>
+        <w:t xml:space="preserve"> Kaggle</w:t>
+      </w:r>
+      <w:r>
+        <w:rPr>
+          <w:sz w:val="24"/>
+          <w:szCs w:val="24"/>
+        </w:rPr>
+        <w:t xml:space="preserve"> uploaded by George McIntire un</w:t>
+      </w:r>
+      <w:r>
+        <w:rPr>
+          <w:sz w:val="24"/>
+          <w:szCs w:val="24"/>
+        </w:rPr>
+        <w:t>der a CC-BY License</w:t>
+      </w:r>
+      <w:r>
+        <w:rPr>
+          <w:sz w:val="24"/>
+          <w:szCs w:val="24"/>
+        </w:rPr>
+        <w:t>.</w:t>
+      </w:r>
+      <w:r>
+        <w:rPr>
+          <w:sz w:val="24"/>
+          <w:szCs w:val="24"/>
+        </w:rPr>
+        <w:t xml:space="preserve"> </w:t>
+      </w:r>
+      <w:r>
+        <w:rPr>
+          <w:sz w:val="24"/>
+          <w:szCs w:val="24"/>
+        </w:rPr>
+        <w:t xml:space="preserve"> Below is a list of the variables in the dataset with their distributions </w:t>
+      </w:r>
+      <w:r>
+        <w:rPr>
+          <w:sz w:val="24"/>
+          <w:szCs w:val="24"/>
+        </w:rPr>
+        <w:t>except for</w:t>
+      </w:r>
+      <w:r>
+        <w:rPr>
+          <w:sz w:val="24"/>
+          <w:szCs w:val="24"/>
+        </w:rPr>
+        <w:t xml:space="preserve"> “track id” which is simply a unique identifier for </w:t>
+      </w:r>
+      <w:r>
+        <w:rPr>
+          <w:sz w:val="24"/>
+          <w:szCs w:val="24"/>
+        </w:rPr>
+        <w:t>a</w:t>
+      </w:r>
+      <w:r>
+        <w:rPr>
+          <w:sz w:val="24"/>
+          <w:szCs w:val="24"/>
+        </w:rPr>
+        <w:t xml:space="preserve"> song</w:t>
+      </w:r>
+      <w:r>
+        <w:rPr>
+          <w:sz w:val="24"/>
+          <w:szCs w:val="24"/>
+        </w:rPr>
+        <w:t xml:space="preserve"> (see appendix for details on the dataset)</w:t>
+      </w:r>
+      <w:r>
+        <w:rPr>
+          <w:sz w:val="24"/>
+          <w:szCs w:val="24"/>
+        </w:rPr>
+        <w:t xml:space="preserve">. </w:t>
+      </w:r>
+      <w:r>
+        <w:rPr>
+          <w:sz w:val="24"/>
+          <w:szCs w:val="24"/>
+        </w:rPr>
+        <w:t xml:space="preserve">  </w:t>
+      </w:r>
+    </w:p>
+    <w:p>
+      <w:pPr>
+        <w:ind w:left="-630"/>
+        <w:rPr>
+          <w:sz w:val="24"/>
+          <w:szCs w:val="24"/>
+        </w:rPr>
+      </w:pPr>
+      <w:r>
+        <w:rPr>
+          <w:noProof/>
+          <w:sz w:val="24"/>
+          <w:szCs w:val="24"/>
+        </w:rPr>
+        <w:drawing>
+          <wp:inline distT="0" distB="0" distL="0" distR="0" wp14:anchorId="3C154461" wp14:editId="689D8075">
+            <wp:extent cx="6890089" cy="1380226"/>
+            <wp:effectExtent l="0" t="0" r="6350" b="0"/>
+            <wp:docPr id="5" name="Picture 5"/>
+            <wp:cNvGraphicFramePr>
+              <a:graphicFrameLocks xmlns:a="http://schemas.openxmlformats.org/drawingml/2006/main" noChangeAspect="1"/>
+            </wp:cNvGraphicFramePr>
+            <a:graphic xmlns:a="http://schemas.openxmlformats.org/drawingml/2006/main">
+              <a:graphicData uri="http://schemas.openxmlformats.org/drawingml/2006/picture">
+                <pic:pic xmlns:pic="http://schemas.openxmlformats.org/drawingml/2006/picture">
+                  <pic:nvPicPr>
+                    <pic:cNvPr id="0" name="Picture 3"/>
+                    <pic:cNvPicPr>
+                      <a:picLocks noChangeAspect="1" noChangeArrowheads="1"/>
+                    </pic:cNvPicPr>
+                  </pic:nvPicPr>
+                  <pic:blipFill>
+                    <a:blip r:embed="rId6">
+                      <a:extLst>
+                        <a:ext uri="{28A0092B-C50C-407E-A947-70E740481C1C}">
+                          <a14:useLocalDpi xmlns:a14="http://schemas.microsoft.com/office/drawing/2010/main" val="0"/>
+                        </a:ext>
+                      </a:extLst>
+                    </a:blip>
+                    <a:srcRect/>
+                    <a:stretch>
+                      <a:fillRect/>
+                    </a:stretch>
+                  </pic:blipFill>
+                  <pic:spPr bwMode="auto">
+                    <a:xfrm>
+                      <a:off x="0" y="0"/>
+                      <a:ext cx="6917767" cy="1385770"/>
+                    </a:xfrm>
+                    <a:prstGeom prst="rect">
+                      <a:avLst/>
+                    </a:prstGeom>
+                    <a:noFill/>
+                    <a:ln>
+                      <a:noFill/>
+                    </a:ln>
+                  </pic:spPr>
+                </pic:pic>
+              </a:graphicData>
+            </a:graphic>
+          </wp:inline>
+        </w:drawing>
+      </w:r>
+    </w:p>
+    <w:p>
+      <w:pPr>
+        <w:rPr>
+          <w:sz w:val="24"/>
+          <w:szCs w:val="24"/>
+        </w:rPr>
+      </w:pPr>
+    </w:p>
+    <w:p>
+      <w:pPr>
+        <w:ind w:left="-630"/>
+        <w:rPr>
+          <w:sz w:val="24"/>
+          <w:szCs w:val="24"/>
+        </w:rPr>
+      </w:pPr>
+      <w:r>
+        <w:rPr>
+          <w:noProof/>
+          <w:sz w:val="24"/>
+          <w:szCs w:val="24"/>
+        </w:rPr>
+        <w:drawing>
+          <wp:inline distT="0" distB="0" distL="0" distR="0" wp14:anchorId="6F37F4F9" wp14:editId="604004AD">
+            <wp:extent cx="6932498" cy="1173192"/>
+            <wp:effectExtent l="0" t="0" r="1905" b="8255"/>
+            <wp:docPr id="6" name="Picture 6"/>
+            <wp:cNvGraphicFramePr>
+              <a:graphicFrameLocks xmlns:a="http://schemas.openxmlformats.org/drawingml/2006/main" noChangeAspect="1"/>
+            </wp:cNvGraphicFramePr>
+            <a:graphic xmlns:a="http://schemas.openxmlformats.org/drawingml/2006/main">
+              <a:graphicData uri="http://schemas.openxmlformats.org/drawingml/2006/picture">
+                <pic:pic xmlns:pic="http://schemas.openxmlformats.org/drawingml/2006/picture">
+                  <pic:nvPicPr>
+                    <pic:cNvPr id="0" name="Picture 4"/>
+                    <pic:cNvPicPr>
+                      <a:picLocks noChangeAspect="1" noChangeArrowheads="1"/>
+                    </pic:cNvPicPr>
+                  </pic:nvPicPr>
+                  <pic:blipFill>
+                    <a:blip r:embed="rId7">
+                      <a:extLst>
+                        <a:ext uri="{28A0092B-C50C-407E-A947-70E740481C1C}">
+                          <a14:useLocalDpi xmlns:a14="http://schemas.microsoft.com/office/drawing/2010/main" val="0"/>
+                        </a:ext>
+                      </a:extLst>
+                    </a:blip>
+                    <a:srcRect/>
+                    <a:stretch>
+                      <a:fillRect/>
+                    </a:stretch>
+                  </pic:blipFill>
+                  <pic:spPr bwMode="auto">
+                    <a:xfrm>
+                      <a:off x="0" y="0"/>
+                      <a:ext cx="7155012" cy="1210848"/>
+                    </a:xfrm>
+                    <a:prstGeom prst="rect">
+                      <a:avLst/>
+                    </a:prstGeom>
+                    <a:noFill/>
+                    <a:ln>
+                      <a:noFill/>
+                    </a:ln>
+                  </pic:spPr>
+                </pic:pic>
+              </a:graphicData>
+            </a:graphic>
+          </wp:inline>
+        </w:drawing>
+      </w:r>
+    </w:p>
+    <w:p>
+      <w:pPr>
+        <w:rPr>
+          <w:sz w:val="24"/>
+          <w:szCs w:val="24"/>
+        </w:rPr>
+      </w:pPr>
+    </w:p>
+    <w:p>
+      <w:pPr>
+        <w:rPr>
+          <w:sz w:val="24"/>
+          <w:szCs w:val="24"/>
+        </w:rPr>
+      </w:pPr>
+      <w:r>
+        <w:rPr>
+          <w:sz w:val="24"/>
+          <w:szCs w:val="24"/>
+        </w:rPr>
+        <w:t xml:space="preserve">We also added information on the biological sex of the performers using lists of popular names split between boy in girl.  We import the data into </w:t>
+      </w:r>
+      <w:proofErr w:type="spellStart"/>
+      <w:r>
+        <w:rPr>
+          <w:sz w:val="24"/>
+          <w:szCs w:val="24"/>
+        </w:rPr>
+        <w:t>Sql</w:t>
+      </w:r>
+      <w:proofErr w:type="spellEnd"/>
+      <w:r>
+        <w:rPr>
+          <w:sz w:val="24"/>
+          <w:szCs w:val="24"/>
+        </w:rPr>
+        <w:t xml:space="preserve"> Server to add the correct value for the new variable “</w:t>
+      </w:r>
+      <w:proofErr w:type="spellStart"/>
+      <w:r>
+        <w:rPr>
+          <w:sz w:val="24"/>
+          <w:szCs w:val="24"/>
+        </w:rPr>
+        <w:t>isMale</w:t>
+      </w:r>
+      <w:proofErr w:type="spellEnd"/>
+      <w:r>
+        <w:rPr>
+          <w:sz w:val="24"/>
+          <w:szCs w:val="24"/>
+        </w:rPr>
+        <w:t>” which is a simple bit variable of 0/1 for female/</w:t>
+      </w:r>
+      <w:r>
+        <w:rPr>
+          <w:sz w:val="24"/>
+          <w:szCs w:val="24"/>
+        </w:rPr>
+        <w:t>male,</w:t>
+      </w:r>
+      <w:r>
+        <w:rPr>
+          <w:sz w:val="24"/>
+          <w:szCs w:val="24"/>
+        </w:rPr>
+        <w:t xml:space="preserve"> respectively.</w:t>
+      </w:r>
+      <w:r>
+        <w:rPr>
+          <w:sz w:val="24"/>
+          <w:szCs w:val="24"/>
+        </w:rPr>
+        <w:t xml:space="preserve">  From our survey of the data and personal interests we identified 4 response variables of interest to use for our analysis:</w:t>
+      </w:r>
+    </w:p>
+    <w:p>
+      <w:pPr>
+        <w:pStyle w:val="ListParagraph"/>
+        <w:numPr>
+          <w:ilvl w:val="0"/>
+          <w:numId w:val="13"/>
+        </w:numPr>
+        <w:rPr>
+          <w:sz w:val="24"/>
+          <w:szCs w:val="24"/>
+        </w:rPr>
+      </w:pPr>
+      <w:r>
+        <w:rPr>
+          <w:sz w:val="24"/>
+          <w:szCs w:val="24"/>
+        </w:rPr>
+        <w:t>Danceability</w:t>
+      </w:r>
+    </w:p>
+    <w:p>
+      <w:pPr>
+        <w:pStyle w:val="ListParagraph"/>
+        <w:numPr>
+          <w:ilvl w:val="0"/>
+          <w:numId w:val="13"/>
+        </w:numPr>
+        <w:rPr>
+          <w:sz w:val="24"/>
+          <w:szCs w:val="24"/>
+        </w:rPr>
+      </w:pPr>
+      <w:r>
+        <w:rPr>
+          <w:sz w:val="24"/>
+          <w:szCs w:val="24"/>
+        </w:rPr>
+        <w:t>Genre</w:t>
+      </w:r>
+    </w:p>
+    <w:p>
+      <w:pPr>
+        <w:pStyle w:val="ListParagraph"/>
+        <w:numPr>
+          <w:ilvl w:val="0"/>
+          <w:numId w:val="13"/>
+        </w:numPr>
+        <w:rPr>
+          <w:sz w:val="24"/>
+          <w:szCs w:val="24"/>
+        </w:rPr>
+      </w:pPr>
+      <w:r>
+        <w:rPr>
+          <w:sz w:val="24"/>
+          <w:szCs w:val="24"/>
+        </w:rPr>
+        <w:t>Popularity</w:t>
+      </w:r>
+    </w:p>
+    <w:p>
+      <w:pPr>
+        <w:pStyle w:val="ListParagraph"/>
+        <w:numPr>
+          <w:ilvl w:val="0"/>
+          <w:numId w:val="13"/>
+        </w:numPr>
+        <w:rPr>
+          <w:sz w:val="24"/>
+          <w:szCs w:val="24"/>
+        </w:rPr>
+      </w:pPr>
+      <w:r>
+        <w:rPr>
+          <w:sz w:val="24"/>
+          <w:szCs w:val="24"/>
+        </w:rPr>
+        <w:t>Gender</w:t>
+      </w:r>
+    </w:p>
+    <w:p>
+      <w:pPr>
+        <w:rPr>
+          <w:sz w:val="24"/>
+          <w:szCs w:val="24"/>
+        </w:rPr>
+      </w:pPr>
+    </w:p>
+    <w:p>
+      <w:pPr>
+        <w:pStyle w:val="Heading1"/>
+      </w:pPr>
+      <w:bookmarkStart w:id="3" w:name="_Toc38642139"/>
+      <w:bookmarkStart w:id="4" w:name="_Toc38642241"/>
+      <w:bookmarkStart w:id="5" w:name="_Toc38642347"/>
+      <w:r>
+        <w:lastRenderedPageBreak/>
+        <w:t>Methodology and results</w:t>
+      </w:r>
+      <w:bookmarkEnd w:id="3"/>
+      <w:bookmarkEnd w:id="4"/>
+      <w:bookmarkEnd w:id="5"/>
+    </w:p>
+    <w:p>
+      <w:pPr>
+        <w:rPr>
+          <w:sz w:val="24"/>
+          <w:szCs w:val="24"/>
+        </w:rPr>
+      </w:pPr>
+    </w:p>
+    <w:p>
+      <w:pPr>
+        <w:rPr>
+          <w:sz w:val="24"/>
+          <w:szCs w:val="24"/>
+        </w:rPr>
+      </w:pPr>
+      <w:r>
+        <w:rPr>
+          <w:sz w:val="24"/>
+          <w:szCs w:val="24"/>
+        </w:rPr>
+        <w:t xml:space="preserve">I used classification </w:t>
+      </w:r>
+      <w:r>
+        <w:rPr>
+          <w:sz w:val="24"/>
+          <w:szCs w:val="24"/>
+        </w:rPr>
+        <w:t>trees,</w:t>
+      </w:r>
+      <w:r>
+        <w:rPr>
+          <w:sz w:val="24"/>
+          <w:szCs w:val="24"/>
+        </w:rPr>
+        <w:t xml:space="preserve"> so I want to </w:t>
+      </w:r>
+      <w:proofErr w:type="gramStart"/>
+      <w:r>
+        <w:rPr>
+          <w:sz w:val="24"/>
+          <w:szCs w:val="24"/>
+        </w:rPr>
+        <w:t>show:</w:t>
+      </w:r>
+      <w:proofErr w:type="gramEnd"/>
+      <w:r>
+        <w:rPr>
+          <w:sz w:val="24"/>
+          <w:szCs w:val="24"/>
+        </w:rPr>
+        <w:t xml:space="preserve"> </w:t>
+      </w:r>
+      <w:r>
+        <w:rPr>
+          <w:b/>
+          <w:bCs/>
+          <w:i/>
+          <w:iCs/>
+        </w:rPr>
+        <w:t>Gini index</w:t>
+      </w:r>
+      <w:r>
+        <w:t xml:space="preserve"> or the </w:t>
+      </w:r>
+      <w:r>
+        <w:rPr>
+          <w:b/>
+          <w:bCs/>
+          <w:i/>
+          <w:iCs/>
+        </w:rPr>
+        <w:t>Entropy</w:t>
+      </w:r>
+    </w:p>
+    <w:p>
+      <w:pPr>
+        <w:rPr>
+          <w:sz w:val="24"/>
+          <w:szCs w:val="24"/>
+        </w:rPr>
+      </w:pPr>
+    </w:p>
+    <w:p>
+      <w:pPr>
+        <w:rPr>
+          <w:sz w:val="24"/>
+          <w:szCs w:val="24"/>
+        </w:rPr>
+      </w:pPr>
+      <w:r>
+        <w:rPr>
+          <w:sz w:val="24"/>
+          <w:szCs w:val="24"/>
+        </w:rPr>
+        <w:t>Lost function for model training</w:t>
+      </w:r>
+    </w:p>
+    <w:p>
+      <w:pPr>
+        <w:rPr>
+          <w:sz w:val="24"/>
+          <w:szCs w:val="24"/>
+        </w:rPr>
+      </w:pPr>
+      <w:r>
+        <w:rPr>
+          <w:sz w:val="24"/>
+          <w:szCs w:val="24"/>
+        </w:rPr>
+        <w:t>Cost function for prediction</w:t>
+      </w:r>
+    </w:p>
+    <w:p>
+      <w:pPr>
+        <w:rPr>
+          <w:sz w:val="24"/>
+          <w:szCs w:val="24"/>
+        </w:rPr>
+      </w:pPr>
+    </w:p>
+    <w:p>
+      <w:pPr>
+        <w:pStyle w:val="ListParagraph"/>
+        <w:numPr>
+          <w:ilvl w:val="0"/>
+          <w:numId w:val="12"/>
+        </w:numPr>
+        <w:rPr>
+          <w:sz w:val="24"/>
+          <w:szCs w:val="24"/>
+        </w:rPr>
+      </w:pPr>
+      <w:r>
+        <w:rPr>
+          <w:sz w:val="24"/>
+          <w:szCs w:val="24"/>
+        </w:rPr>
+        <w:t>Danceability</w:t>
+      </w:r>
+    </w:p>
+    <w:p>
+      <w:pPr>
+        <w:pStyle w:val="ListParagraph"/>
+        <w:numPr>
+          <w:ilvl w:val="0"/>
+          <w:numId w:val="12"/>
+        </w:numPr>
+        <w:rPr>
+          <w:sz w:val="24"/>
+          <w:szCs w:val="24"/>
+        </w:rPr>
+      </w:pPr>
+      <w:r>
+        <w:rPr>
+          <w:sz w:val="24"/>
+          <w:szCs w:val="24"/>
+        </w:rPr>
+        <w:t>Popularity</w:t>
+      </w:r>
+    </w:p>
+    <w:p>
+      <w:pPr>
+        <w:pStyle w:val="ListParagraph"/>
+        <w:numPr>
+          <w:ilvl w:val="0"/>
+          <w:numId w:val="12"/>
+        </w:numPr>
+        <w:rPr>
+          <w:sz w:val="24"/>
+          <w:szCs w:val="24"/>
+        </w:rPr>
+      </w:pPr>
+      <w:r>
+        <w:rPr>
+          <w:sz w:val="24"/>
+          <w:szCs w:val="24"/>
+        </w:rPr>
+        <w:t>Gender</w:t>
+      </w:r>
+    </w:p>
+    <w:p>
+      <w:pPr>
+        <w:pStyle w:val="ListParagraph"/>
+        <w:numPr>
+          <w:ilvl w:val="0"/>
+          <w:numId w:val="12"/>
+        </w:numPr>
+        <w:rPr>
+          <w:sz w:val="24"/>
+          <w:szCs w:val="24"/>
+        </w:rPr>
+      </w:pPr>
+      <w:r>
+        <w:rPr>
+          <w:sz w:val="24"/>
+          <w:szCs w:val="24"/>
+        </w:rPr>
+        <w:t>Genre</w:t>
+      </w:r>
+    </w:p>
+    <w:p>
+      <w:pPr>
+        <w:rPr>
+          <w:sz w:val="24"/>
+          <w:szCs w:val="24"/>
+        </w:rPr>
+      </w:pPr>
+    </w:p>
+    <w:p>
+      <w:pPr>
+        <w:rPr>
+          <w:sz w:val="24"/>
+          <w:szCs w:val="24"/>
+        </w:rPr>
+      </w:pPr>
+      <w:r>
+        <w:rPr>
+          <w:noProof/>
+          <w:sz w:val="24"/>
+          <w:szCs w:val="24"/>
+        </w:rPr>
+        <w:drawing>
+          <wp:inline distT="0" distB="0" distL="0" distR="0" wp14:anchorId="3D2C8E7C" wp14:editId="74159E7A">
+            <wp:extent cx="6502400" cy="3657600"/>
+            <wp:effectExtent l="0" t="0" r="0" b="0"/>
+            <wp:docPr id="2" name="Picture 2" descr="A screenshot of a video game&#10;&#10;Description automatically generated"/>
+            <wp:cNvGraphicFramePr>
+              <a:graphicFrameLocks xmlns:a="http://schemas.openxmlformats.org/drawingml/2006/main" noChangeAspect="1"/>
+            </wp:cNvGraphicFramePr>
+            <a:graphic xmlns:a="http://schemas.openxmlformats.org/drawingml/2006/main">
+              <a:graphicData uri="http://schemas.openxmlformats.org/drawingml/2006/picture">
+                <pic:pic xmlns:pic="http://schemas.openxmlformats.org/drawingml/2006/picture">
+                  <pic:nvPicPr>
+                    <pic:cNvPr id="2" name="3bucket.png"/>
+                    <pic:cNvPicPr/>
+                  </pic:nvPicPr>
+                  <pic:blipFill>
+                    <a:blip r:embed="rId8" cstate="print">
+                      <a:extLst>
+                        <a:ext uri="{28A0092B-C50C-407E-A947-70E740481C1C}">
+                          <a14:useLocalDpi xmlns:a14="http://schemas.microsoft.com/office/drawing/2010/main" val="0"/>
+                        </a:ext>
+                      </a:extLst>
+                    </a:blip>
+                    <a:stretch>
+                      <a:fillRect/>
+                    </a:stretch>
+                  </pic:blipFill>
+                  <pic:spPr>
+                    <a:xfrm>
+                      <a:off x="0" y="0"/>
+                      <a:ext cx="6523202" cy="3669301"/>
+                    </a:xfrm>
+                    <a:prstGeom prst="rect">
+                      <a:avLst/>
+                    </a:prstGeom>
+                  </pic:spPr>
+                </pic:pic>
+              </a:graphicData>
+            </a:graphic>
+          </wp:inline>
+        </w:drawing>
       </w:r>
     </w:p>
     <w:p>
@@ -754,12 +1537,16 @@
       <w:pPr>
         <w:pStyle w:val="Heading1"/>
       </w:pPr>
-      <w:bookmarkStart w:id="1" w:name="_Toc38641760"/>
+      <w:bookmarkStart w:id="6" w:name="_Toc38642140"/>
+      <w:bookmarkStart w:id="7" w:name="_Toc38642242"/>
+      <w:bookmarkStart w:id="8" w:name="_Toc38642348"/>
       <w:r>
         <w:lastRenderedPageBreak/>
         <w:t>Conclusion</w:t>
       </w:r>
-      <w:bookmarkEnd w:id="1"/>
+      <w:bookmarkEnd w:id="6"/>
+      <w:bookmarkEnd w:id="7"/>
+      <w:bookmarkEnd w:id="8"/>
     </w:p>
     <w:p>
       <w:pPr>
@@ -807,7 +1594,9 @@
         <w:br w:type="page"/>
       </w:r>
     </w:p>
-    <w:bookmarkStart w:id="2" w:name="_Toc38641761" w:displacedByCustomXml="next"/>
+    <w:bookmarkStart w:id="9" w:name="_Toc38642349" w:displacedByCustomXml="next"/>
+    <w:bookmarkStart w:id="10" w:name="_Toc38642243" w:displacedByCustomXml="next"/>
+    <w:bookmarkStart w:id="11" w:name="_Toc38642141" w:displacedByCustomXml="next"/>
     <w:sdt>
       <w:sdtPr>
         <w:id w:val="-152144441"/>
@@ -835,7 +1624,9 @@
           <w:r>
             <w:t>Bibliography</w:t>
           </w:r>
-          <w:bookmarkEnd w:id="2"/>
+          <w:bookmarkEnd w:id="11"/>
+          <w:bookmarkEnd w:id="10"/>
+          <w:bookmarkEnd w:id="9"/>
         </w:p>
         <w:sdt>
           <w:sdtPr>
@@ -854,22 +1645,65 @@
                 </w:rPr>
               </w:pPr>
               <w:r>
+                <w:rPr>
+                  <w:noProof/>
+                </w:rPr>
                 <w:fldChar w:fldCharType="begin"/>
               </w:r>
               <w:r>
-                <w:instrText xml:space="preserve"> BIBLIOGRAPHY </w:instrText>
+                <w:rPr>
+                  <w:noProof/>
+                </w:rPr>
+                <w:instrText xml:space="preserve"> HYPERLINK "Various. 2008. </w:instrText>
               </w:r>
               <w:r>
+                <w:rPr>
+                  <w:i/>
+                  <w:iCs/>
+                  <w:noProof/>
+                </w:rPr>
+                <w:instrText>Wikipedia.</w:instrText>
+              </w:r>
+              <w:r>
+                <w:rPr>
+                  <w:noProof/>
+                </w:rPr>
+                <w:instrText xml:space="preserve"> Dec. Accessed 04 23, 2020. https://en.wikipedia.org/wiki/Spotify.</w:instrText>
+              </w:r>
+            </w:p>
+            <w:p>
+              <w:pPr>
+                <w:pStyle w:val="Bibliography"/>
+                <w:ind w:left="720" w:hanging="720"/>
+                <w:rPr>
+                  <w:rStyle w:val="Hyperlink"/>
+                  <w:noProof/>
+                  <w:sz w:val="24"/>
+                  <w:szCs w:val="24"/>
+                </w:rPr>
+              </w:pPr>
+              <w:r>
+                <w:rPr>
+                  <w:noProof/>
+                </w:rPr>
+                <w:instrText xml:space="preserve">" </w:instrText>
+              </w:r>
+              <w:r>
+                <w:rPr>
+                  <w:noProof/>
+                </w:rPr>
                 <w:fldChar w:fldCharType="separate"/>
               </w:r>
               <w:r>
                 <w:rPr>
+                  <w:rStyle w:val="Hyperlink"/>
                   <w:noProof/>
                 </w:rPr>
                 <w:t xml:space="preserve">Various. 2008. </w:t>
               </w:r>
               <w:r>
                 <w:rPr>
+                  <w:rStyle w:val="Hyperlink"/>
                   <w:i/>
                   <w:iCs/>
                   <w:noProof/>
@@ -878,6 +1712,7 @@
               </w:r>
               <w:r>
                 <w:rPr>
+                  <w:rStyle w:val="Hyperlink"/>
                   <w:noProof/>
                 </w:rPr>
                 <w:t xml:space="preserve"> Dec. Accessed 04 23, 2020. https://en.wikipedia.org/wiki/Spotify.</w:t>
@@ -886,8 +1721,6 @@
             <w:p>
               <w:r>
                 <w:rPr>
-                  <w:b/>
-                  <w:bCs/>
                   <w:noProof/>
                 </w:rPr>
                 <w:fldChar w:fldCharType="end"/>
@@ -904,6 +1737,66 @@
           <w:szCs w:val="24"/>
         </w:rPr>
       </w:pPr>
+    </w:p>
+    <w:p>
+      <w:pPr>
+        <w:rPr>
+          <w:sz w:val="24"/>
+          <w:szCs w:val="24"/>
+        </w:rPr>
+      </w:pPr>
+    </w:p>
+    <w:p>
+      <w:pPr>
+        <w:rPr>
+          <w:sz w:val="24"/>
+          <w:szCs w:val="24"/>
+        </w:rPr>
+      </w:pPr>
+    </w:p>
+    <w:p>
+      <w:pPr>
+        <w:rPr>
+          <w:sz w:val="24"/>
+          <w:szCs w:val="24"/>
+        </w:rPr>
+      </w:pPr>
+      <w:hyperlink r:id="rId9" w:history="1">
+        <w:r>
+          <w:rPr>
+            <w:rStyle w:val="Hyperlink"/>
+            <w:sz w:val="24"/>
+            <w:szCs w:val="24"/>
+          </w:rPr>
+          <w:t>https://rpubs.com/coleeagland/decisiontreesislr831</w:t>
+        </w:r>
+      </w:hyperlink>
+    </w:p>
+    <w:p>
+      <w:pPr>
+        <w:rPr>
+          <w:sz w:val="24"/>
+          <w:szCs w:val="24"/>
+        </w:rPr>
+      </w:pPr>
+    </w:p>
+    <w:p>
+      <w:pPr>
+        <w:rPr>
+          <w:sz w:val="24"/>
+          <w:szCs w:val="24"/>
+        </w:rPr>
+      </w:pPr>
+      <w:hyperlink r:id="rId10" w:history="1">
+        <w:r>
+          <w:rPr>
+            <w:rStyle w:val="Hyperlink"/>
+            <w:sz w:val="24"/>
+            <w:szCs w:val="24"/>
+          </w:rPr>
+          <w:t>file:///C:/Users/Ethan%20Hodys/Documents/MastersWork/DataMining/Data-Mining-R-master/5.%20Tree%20models/5_Tree.html#regression-tree-boston-housing-data</w:t>
+        </w:r>
+      </w:hyperlink>
     </w:p>
     <w:p>
       <w:pPr>
@@ -928,9 +1821,8 @@
   <w:abstractNum w:abstractNumId="0" w15:restartNumberingAfterBreak="0">
     <w:nsid w:val="1482775B"/>
     <w:multiLevelType w:val="multilevel"/>
-    <w:tmpl w:val="0EBA3C40"/>
+    <w:tmpl w:val="59044176"/>
     <w:lvl w:ilvl="0">
-      <w:start w:val="1"/>
       <w:numFmt w:val="decimal"/>
       <w:pStyle w:val="Heading1"/>
       <w:lvlText w:val="%1"/>
@@ -938,6 +1830,9 @@
       <w:pPr>
         <w:ind w:left="432" w:hanging="432"/>
       </w:pPr>
+      <w:rPr>
+        <w:rFonts w:hint="default"/>
+      </w:rPr>
     </w:lvl>
     <w:lvl w:ilvl="1">
       <w:start w:val="1"/>
@@ -948,6 +1843,9 @@
       <w:pPr>
         <w:ind w:left="576" w:hanging="576"/>
       </w:pPr>
+      <w:rPr>
+        <w:rFonts w:hint="default"/>
+      </w:rPr>
     </w:lvl>
     <w:lvl w:ilvl="2">
       <w:start w:val="1"/>
@@ -958,6 +1856,9 @@
       <w:pPr>
         <w:ind w:left="720" w:hanging="720"/>
       </w:pPr>
+      <w:rPr>
+        <w:rFonts w:hint="default"/>
+      </w:rPr>
     </w:lvl>
     <w:lvl w:ilvl="3">
       <w:start w:val="1"/>
@@ -968,6 +1869,9 @@
       <w:pPr>
         <w:ind w:left="864" w:hanging="864"/>
       </w:pPr>
+      <w:rPr>
+        <w:rFonts w:hint="default"/>
+      </w:rPr>
     </w:lvl>
     <w:lvl w:ilvl="4">
       <w:start w:val="1"/>
@@ -978,6 +1882,9 @@
       <w:pPr>
         <w:ind w:left="1008" w:hanging="1008"/>
       </w:pPr>
+      <w:rPr>
+        <w:rFonts w:hint="default"/>
+      </w:rPr>
     </w:lvl>
     <w:lvl w:ilvl="5">
       <w:start w:val="1"/>
@@ -988,6 +1895,9 @@
       <w:pPr>
         <w:ind w:left="1152" w:hanging="1152"/>
       </w:pPr>
+      <w:rPr>
+        <w:rFonts w:hint="default"/>
+      </w:rPr>
     </w:lvl>
     <w:lvl w:ilvl="6">
       <w:start w:val="1"/>
@@ -998,6 +1908,9 @@
       <w:pPr>
         <w:ind w:left="1296" w:hanging="1296"/>
       </w:pPr>
+      <w:rPr>
+        <w:rFonts w:hint="default"/>
+      </w:rPr>
     </w:lvl>
     <w:lvl w:ilvl="7">
       <w:start w:val="1"/>
@@ -1008,6 +1921,9 @@
       <w:pPr>
         <w:ind w:left="1440" w:hanging="1440"/>
       </w:pPr>
+      <w:rPr>
+        <w:rFonts w:hint="default"/>
+      </w:rPr>
     </w:lvl>
     <w:lvl w:ilvl="8">
       <w:start w:val="1"/>
@@ -1018,6 +1934,208 @@
       <w:pPr>
         <w:ind w:left="1584" w:hanging="1584"/>
       </w:pPr>
+      <w:rPr>
+        <w:rFonts w:hint="default"/>
+      </w:rPr>
+    </w:lvl>
+  </w:abstractNum>
+  <w:abstractNum w:abstractNumId="1" w15:restartNumberingAfterBreak="0">
+    <w:nsid w:val="639D4DAE"/>
+    <w:multiLevelType w:val="hybridMultilevel"/>
+    <w:tmpl w:val="C2E0B04A"/>
+    <w:lvl w:ilvl="0" w:tplc="0409000F">
+      <w:start w:val="1"/>
+      <w:numFmt w:val="decimal"/>
+      <w:lvlText w:val="%1."/>
+      <w:lvlJc w:val="left"/>
+      <w:pPr>
+        <w:ind w:left="720" w:hanging="360"/>
+      </w:pPr>
+    </w:lvl>
+    <w:lvl w:ilvl="1" w:tplc="04090019" w:tentative="1">
+      <w:start w:val="1"/>
+      <w:numFmt w:val="lowerLetter"/>
+      <w:lvlText w:val="%2."/>
+      <w:lvlJc w:val="left"/>
+      <w:pPr>
+        <w:ind w:left="1440" w:hanging="360"/>
+      </w:pPr>
+    </w:lvl>
+    <w:lvl w:ilvl="2" w:tplc="0409001B" w:tentative="1">
+      <w:start w:val="1"/>
+      <w:numFmt w:val="lowerRoman"/>
+      <w:lvlText w:val="%3."/>
+      <w:lvlJc w:val="right"/>
+      <w:pPr>
+        <w:ind w:left="2160" w:hanging="180"/>
+      </w:pPr>
+    </w:lvl>
+    <w:lvl w:ilvl="3" w:tplc="0409000F" w:tentative="1">
+      <w:start w:val="1"/>
+      <w:numFmt w:val="decimal"/>
+      <w:lvlText w:val="%4."/>
+      <w:lvlJc w:val="left"/>
+      <w:pPr>
+        <w:ind w:left="2880" w:hanging="360"/>
+      </w:pPr>
+    </w:lvl>
+    <w:lvl w:ilvl="4" w:tplc="04090019" w:tentative="1">
+      <w:start w:val="1"/>
+      <w:numFmt w:val="lowerLetter"/>
+      <w:lvlText w:val="%5."/>
+      <w:lvlJc w:val="left"/>
+      <w:pPr>
+        <w:ind w:left="3600" w:hanging="360"/>
+      </w:pPr>
+    </w:lvl>
+    <w:lvl w:ilvl="5" w:tplc="0409001B" w:tentative="1">
+      <w:start w:val="1"/>
+      <w:numFmt w:val="lowerRoman"/>
+      <w:lvlText w:val="%6."/>
+      <w:lvlJc w:val="right"/>
+      <w:pPr>
+        <w:ind w:left="4320" w:hanging="180"/>
+      </w:pPr>
+    </w:lvl>
+    <w:lvl w:ilvl="6" w:tplc="0409000F" w:tentative="1">
+      <w:start w:val="1"/>
+      <w:numFmt w:val="decimal"/>
+      <w:lvlText w:val="%7."/>
+      <w:lvlJc w:val="left"/>
+      <w:pPr>
+        <w:ind w:left="5040" w:hanging="360"/>
+      </w:pPr>
+    </w:lvl>
+    <w:lvl w:ilvl="7" w:tplc="04090019" w:tentative="1">
+      <w:start w:val="1"/>
+      <w:numFmt w:val="lowerLetter"/>
+      <w:lvlText w:val="%8."/>
+      <w:lvlJc w:val="left"/>
+      <w:pPr>
+        <w:ind w:left="5760" w:hanging="360"/>
+      </w:pPr>
+    </w:lvl>
+    <w:lvl w:ilvl="8" w:tplc="0409001B" w:tentative="1">
+      <w:start w:val="1"/>
+      <w:numFmt w:val="lowerRoman"/>
+      <w:lvlText w:val="%9."/>
+      <w:lvlJc w:val="right"/>
+      <w:pPr>
+        <w:ind w:left="6480" w:hanging="180"/>
+      </w:pPr>
+    </w:lvl>
+  </w:abstractNum>
+  <w:abstractNum w:abstractNumId="2" w15:restartNumberingAfterBreak="0">
+    <w:nsid w:val="6FC95456"/>
+    <w:multiLevelType w:val="hybridMultilevel"/>
+    <w:tmpl w:val="3E56EC78"/>
+    <w:lvl w:ilvl="0" w:tplc="04090001">
+      <w:start w:val="1"/>
+      <w:numFmt w:val="bullet"/>
+      <w:lvlText w:val=""/>
+      <w:lvlJc w:val="left"/>
+      <w:pPr>
+        <w:ind w:left="720" w:hanging="360"/>
+      </w:pPr>
+      <w:rPr>
+        <w:rFonts w:ascii="Symbol" w:hAnsi="Symbol" w:cs="Symbol" w:hint="default"/>
+      </w:rPr>
+    </w:lvl>
+    <w:lvl w:ilvl="1" w:tplc="04090003" w:tentative="1">
+      <w:start w:val="1"/>
+      <w:numFmt w:val="bullet"/>
+      <w:lvlText w:val="o"/>
+      <w:lvlJc w:val="left"/>
+      <w:pPr>
+        <w:ind w:left="1440" w:hanging="360"/>
+      </w:pPr>
+      <w:rPr>
+        <w:rFonts w:ascii="Courier New" w:hAnsi="Courier New" w:cs="Courier New" w:hint="default"/>
+      </w:rPr>
+    </w:lvl>
+    <w:lvl w:ilvl="2" w:tplc="04090005" w:tentative="1">
+      <w:start w:val="1"/>
+      <w:numFmt w:val="bullet"/>
+      <w:lvlText w:val=""/>
+      <w:lvlJc w:val="left"/>
+      <w:pPr>
+        <w:ind w:left="2160" w:hanging="360"/>
+      </w:pPr>
+      <w:rPr>
+        <w:rFonts w:ascii="Wingdings" w:hAnsi="Wingdings" w:cs="Wingdings" w:hint="default"/>
+      </w:rPr>
+    </w:lvl>
+    <w:lvl w:ilvl="3" w:tplc="04090001" w:tentative="1">
+      <w:start w:val="1"/>
+      <w:numFmt w:val="bullet"/>
+      <w:lvlText w:val=""/>
+      <w:lvlJc w:val="left"/>
+      <w:pPr>
+        <w:ind w:left="2880" w:hanging="360"/>
+      </w:pPr>
+      <w:rPr>
+        <w:rFonts w:ascii="Symbol" w:hAnsi="Symbol" w:cs="Symbol" w:hint="default"/>
+      </w:rPr>
+    </w:lvl>
+    <w:lvl w:ilvl="4" w:tplc="04090003" w:tentative="1">
+      <w:start w:val="1"/>
+      <w:numFmt w:val="bullet"/>
+      <w:lvlText w:val="o"/>
+      <w:lvlJc w:val="left"/>
+      <w:pPr>
+        <w:ind w:left="3600" w:hanging="360"/>
+      </w:pPr>
+      <w:rPr>
+        <w:rFonts w:ascii="Courier New" w:hAnsi="Courier New" w:cs="Courier New" w:hint="default"/>
+      </w:rPr>
+    </w:lvl>
+    <w:lvl w:ilvl="5" w:tplc="04090005" w:tentative="1">
+      <w:start w:val="1"/>
+      <w:numFmt w:val="bullet"/>
+      <w:lvlText w:val=""/>
+      <w:lvlJc w:val="left"/>
+      <w:pPr>
+        <w:ind w:left="4320" w:hanging="360"/>
+      </w:pPr>
+      <w:rPr>
+        <w:rFonts w:ascii="Wingdings" w:hAnsi="Wingdings" w:cs="Wingdings" w:hint="default"/>
+      </w:rPr>
+    </w:lvl>
+    <w:lvl w:ilvl="6" w:tplc="04090001" w:tentative="1">
+      <w:start w:val="1"/>
+      <w:numFmt w:val="bullet"/>
+      <w:lvlText w:val=""/>
+      <w:lvlJc w:val="left"/>
+      <w:pPr>
+        <w:ind w:left="5040" w:hanging="360"/>
+      </w:pPr>
+      <w:rPr>
+        <w:rFonts w:ascii="Symbol" w:hAnsi="Symbol" w:cs="Symbol" w:hint="default"/>
+      </w:rPr>
+    </w:lvl>
+    <w:lvl w:ilvl="7" w:tplc="04090003" w:tentative="1">
+      <w:start w:val="1"/>
+      <w:numFmt w:val="bullet"/>
+      <w:lvlText w:val="o"/>
+      <w:lvlJc w:val="left"/>
+      <w:pPr>
+        <w:ind w:left="5760" w:hanging="360"/>
+      </w:pPr>
+      <w:rPr>
+        <w:rFonts w:ascii="Courier New" w:hAnsi="Courier New" w:cs="Courier New" w:hint="default"/>
+      </w:rPr>
+    </w:lvl>
+    <w:lvl w:ilvl="8" w:tplc="04090005" w:tentative="1">
+      <w:start w:val="1"/>
+      <w:numFmt w:val="bullet"/>
+      <w:lvlText w:val=""/>
+      <w:lvlJc w:val="left"/>
+      <w:pPr>
+        <w:ind w:left="6480" w:hanging="360"/>
+      </w:pPr>
+      <w:rPr>
+        <w:rFonts w:ascii="Wingdings" w:hAnsi="Wingdings" w:cs="Wingdings" w:hint="default"/>
+      </w:rPr>
     </w:lvl>
   </w:abstractNum>
   <w:num w:numId="1">
@@ -1049,6 +2167,42 @@
   </w:num>
   <w:num w:numId="10">
     <w:abstractNumId w:val="0"/>
+  </w:num>
+  <w:num w:numId="11">
+    <w:abstractNumId w:val="0"/>
+    <w:lvlOverride w:ilvl="0">
+      <w:startOverride w:val="1"/>
+    </w:lvlOverride>
+    <w:lvlOverride w:ilvl="1">
+      <w:startOverride w:val="1"/>
+    </w:lvlOverride>
+    <w:lvlOverride w:ilvl="2">
+      <w:startOverride w:val="1"/>
+    </w:lvlOverride>
+    <w:lvlOverride w:ilvl="3">
+      <w:startOverride w:val="1"/>
+    </w:lvlOverride>
+    <w:lvlOverride w:ilvl="4">
+      <w:startOverride w:val="1"/>
+    </w:lvlOverride>
+    <w:lvlOverride w:ilvl="5">
+      <w:startOverride w:val="1"/>
+    </w:lvlOverride>
+    <w:lvlOverride w:ilvl="6">
+      <w:startOverride w:val="1"/>
+    </w:lvlOverride>
+    <w:lvlOverride w:ilvl="7">
+      <w:startOverride w:val="1"/>
+    </w:lvlOverride>
+    <w:lvlOverride w:ilvl="8">
+      <w:startOverride w:val="1"/>
+    </w:lvlOverride>
+  </w:num>
+  <w:num w:numId="12">
+    <w:abstractNumId w:val="2"/>
+  </w:num>
+  <w:num w:numId="13">
+    <w:abstractNumId w:val="1"/>
   </w:num>
 </w:numbering>
 </file>
@@ -2148,6 +3302,61 @@
     <w:unhideWhenUsed/>
     <w:rsid w:val="005F4629"/>
   </w:style>
+  <w:style w:type="paragraph" w:styleId="TOC2">
+    <w:name w:val="toc 2"/>
+    <w:basedOn w:val="Normal"/>
+    <w:next w:val="Normal"/>
+    <w:autoRedefine/>
+    <w:uiPriority w:val="39"/>
+    <w:unhideWhenUsed/>
+    <w:rsid w:val="00582B96"/>
+    <w:pPr>
+      <w:spacing w:after="100"/>
+      <w:ind w:left="220"/>
+    </w:pPr>
+    <w:rPr>
+      <w:rFonts w:cs="Times New Roman"/>
+    </w:rPr>
+  </w:style>
+  <w:style w:type="paragraph" w:styleId="TOC3">
+    <w:name w:val="toc 3"/>
+    <w:basedOn w:val="Normal"/>
+    <w:next w:val="Normal"/>
+    <w:autoRedefine/>
+    <w:uiPriority w:val="39"/>
+    <w:unhideWhenUsed/>
+    <w:rsid w:val="00582B96"/>
+    <w:pPr>
+      <w:spacing w:after="100"/>
+      <w:ind w:left="440"/>
+    </w:pPr>
+    <w:rPr>
+      <w:rFonts w:cs="Times New Roman"/>
+    </w:rPr>
+  </w:style>
+  <w:style w:type="character" w:styleId="UnresolvedMention">
+    <w:name w:val="Unresolved Mention"/>
+    <w:basedOn w:val="DefaultParagraphFont"/>
+    <w:uiPriority w:val="99"/>
+    <w:semiHidden/>
+    <w:unhideWhenUsed/>
+    <w:rsid w:val="00464346"/>
+    <w:rPr>
+      <w:color w:val="605E5C"/>
+      <w:shd w:val="clear" w:color="auto" w:fill="E1DFDD"/>
+    </w:rPr>
+  </w:style>
+  <w:style w:type="paragraph" w:styleId="ListParagraph">
+    <w:name w:val="List Paragraph"/>
+    <w:basedOn w:val="Normal"/>
+    <w:uiPriority w:val="34"/>
+    <w:qFormat/>
+    <w:rsid w:val="00A2021C"/>
+    <w:pPr>
+      <w:ind w:left="720"/>
+      <w:contextualSpacing/>
+    </w:pPr>
+  </w:style>
 </w:styles>
 </file>
 
@@ -2474,7 +3683,7 @@
 </file>
 
 <file path=customXml/itemProps1.xml><?xml version="1.0" encoding="utf-8"?>
-<ds:datastoreItem xmlns:ds="http://schemas.openxmlformats.org/officeDocument/2006/customXml" ds:itemID="{BDFD3437-EF80-4254-8602-227EC52AA688}">
+<ds:datastoreItem xmlns:ds="http://schemas.openxmlformats.org/officeDocument/2006/customXml" ds:itemID="{4942B80C-DFD0-4576-95C7-25F2436C44B4}">
   <ds:schemaRefs>
     <ds:schemaRef ds:uri="http://schemas.openxmlformats.org/officeDocument/2006/bibliography"/>
   </ds:schemaRefs>

</xml_diff>

<commit_message>
Added histogram chart. 30% done with methodology section
</commit_message>
<xml_diff>
--- a/7047-002-FinalProject-Group12.docx
+++ b/7047-002-FinalProject-Group12.docx
@@ -439,7 +439,7 @@
           <w:r>
             <w:fldChar w:fldCharType="separate"/>
           </w:r>
-          <w:hyperlink w:anchor="_Toc38642346" w:history="1">
+          <w:hyperlink w:anchor="_Toc38655996" w:history="1">
             <w:r>
               <w:rPr>
                 <w:rStyle w:val="Hyperlink"/>
@@ -479,7 +479,7 @@
                 <w:noProof/>
                 <w:webHidden/>
               </w:rPr>
-              <w:instrText xml:space="preserve"> PAGEREF _Toc38642346 \h </w:instrText>
+              <w:instrText xml:space="preserve"> PAGEREF _Toc38655996 \h </w:instrText>
             </w:r>
             <w:r>
               <w:rPr>
@@ -521,7 +521,7 @@
               <w:noProof/>
             </w:rPr>
           </w:pPr>
-          <w:hyperlink w:anchor="_Toc38642347" w:history="1">
+          <w:hyperlink w:anchor="_Toc38655997" w:history="1">
             <w:r>
               <w:rPr>
                 <w:rStyle w:val="Hyperlink"/>
@@ -561,7 +561,7 @@
                 <w:noProof/>
                 <w:webHidden/>
               </w:rPr>
-              <w:instrText xml:space="preserve"> PAGEREF _Toc38642347 \h </w:instrText>
+              <w:instrText xml:space="preserve"> PAGEREF _Toc38655997 \h </w:instrText>
             </w:r>
             <w:r>
               <w:rPr>
@@ -581,7 +581,175 @@
                 <w:noProof/>
                 <w:webHidden/>
               </w:rPr>
-              <w:t>2</w:t>
+              <w:t>3</w:t>
+            </w:r>
+            <w:r>
+              <w:rPr>
+                <w:noProof/>
+                <w:webHidden/>
+              </w:rPr>
+              <w:fldChar w:fldCharType="end"/>
+            </w:r>
+          </w:hyperlink>
+        </w:p>
+        <w:p>
+          <w:pPr>
+            <w:pStyle w:val="TOC2"/>
+            <w:tabs>
+              <w:tab w:val="left" w:pos="880"/>
+              <w:tab w:val="right" w:leader="dot" w:pos="9350"/>
+            </w:tabs>
+            <w:rPr>
+              <w:rFonts w:cstheme="minorBidi"/>
+              <w:noProof/>
+            </w:rPr>
+          </w:pPr>
+          <w:hyperlink w:anchor="_Toc38655998" w:history="1">
+            <w:r>
+              <w:rPr>
+                <w:rStyle w:val="Hyperlink"/>
+                <w:noProof/>
+              </w:rPr>
+              <w:t>2.1</w:t>
+            </w:r>
+            <w:r>
+              <w:rPr>
+                <w:rFonts w:cstheme="minorBidi"/>
+                <w:noProof/>
+              </w:rPr>
+              <w:tab/>
+            </w:r>
+            <w:r>
+              <w:rPr>
+                <w:rStyle w:val="Hyperlink"/>
+                <w:noProof/>
+              </w:rPr>
+              <w:t>Classification Trees</w:t>
+            </w:r>
+            <w:r>
+              <w:rPr>
+                <w:noProof/>
+                <w:webHidden/>
+              </w:rPr>
+              <w:tab/>
+            </w:r>
+            <w:r>
+              <w:rPr>
+                <w:noProof/>
+                <w:webHidden/>
+              </w:rPr>
+              <w:fldChar w:fldCharType="begin"/>
+            </w:r>
+            <w:r>
+              <w:rPr>
+                <w:noProof/>
+                <w:webHidden/>
+              </w:rPr>
+              <w:instrText xml:space="preserve"> PAGEREF _Toc38655998 \h </w:instrText>
+            </w:r>
+            <w:r>
+              <w:rPr>
+                <w:noProof/>
+                <w:webHidden/>
+              </w:rPr>
+            </w:r>
+            <w:r>
+              <w:rPr>
+                <w:noProof/>
+                <w:webHidden/>
+              </w:rPr>
+              <w:fldChar w:fldCharType="separate"/>
+            </w:r>
+            <w:r>
+              <w:rPr>
+                <w:noProof/>
+                <w:webHidden/>
+              </w:rPr>
+              <w:t>3</w:t>
+            </w:r>
+            <w:r>
+              <w:rPr>
+                <w:noProof/>
+                <w:webHidden/>
+              </w:rPr>
+              <w:fldChar w:fldCharType="end"/>
+            </w:r>
+          </w:hyperlink>
+        </w:p>
+        <w:p>
+          <w:pPr>
+            <w:pStyle w:val="TOC2"/>
+            <w:tabs>
+              <w:tab w:val="left" w:pos="880"/>
+              <w:tab w:val="right" w:leader="dot" w:pos="9350"/>
+            </w:tabs>
+            <w:rPr>
+              <w:rFonts w:cstheme="minorBidi"/>
+              <w:noProof/>
+            </w:rPr>
+          </w:pPr>
+          <w:hyperlink w:anchor="_Toc38655999" w:history="1">
+            <w:r>
+              <w:rPr>
+                <w:rStyle w:val="Hyperlink"/>
+                <w:noProof/>
+              </w:rPr>
+              <w:t>2.2</w:t>
+            </w:r>
+            <w:r>
+              <w:rPr>
+                <w:rFonts w:cstheme="minorBidi"/>
+                <w:noProof/>
+              </w:rPr>
+              <w:tab/>
+            </w:r>
+            <w:r>
+              <w:rPr>
+                <w:rStyle w:val="Hyperlink"/>
+                <w:noProof/>
+              </w:rPr>
+              <w:t>Clustering</w:t>
+            </w:r>
+            <w:r>
+              <w:rPr>
+                <w:noProof/>
+                <w:webHidden/>
+              </w:rPr>
+              <w:tab/>
+            </w:r>
+            <w:r>
+              <w:rPr>
+                <w:noProof/>
+                <w:webHidden/>
+              </w:rPr>
+              <w:fldChar w:fldCharType="begin"/>
+            </w:r>
+            <w:r>
+              <w:rPr>
+                <w:noProof/>
+                <w:webHidden/>
+              </w:rPr>
+              <w:instrText xml:space="preserve"> PAGEREF _Toc38655999 \h </w:instrText>
+            </w:r>
+            <w:r>
+              <w:rPr>
+                <w:noProof/>
+                <w:webHidden/>
+              </w:rPr>
+            </w:r>
+            <w:r>
+              <w:rPr>
+                <w:noProof/>
+                <w:webHidden/>
+              </w:rPr>
+              <w:fldChar w:fldCharType="separate"/>
+            </w:r>
+            <w:r>
+              <w:rPr>
+                <w:noProof/>
+                <w:webHidden/>
+              </w:rPr>
+              <w:t>3</w:t>
             </w:r>
             <w:r>
               <w:rPr>
@@ -603,7 +771,7 @@
               <w:noProof/>
             </w:rPr>
           </w:pPr>
-          <w:hyperlink w:anchor="_Toc38642348" w:history="1">
+          <w:hyperlink w:anchor="_Toc38656000" w:history="1">
             <w:r>
               <w:rPr>
                 <w:rStyle w:val="Hyperlink"/>
@@ -643,7 +811,7 @@
                 <w:noProof/>
                 <w:webHidden/>
               </w:rPr>
-              <w:instrText xml:space="preserve"> PAGEREF _Toc38642348 \h </w:instrText>
+              <w:instrText xml:space="preserve"> PAGEREF _Toc38656000 \h </w:instrText>
             </w:r>
             <w:r>
               <w:rPr>
@@ -663,7 +831,7 @@
                 <w:noProof/>
                 <w:webHidden/>
               </w:rPr>
-              <w:t>3</w:t>
+              <w:t>4</w:t>
             </w:r>
             <w:r>
               <w:rPr>
@@ -685,7 +853,7 @@
               <w:noProof/>
             </w:rPr>
           </w:pPr>
-          <w:hyperlink w:anchor="_Toc38642349" w:history="1">
+          <w:hyperlink w:anchor="_Toc38656001" w:history="1">
             <w:r>
               <w:rPr>
                 <w:rStyle w:val="Hyperlink"/>
@@ -725,7 +893,7 @@
                 <w:noProof/>
                 <w:webHidden/>
               </w:rPr>
-              <w:instrText xml:space="preserve"> PAGEREF _Toc38642349 \h </w:instrText>
+              <w:instrText xml:space="preserve"> PAGEREF _Toc38656001 \h </w:instrText>
             </w:r>
             <w:r>
               <w:rPr>
@@ -745,7 +913,7 @@
                 <w:noProof/>
                 <w:webHidden/>
               </w:rPr>
-              <w:t>4</w:t>
+              <w:t>5</w:t>
             </w:r>
             <w:r>
               <w:rPr>
@@ -793,7 +961,7 @@
       </w:pPr>
       <w:bookmarkStart w:id="0" w:name="_Toc38642138"/>
       <w:bookmarkStart w:id="1" w:name="_Toc38642240"/>
-      <w:bookmarkStart w:id="2" w:name="_Toc38642346"/>
+      <w:bookmarkStart w:id="2" w:name="_Toc38655996"/>
       <w:r>
         <w:lastRenderedPageBreak/>
         <w:t>Introduction</w:t>
@@ -941,7 +1109,7 @@
     </w:p>
     <w:p>
       <w:pPr>
-        <w:ind w:left="-630"/>
+        <w:ind w:left="1440"/>
         <w:rPr>
           <w:sz w:val="24"/>
           <w:szCs w:val="24"/>
@@ -954,10 +1122,10 @@
           <w:szCs w:val="24"/>
         </w:rPr>
         <w:drawing>
-          <wp:inline distT="0" distB="0" distL="0" distR="0" wp14:anchorId="3C154461" wp14:editId="689D8075">
-            <wp:extent cx="6890089" cy="1380226"/>
-            <wp:effectExtent l="0" t="0" r="6350" b="0"/>
-            <wp:docPr id="5" name="Picture 5"/>
+          <wp:inline distT="0" distB="0" distL="0" distR="0" wp14:anchorId="09AC1533" wp14:editId="720F21E0">
+            <wp:extent cx="4408075" cy="3838575"/>
+            <wp:effectExtent l="0" t="0" r="0" b="0"/>
+            <wp:docPr id="7" name="Picture 7" descr="A close up of a map&#10;&#10;Description automatically generated"/>
             <wp:cNvGraphicFramePr>
               <a:graphicFrameLocks xmlns:a="http://schemas.openxmlformats.org/drawingml/2006/main" noChangeAspect="1"/>
             </wp:cNvGraphicFramePr>
@@ -965,533 +1133,11 @@
               <a:graphicData uri="http://schemas.openxmlformats.org/drawingml/2006/picture">
                 <pic:pic xmlns:pic="http://schemas.openxmlformats.org/drawingml/2006/picture">
                   <pic:nvPicPr>
-                    <pic:cNvPr id="0" name="Picture 3"/>
-                    <pic:cNvPicPr>
-                      <a:picLocks noChangeAspect="1" noChangeArrowheads="1"/>
-                    </pic:cNvPicPr>
+                    <pic:cNvPr id="7" name="Histo.png"/>
+                    <pic:cNvPicPr/>
                   </pic:nvPicPr>
                   <pic:blipFill>
                     <a:blip r:embed="rId6">
-                      <a:extLst>
-                        <a:ext uri="{28A0092B-C50C-407E-A947-70E740481C1C}">
-                          <a14:useLocalDpi xmlns:a14="http://schemas.microsoft.com/office/drawing/2010/main" val="0"/>
-                        </a:ext>
-                      </a:extLst>
-                    </a:blip>
-                    <a:srcRect/>
-                    <a:stretch>
-                      <a:fillRect/>
-                    </a:stretch>
-                  </pic:blipFill>
-                  <pic:spPr bwMode="auto">
-                    <a:xfrm>
-                      <a:off x="0" y="0"/>
-                      <a:ext cx="6917767" cy="1385770"/>
-                    </a:xfrm>
-                    <a:prstGeom prst="rect">
-                      <a:avLst/>
-                    </a:prstGeom>
-                    <a:noFill/>
-                    <a:ln>
-                      <a:noFill/>
-                    </a:ln>
-                  </pic:spPr>
-                </pic:pic>
-              </a:graphicData>
-            </a:graphic>
-          </wp:inline>
-        </w:drawing>
-      </w:r>
-    </w:p>
-    <w:p>
-      <w:pPr>
-        <w:rPr>
-          <w:sz w:val="24"/>
-          <w:szCs w:val="24"/>
-        </w:rPr>
-      </w:pPr>
-    </w:p>
-    <w:p>
-      <w:pPr>
-        <w:ind w:left="-630"/>
-        <w:rPr>
-          <w:sz w:val="24"/>
-          <w:szCs w:val="24"/>
-        </w:rPr>
-      </w:pPr>
-      <w:r>
-        <w:rPr>
-          <w:noProof/>
-          <w:sz w:val="24"/>
-          <w:szCs w:val="24"/>
-        </w:rPr>
-        <w:drawing>
-          <wp:inline distT="0" distB="0" distL="0" distR="0" wp14:anchorId="6F37F4F9" wp14:editId="604004AD">
-            <wp:extent cx="6932498" cy="1173192"/>
-            <wp:effectExtent l="0" t="0" r="1905" b="8255"/>
-            <wp:docPr id="6" name="Picture 6"/>
-            <wp:cNvGraphicFramePr>
-              <a:graphicFrameLocks xmlns:a="http://schemas.openxmlformats.org/drawingml/2006/main" noChangeAspect="1"/>
-            </wp:cNvGraphicFramePr>
-            <a:graphic xmlns:a="http://schemas.openxmlformats.org/drawingml/2006/main">
-              <a:graphicData uri="http://schemas.openxmlformats.org/drawingml/2006/picture">
-                <pic:pic xmlns:pic="http://schemas.openxmlformats.org/drawingml/2006/picture">
-                  <pic:nvPicPr>
-                    <pic:cNvPr id="0" name="Picture 4"/>
-                    <pic:cNvPicPr>
-                      <a:picLocks noChangeAspect="1" noChangeArrowheads="1"/>
-                    </pic:cNvPicPr>
-                  </pic:nvPicPr>
-                  <pic:blipFill>
-                    <a:blip r:embed="rId7">
-                      <a:extLst>
-                        <a:ext uri="{28A0092B-C50C-407E-A947-70E740481C1C}">
-                          <a14:useLocalDpi xmlns:a14="http://schemas.microsoft.com/office/drawing/2010/main" val="0"/>
-                        </a:ext>
-                      </a:extLst>
-                    </a:blip>
-                    <a:srcRect/>
-                    <a:stretch>
-                      <a:fillRect/>
-                    </a:stretch>
-                  </pic:blipFill>
-                  <pic:spPr bwMode="auto">
-                    <a:xfrm>
-                      <a:off x="0" y="0"/>
-                      <a:ext cx="7155012" cy="1210848"/>
-                    </a:xfrm>
-                    <a:prstGeom prst="rect">
-                      <a:avLst/>
-                    </a:prstGeom>
-                    <a:noFill/>
-                    <a:ln>
-                      <a:noFill/>
-                    </a:ln>
-                  </pic:spPr>
-                </pic:pic>
-              </a:graphicData>
-            </a:graphic>
-          </wp:inline>
-        </w:drawing>
-      </w:r>
-    </w:p>
-    <w:p>
-      <w:pPr>
-        <w:rPr>
-          <w:sz w:val="24"/>
-          <w:szCs w:val="24"/>
-        </w:rPr>
-      </w:pPr>
-    </w:p>
-    <w:p>
-      <w:pPr>
-        <w:rPr>
-          <w:sz w:val="24"/>
-          <w:szCs w:val="24"/>
-        </w:rPr>
-      </w:pPr>
-      <w:r>
-        <w:rPr>
-          <w:sz w:val="24"/>
-          <w:szCs w:val="24"/>
-        </w:rPr>
-        <w:t xml:space="preserve">We also added information on the biological sex of the performers using lists of popular names split between boy in girl.  We import the data into </w:t>
-      </w:r>
-      <w:proofErr w:type="spellStart"/>
-      <w:r>
-        <w:rPr>
-          <w:sz w:val="24"/>
-          <w:szCs w:val="24"/>
-        </w:rPr>
-        <w:t>Sql</w:t>
-      </w:r>
-      <w:proofErr w:type="spellEnd"/>
-      <w:r>
-        <w:rPr>
-          <w:sz w:val="24"/>
-          <w:szCs w:val="24"/>
-        </w:rPr>
-        <w:t xml:space="preserve"> Server to add the correct value for the new variable “</w:t>
-      </w:r>
-      <w:proofErr w:type="spellStart"/>
-      <w:r>
-        <w:rPr>
-          <w:sz w:val="24"/>
-          <w:szCs w:val="24"/>
-        </w:rPr>
-        <w:t>isMale</w:t>
-      </w:r>
-      <w:proofErr w:type="spellEnd"/>
-      <w:r>
-        <w:rPr>
-          <w:sz w:val="24"/>
-          <w:szCs w:val="24"/>
-        </w:rPr>
-        <w:t>” which is a simple bit variable of 0/1 for female/</w:t>
-      </w:r>
-      <w:r>
-        <w:rPr>
-          <w:sz w:val="24"/>
-          <w:szCs w:val="24"/>
-        </w:rPr>
-        <w:t>male,</w:t>
-      </w:r>
-      <w:r>
-        <w:rPr>
-          <w:sz w:val="24"/>
-          <w:szCs w:val="24"/>
-        </w:rPr>
-        <w:t xml:space="preserve"> respectively.</w:t>
-      </w:r>
-      <w:r>
-        <w:rPr>
-          <w:sz w:val="24"/>
-          <w:szCs w:val="24"/>
-        </w:rPr>
-        <w:t xml:space="preserve">  From our survey of the data and personal interests we identified 4 response variables of interest to use for our analysis:</w:t>
-      </w:r>
-    </w:p>
-    <w:p>
-      <w:pPr>
-        <w:pStyle w:val="ListParagraph"/>
-        <w:numPr>
-          <w:ilvl w:val="0"/>
-          <w:numId w:val="13"/>
-        </w:numPr>
-        <w:rPr>
-          <w:sz w:val="24"/>
-          <w:szCs w:val="24"/>
-        </w:rPr>
-      </w:pPr>
-      <w:r>
-        <w:rPr>
-          <w:sz w:val="24"/>
-          <w:szCs w:val="24"/>
-        </w:rPr>
-        <w:t>Danceability</w:t>
-      </w:r>
-    </w:p>
-    <w:p>
-      <w:pPr>
-        <w:pStyle w:val="ListParagraph"/>
-        <w:numPr>
-          <w:ilvl w:val="0"/>
-          <w:numId w:val="13"/>
-        </w:numPr>
-        <w:rPr>
-          <w:sz w:val="24"/>
-          <w:szCs w:val="24"/>
-        </w:rPr>
-      </w:pPr>
-      <w:r>
-        <w:rPr>
-          <w:sz w:val="24"/>
-          <w:szCs w:val="24"/>
-        </w:rPr>
-        <w:t>Genre</w:t>
-      </w:r>
-    </w:p>
-    <w:p>
-      <w:pPr>
-        <w:pStyle w:val="ListParagraph"/>
-        <w:numPr>
-          <w:ilvl w:val="0"/>
-          <w:numId w:val="13"/>
-        </w:numPr>
-        <w:rPr>
-          <w:sz w:val="24"/>
-          <w:szCs w:val="24"/>
-        </w:rPr>
-      </w:pPr>
-      <w:r>
-        <w:rPr>
-          <w:sz w:val="24"/>
-          <w:szCs w:val="24"/>
-        </w:rPr>
-        <w:t>Popularity</w:t>
-      </w:r>
-    </w:p>
-    <w:p>
-      <w:pPr>
-        <w:pStyle w:val="ListParagraph"/>
-        <w:numPr>
-          <w:ilvl w:val="0"/>
-          <w:numId w:val="13"/>
-        </w:numPr>
-        <w:rPr>
-          <w:sz w:val="24"/>
-          <w:szCs w:val="24"/>
-        </w:rPr>
-      </w:pPr>
-      <w:r>
-        <w:rPr>
-          <w:sz w:val="24"/>
-          <w:szCs w:val="24"/>
-        </w:rPr>
-        <w:t>Gender</w:t>
-      </w:r>
-    </w:p>
-    <w:p>
-      <w:pPr>
-        <w:rPr>
-          <w:sz w:val="24"/>
-          <w:szCs w:val="24"/>
-        </w:rPr>
-      </w:pPr>
-    </w:p>
-    <w:p>
-      <w:pPr>
-        <w:pStyle w:val="Heading1"/>
-      </w:pPr>
-      <w:bookmarkStart w:id="3" w:name="_Toc38642139"/>
-      <w:bookmarkStart w:id="4" w:name="_Toc38642241"/>
-      <w:bookmarkStart w:id="5" w:name="_Toc38642347"/>
-      <w:r>
-        <w:lastRenderedPageBreak/>
-        <w:t>Methodology and results</w:t>
-      </w:r>
-      <w:bookmarkEnd w:id="3"/>
-      <w:bookmarkEnd w:id="4"/>
-      <w:bookmarkEnd w:id="5"/>
-    </w:p>
-    <w:p>
-      <w:pPr>
-        <w:rPr>
-          <w:sz w:val="24"/>
-          <w:szCs w:val="24"/>
-        </w:rPr>
-      </w:pPr>
-    </w:p>
-    <w:p>
-      <w:pPr>
-        <w:rPr>
-          <w:sz w:val="24"/>
-          <w:szCs w:val="24"/>
-        </w:rPr>
-      </w:pPr>
-      <w:r>
-        <w:rPr>
-          <w:sz w:val="24"/>
-          <w:szCs w:val="24"/>
-        </w:rPr>
-        <w:t xml:space="preserve">I used classification </w:t>
-      </w:r>
-      <w:r>
-        <w:rPr>
-          <w:sz w:val="24"/>
-          <w:szCs w:val="24"/>
-        </w:rPr>
-        <w:t>trees,</w:t>
-      </w:r>
-      <w:r>
-        <w:rPr>
-          <w:sz w:val="24"/>
-          <w:szCs w:val="24"/>
-        </w:rPr>
-        <w:t xml:space="preserve"> so I want to </w:t>
-      </w:r>
-      <w:proofErr w:type="gramStart"/>
-      <w:r>
-        <w:rPr>
-          <w:sz w:val="24"/>
-          <w:szCs w:val="24"/>
-        </w:rPr>
-        <w:t>show:</w:t>
-      </w:r>
-      <w:proofErr w:type="gramEnd"/>
-      <w:r>
-        <w:rPr>
-          <w:sz w:val="24"/>
-          <w:szCs w:val="24"/>
-        </w:rPr>
-        <w:t xml:space="preserve"> </w:t>
-      </w:r>
-      <w:r>
-        <w:rPr>
-          <w:b/>
-          <w:bCs/>
-          <w:i/>
-          <w:iCs/>
-        </w:rPr>
-        <w:t>Gini index</w:t>
-      </w:r>
-      <w:r>
-        <w:t xml:space="preserve"> or the </w:t>
-      </w:r>
-      <w:r>
-        <w:rPr>
-          <w:b/>
-          <w:bCs/>
-          <w:i/>
-          <w:iCs/>
-        </w:rPr>
-        <w:t>Entropy</w:t>
-      </w:r>
-    </w:p>
-    <w:p>
-      <w:pPr>
-        <w:rPr>
-          <w:sz w:val="24"/>
-          <w:szCs w:val="24"/>
-        </w:rPr>
-      </w:pPr>
-    </w:p>
-    <w:p>
-      <w:pPr>
-        <w:rPr>
-          <w:sz w:val="24"/>
-          <w:szCs w:val="24"/>
-        </w:rPr>
-      </w:pPr>
-      <w:r>
-        <w:rPr>
-          <w:sz w:val="24"/>
-          <w:szCs w:val="24"/>
-        </w:rPr>
-        <w:t>Lost function for model training</w:t>
-      </w:r>
-    </w:p>
-    <w:p>
-      <w:pPr>
-        <w:rPr>
-          <w:sz w:val="24"/>
-          <w:szCs w:val="24"/>
-        </w:rPr>
-      </w:pPr>
-      <w:r>
-        <w:rPr>
-          <w:sz w:val="24"/>
-          <w:szCs w:val="24"/>
-        </w:rPr>
-        <w:t>Cost function for prediction</w:t>
-      </w:r>
-    </w:p>
-    <w:p>
-      <w:pPr>
-        <w:rPr>
-          <w:sz w:val="24"/>
-          <w:szCs w:val="24"/>
-        </w:rPr>
-      </w:pPr>
-    </w:p>
-    <w:p>
-      <w:pPr>
-        <w:pStyle w:val="ListParagraph"/>
-        <w:numPr>
-          <w:ilvl w:val="0"/>
-          <w:numId w:val="12"/>
-        </w:numPr>
-        <w:rPr>
-          <w:sz w:val="24"/>
-          <w:szCs w:val="24"/>
-        </w:rPr>
-      </w:pPr>
-      <w:r>
-        <w:rPr>
-          <w:sz w:val="24"/>
-          <w:szCs w:val="24"/>
-        </w:rPr>
-        <w:t>Danceability</w:t>
-      </w:r>
-    </w:p>
-    <w:p>
-      <w:pPr>
-        <w:pStyle w:val="ListParagraph"/>
-        <w:numPr>
-          <w:ilvl w:val="0"/>
-          <w:numId w:val="12"/>
-        </w:numPr>
-        <w:rPr>
-          <w:sz w:val="24"/>
-          <w:szCs w:val="24"/>
-        </w:rPr>
-      </w:pPr>
-      <w:r>
-        <w:rPr>
-          <w:sz w:val="24"/>
-          <w:szCs w:val="24"/>
-        </w:rPr>
-        <w:t>Popularity</w:t>
-      </w:r>
-    </w:p>
-    <w:p>
-      <w:pPr>
-        <w:pStyle w:val="ListParagraph"/>
-        <w:numPr>
-          <w:ilvl w:val="0"/>
-          <w:numId w:val="12"/>
-        </w:numPr>
-        <w:rPr>
-          <w:sz w:val="24"/>
-          <w:szCs w:val="24"/>
-        </w:rPr>
-      </w:pPr>
-      <w:r>
-        <w:rPr>
-          <w:sz w:val="24"/>
-          <w:szCs w:val="24"/>
-        </w:rPr>
-        <w:t>Gender</w:t>
-      </w:r>
-    </w:p>
-    <w:p>
-      <w:pPr>
-        <w:pStyle w:val="ListParagraph"/>
-        <w:numPr>
-          <w:ilvl w:val="0"/>
-          <w:numId w:val="12"/>
-        </w:numPr>
-        <w:rPr>
-          <w:sz w:val="24"/>
-          <w:szCs w:val="24"/>
-        </w:rPr>
-      </w:pPr>
-      <w:r>
-        <w:rPr>
-          <w:sz w:val="24"/>
-          <w:szCs w:val="24"/>
-        </w:rPr>
-        <w:t>Genre</w:t>
-      </w:r>
-    </w:p>
-    <w:p>
-      <w:pPr>
-        <w:rPr>
-          <w:sz w:val="24"/>
-          <w:szCs w:val="24"/>
-        </w:rPr>
-      </w:pPr>
-    </w:p>
-    <w:p>
-      <w:pPr>
-        <w:rPr>
-          <w:sz w:val="24"/>
-          <w:szCs w:val="24"/>
-        </w:rPr>
-      </w:pPr>
-      <w:r>
-        <w:rPr>
-          <w:noProof/>
-          <w:sz w:val="24"/>
-          <w:szCs w:val="24"/>
-        </w:rPr>
-        <w:drawing>
-          <wp:inline distT="0" distB="0" distL="0" distR="0" wp14:anchorId="3D2C8E7C" wp14:editId="74159E7A">
-            <wp:extent cx="6502400" cy="3657600"/>
-            <wp:effectExtent l="0" t="0" r="0" b="0"/>
-            <wp:docPr id="2" name="Picture 2" descr="A screenshot of a video game&#10;&#10;Description automatically generated"/>
-            <wp:cNvGraphicFramePr>
-              <a:graphicFrameLocks xmlns:a="http://schemas.openxmlformats.org/drawingml/2006/main" noChangeAspect="1"/>
-            </wp:cNvGraphicFramePr>
-            <a:graphic xmlns:a="http://schemas.openxmlformats.org/drawingml/2006/main">
-              <a:graphicData uri="http://schemas.openxmlformats.org/drawingml/2006/picture">
-                <pic:pic xmlns:pic="http://schemas.openxmlformats.org/drawingml/2006/picture">
-                  <pic:nvPicPr>
-                    <pic:cNvPr id="2" name="3bucket.png"/>
-                    <pic:cNvPicPr/>
-                  </pic:nvPicPr>
-                  <pic:blipFill>
-                    <a:blip r:embed="rId8" cstate="print">
                       <a:extLst>
                         <a:ext uri="{28A0092B-C50C-407E-A947-70E740481C1C}">
                           <a14:useLocalDpi xmlns:a14="http://schemas.microsoft.com/office/drawing/2010/main" val="0"/>
@@ -1505,7 +1151,7 @@
                   <pic:spPr>
                     <a:xfrm>
                       <a:off x="0" y="0"/>
-                      <a:ext cx="6523202" cy="3669301"/>
+                      <a:ext cx="4487058" cy="3907354"/>
                     </a:xfrm>
                     <a:prstGeom prst="rect">
                       <a:avLst/>
@@ -1530,23 +1176,483 @@
           <w:sz w:val="24"/>
           <w:szCs w:val="24"/>
         </w:rPr>
-        <w:br w:type="page"/>
+        <w:t xml:space="preserve">We also added information on the biological sex of the performers using lists of popular names split between boy in girl.  We import the data into </w:t>
+      </w:r>
+      <w:r>
+        <w:rPr>
+          <w:sz w:val="24"/>
+          <w:szCs w:val="24"/>
+        </w:rPr>
+        <w:t xml:space="preserve">MS </w:t>
+      </w:r>
+      <w:proofErr w:type="spellStart"/>
+      <w:r>
+        <w:rPr>
+          <w:sz w:val="24"/>
+          <w:szCs w:val="24"/>
+        </w:rPr>
+        <w:t>Sql</w:t>
+      </w:r>
+      <w:proofErr w:type="spellEnd"/>
+      <w:r>
+        <w:rPr>
+          <w:sz w:val="24"/>
+          <w:szCs w:val="24"/>
+        </w:rPr>
+        <w:t xml:space="preserve"> Server</w:t>
+      </w:r>
+      <w:r>
+        <w:rPr>
+          <w:rFonts w:cstheme="minorHAnsi"/>
+          <w:sz w:val="24"/>
+          <w:szCs w:val="24"/>
+          <w:vertAlign w:val="superscript"/>
+        </w:rPr>
+        <w:t>©</w:t>
+      </w:r>
+      <w:r>
+        <w:rPr>
+          <w:sz w:val="24"/>
+          <w:szCs w:val="24"/>
+        </w:rPr>
+        <w:t xml:space="preserve"> to add the correct value for the new variable “</w:t>
+      </w:r>
+      <w:proofErr w:type="spellStart"/>
+      <w:r>
+        <w:rPr>
+          <w:sz w:val="24"/>
+          <w:szCs w:val="24"/>
+        </w:rPr>
+        <w:t>isMale</w:t>
+      </w:r>
+      <w:proofErr w:type="spellEnd"/>
+      <w:r>
+        <w:rPr>
+          <w:sz w:val="24"/>
+          <w:szCs w:val="24"/>
+        </w:rPr>
+        <w:t>” which is a simple bit variable of 0/1 for female/</w:t>
+      </w:r>
+      <w:r>
+        <w:rPr>
+          <w:sz w:val="24"/>
+          <w:szCs w:val="24"/>
+        </w:rPr>
+        <w:t>male,</w:t>
+      </w:r>
+      <w:r>
+        <w:rPr>
+          <w:sz w:val="24"/>
+          <w:szCs w:val="24"/>
+        </w:rPr>
+        <w:t xml:space="preserve"> respectively.</w:t>
+      </w:r>
+      <w:r>
+        <w:rPr>
+          <w:sz w:val="24"/>
+          <w:szCs w:val="24"/>
+        </w:rPr>
+        <w:t xml:space="preserve">  From our survey of the data and personal interests we identified 4 response variables of interest to use for our analysis:</w:t>
       </w:r>
     </w:p>
     <w:p>
       <w:pPr>
+        <w:rPr>
+          <w:sz w:val="24"/>
+          <w:szCs w:val="24"/>
+        </w:rPr>
+      </w:pPr>
+    </w:p>
+    <w:p>
+      <w:pPr>
+        <w:pStyle w:val="ListParagraph"/>
+        <w:numPr>
+          <w:ilvl w:val="0"/>
+          <w:numId w:val="13"/>
+        </w:numPr>
+        <w:rPr>
+          <w:sz w:val="24"/>
+          <w:szCs w:val="24"/>
+        </w:rPr>
+        <w:sectPr>
+          <w:pgSz w:w="12240" w:h="15840"/>
+          <w:pgMar w:top="1440" w:right="1440" w:bottom="1440" w:left="1440" w:header="720" w:footer="720" w:gutter="0"/>
+          <w:cols w:space="720"/>
+          <w:docGrid w:linePitch="360"/>
+        </w:sectPr>
+      </w:pPr>
+    </w:p>
+    <w:p>
+      <w:pPr>
+        <w:pStyle w:val="ListParagraph"/>
+        <w:numPr>
+          <w:ilvl w:val="0"/>
+          <w:numId w:val="13"/>
+        </w:numPr>
+        <w:rPr>
+          <w:sz w:val="24"/>
+          <w:szCs w:val="24"/>
+        </w:rPr>
+      </w:pPr>
+      <w:r>
+        <w:rPr>
+          <w:sz w:val="24"/>
+          <w:szCs w:val="24"/>
+        </w:rPr>
+        <w:t>Danceability</w:t>
+      </w:r>
+    </w:p>
+    <w:p>
+      <w:pPr>
+        <w:pStyle w:val="ListParagraph"/>
+        <w:numPr>
+          <w:ilvl w:val="0"/>
+          <w:numId w:val="13"/>
+        </w:numPr>
+        <w:rPr>
+          <w:sz w:val="24"/>
+          <w:szCs w:val="24"/>
+        </w:rPr>
+      </w:pPr>
+      <w:r>
+        <w:rPr>
+          <w:sz w:val="24"/>
+          <w:szCs w:val="24"/>
+        </w:rPr>
+        <w:t>Genre</w:t>
+      </w:r>
+    </w:p>
+    <w:p>
+      <w:pPr>
+        <w:pStyle w:val="ListParagraph"/>
+        <w:numPr>
+          <w:ilvl w:val="0"/>
+          <w:numId w:val="13"/>
+        </w:numPr>
+        <w:rPr>
+          <w:sz w:val="24"/>
+          <w:szCs w:val="24"/>
+        </w:rPr>
+      </w:pPr>
+      <w:r>
+        <w:rPr>
+          <w:sz w:val="24"/>
+          <w:szCs w:val="24"/>
+        </w:rPr>
+        <w:t>Popularity</w:t>
+      </w:r>
+    </w:p>
+    <w:p>
+      <w:pPr>
+        <w:pStyle w:val="ListParagraph"/>
+        <w:numPr>
+          <w:ilvl w:val="0"/>
+          <w:numId w:val="13"/>
+        </w:numPr>
+        <w:rPr>
+          <w:sz w:val="24"/>
+          <w:szCs w:val="24"/>
+        </w:rPr>
+      </w:pPr>
+      <w:r>
+        <w:rPr>
+          <w:sz w:val="24"/>
+          <w:szCs w:val="24"/>
+        </w:rPr>
+        <w:t>Gender</w:t>
+      </w:r>
+    </w:p>
+    <w:p>
+      <w:pPr>
         <w:pStyle w:val="Heading1"/>
-      </w:pPr>
-      <w:bookmarkStart w:id="6" w:name="_Toc38642140"/>
-      <w:bookmarkStart w:id="7" w:name="_Toc38642242"/>
-      <w:bookmarkStart w:id="8" w:name="_Toc38642348"/>
+        <w:sectPr>
+          <w:type w:val="continuous"/>
+          <w:pgSz w:w="12240" w:h="15840"/>
+          <w:pgMar w:top="1440" w:right="1440" w:bottom="1440" w:left="1440" w:header="720" w:footer="720" w:gutter="0"/>
+          <w:cols w:num="2" w:space="720"/>
+          <w:docGrid w:linePitch="360"/>
+        </w:sectPr>
+      </w:pPr>
+      <w:bookmarkStart w:id="3" w:name="_Toc38642139"/>
+      <w:bookmarkStart w:id="4" w:name="_Toc38642241"/>
+      <w:bookmarkStart w:id="5" w:name="_Toc38655997"/>
+    </w:p>
+    <w:p>
+      <w:pPr>
+        <w:pStyle w:val="Heading1"/>
+      </w:pPr>
+      <w:r>
+        <w:lastRenderedPageBreak/>
+        <w:t>Methodology and results</w:t>
+      </w:r>
+      <w:bookmarkEnd w:id="3"/>
+      <w:bookmarkEnd w:id="4"/>
+      <w:bookmarkEnd w:id="5"/>
+    </w:p>
+    <w:p>
+      <w:pPr>
+        <w:ind w:firstLine="432"/>
+        <w:rPr>
+          <w:sz w:val="24"/>
+          <w:szCs w:val="24"/>
+        </w:rPr>
+      </w:pPr>
+      <w:r>
+        <w:rPr>
+          <w:sz w:val="24"/>
+          <w:szCs w:val="24"/>
+        </w:rPr>
+        <w:t>This dataset is a more manageable collection of datapoints than the “FMA” data set  archived on the UCI Machine Learning Repository (</w:t>
+      </w:r>
+      <w:hyperlink r:id="rId7" w:history="1">
+        <w:r>
+          <w:rPr>
+            <w:rStyle w:val="Hyperlink"/>
+          </w:rPr>
+          <w:t>http://archive.ics.uci.edu/</w:t>
+        </w:r>
+      </w:hyperlink>
+      <w:r>
+        <w:t xml:space="preserve">).  The “FMA” data set is tagged with the ‘Classification’ and “Clustering’ meta tags.  Since the </w:t>
+      </w:r>
+      <w:r>
+        <w:rPr>
+          <w:sz w:val="24"/>
+          <w:szCs w:val="24"/>
+        </w:rPr>
+        <w:t>“Spotify Song Attributes”</w:t>
+      </w:r>
+      <w:r>
+        <w:rPr>
+          <w:sz w:val="24"/>
+          <w:szCs w:val="24"/>
+        </w:rPr>
+        <w:t xml:space="preserve"> is a much smaller subset of the information in “FMA” we split the analysis into the two different algorithms. For the </w:t>
+      </w:r>
+      <w:r>
+        <w:rPr>
+          <w:sz w:val="24"/>
+          <w:szCs w:val="24"/>
+        </w:rPr>
+        <w:t xml:space="preserve">Classification Decision </w:t>
+      </w:r>
+      <w:r>
+        <w:rPr>
+          <w:sz w:val="24"/>
+          <w:szCs w:val="24"/>
+        </w:rPr>
+        <w:t>Trees we</w:t>
+      </w:r>
+      <w:r>
+        <w:rPr>
+          <w:sz w:val="24"/>
+          <w:szCs w:val="24"/>
+        </w:rPr>
+        <w:t xml:space="preserve"> selected the ‘</w:t>
+      </w:r>
+      <w:proofErr w:type="spellStart"/>
+      <w:r>
+        <w:rPr>
+          <w:i/>
+          <w:iCs/>
+          <w:sz w:val="24"/>
+          <w:szCs w:val="24"/>
+        </w:rPr>
+        <w:t>rpart</w:t>
+      </w:r>
+      <w:proofErr w:type="spellEnd"/>
+      <w:r>
+        <w:rPr>
+          <w:sz w:val="24"/>
+          <w:szCs w:val="24"/>
+        </w:rPr>
+        <w:t>()’ and ‘</w:t>
+      </w:r>
+      <w:proofErr w:type="spellStart"/>
+      <w:r>
+        <w:rPr>
+          <w:i/>
+          <w:iCs/>
+          <w:sz w:val="24"/>
+          <w:szCs w:val="24"/>
+        </w:rPr>
+        <w:t>ctree</w:t>
+      </w:r>
+      <w:proofErr w:type="spellEnd"/>
+      <w:r>
+        <w:rPr>
+          <w:sz w:val="24"/>
+          <w:szCs w:val="24"/>
+        </w:rPr>
+        <w:t xml:space="preserve">() functions in R.  For the Clustering Analysis we chose </w:t>
+      </w:r>
+      <w:r>
+        <w:rPr>
+          <w:i/>
+          <w:iCs/>
+          <w:color w:val="000000"/>
+          <w:sz w:val="24"/>
+          <w:szCs w:val="24"/>
+        </w:rPr>
+        <w:t>K</w:t>
+      </w:r>
+      <w:r>
+        <w:rPr>
+          <w:i/>
+          <w:iCs/>
+          <w:color w:val="000000"/>
+          <w:sz w:val="24"/>
+          <w:szCs w:val="24"/>
+        </w:rPr>
+        <w:t>-</w:t>
+      </w:r>
+      <w:r>
+        <w:rPr>
+          <w:i/>
+          <w:iCs/>
+          <w:color w:val="000000"/>
+          <w:sz w:val="24"/>
+          <w:szCs w:val="24"/>
+        </w:rPr>
+        <w:t>means</w:t>
+      </w:r>
+      <w:r>
+        <w:rPr>
+          <w:color w:val="000000"/>
+          <w:sz w:val="24"/>
+          <w:szCs w:val="24"/>
+        </w:rPr>
+        <w:t xml:space="preserve">, </w:t>
+      </w:r>
+      <w:r>
+        <w:rPr>
+          <w:i/>
+          <w:iCs/>
+          <w:color w:val="000000"/>
+          <w:sz w:val="24"/>
+          <w:szCs w:val="24"/>
+        </w:rPr>
+        <w:t>Hierarchical</w:t>
+      </w:r>
+      <w:r>
+        <w:rPr>
+          <w:color w:val="000000"/>
+          <w:sz w:val="24"/>
+          <w:szCs w:val="24"/>
+        </w:rPr>
+        <w:t xml:space="preserve">, and </w:t>
+      </w:r>
+      <w:r>
+        <w:rPr>
+          <w:i/>
+          <w:iCs/>
+        </w:rPr>
+        <w:t>DBSCAN</w:t>
+      </w:r>
+      <w:r>
+        <w:rPr>
+          <w:color w:val="000000"/>
+          <w:sz w:val="24"/>
+          <w:szCs w:val="24"/>
+        </w:rPr>
+        <w:t xml:space="preserve"> </w:t>
+      </w:r>
+      <w:r>
+        <w:rPr>
+          <w:color w:val="000000"/>
+          <w:sz w:val="24"/>
+          <w:szCs w:val="24"/>
+        </w:rPr>
+        <w:t>for the clustering algorithms</w:t>
+      </w:r>
+      <w:r>
+        <w:rPr>
+          <w:color w:val="000000"/>
+          <w:sz w:val="24"/>
+          <w:szCs w:val="24"/>
+        </w:rPr>
+        <w:t>.</w:t>
+      </w:r>
+      <w:r>
+        <w:rPr>
+          <w:sz w:val="24"/>
+          <w:szCs w:val="24"/>
+        </w:rPr>
+        <w:t xml:space="preserve"> </w:t>
+      </w:r>
+    </w:p>
+    <w:p>
+      <w:pPr>
+        <w:pStyle w:val="Heading2"/>
+      </w:pPr>
+      <w:bookmarkStart w:id="6" w:name="_Toc38655998"/>
+      <w:r>
+        <w:t>Classification Trees</w:t>
+      </w:r>
+      <w:bookmarkEnd w:id="6"/>
+    </w:p>
+    <w:p>
+      <w:pPr>
+        <w:rPr>
+          <w:sz w:val="24"/>
+          <w:szCs w:val="24"/>
+        </w:rPr>
+      </w:pPr>
+    </w:p>
+    <w:p>
+      <w:pPr>
+        <w:rPr>
+          <w:sz w:val="24"/>
+          <w:szCs w:val="24"/>
+        </w:rPr>
+      </w:pPr>
+    </w:p>
+    <w:p>
+      <w:pPr>
+        <w:rPr>
+          <w:sz w:val="24"/>
+          <w:szCs w:val="24"/>
+        </w:rPr>
+      </w:pPr>
+    </w:p>
+    <w:p>
+      <w:pPr>
+        <w:rPr>
+          <w:sz w:val="24"/>
+          <w:szCs w:val="24"/>
+        </w:rPr>
+      </w:pPr>
+    </w:p>
+    <w:p>
+      <w:pPr>
+        <w:pStyle w:val="Heading2"/>
+      </w:pPr>
+      <w:bookmarkStart w:id="7" w:name="_Toc38655999"/>
+      <w:r>
+        <w:t>Clustering</w:t>
+      </w:r>
+      <w:bookmarkEnd w:id="7"/>
+      <w:r>
+        <w:t xml:space="preserve"> </w:t>
+      </w:r>
+      <w:r>
+        <w:br w:type="page"/>
+      </w:r>
+    </w:p>
+    <w:p>
+      <w:pPr>
+        <w:pStyle w:val="Heading1"/>
+      </w:pPr>
+      <w:bookmarkStart w:id="8" w:name="_Toc38642140"/>
+      <w:bookmarkStart w:id="9" w:name="_Toc38642242"/>
+      <w:bookmarkStart w:id="10" w:name="_Toc38656000"/>
       <w:r>
         <w:lastRenderedPageBreak/>
         <w:t>Conclusion</w:t>
       </w:r>
-      <w:bookmarkEnd w:id="6"/>
-      <w:bookmarkEnd w:id="7"/>
       <w:bookmarkEnd w:id="8"/>
+      <w:bookmarkEnd w:id="9"/>
+      <w:bookmarkEnd w:id="10"/>
     </w:p>
     <w:p>
       <w:pPr>
@@ -1594,9 +1700,9 @@
         <w:br w:type="page"/>
       </w:r>
     </w:p>
-    <w:bookmarkStart w:id="9" w:name="_Toc38642349" w:displacedByCustomXml="next"/>
-    <w:bookmarkStart w:id="10" w:name="_Toc38642243" w:displacedByCustomXml="next"/>
-    <w:bookmarkStart w:id="11" w:name="_Toc38642141" w:displacedByCustomXml="next"/>
+    <w:bookmarkStart w:id="11" w:name="_Toc38656001" w:displacedByCustomXml="next"/>
+    <w:bookmarkStart w:id="12" w:name="_Toc38642243" w:displacedByCustomXml="next"/>
+    <w:bookmarkStart w:id="13" w:name="_Toc38642141" w:displacedByCustomXml="next"/>
     <w:sdt>
       <w:sdtPr>
         <w:id w:val="-152144441"/>
@@ -1624,9 +1730,9 @@
           <w:r>
             <w:t>Bibliography</w:t>
           </w:r>
+          <w:bookmarkEnd w:id="13"/>
+          <w:bookmarkEnd w:id="12"/>
           <w:bookmarkEnd w:id="11"/>
-          <w:bookmarkEnd w:id="10"/>
-          <w:bookmarkEnd w:id="9"/>
         </w:p>
         <w:sdt>
           <w:sdtPr>
@@ -1745,23 +1851,7 @@
           <w:szCs w:val="24"/>
         </w:rPr>
       </w:pPr>
-    </w:p>
-    <w:p>
-      <w:pPr>
-        <w:rPr>
-          <w:sz w:val="24"/>
-          <w:szCs w:val="24"/>
-        </w:rPr>
-      </w:pPr>
-    </w:p>
-    <w:p>
-      <w:pPr>
-        <w:rPr>
-          <w:sz w:val="24"/>
-          <w:szCs w:val="24"/>
-        </w:rPr>
-      </w:pPr>
-      <w:hyperlink r:id="rId9" w:history="1">
+      <w:hyperlink r:id="rId8" w:history="1">
         <w:r>
           <w:rPr>
             <w:rStyle w:val="Hyperlink"/>
@@ -1787,7 +1877,7 @@
           <w:szCs w:val="24"/>
         </w:rPr>
       </w:pPr>
-      <w:hyperlink r:id="rId10" w:history="1">
+      <w:hyperlink r:id="rId9" w:history="1">
         <w:r>
           <w:rPr>
             <w:rStyle w:val="Hyperlink"/>
@@ -1807,6 +1897,7 @@
       </w:pPr>
     </w:p>
     <w:sectPr>
+      <w:type w:val="continuous"/>
       <w:pgSz w:w="12240" w:h="15840"/>
       <w:pgMar w:top="1440" w:right="1440" w:bottom="1440" w:left="1440" w:header="720" w:footer="720" w:gutter="0"/>
       <w:cols w:space="720"/>
@@ -1949,7 +2040,7 @@
       <w:lvlText w:val="%1."/>
       <w:lvlJc w:val="left"/>
       <w:pPr>
-        <w:ind w:left="720" w:hanging="360"/>
+        <w:ind w:left="1080" w:hanging="360"/>
       </w:pPr>
     </w:lvl>
     <w:lvl w:ilvl="1" w:tplc="04090019" w:tentative="1">
@@ -1958,7 +2049,7 @@
       <w:lvlText w:val="%2."/>
       <w:lvlJc w:val="left"/>
       <w:pPr>
-        <w:ind w:left="1440" w:hanging="360"/>
+        <w:ind w:left="1800" w:hanging="360"/>
       </w:pPr>
     </w:lvl>
     <w:lvl w:ilvl="2" w:tplc="0409001B" w:tentative="1">
@@ -1967,7 +2058,7 @@
       <w:lvlText w:val="%3."/>
       <w:lvlJc w:val="right"/>
       <w:pPr>
-        <w:ind w:left="2160" w:hanging="180"/>
+        <w:ind w:left="2520" w:hanging="180"/>
       </w:pPr>
     </w:lvl>
     <w:lvl w:ilvl="3" w:tplc="0409000F" w:tentative="1">
@@ -1976,7 +2067,7 @@
       <w:lvlText w:val="%4."/>
       <w:lvlJc w:val="left"/>
       <w:pPr>
-        <w:ind w:left="2880" w:hanging="360"/>
+        <w:ind w:left="3240" w:hanging="360"/>
       </w:pPr>
     </w:lvl>
     <w:lvl w:ilvl="4" w:tplc="04090019" w:tentative="1">
@@ -1985,7 +2076,7 @@
       <w:lvlText w:val="%5."/>
       <w:lvlJc w:val="left"/>
       <w:pPr>
-        <w:ind w:left="3600" w:hanging="360"/>
+        <w:ind w:left="3960" w:hanging="360"/>
       </w:pPr>
     </w:lvl>
     <w:lvl w:ilvl="5" w:tplc="0409001B" w:tentative="1">
@@ -1994,7 +2085,7 @@
       <w:lvlText w:val="%6."/>
       <w:lvlJc w:val="right"/>
       <w:pPr>
-        <w:ind w:left="4320" w:hanging="180"/>
+        <w:ind w:left="4680" w:hanging="180"/>
       </w:pPr>
     </w:lvl>
     <w:lvl w:ilvl="6" w:tplc="0409000F" w:tentative="1">
@@ -2003,7 +2094,7 @@
       <w:lvlText w:val="%7."/>
       <w:lvlJc w:val="left"/>
       <w:pPr>
-        <w:ind w:left="5040" w:hanging="360"/>
+        <w:ind w:left="5400" w:hanging="360"/>
       </w:pPr>
     </w:lvl>
     <w:lvl w:ilvl="7" w:tplc="04090019" w:tentative="1">
@@ -2012,7 +2103,7 @@
       <w:lvlText w:val="%8."/>
       <w:lvlJc w:val="left"/>
       <w:pPr>
-        <w:ind w:left="5760" w:hanging="360"/>
+        <w:ind w:left="6120" w:hanging="360"/>
       </w:pPr>
     </w:lvl>
     <w:lvl w:ilvl="8" w:tplc="0409001B" w:tentative="1">
@@ -2021,7 +2112,7 @@
       <w:lvlText w:val="%9."/>
       <w:lvlJc w:val="right"/>
       <w:pPr>
-        <w:ind w:left="6480" w:hanging="180"/>
+        <w:ind w:left="6840" w:hanging="180"/>
       </w:pPr>
     </w:lvl>
   </w:abstractNum>
@@ -2643,7 +2734,6 @@
     <w:next w:val="Normal"/>
     <w:link w:val="Heading2Char"/>
     <w:uiPriority w:val="9"/>
-    <w:semiHidden/>
     <w:unhideWhenUsed/>
     <w:qFormat/>
     <w:rsid w:val="0054580A"/>
@@ -2973,7 +3063,6 @@
     <w:basedOn w:val="DefaultParagraphFont"/>
     <w:link w:val="Heading2"/>
     <w:uiPriority w:val="9"/>
-    <w:semiHidden/>
     <w:rsid w:val="0054580A"/>
     <w:rPr>
       <w:rFonts w:asciiTheme="majorHAnsi" w:eastAsiaTheme="majorEastAsia" w:hAnsiTheme="majorHAnsi" w:cstheme="majorBidi"/>
@@ -3683,7 +3772,7 @@
 </file>
 
 <file path=customXml/itemProps1.xml><?xml version="1.0" encoding="utf-8"?>
-<ds:datastoreItem xmlns:ds="http://schemas.openxmlformats.org/officeDocument/2006/customXml" ds:itemID="{4942B80C-DFD0-4576-95C7-25F2436C44B4}">
+<ds:datastoreItem xmlns:ds="http://schemas.openxmlformats.org/officeDocument/2006/customXml" ds:itemID="{CEDB8CA8-FEF5-48C5-9A06-E359C14F813D}">
   <ds:schemaRefs>
     <ds:schemaRef ds:uri="http://schemas.openxmlformats.org/officeDocument/2006/bibliography"/>
   </ds:schemaRefs>

</xml_diff>

<commit_message>
Added classification tree output for Danceability
</commit_message>
<xml_diff>
--- a/7047-002-FinalProject-Group12.docx
+++ b/7047-002-FinalProject-Group12.docx
@@ -1598,6 +1598,1447 @@
           <w:szCs w:val="24"/>
         </w:rPr>
       </w:pPr>
+    </w:p>
+    <w:p>
+      <w:pPr>
+        <w:rPr>
+          <w:sz w:val="24"/>
+          <w:szCs w:val="24"/>
+        </w:rPr>
+      </w:pPr>
+      <w:r>
+        <w:rPr>
+          <w:noProof/>
+        </w:rPr>
+        <w:drawing>
+          <wp:inline distT="0" distB="0" distL="0" distR="0" wp14:anchorId="264D63EA" wp14:editId="1A6BCFCF">
+            <wp:extent cx="2501660" cy="2178459"/>
+            <wp:effectExtent l="0" t="0" r="0" b="0"/>
+            <wp:docPr id="1" name="Picture 1"/>
+            <wp:cNvGraphicFramePr>
+              <a:graphicFrameLocks xmlns:a="http://schemas.openxmlformats.org/drawingml/2006/main" noChangeAspect="1"/>
+            </wp:cNvGraphicFramePr>
+            <a:graphic xmlns:a="http://schemas.openxmlformats.org/drawingml/2006/main">
+              <a:graphicData uri="http://schemas.openxmlformats.org/drawingml/2006/picture">
+                <pic:pic xmlns:pic="http://schemas.openxmlformats.org/drawingml/2006/picture">
+                  <pic:nvPicPr>
+                    <pic:cNvPr id="1" name=""/>
+                    <pic:cNvPicPr/>
+                  </pic:nvPicPr>
+                  <pic:blipFill>
+                    <a:blip r:embed="rId8"/>
+                    <a:stretch>
+                      <a:fillRect/>
+                    </a:stretch>
+                  </pic:blipFill>
+                  <pic:spPr>
+                    <a:xfrm>
+                      <a:off x="0" y="0"/>
+                      <a:ext cx="2520320" cy="2194708"/>
+                    </a:xfrm>
+                    <a:prstGeom prst="rect">
+                      <a:avLst/>
+                    </a:prstGeom>
+                  </pic:spPr>
+                </pic:pic>
+              </a:graphicData>
+            </a:graphic>
+          </wp:inline>
+        </w:drawing>
+      </w:r>
+    </w:p>
+    <w:p>
+      <w:pPr>
+        <w:pStyle w:val="HTMLPreformatted"/>
+        <w:shd w:val="clear" w:color="auto" w:fill="FFFFFF"/>
+        <w:wordWrap w:val="0"/>
+        <w:spacing w:line="225" w:lineRule="atLeast"/>
+        <w:rPr>
+          <w:rStyle w:val="gnkrckgcgsb"/>
+          <w:rFonts w:ascii="Lucida Console" w:hAnsi="Lucida Console"/>
+          <w:color w:val="000000"/>
+          <w:bdr w:val="none" w:sz="0" w:space="0" w:color="auto" w:frame="1"/>
+        </w:rPr>
+      </w:pPr>
+      <w:proofErr w:type="spellStart"/>
+      <w:r>
+        <w:rPr>
+          <w:rStyle w:val="gnkrckgcgsb"/>
+          <w:rFonts w:ascii="Lucida Console" w:hAnsi="Lucida Console"/>
+          <w:color w:val="000000"/>
+          <w:bdr w:val="none" w:sz="0" w:space="0" w:color="auto" w:frame="1"/>
+        </w:rPr>
+        <w:t>tree.pred</w:t>
+      </w:r>
+      <w:proofErr w:type="spellEnd"/>
+      <w:r>
+        <w:rPr>
+          <w:rStyle w:val="gnkrckgcgsb"/>
+          <w:rFonts w:ascii="Lucida Console" w:hAnsi="Lucida Console"/>
+          <w:color w:val="000000"/>
+          <w:bdr w:val="none" w:sz="0" w:space="0" w:color="auto" w:frame="1"/>
+        </w:rPr>
+        <w:t xml:space="preserve">    H    M</w:t>
+      </w:r>
+    </w:p>
+    <w:p>
+      <w:pPr>
+        <w:pStyle w:val="HTMLPreformatted"/>
+        <w:shd w:val="clear" w:color="auto" w:fill="FFFFFF"/>
+        <w:wordWrap w:val="0"/>
+        <w:spacing w:line="225" w:lineRule="atLeast"/>
+        <w:rPr>
+          <w:rStyle w:val="gnkrckgcgsb"/>
+          <w:rFonts w:ascii="Lucida Console" w:hAnsi="Lucida Console"/>
+          <w:color w:val="000000"/>
+          <w:bdr w:val="none" w:sz="0" w:space="0" w:color="auto" w:frame="1"/>
+        </w:rPr>
+      </w:pPr>
+      <w:r>
+        <w:rPr>
+          <w:rStyle w:val="gnkrckgcgsb"/>
+          <w:rFonts w:ascii="Lucida Console" w:hAnsi="Lucida Console"/>
+          <w:color w:val="000000"/>
+          <w:bdr w:val="none" w:sz="0" w:space="0" w:color="auto" w:frame="1"/>
+        </w:rPr>
+        <w:t xml:space="preserve">        H  192  187</w:t>
+      </w:r>
+    </w:p>
+    <w:p>
+      <w:pPr>
+        <w:pStyle w:val="HTMLPreformatted"/>
+        <w:shd w:val="clear" w:color="auto" w:fill="FFFFFF"/>
+        <w:wordWrap w:val="0"/>
+        <w:spacing w:line="225" w:lineRule="atLeast"/>
+        <w:rPr>
+          <w:rStyle w:val="gnkrckgcgsb"/>
+          <w:rFonts w:ascii="Lucida Console" w:hAnsi="Lucida Console"/>
+          <w:color w:val="000000"/>
+          <w:bdr w:val="none" w:sz="0" w:space="0" w:color="auto" w:frame="1"/>
+        </w:rPr>
+      </w:pPr>
+      <w:r>
+        <w:rPr>
+          <w:rStyle w:val="gnkrckgcgsb"/>
+          <w:rFonts w:ascii="Lucida Console" w:hAnsi="Lucida Console"/>
+          <w:color w:val="000000"/>
+          <w:bdr w:val="none" w:sz="0" w:space="0" w:color="auto" w:frame="1"/>
+        </w:rPr>
+        <w:t xml:space="preserve">        M  517 1975</w:t>
+      </w:r>
+    </w:p>
+    <w:p>
+      <w:pPr>
+        <w:pStyle w:val="HTMLPreformatted"/>
+        <w:shd w:val="clear" w:color="auto" w:fill="FFFFFF"/>
+        <w:wordWrap w:val="0"/>
+        <w:spacing w:line="225" w:lineRule="atLeast"/>
+        <w:rPr>
+          <w:rStyle w:val="gnkrckgcmrb"/>
+          <w:rFonts w:ascii="Lucida Console" w:hAnsi="Lucida Console"/>
+          <w:color w:val="0000FF"/>
+        </w:rPr>
+      </w:pPr>
+      <w:r>
+        <w:rPr>
+          <w:rStyle w:val="gnkrckgcmrb"/>
+          <w:rFonts w:ascii="Lucida Console" w:hAnsi="Lucida Console"/>
+          <w:color w:val="0000FF"/>
+        </w:rPr>
+        <w:t>.</w:t>
+      </w:r>
+    </w:p>
+    <w:p>
+      <w:pPr>
+        <w:pStyle w:val="HTMLPreformatted"/>
+        <w:shd w:val="clear" w:color="auto" w:fill="FFFFFF"/>
+        <w:wordWrap w:val="0"/>
+        <w:spacing w:line="225" w:lineRule="atLeast"/>
+        <w:rPr>
+          <w:rStyle w:val="gnkrckgcgsb"/>
+          <w:rFonts w:ascii="Lucida Console" w:hAnsi="Lucida Console"/>
+          <w:color w:val="000000"/>
+          <w:bdr w:val="none" w:sz="0" w:space="0" w:color="auto" w:frame="1"/>
+        </w:rPr>
+      </w:pPr>
+      <w:r>
+        <w:rPr>
+          <w:rStyle w:val="gnkrckgcgsb"/>
+          <w:rFonts w:ascii="Lucida Console" w:hAnsi="Lucida Console"/>
+          <w:color w:val="000000"/>
+          <w:bdr w:val="none" w:sz="0" w:space="0" w:color="auto" w:frame="1"/>
+        </w:rPr>
+        <w:t>[1] 0.7547893</w:t>
+      </w:r>
+    </w:p>
+    <w:p>
+      <w:pPr>
+        <w:pStyle w:val="HTMLPreformatted"/>
+        <w:shd w:val="clear" w:color="auto" w:fill="FFFFFF"/>
+        <w:wordWrap w:val="0"/>
+        <w:spacing w:line="225" w:lineRule="atLeast"/>
+        <w:rPr>
+          <w:rStyle w:val="gnkrckgcgsb"/>
+          <w:rFonts w:ascii="Lucida Console" w:hAnsi="Lucida Console"/>
+          <w:color w:val="000000"/>
+          <w:bdr w:val="none" w:sz="0" w:space="0" w:color="auto" w:frame="1"/>
+        </w:rPr>
+      </w:pPr>
+    </w:p>
+    <w:p>
+      <w:pPr>
+        <w:pStyle w:val="HTMLPreformatted"/>
+        <w:shd w:val="clear" w:color="auto" w:fill="FFFFFF"/>
+        <w:wordWrap w:val="0"/>
+        <w:spacing w:line="225" w:lineRule="atLeast"/>
+        <w:rPr>
+          <w:rStyle w:val="gnkrckgcgsb"/>
+          <w:rFonts w:ascii="Lucida Console" w:hAnsi="Lucida Console"/>
+          <w:color w:val="000000"/>
+          <w:bdr w:val="none" w:sz="0" w:space="0" w:color="auto" w:frame="1"/>
+        </w:rPr>
+      </w:pPr>
+      <w:r>
+        <w:rPr>
+          <w:rStyle w:val="gnkrckgcgsb"/>
+          <w:rFonts w:ascii="Lucida Console" w:hAnsi="Lucida Console"/>
+          <w:color w:val="000000"/>
+          <w:bdr w:val="none" w:sz="0" w:space="0" w:color="auto" w:frame="1"/>
+        </w:rPr>
+        <w:t>n=9167 (2316 observations deleted due to missingness)</w:t>
+      </w:r>
+    </w:p>
+    <w:p>
+      <w:pPr>
+        <w:pStyle w:val="HTMLPreformatted"/>
+        <w:shd w:val="clear" w:color="auto" w:fill="FFFFFF"/>
+        <w:wordWrap w:val="0"/>
+        <w:spacing w:line="225" w:lineRule="atLeast"/>
+        <w:rPr>
+          <w:rStyle w:val="gnkrckgcgsb"/>
+          <w:rFonts w:ascii="Lucida Console" w:hAnsi="Lucida Console"/>
+          <w:color w:val="000000"/>
+          <w:bdr w:val="none" w:sz="0" w:space="0" w:color="auto" w:frame="1"/>
+        </w:rPr>
+      </w:pPr>
+    </w:p>
+    <w:p>
+      <w:pPr>
+        <w:pStyle w:val="HTMLPreformatted"/>
+        <w:shd w:val="clear" w:color="auto" w:fill="FFFFFF"/>
+        <w:wordWrap w:val="0"/>
+        <w:spacing w:line="225" w:lineRule="atLeast"/>
+        <w:rPr>
+          <w:rStyle w:val="gnkrckgcgsb"/>
+          <w:rFonts w:ascii="Lucida Console" w:hAnsi="Lucida Console"/>
+          <w:color w:val="000000"/>
+          <w:bdr w:val="none" w:sz="0" w:space="0" w:color="auto" w:frame="1"/>
+        </w:rPr>
+      </w:pPr>
+      <w:r>
+        <w:rPr>
+          <w:rStyle w:val="gnkrckgcgsb"/>
+          <w:rFonts w:ascii="Lucida Console" w:hAnsi="Lucida Console"/>
+          <w:color w:val="000000"/>
+          <w:bdr w:val="none" w:sz="0" w:space="0" w:color="auto" w:frame="1"/>
+        </w:rPr>
+        <w:t xml:space="preserve">node), split, n, loss, </w:t>
+      </w:r>
+      <w:proofErr w:type="spellStart"/>
+      <w:r>
+        <w:rPr>
+          <w:rStyle w:val="gnkrckgcgsb"/>
+          <w:rFonts w:ascii="Lucida Console" w:hAnsi="Lucida Console"/>
+          <w:color w:val="000000"/>
+          <w:bdr w:val="none" w:sz="0" w:space="0" w:color="auto" w:frame="1"/>
+        </w:rPr>
+        <w:t>yval</w:t>
+      </w:r>
+      <w:proofErr w:type="spellEnd"/>
+      <w:r>
+        <w:rPr>
+          <w:rStyle w:val="gnkrckgcgsb"/>
+          <w:rFonts w:ascii="Lucida Console" w:hAnsi="Lucida Console"/>
+          <w:color w:val="000000"/>
+          <w:bdr w:val="none" w:sz="0" w:space="0" w:color="auto" w:frame="1"/>
+        </w:rPr>
+        <w:t>, (</w:t>
+      </w:r>
+      <w:proofErr w:type="spellStart"/>
+      <w:r>
+        <w:rPr>
+          <w:rStyle w:val="gnkrckgcgsb"/>
+          <w:rFonts w:ascii="Lucida Console" w:hAnsi="Lucida Console"/>
+          <w:color w:val="000000"/>
+          <w:bdr w:val="none" w:sz="0" w:space="0" w:color="auto" w:frame="1"/>
+        </w:rPr>
+        <w:t>yprob</w:t>
+      </w:r>
+      <w:proofErr w:type="spellEnd"/>
+      <w:r>
+        <w:rPr>
+          <w:rStyle w:val="gnkrckgcgsb"/>
+          <w:rFonts w:ascii="Lucida Console" w:hAnsi="Lucida Console"/>
+          <w:color w:val="000000"/>
+          <w:bdr w:val="none" w:sz="0" w:space="0" w:color="auto" w:frame="1"/>
+        </w:rPr>
+        <w:t>)</w:t>
+      </w:r>
+    </w:p>
+    <w:p>
+      <w:pPr>
+        <w:pStyle w:val="HTMLPreformatted"/>
+        <w:shd w:val="clear" w:color="auto" w:fill="FFFFFF"/>
+        <w:wordWrap w:val="0"/>
+        <w:spacing w:line="225" w:lineRule="atLeast"/>
+        <w:rPr>
+          <w:rStyle w:val="gnkrckgcgsb"/>
+          <w:rFonts w:ascii="Lucida Console" w:hAnsi="Lucida Console"/>
+          <w:color w:val="000000"/>
+          <w:bdr w:val="none" w:sz="0" w:space="0" w:color="auto" w:frame="1"/>
+        </w:rPr>
+      </w:pPr>
+      <w:r>
+        <w:rPr>
+          <w:rStyle w:val="gnkrckgcgsb"/>
+          <w:rFonts w:ascii="Lucida Console" w:hAnsi="Lucida Console"/>
+          <w:color w:val="000000"/>
+          <w:bdr w:val="none" w:sz="0" w:space="0" w:color="auto" w:frame="1"/>
+        </w:rPr>
+        <w:t xml:space="preserve">      * denotes terminal node</w:t>
+      </w:r>
+    </w:p>
+    <w:p>
+      <w:pPr>
+        <w:pStyle w:val="HTMLPreformatted"/>
+        <w:shd w:val="clear" w:color="auto" w:fill="FFFFFF"/>
+        <w:wordWrap w:val="0"/>
+        <w:spacing w:line="225" w:lineRule="atLeast"/>
+        <w:rPr>
+          <w:rStyle w:val="gnkrckgcgsb"/>
+          <w:rFonts w:ascii="Lucida Console" w:hAnsi="Lucida Console"/>
+          <w:color w:val="000000"/>
+          <w:bdr w:val="none" w:sz="0" w:space="0" w:color="auto" w:frame="1"/>
+        </w:rPr>
+      </w:pPr>
+    </w:p>
+    <w:p>
+      <w:pPr>
+        <w:pStyle w:val="HTMLPreformatted"/>
+        <w:shd w:val="clear" w:color="auto" w:fill="FFFFFF"/>
+        <w:wordWrap w:val="0"/>
+        <w:spacing w:line="225" w:lineRule="atLeast"/>
+        <w:rPr>
+          <w:rStyle w:val="gnkrckgcgsb"/>
+          <w:rFonts w:ascii="Lucida Console" w:hAnsi="Lucida Console"/>
+          <w:color w:val="000000"/>
+          <w:bdr w:val="none" w:sz="0" w:space="0" w:color="auto" w:frame="1"/>
+        </w:rPr>
+      </w:pPr>
+      <w:r>
+        <w:rPr>
+          <w:rStyle w:val="gnkrckgcgsb"/>
+          <w:rFonts w:ascii="Lucida Console" w:hAnsi="Lucida Console"/>
+          <w:color w:val="000000"/>
+          <w:bdr w:val="none" w:sz="0" w:space="0" w:color="auto" w:frame="1"/>
+        </w:rPr>
+        <w:t xml:space="preserve"> 1) root 9167 2380 M (0.2596269 0.7403731)  </w:t>
+      </w:r>
+    </w:p>
+    <w:p>
+      <w:pPr>
+        <w:pStyle w:val="HTMLPreformatted"/>
+        <w:shd w:val="clear" w:color="auto" w:fill="FFFFFF"/>
+        <w:wordWrap w:val="0"/>
+        <w:spacing w:line="225" w:lineRule="atLeast"/>
+        <w:rPr>
+          <w:rStyle w:val="gnkrckgcgsb"/>
+          <w:rFonts w:ascii="Lucida Console" w:hAnsi="Lucida Console"/>
+          <w:color w:val="000000"/>
+          <w:bdr w:val="none" w:sz="0" w:space="0" w:color="auto" w:frame="1"/>
+        </w:rPr>
+      </w:pPr>
+      <w:r>
+        <w:rPr>
+          <w:rStyle w:val="gnkrckgcgsb"/>
+          <w:rFonts w:ascii="Lucida Console" w:hAnsi="Lucida Console"/>
+          <w:color w:val="000000"/>
+          <w:bdr w:val="none" w:sz="0" w:space="0" w:color="auto" w:frame="1"/>
+        </w:rPr>
+        <w:t xml:space="preserve">   2) valence&gt;=0.6125 3250 1258 M (0.3870769 0.6129231)  </w:t>
+      </w:r>
+    </w:p>
+    <w:p>
+      <w:pPr>
+        <w:pStyle w:val="HTMLPreformatted"/>
+        <w:shd w:val="clear" w:color="auto" w:fill="FFFFFF"/>
+        <w:wordWrap w:val="0"/>
+        <w:spacing w:line="225" w:lineRule="atLeast"/>
+        <w:rPr>
+          <w:rStyle w:val="gnkrckgcgsb"/>
+          <w:rFonts w:ascii="Lucida Console" w:hAnsi="Lucida Console"/>
+          <w:color w:val="000000"/>
+          <w:bdr w:val="none" w:sz="0" w:space="0" w:color="auto" w:frame="1"/>
+        </w:rPr>
+      </w:pPr>
+      <w:r>
+        <w:rPr>
+          <w:rStyle w:val="gnkrckgcgsb"/>
+          <w:rFonts w:ascii="Lucida Console" w:hAnsi="Lucida Console"/>
+          <w:color w:val="000000"/>
+          <w:bdr w:val="none" w:sz="0" w:space="0" w:color="auto" w:frame="1"/>
+        </w:rPr>
+        <w:t xml:space="preserve">     4) tempo&lt; 128.0345 2325 1048 M (0.4507527 0.5492473)  </w:t>
+      </w:r>
+    </w:p>
+    <w:p>
+      <w:pPr>
+        <w:pStyle w:val="HTMLPreformatted"/>
+        <w:shd w:val="clear" w:color="auto" w:fill="FFFFFF"/>
+        <w:wordWrap w:val="0"/>
+        <w:spacing w:line="225" w:lineRule="atLeast"/>
+        <w:rPr>
+          <w:rStyle w:val="gnkrckgcgsb"/>
+          <w:rFonts w:ascii="Lucida Console" w:hAnsi="Lucida Console"/>
+          <w:color w:val="000000"/>
+          <w:bdr w:val="none" w:sz="0" w:space="0" w:color="auto" w:frame="1"/>
+        </w:rPr>
+      </w:pPr>
+      <w:r>
+        <w:rPr>
+          <w:rStyle w:val="gnkrckgcgsb"/>
+          <w:rFonts w:ascii="Lucida Console" w:hAnsi="Lucida Console"/>
+          <w:color w:val="000000"/>
+          <w:bdr w:val="none" w:sz="0" w:space="0" w:color="auto" w:frame="1"/>
+        </w:rPr>
+        <w:t xml:space="preserve">       8) energy&lt; 0.7885 1446  689 H (0.5235131 0.4764869)  </w:t>
+      </w:r>
+    </w:p>
+    <w:p>
+      <w:pPr>
+        <w:pStyle w:val="HTMLPreformatted"/>
+        <w:shd w:val="clear" w:color="auto" w:fill="FFFFFF"/>
+        <w:wordWrap w:val="0"/>
+        <w:spacing w:line="225" w:lineRule="atLeast"/>
+        <w:rPr>
+          <w:rStyle w:val="gnkrckgcgsb"/>
+          <w:rFonts w:ascii="Lucida Console" w:hAnsi="Lucida Console"/>
+          <w:color w:val="000000"/>
+          <w:bdr w:val="none" w:sz="0" w:space="0" w:color="auto" w:frame="1"/>
+        </w:rPr>
+      </w:pPr>
+      <w:r>
+        <w:rPr>
+          <w:rStyle w:val="gnkrckgcgsb"/>
+          <w:rFonts w:ascii="Lucida Console" w:hAnsi="Lucida Console"/>
+          <w:color w:val="000000"/>
+          <w:bdr w:val="none" w:sz="0" w:space="0" w:color="auto" w:frame="1"/>
+        </w:rPr>
+        <w:t xml:space="preserve">        16) tempo&gt;=89.9755 1207  520 H (0.5691798 0.4308202) *</w:t>
+      </w:r>
+    </w:p>
+    <w:p>
+      <w:pPr>
+        <w:pStyle w:val="HTMLPreformatted"/>
+        <w:shd w:val="clear" w:color="auto" w:fill="FFFFFF"/>
+        <w:wordWrap w:val="0"/>
+        <w:spacing w:line="225" w:lineRule="atLeast"/>
+        <w:rPr>
+          <w:rStyle w:val="gnkrckgcgsb"/>
+          <w:rFonts w:ascii="Lucida Console" w:hAnsi="Lucida Console"/>
+          <w:color w:val="000000"/>
+          <w:bdr w:val="none" w:sz="0" w:space="0" w:color="auto" w:frame="1"/>
+        </w:rPr>
+      </w:pPr>
+      <w:r>
+        <w:rPr>
+          <w:rStyle w:val="gnkrckgcgsb"/>
+          <w:rFonts w:ascii="Lucida Console" w:hAnsi="Lucida Console"/>
+          <w:color w:val="000000"/>
+          <w:bdr w:val="none" w:sz="0" w:space="0" w:color="auto" w:frame="1"/>
+        </w:rPr>
+        <w:t xml:space="preserve">        17) tempo&lt; 89.9755 239   70 M (0.2928870 0.7071130) *</w:t>
+      </w:r>
+    </w:p>
+    <w:p>
+      <w:pPr>
+        <w:pStyle w:val="HTMLPreformatted"/>
+        <w:shd w:val="clear" w:color="auto" w:fill="FFFFFF"/>
+        <w:wordWrap w:val="0"/>
+        <w:spacing w:line="225" w:lineRule="atLeast"/>
+        <w:rPr>
+          <w:rStyle w:val="gnkrckgcgsb"/>
+          <w:rFonts w:ascii="Lucida Console" w:hAnsi="Lucida Console"/>
+          <w:color w:val="000000"/>
+          <w:bdr w:val="none" w:sz="0" w:space="0" w:color="auto" w:frame="1"/>
+        </w:rPr>
+      </w:pPr>
+      <w:r>
+        <w:rPr>
+          <w:rStyle w:val="gnkrckgcgsb"/>
+          <w:rFonts w:ascii="Lucida Console" w:hAnsi="Lucida Console"/>
+          <w:color w:val="000000"/>
+          <w:bdr w:val="none" w:sz="0" w:space="0" w:color="auto" w:frame="1"/>
+        </w:rPr>
+        <w:t xml:space="preserve">       9) energy&gt;=0.7885 879  291 M (0.3310580 0.6689420) *</w:t>
+      </w:r>
+    </w:p>
+    <w:p>
+      <w:pPr>
+        <w:pStyle w:val="HTMLPreformatted"/>
+        <w:shd w:val="clear" w:color="auto" w:fill="FFFFFF"/>
+        <w:wordWrap w:val="0"/>
+        <w:spacing w:line="225" w:lineRule="atLeast"/>
+        <w:rPr>
+          <w:rStyle w:val="gnkrckgcgsb"/>
+          <w:rFonts w:ascii="Lucida Console" w:hAnsi="Lucida Console"/>
+          <w:color w:val="000000"/>
+          <w:bdr w:val="none" w:sz="0" w:space="0" w:color="auto" w:frame="1"/>
+        </w:rPr>
+      </w:pPr>
+      <w:r>
+        <w:rPr>
+          <w:rStyle w:val="gnkrckgcgsb"/>
+          <w:rFonts w:ascii="Lucida Console" w:hAnsi="Lucida Console"/>
+          <w:color w:val="000000"/>
+          <w:bdr w:val="none" w:sz="0" w:space="0" w:color="auto" w:frame="1"/>
+        </w:rPr>
+        <w:t xml:space="preserve">     5) tempo&gt;=128.0345 925  210 M (0.2270270 0.7729730) *</w:t>
+      </w:r>
+    </w:p>
+    <w:p>
+      <w:pPr>
+        <w:pStyle w:val="HTMLPreformatted"/>
+        <w:shd w:val="clear" w:color="auto" w:fill="FFFFFF"/>
+        <w:wordWrap w:val="0"/>
+        <w:spacing w:line="225" w:lineRule="atLeast"/>
+        <w:rPr>
+          <w:rFonts w:ascii="Lucida Console" w:hAnsi="Lucida Console"/>
+          <w:color w:val="000000"/>
+        </w:rPr>
+      </w:pPr>
+      <w:r>
+        <w:rPr>
+          <w:rStyle w:val="gnkrckgcgsb"/>
+          <w:rFonts w:ascii="Lucida Console" w:hAnsi="Lucida Console"/>
+          <w:color w:val="000000"/>
+          <w:bdr w:val="none" w:sz="0" w:space="0" w:color="auto" w:frame="1"/>
+        </w:rPr>
+        <w:t xml:space="preserve">   3) valence&lt; 0.6125 5917 1122 M (0.1896231 0.8103769) *</w:t>
+      </w:r>
+    </w:p>
+    <w:p>
+      <w:pPr>
+        <w:rPr>
+          <w:sz w:val="24"/>
+          <w:szCs w:val="24"/>
+        </w:rPr>
+      </w:pPr>
+    </w:p>
+    <w:p>
+      <w:pPr>
+        <w:pStyle w:val="HTMLPreformatted"/>
+        <w:shd w:val="clear" w:color="auto" w:fill="FFFFFF"/>
+        <w:wordWrap w:val="0"/>
+        <w:spacing w:line="225" w:lineRule="atLeast"/>
+        <w:rPr>
+          <w:rStyle w:val="gnkrckgcgsb"/>
+          <w:rFonts w:ascii="Lucida Console" w:hAnsi="Lucida Console"/>
+          <w:color w:val="000000"/>
+          <w:bdr w:val="none" w:sz="0" w:space="0" w:color="auto" w:frame="1"/>
+        </w:rPr>
+      </w:pPr>
+      <w:proofErr w:type="spellStart"/>
+      <w:r>
+        <w:rPr>
+          <w:rStyle w:val="gnkrckgcgsb"/>
+          <w:rFonts w:ascii="Lucida Console" w:hAnsi="Lucida Console"/>
+          <w:color w:val="000000"/>
+          <w:bdr w:val="none" w:sz="0" w:space="0" w:color="auto" w:frame="1"/>
+        </w:rPr>
+        <w:lastRenderedPageBreak/>
+        <w:t>tree.pred</w:t>
+      </w:r>
+      <w:proofErr w:type="spellEnd"/>
+      <w:r>
+        <w:rPr>
+          <w:rStyle w:val="gnkrckgcgsb"/>
+          <w:rFonts w:ascii="Lucida Console" w:hAnsi="Lucida Console"/>
+          <w:color w:val="000000"/>
+          <w:bdr w:val="none" w:sz="0" w:space="0" w:color="auto" w:frame="1"/>
+        </w:rPr>
+        <w:t xml:space="preserve">    H    M</w:t>
+      </w:r>
+    </w:p>
+    <w:p>
+      <w:pPr>
+        <w:pStyle w:val="HTMLPreformatted"/>
+        <w:shd w:val="clear" w:color="auto" w:fill="FFFFFF"/>
+        <w:wordWrap w:val="0"/>
+        <w:spacing w:line="225" w:lineRule="atLeast"/>
+        <w:rPr>
+          <w:rStyle w:val="gnkrckgcgsb"/>
+          <w:rFonts w:ascii="Lucida Console" w:hAnsi="Lucida Console"/>
+          <w:color w:val="000000"/>
+          <w:bdr w:val="none" w:sz="0" w:space="0" w:color="auto" w:frame="1"/>
+        </w:rPr>
+      </w:pPr>
+      <w:r>
+        <w:rPr>
+          <w:rStyle w:val="gnkrckgcgsb"/>
+          <w:rFonts w:ascii="Lucida Console" w:hAnsi="Lucida Console"/>
+          <w:color w:val="000000"/>
+          <w:bdr w:val="none" w:sz="0" w:space="0" w:color="auto" w:frame="1"/>
+        </w:rPr>
+        <w:t xml:space="preserve">        H  322  411</w:t>
+      </w:r>
+    </w:p>
+    <w:p>
+      <w:pPr>
+        <w:pStyle w:val="HTMLPreformatted"/>
+        <w:shd w:val="clear" w:color="auto" w:fill="FFFFFF"/>
+        <w:wordWrap w:val="0"/>
+        <w:spacing w:line="225" w:lineRule="atLeast"/>
+        <w:rPr>
+          <w:rStyle w:val="gnkrckgcgsb"/>
+          <w:rFonts w:ascii="Lucida Console" w:hAnsi="Lucida Console"/>
+          <w:color w:val="000000"/>
+          <w:bdr w:val="none" w:sz="0" w:space="0" w:color="auto" w:frame="1"/>
+        </w:rPr>
+      </w:pPr>
+      <w:r>
+        <w:rPr>
+          <w:rStyle w:val="gnkrckgcgsb"/>
+          <w:rFonts w:ascii="Lucida Console" w:hAnsi="Lucida Console"/>
+          <w:color w:val="000000"/>
+          <w:bdr w:val="none" w:sz="0" w:space="0" w:color="auto" w:frame="1"/>
+        </w:rPr>
+        <w:t xml:space="preserve">        M  869 1269</w:t>
+      </w:r>
+    </w:p>
+    <w:p>
+      <w:pPr>
+        <w:pStyle w:val="HTMLPreformatted"/>
+        <w:shd w:val="clear" w:color="auto" w:fill="FFFFFF"/>
+        <w:wordWrap w:val="0"/>
+        <w:spacing w:line="225" w:lineRule="atLeast"/>
+        <w:rPr>
+          <w:rStyle w:val="gnkrckgcmrb"/>
+          <w:rFonts w:ascii="Lucida Console" w:hAnsi="Lucida Console"/>
+          <w:color w:val="0000FF"/>
+        </w:rPr>
+      </w:pPr>
+      <w:r>
+        <w:rPr>
+          <w:rStyle w:val="gnkrckgcmsb"/>
+          <w:rFonts w:ascii="Lucida Console" w:hAnsi="Lucida Console"/>
+          <w:color w:val="0000FF"/>
+        </w:rPr>
+        <w:t xml:space="preserve">&gt; </w:t>
+      </w:r>
+      <w:proofErr w:type="spellStart"/>
+      <w:r>
+        <w:rPr>
+          <w:rStyle w:val="gnkrckgcmrb"/>
+          <w:rFonts w:ascii="Lucida Console" w:hAnsi="Lucida Console"/>
+          <w:color w:val="0000FF"/>
+        </w:rPr>
+        <w:t>tree.pruned</w:t>
+      </w:r>
+      <w:proofErr w:type="spellEnd"/>
+    </w:p>
+    <w:p>
+      <w:pPr>
+        <w:pStyle w:val="HTMLPreformatted"/>
+        <w:shd w:val="clear" w:color="auto" w:fill="FFFFFF"/>
+        <w:wordWrap w:val="0"/>
+        <w:spacing w:line="225" w:lineRule="atLeast"/>
+        <w:rPr>
+          <w:rStyle w:val="gnkrckgcgsb"/>
+          <w:rFonts w:ascii="Lucida Console" w:hAnsi="Lucida Console"/>
+          <w:color w:val="000000"/>
+          <w:bdr w:val="none" w:sz="0" w:space="0" w:color="auto" w:frame="1"/>
+        </w:rPr>
+      </w:pPr>
+      <w:r>
+        <w:rPr>
+          <w:rStyle w:val="gnkrckgcgsb"/>
+          <w:rFonts w:ascii="Lucida Console" w:hAnsi="Lucida Console"/>
+          <w:color w:val="000000"/>
+          <w:bdr w:val="none" w:sz="0" w:space="0" w:color="auto" w:frame="1"/>
+        </w:rPr>
+        <w:t>n=9155 (2328 observations deleted due to missingness)</w:t>
+      </w:r>
+    </w:p>
+    <w:p>
+      <w:pPr>
+        <w:pStyle w:val="HTMLPreformatted"/>
+        <w:shd w:val="clear" w:color="auto" w:fill="FFFFFF"/>
+        <w:wordWrap w:val="0"/>
+        <w:spacing w:line="225" w:lineRule="atLeast"/>
+        <w:rPr>
+          <w:rStyle w:val="gnkrckgcgsb"/>
+          <w:rFonts w:ascii="Lucida Console" w:hAnsi="Lucida Console"/>
+          <w:color w:val="000000"/>
+          <w:bdr w:val="none" w:sz="0" w:space="0" w:color="auto" w:frame="1"/>
+        </w:rPr>
+      </w:pPr>
+    </w:p>
+    <w:p>
+      <w:pPr>
+        <w:pStyle w:val="HTMLPreformatted"/>
+        <w:shd w:val="clear" w:color="auto" w:fill="FFFFFF"/>
+        <w:wordWrap w:val="0"/>
+        <w:spacing w:line="225" w:lineRule="atLeast"/>
+        <w:rPr>
+          <w:rStyle w:val="gnkrckgcgsb"/>
+          <w:rFonts w:ascii="Lucida Console" w:hAnsi="Lucida Console"/>
+          <w:color w:val="000000"/>
+          <w:bdr w:val="none" w:sz="0" w:space="0" w:color="auto" w:frame="1"/>
+        </w:rPr>
+      </w:pPr>
+      <w:r>
+        <w:rPr>
+          <w:rStyle w:val="gnkrckgcgsb"/>
+          <w:rFonts w:ascii="Lucida Console" w:hAnsi="Lucida Console"/>
+          <w:color w:val="000000"/>
+          <w:bdr w:val="none" w:sz="0" w:space="0" w:color="auto" w:frame="1"/>
+        </w:rPr>
+        <w:t xml:space="preserve">node), split, n, loss, </w:t>
+      </w:r>
+      <w:proofErr w:type="spellStart"/>
+      <w:r>
+        <w:rPr>
+          <w:rStyle w:val="gnkrckgcgsb"/>
+          <w:rFonts w:ascii="Lucida Console" w:hAnsi="Lucida Console"/>
+          <w:color w:val="000000"/>
+          <w:bdr w:val="none" w:sz="0" w:space="0" w:color="auto" w:frame="1"/>
+        </w:rPr>
+        <w:t>yval</w:t>
+      </w:r>
+      <w:proofErr w:type="spellEnd"/>
+      <w:r>
+        <w:rPr>
+          <w:rStyle w:val="gnkrckgcgsb"/>
+          <w:rFonts w:ascii="Lucida Console" w:hAnsi="Lucida Console"/>
+          <w:color w:val="000000"/>
+          <w:bdr w:val="none" w:sz="0" w:space="0" w:color="auto" w:frame="1"/>
+        </w:rPr>
+        <w:t>, (</w:t>
+      </w:r>
+      <w:proofErr w:type="spellStart"/>
+      <w:r>
+        <w:rPr>
+          <w:rStyle w:val="gnkrckgcgsb"/>
+          <w:rFonts w:ascii="Lucida Console" w:hAnsi="Lucida Console"/>
+          <w:color w:val="000000"/>
+          <w:bdr w:val="none" w:sz="0" w:space="0" w:color="auto" w:frame="1"/>
+        </w:rPr>
+        <w:t>yprob</w:t>
+      </w:r>
+      <w:proofErr w:type="spellEnd"/>
+      <w:r>
+        <w:rPr>
+          <w:rStyle w:val="gnkrckgcgsb"/>
+          <w:rFonts w:ascii="Lucida Console" w:hAnsi="Lucida Console"/>
+          <w:color w:val="000000"/>
+          <w:bdr w:val="none" w:sz="0" w:space="0" w:color="auto" w:frame="1"/>
+        </w:rPr>
+        <w:t>)</w:t>
+      </w:r>
+    </w:p>
+    <w:p>
+      <w:pPr>
+        <w:pStyle w:val="HTMLPreformatted"/>
+        <w:shd w:val="clear" w:color="auto" w:fill="FFFFFF"/>
+        <w:wordWrap w:val="0"/>
+        <w:spacing w:line="225" w:lineRule="atLeast"/>
+        <w:rPr>
+          <w:rStyle w:val="gnkrckgcgsb"/>
+          <w:rFonts w:ascii="Lucida Console" w:hAnsi="Lucida Console"/>
+          <w:color w:val="000000"/>
+          <w:bdr w:val="none" w:sz="0" w:space="0" w:color="auto" w:frame="1"/>
+        </w:rPr>
+      </w:pPr>
+      <w:r>
+        <w:rPr>
+          <w:rStyle w:val="gnkrckgcgsb"/>
+          <w:rFonts w:ascii="Lucida Console" w:hAnsi="Lucida Console"/>
+          <w:color w:val="000000"/>
+          <w:bdr w:val="none" w:sz="0" w:space="0" w:color="auto" w:frame="1"/>
+        </w:rPr>
+        <w:t xml:space="preserve">      * denotes terminal node</w:t>
+      </w:r>
+    </w:p>
+    <w:p>
+      <w:pPr>
+        <w:pStyle w:val="HTMLPreformatted"/>
+        <w:shd w:val="clear" w:color="auto" w:fill="FFFFFF"/>
+        <w:wordWrap w:val="0"/>
+        <w:spacing w:line="225" w:lineRule="atLeast"/>
+        <w:rPr>
+          <w:rStyle w:val="gnkrckgcgsb"/>
+          <w:rFonts w:ascii="Lucida Console" w:hAnsi="Lucida Console"/>
+          <w:color w:val="000000"/>
+          <w:bdr w:val="none" w:sz="0" w:space="0" w:color="auto" w:frame="1"/>
+        </w:rPr>
+      </w:pPr>
+    </w:p>
+    <w:p>
+      <w:pPr>
+        <w:pStyle w:val="HTMLPreformatted"/>
+        <w:shd w:val="clear" w:color="auto" w:fill="FFFFFF"/>
+        <w:wordWrap w:val="0"/>
+        <w:spacing w:line="225" w:lineRule="atLeast"/>
+        <w:rPr>
+          <w:rStyle w:val="gnkrckgcgsb"/>
+          <w:rFonts w:ascii="Lucida Console" w:hAnsi="Lucida Console"/>
+          <w:color w:val="000000"/>
+          <w:bdr w:val="none" w:sz="0" w:space="0" w:color="auto" w:frame="1"/>
+        </w:rPr>
+      </w:pPr>
+      <w:r>
+        <w:rPr>
+          <w:rStyle w:val="gnkrckgcgsb"/>
+          <w:rFonts w:ascii="Lucida Console" w:hAnsi="Lucida Console"/>
+          <w:color w:val="000000"/>
+          <w:bdr w:val="none" w:sz="0" w:space="0" w:color="auto" w:frame="1"/>
+        </w:rPr>
+        <w:t xml:space="preserve">1) root 9155 3658 M (0.3995631 0.6004369)  </w:t>
+      </w:r>
+    </w:p>
+    <w:p>
+      <w:pPr>
+        <w:pStyle w:val="HTMLPreformatted"/>
+        <w:shd w:val="clear" w:color="auto" w:fill="FFFFFF"/>
+        <w:wordWrap w:val="0"/>
+        <w:spacing w:line="225" w:lineRule="atLeast"/>
+        <w:rPr>
+          <w:rStyle w:val="gnkrckgcgsb"/>
+          <w:rFonts w:ascii="Lucida Console" w:hAnsi="Lucida Console"/>
+          <w:color w:val="000000"/>
+          <w:bdr w:val="none" w:sz="0" w:space="0" w:color="auto" w:frame="1"/>
+        </w:rPr>
+      </w:pPr>
+      <w:r>
+        <w:rPr>
+          <w:rStyle w:val="gnkrckgcgsb"/>
+          <w:rFonts w:ascii="Lucida Console" w:hAnsi="Lucida Console"/>
+          <w:color w:val="000000"/>
+          <w:bdr w:val="none" w:sz="0" w:space="0" w:color="auto" w:frame="1"/>
+        </w:rPr>
+        <w:t xml:space="preserve">  2) valence&gt;=0.5965 3474 1519 H (0.5627519 0.4372481)  </w:t>
+      </w:r>
+    </w:p>
+    <w:p>
+      <w:pPr>
+        <w:pStyle w:val="HTMLPreformatted"/>
+        <w:shd w:val="clear" w:color="auto" w:fill="FFFFFF"/>
+        <w:wordWrap w:val="0"/>
+        <w:spacing w:line="225" w:lineRule="atLeast"/>
+        <w:rPr>
+          <w:rStyle w:val="gnkrckgcgsb"/>
+          <w:rFonts w:ascii="Lucida Console" w:hAnsi="Lucida Console"/>
+          <w:color w:val="000000"/>
+          <w:bdr w:val="none" w:sz="0" w:space="0" w:color="auto" w:frame="1"/>
+        </w:rPr>
+      </w:pPr>
+      <w:r>
+        <w:rPr>
+          <w:rStyle w:val="gnkrckgcgsb"/>
+          <w:rFonts w:ascii="Lucida Console" w:hAnsi="Lucida Console"/>
+          <w:color w:val="000000"/>
+          <w:bdr w:val="none" w:sz="0" w:space="0" w:color="auto" w:frame="1"/>
+        </w:rPr>
+        <w:t xml:space="preserve">    4) tempo&lt; 128.0345 2489  939 H (0.6227401 0.3772599)  </w:t>
+      </w:r>
+    </w:p>
+    <w:p>
+      <w:pPr>
+        <w:pStyle w:val="HTMLPreformatted"/>
+        <w:shd w:val="clear" w:color="auto" w:fill="FFFFFF"/>
+        <w:wordWrap w:val="0"/>
+        <w:spacing w:line="225" w:lineRule="atLeast"/>
+        <w:rPr>
+          <w:rStyle w:val="gnkrckgcgsb"/>
+          <w:rFonts w:ascii="Lucida Console" w:hAnsi="Lucida Console"/>
+          <w:color w:val="000000"/>
+          <w:bdr w:val="none" w:sz="0" w:space="0" w:color="auto" w:frame="1"/>
+        </w:rPr>
+      </w:pPr>
+      <w:r>
+        <w:rPr>
+          <w:rStyle w:val="gnkrckgcgsb"/>
+          <w:rFonts w:ascii="Lucida Console" w:hAnsi="Lucida Console"/>
+          <w:color w:val="000000"/>
+          <w:bdr w:val="none" w:sz="0" w:space="0" w:color="auto" w:frame="1"/>
+        </w:rPr>
+        <w:t xml:space="preserve">      8) tempo&gt;=89.9535 2151  738 H (0.6569038 0.3430962) *</w:t>
+      </w:r>
+    </w:p>
+    <w:p>
+      <w:pPr>
+        <w:pStyle w:val="HTMLPreformatted"/>
+        <w:shd w:val="clear" w:color="auto" w:fill="FFFFFF"/>
+        <w:wordWrap w:val="0"/>
+        <w:spacing w:line="225" w:lineRule="atLeast"/>
+        <w:rPr>
+          <w:rStyle w:val="gnkrckgcgsb"/>
+          <w:rFonts w:ascii="Lucida Console" w:hAnsi="Lucida Console"/>
+          <w:color w:val="000000"/>
+          <w:bdr w:val="none" w:sz="0" w:space="0" w:color="auto" w:frame="1"/>
+        </w:rPr>
+      </w:pPr>
+      <w:r>
+        <w:rPr>
+          <w:rStyle w:val="gnkrckgcgsb"/>
+          <w:rFonts w:ascii="Lucida Console" w:hAnsi="Lucida Console"/>
+          <w:color w:val="000000"/>
+          <w:bdr w:val="none" w:sz="0" w:space="0" w:color="auto" w:frame="1"/>
+        </w:rPr>
+        <w:t xml:space="preserve">      9) tempo&lt; 89.9535 338  137 M (0.4053254 0.5946746) *</w:t>
+      </w:r>
+    </w:p>
+    <w:p>
+      <w:pPr>
+        <w:pStyle w:val="HTMLPreformatted"/>
+        <w:shd w:val="clear" w:color="auto" w:fill="FFFFFF"/>
+        <w:wordWrap w:val="0"/>
+        <w:spacing w:line="225" w:lineRule="atLeast"/>
+        <w:rPr>
+          <w:rStyle w:val="gnkrckgcgsb"/>
+          <w:rFonts w:ascii="Lucida Console" w:hAnsi="Lucida Console"/>
+          <w:color w:val="000000"/>
+          <w:bdr w:val="none" w:sz="0" w:space="0" w:color="auto" w:frame="1"/>
+        </w:rPr>
+      </w:pPr>
+      <w:r>
+        <w:rPr>
+          <w:rStyle w:val="gnkrckgcgsb"/>
+          <w:rFonts w:ascii="Lucida Console" w:hAnsi="Lucida Console"/>
+          <w:color w:val="000000"/>
+          <w:bdr w:val="none" w:sz="0" w:space="0" w:color="auto" w:frame="1"/>
+        </w:rPr>
+        <w:t xml:space="preserve">    5) tempo&gt;=128.0345 985  405 M (0.4111675 0.5888325) *</w:t>
+      </w:r>
+    </w:p>
+    <w:p>
+      <w:pPr>
+        <w:pStyle w:val="HTMLPreformatted"/>
+        <w:shd w:val="clear" w:color="auto" w:fill="FFFFFF"/>
+        <w:wordWrap w:val="0"/>
+        <w:spacing w:line="225" w:lineRule="atLeast"/>
+        <w:rPr>
+          <w:rStyle w:val="gnkrckgcgsb"/>
+          <w:rFonts w:ascii="Lucida Console" w:hAnsi="Lucida Console"/>
+          <w:color w:val="000000"/>
+          <w:bdr w:val="none" w:sz="0" w:space="0" w:color="auto" w:frame="1"/>
+        </w:rPr>
+      </w:pPr>
+      <w:r>
+        <w:rPr>
+          <w:rStyle w:val="gnkrckgcgsb"/>
+          <w:rFonts w:ascii="Lucida Console" w:hAnsi="Lucida Console"/>
+          <w:color w:val="000000"/>
+          <w:bdr w:val="none" w:sz="0" w:space="0" w:color="auto" w:frame="1"/>
+        </w:rPr>
+        <w:t xml:space="preserve">  3) valence&lt; 0.5965 5681 1703 M (0.2997712 0.7002288) *</w:t>
+      </w:r>
+    </w:p>
+    <w:p>
+      <w:pPr>
+        <w:pStyle w:val="HTMLPreformatted"/>
+        <w:shd w:val="clear" w:color="auto" w:fill="FFFFFF"/>
+        <w:wordWrap w:val="0"/>
+        <w:spacing w:line="225" w:lineRule="atLeast"/>
+        <w:rPr>
+          <w:rStyle w:val="gnkrckgcmrb"/>
+          <w:rFonts w:ascii="Lucida Console" w:hAnsi="Lucida Console"/>
+          <w:color w:val="0000FF"/>
+        </w:rPr>
+      </w:pPr>
+      <w:r>
+        <w:rPr>
+          <w:rStyle w:val="gnkrckgcmsb"/>
+          <w:rFonts w:ascii="Lucida Console" w:hAnsi="Lucida Console"/>
+          <w:color w:val="0000FF"/>
+        </w:rPr>
+        <w:t xml:space="preserve">&gt; </w:t>
+      </w:r>
+      <w:r>
+        <w:rPr>
+          <w:rStyle w:val="gnkrckgcmrb"/>
+          <w:rFonts w:ascii="Lucida Console" w:hAnsi="Lucida Console"/>
+          <w:color w:val="0000FF"/>
+        </w:rPr>
+        <w:t>sum(</w:t>
+      </w:r>
+      <w:proofErr w:type="spellStart"/>
+      <w:r>
+        <w:rPr>
+          <w:rStyle w:val="gnkrckgcmrb"/>
+          <w:rFonts w:ascii="Lucida Console" w:hAnsi="Lucida Console"/>
+          <w:color w:val="0000FF"/>
+        </w:rPr>
+        <w:t>diag</w:t>
+      </w:r>
+      <w:proofErr w:type="spellEnd"/>
+      <w:r>
+        <w:rPr>
+          <w:rStyle w:val="gnkrckgcmrb"/>
+          <w:rFonts w:ascii="Lucida Console" w:hAnsi="Lucida Console"/>
+          <w:color w:val="0000FF"/>
+        </w:rPr>
+        <w:t>(</w:t>
+      </w:r>
+      <w:proofErr w:type="spellStart"/>
+      <w:r>
+        <w:rPr>
+          <w:rStyle w:val="gnkrckgcmrb"/>
+          <w:rFonts w:ascii="Lucida Console" w:hAnsi="Lucida Console"/>
+          <w:color w:val="0000FF"/>
+        </w:rPr>
+        <w:t>confusion.matrix</w:t>
+      </w:r>
+      <w:proofErr w:type="spellEnd"/>
+      <w:r>
+        <w:rPr>
+          <w:rStyle w:val="gnkrckgcmrb"/>
+          <w:rFonts w:ascii="Lucida Console" w:hAnsi="Lucida Console"/>
+          <w:color w:val="0000FF"/>
+        </w:rPr>
+        <w:t>)) / sum(</w:t>
+      </w:r>
+      <w:proofErr w:type="spellStart"/>
+      <w:r>
+        <w:rPr>
+          <w:rStyle w:val="gnkrckgcmrb"/>
+          <w:rFonts w:ascii="Lucida Console" w:hAnsi="Lucida Console"/>
+          <w:color w:val="0000FF"/>
+        </w:rPr>
+        <w:t>confusion.matrix</w:t>
+      </w:r>
+      <w:proofErr w:type="spellEnd"/>
+      <w:r>
+        <w:rPr>
+          <w:rStyle w:val="gnkrckgcmrb"/>
+          <w:rFonts w:ascii="Lucida Console" w:hAnsi="Lucida Console"/>
+          <w:color w:val="0000FF"/>
+        </w:rPr>
+        <w:t>)  # the % accuracy on the test set.</w:t>
+      </w:r>
+    </w:p>
+    <w:p>
+      <w:pPr>
+        <w:pStyle w:val="HTMLPreformatted"/>
+        <w:shd w:val="clear" w:color="auto" w:fill="FFFFFF"/>
+        <w:wordWrap w:val="0"/>
+        <w:spacing w:line="225" w:lineRule="atLeast"/>
+        <w:rPr>
+          <w:rFonts w:ascii="Lucida Console" w:hAnsi="Lucida Console"/>
+          <w:color w:val="000000"/>
+        </w:rPr>
+      </w:pPr>
+      <w:r>
+        <w:rPr>
+          <w:rStyle w:val="gnkrckgcgsb"/>
+          <w:rFonts w:ascii="Lucida Console" w:hAnsi="Lucida Console"/>
+          <w:color w:val="000000"/>
+          <w:bdr w:val="none" w:sz="0" w:space="0" w:color="auto" w:frame="1"/>
+        </w:rPr>
+        <w:t>[1] 0.5541623</w:t>
+      </w:r>
+    </w:p>
+    <w:p>
+      <w:pPr>
+        <w:rPr>
+          <w:sz w:val="24"/>
+          <w:szCs w:val="24"/>
+        </w:rPr>
+      </w:pPr>
+    </w:p>
+    <w:p>
+      <w:pPr>
+        <w:rPr>
+          <w:sz w:val="24"/>
+          <w:szCs w:val="24"/>
+        </w:rPr>
+      </w:pPr>
+    </w:p>
+    <w:p>
+      <w:pPr>
+        <w:pStyle w:val="HTMLPreformatted"/>
+        <w:shd w:val="clear" w:color="auto" w:fill="FFFFFF"/>
+        <w:wordWrap w:val="0"/>
+        <w:spacing w:line="225" w:lineRule="atLeast"/>
+        <w:rPr>
+          <w:rStyle w:val="gnkrckgcgsb"/>
+          <w:rFonts w:ascii="Lucida Console" w:hAnsi="Lucida Console"/>
+          <w:color w:val="000000"/>
+          <w:bdr w:val="none" w:sz="0" w:space="0" w:color="auto" w:frame="1"/>
+        </w:rPr>
+      </w:pPr>
+      <w:proofErr w:type="spellStart"/>
+      <w:r>
+        <w:rPr>
+          <w:rStyle w:val="gnkrckgcgsb"/>
+          <w:rFonts w:ascii="Lucida Console" w:hAnsi="Lucida Console"/>
+          <w:color w:val="000000"/>
+          <w:bdr w:val="none" w:sz="0" w:space="0" w:color="auto" w:frame="1"/>
+        </w:rPr>
+        <w:t>tree.pred</w:t>
+      </w:r>
+      <w:proofErr w:type="spellEnd"/>
+      <w:r>
+        <w:rPr>
+          <w:rStyle w:val="gnkrckgcgsb"/>
+          <w:rFonts w:ascii="Lucida Console" w:hAnsi="Lucida Console"/>
+          <w:color w:val="000000"/>
+          <w:bdr w:val="none" w:sz="0" w:space="0" w:color="auto" w:frame="1"/>
+        </w:rPr>
+        <w:t xml:space="preserve">    H    M</w:t>
+      </w:r>
+    </w:p>
+    <w:p>
+      <w:pPr>
+        <w:pStyle w:val="HTMLPreformatted"/>
+        <w:shd w:val="clear" w:color="auto" w:fill="FFFFFF"/>
+        <w:wordWrap w:val="0"/>
+        <w:spacing w:line="225" w:lineRule="atLeast"/>
+        <w:rPr>
+          <w:rStyle w:val="gnkrckgcgsb"/>
+          <w:rFonts w:ascii="Lucida Console" w:hAnsi="Lucida Console"/>
+          <w:color w:val="000000"/>
+          <w:bdr w:val="none" w:sz="0" w:space="0" w:color="auto" w:frame="1"/>
+        </w:rPr>
+      </w:pPr>
+      <w:r>
+        <w:rPr>
+          <w:rStyle w:val="gnkrckgcgsb"/>
+          <w:rFonts w:ascii="Lucida Console" w:hAnsi="Lucida Console"/>
+          <w:color w:val="000000"/>
+          <w:bdr w:val="none" w:sz="0" w:space="0" w:color="auto" w:frame="1"/>
+        </w:rPr>
+        <w:t xml:space="preserve">        H    0    0</w:t>
+      </w:r>
+    </w:p>
+    <w:p>
+      <w:pPr>
+        <w:pStyle w:val="HTMLPreformatted"/>
+        <w:shd w:val="clear" w:color="auto" w:fill="FFFFFF"/>
+        <w:wordWrap w:val="0"/>
+        <w:spacing w:line="225" w:lineRule="atLeast"/>
+        <w:rPr>
+          <w:rStyle w:val="gnkrckgcgsb"/>
+          <w:rFonts w:ascii="Lucida Console" w:hAnsi="Lucida Console"/>
+          <w:color w:val="000000"/>
+          <w:bdr w:val="none" w:sz="0" w:space="0" w:color="auto" w:frame="1"/>
+        </w:rPr>
+      </w:pPr>
+      <w:r>
+        <w:rPr>
+          <w:rStyle w:val="gnkrckgcgsb"/>
+          <w:rFonts w:ascii="Lucida Console" w:hAnsi="Lucida Console"/>
+          <w:color w:val="000000"/>
+          <w:bdr w:val="none" w:sz="0" w:space="0" w:color="auto" w:frame="1"/>
+        </w:rPr>
+        <w:t xml:space="preserve">        M  379 2492</w:t>
+      </w:r>
+    </w:p>
+    <w:p>
+      <w:pPr>
+        <w:pStyle w:val="HTMLPreformatted"/>
+        <w:shd w:val="clear" w:color="auto" w:fill="FFFFFF"/>
+        <w:wordWrap w:val="0"/>
+        <w:spacing w:line="225" w:lineRule="atLeast"/>
+        <w:rPr>
+          <w:rStyle w:val="gnkrckgcmrb"/>
+          <w:rFonts w:ascii="Lucida Console" w:hAnsi="Lucida Console"/>
+          <w:color w:val="0000FF"/>
+        </w:rPr>
+      </w:pPr>
+      <w:r>
+        <w:rPr>
+          <w:rStyle w:val="gnkrckgcmsb"/>
+          <w:rFonts w:ascii="Lucida Console" w:hAnsi="Lucida Console"/>
+          <w:color w:val="0000FF"/>
+        </w:rPr>
+        <w:t xml:space="preserve">&gt; </w:t>
+      </w:r>
+      <w:proofErr w:type="spellStart"/>
+      <w:r>
+        <w:rPr>
+          <w:rStyle w:val="gnkrckgcmrb"/>
+          <w:rFonts w:ascii="Lucida Console" w:hAnsi="Lucida Console"/>
+          <w:color w:val="0000FF"/>
+        </w:rPr>
+        <w:t>tree.pruned</w:t>
+      </w:r>
+      <w:proofErr w:type="spellEnd"/>
+    </w:p>
+    <w:p>
+      <w:pPr>
+        <w:pStyle w:val="HTMLPreformatted"/>
+        <w:shd w:val="clear" w:color="auto" w:fill="FFFFFF"/>
+        <w:wordWrap w:val="0"/>
+        <w:spacing w:line="225" w:lineRule="atLeast"/>
+        <w:rPr>
+          <w:rStyle w:val="gnkrckgcgsb"/>
+          <w:rFonts w:ascii="Lucida Console" w:hAnsi="Lucida Console"/>
+          <w:color w:val="000000"/>
+          <w:bdr w:val="none" w:sz="0" w:space="0" w:color="auto" w:frame="1"/>
+        </w:rPr>
+      </w:pPr>
+      <w:r>
+        <w:rPr>
+          <w:rStyle w:val="gnkrckgcgsb"/>
+          <w:rFonts w:ascii="Lucida Console" w:hAnsi="Lucida Console"/>
+          <w:color w:val="000000"/>
+          <w:bdr w:val="none" w:sz="0" w:space="0" w:color="auto" w:frame="1"/>
+        </w:rPr>
+        <w:t>n=9167 (2316 observations deleted due to missingness)</w:t>
+      </w:r>
+    </w:p>
+    <w:p>
+      <w:pPr>
+        <w:pStyle w:val="HTMLPreformatted"/>
+        <w:shd w:val="clear" w:color="auto" w:fill="FFFFFF"/>
+        <w:wordWrap w:val="0"/>
+        <w:spacing w:line="225" w:lineRule="atLeast"/>
+        <w:rPr>
+          <w:rStyle w:val="gnkrckgcgsb"/>
+          <w:rFonts w:ascii="Lucida Console" w:hAnsi="Lucida Console"/>
+          <w:color w:val="000000"/>
+          <w:bdr w:val="none" w:sz="0" w:space="0" w:color="auto" w:frame="1"/>
+        </w:rPr>
+      </w:pPr>
+    </w:p>
+    <w:p>
+      <w:pPr>
+        <w:pStyle w:val="HTMLPreformatted"/>
+        <w:shd w:val="clear" w:color="auto" w:fill="FFFFFF"/>
+        <w:wordWrap w:val="0"/>
+        <w:spacing w:line="225" w:lineRule="atLeast"/>
+        <w:rPr>
+          <w:rStyle w:val="gnkrckgcgsb"/>
+          <w:rFonts w:ascii="Lucida Console" w:hAnsi="Lucida Console"/>
+          <w:color w:val="000000"/>
+          <w:bdr w:val="none" w:sz="0" w:space="0" w:color="auto" w:frame="1"/>
+        </w:rPr>
+      </w:pPr>
+      <w:r>
+        <w:rPr>
+          <w:rStyle w:val="gnkrckgcgsb"/>
+          <w:rFonts w:ascii="Lucida Console" w:hAnsi="Lucida Console"/>
+          <w:color w:val="000000"/>
+          <w:bdr w:val="none" w:sz="0" w:space="0" w:color="auto" w:frame="1"/>
+        </w:rPr>
+        <w:t xml:space="preserve">node), split, n, loss, </w:t>
+      </w:r>
+      <w:proofErr w:type="spellStart"/>
+      <w:r>
+        <w:rPr>
+          <w:rStyle w:val="gnkrckgcgsb"/>
+          <w:rFonts w:ascii="Lucida Console" w:hAnsi="Lucida Console"/>
+          <w:color w:val="000000"/>
+          <w:bdr w:val="none" w:sz="0" w:space="0" w:color="auto" w:frame="1"/>
+        </w:rPr>
+        <w:t>yval</w:t>
+      </w:r>
+      <w:proofErr w:type="spellEnd"/>
+      <w:r>
+        <w:rPr>
+          <w:rStyle w:val="gnkrckgcgsb"/>
+          <w:rFonts w:ascii="Lucida Console" w:hAnsi="Lucida Console"/>
+          <w:color w:val="000000"/>
+          <w:bdr w:val="none" w:sz="0" w:space="0" w:color="auto" w:frame="1"/>
+        </w:rPr>
+        <w:t>, (</w:t>
+      </w:r>
+      <w:proofErr w:type="spellStart"/>
+      <w:r>
+        <w:rPr>
+          <w:rStyle w:val="gnkrckgcgsb"/>
+          <w:rFonts w:ascii="Lucida Console" w:hAnsi="Lucida Console"/>
+          <w:color w:val="000000"/>
+          <w:bdr w:val="none" w:sz="0" w:space="0" w:color="auto" w:frame="1"/>
+        </w:rPr>
+        <w:t>yprob</w:t>
+      </w:r>
+      <w:proofErr w:type="spellEnd"/>
+      <w:r>
+        <w:rPr>
+          <w:rStyle w:val="gnkrckgcgsb"/>
+          <w:rFonts w:ascii="Lucida Console" w:hAnsi="Lucida Console"/>
+          <w:color w:val="000000"/>
+          <w:bdr w:val="none" w:sz="0" w:space="0" w:color="auto" w:frame="1"/>
+        </w:rPr>
+        <w:t>)</w:t>
+      </w:r>
+    </w:p>
+    <w:p>
+      <w:pPr>
+        <w:pStyle w:val="HTMLPreformatted"/>
+        <w:shd w:val="clear" w:color="auto" w:fill="FFFFFF"/>
+        <w:wordWrap w:val="0"/>
+        <w:spacing w:line="225" w:lineRule="atLeast"/>
+        <w:rPr>
+          <w:rStyle w:val="gnkrckgcgsb"/>
+          <w:rFonts w:ascii="Lucida Console" w:hAnsi="Lucida Console"/>
+          <w:color w:val="000000"/>
+          <w:bdr w:val="none" w:sz="0" w:space="0" w:color="auto" w:frame="1"/>
+        </w:rPr>
+      </w:pPr>
+      <w:r>
+        <w:rPr>
+          <w:rStyle w:val="gnkrckgcgsb"/>
+          <w:rFonts w:ascii="Lucida Console" w:hAnsi="Lucida Console"/>
+          <w:color w:val="000000"/>
+          <w:bdr w:val="none" w:sz="0" w:space="0" w:color="auto" w:frame="1"/>
+        </w:rPr>
+        <w:t xml:space="preserve">      * denotes terminal node</w:t>
+      </w:r>
+    </w:p>
+    <w:p>
+      <w:pPr>
+        <w:pStyle w:val="HTMLPreformatted"/>
+        <w:shd w:val="clear" w:color="auto" w:fill="FFFFFF"/>
+        <w:wordWrap w:val="0"/>
+        <w:spacing w:line="225" w:lineRule="atLeast"/>
+        <w:rPr>
+          <w:rStyle w:val="gnkrckgcgsb"/>
+          <w:rFonts w:ascii="Lucida Console" w:hAnsi="Lucida Console"/>
+          <w:color w:val="000000"/>
+          <w:bdr w:val="none" w:sz="0" w:space="0" w:color="auto" w:frame="1"/>
+        </w:rPr>
+      </w:pPr>
+    </w:p>
+    <w:p>
+      <w:pPr>
+        <w:pStyle w:val="HTMLPreformatted"/>
+        <w:shd w:val="clear" w:color="auto" w:fill="FFFFFF"/>
+        <w:wordWrap w:val="0"/>
+        <w:spacing w:line="225" w:lineRule="atLeast"/>
+        <w:rPr>
+          <w:rStyle w:val="gnkrckgcgsb"/>
+          <w:rFonts w:ascii="Lucida Console" w:hAnsi="Lucida Console"/>
+          <w:color w:val="000000"/>
+          <w:bdr w:val="none" w:sz="0" w:space="0" w:color="auto" w:frame="1"/>
+        </w:rPr>
+      </w:pPr>
+      <w:r>
+        <w:rPr>
+          <w:rStyle w:val="gnkrckgcgsb"/>
+          <w:rFonts w:ascii="Lucida Console" w:hAnsi="Lucida Console"/>
+          <w:color w:val="000000"/>
+          <w:bdr w:val="none" w:sz="0" w:space="0" w:color="auto" w:frame="1"/>
+        </w:rPr>
+        <w:t>1) root 9167 1287 M (0.1403949 0.8596051) *</w:t>
+      </w:r>
+    </w:p>
+    <w:p>
+      <w:pPr>
+        <w:pStyle w:val="HTMLPreformatted"/>
+        <w:shd w:val="clear" w:color="auto" w:fill="FFFFFF"/>
+        <w:wordWrap w:val="0"/>
+        <w:spacing w:line="225" w:lineRule="atLeast"/>
+        <w:rPr>
+          <w:rStyle w:val="gnkrckgcmrb"/>
+          <w:rFonts w:ascii="Lucida Console" w:hAnsi="Lucida Console"/>
+          <w:color w:val="0000FF"/>
+        </w:rPr>
+      </w:pPr>
+      <w:r>
+        <w:rPr>
+          <w:rStyle w:val="gnkrckgcmsb"/>
+          <w:rFonts w:ascii="Lucida Console" w:hAnsi="Lucida Console"/>
+          <w:color w:val="0000FF"/>
+        </w:rPr>
+        <w:t xml:space="preserve">&gt; </w:t>
+      </w:r>
+      <w:r>
+        <w:rPr>
+          <w:rStyle w:val="gnkrckgcmrb"/>
+          <w:rFonts w:ascii="Lucida Console" w:hAnsi="Lucida Console"/>
+          <w:color w:val="0000FF"/>
+        </w:rPr>
+        <w:t>sum(</w:t>
+      </w:r>
+      <w:proofErr w:type="spellStart"/>
+      <w:r>
+        <w:rPr>
+          <w:rStyle w:val="gnkrckgcmrb"/>
+          <w:rFonts w:ascii="Lucida Console" w:hAnsi="Lucida Console"/>
+          <w:color w:val="0000FF"/>
+        </w:rPr>
+        <w:t>diag</w:t>
+      </w:r>
+      <w:proofErr w:type="spellEnd"/>
+      <w:r>
+        <w:rPr>
+          <w:rStyle w:val="gnkrckgcmrb"/>
+          <w:rFonts w:ascii="Lucida Console" w:hAnsi="Lucida Console"/>
+          <w:color w:val="0000FF"/>
+        </w:rPr>
+        <w:t>(</w:t>
+      </w:r>
+      <w:proofErr w:type="spellStart"/>
+      <w:r>
+        <w:rPr>
+          <w:rStyle w:val="gnkrckgcmrb"/>
+          <w:rFonts w:ascii="Lucida Console" w:hAnsi="Lucida Console"/>
+          <w:color w:val="0000FF"/>
+        </w:rPr>
+        <w:t>confusion.matrix</w:t>
+      </w:r>
+      <w:proofErr w:type="spellEnd"/>
+      <w:r>
+        <w:rPr>
+          <w:rStyle w:val="gnkrckgcmrb"/>
+          <w:rFonts w:ascii="Lucida Console" w:hAnsi="Lucida Console"/>
+          <w:color w:val="0000FF"/>
+        </w:rPr>
+        <w:t>)) / sum(</w:t>
+      </w:r>
+      <w:proofErr w:type="spellStart"/>
+      <w:r>
+        <w:rPr>
+          <w:rStyle w:val="gnkrckgcmrb"/>
+          <w:rFonts w:ascii="Lucida Console" w:hAnsi="Lucida Console"/>
+          <w:color w:val="0000FF"/>
+        </w:rPr>
+        <w:t>confusion.matrix</w:t>
+      </w:r>
+      <w:proofErr w:type="spellEnd"/>
+      <w:r>
+        <w:rPr>
+          <w:rStyle w:val="gnkrckgcmrb"/>
+          <w:rFonts w:ascii="Lucida Console" w:hAnsi="Lucida Console"/>
+          <w:color w:val="0000FF"/>
+        </w:rPr>
+        <w:t>)  # the % accuracy on the test set.</w:t>
+      </w:r>
+    </w:p>
+    <w:p>
+      <w:pPr>
+        <w:pStyle w:val="HTMLPreformatted"/>
+        <w:shd w:val="clear" w:color="auto" w:fill="FFFFFF"/>
+        <w:wordWrap w:val="0"/>
+        <w:spacing w:line="225" w:lineRule="atLeast"/>
+        <w:rPr>
+          <w:rFonts w:ascii="Lucida Console" w:hAnsi="Lucida Console"/>
+          <w:color w:val="000000"/>
+        </w:rPr>
+      </w:pPr>
+      <w:r>
+        <w:rPr>
+          <w:rStyle w:val="gnkrckgcgsb"/>
+          <w:rFonts w:ascii="Lucida Console" w:hAnsi="Lucida Console"/>
+          <w:color w:val="000000"/>
+          <w:bdr w:val="none" w:sz="0" w:space="0" w:color="auto" w:frame="1"/>
+        </w:rPr>
+        <w:t>[1] 0.8679902</w:t>
+      </w:r>
     </w:p>
     <w:p>
       <w:pPr>
@@ -1851,7 +3292,7 @@
           <w:szCs w:val="24"/>
         </w:rPr>
       </w:pPr>
-      <w:hyperlink r:id="rId8" w:history="1">
+      <w:hyperlink r:id="rId9" w:history="1">
         <w:r>
           <w:rPr>
             <w:rStyle w:val="Hyperlink"/>
@@ -1877,7 +3318,7 @@
           <w:szCs w:val="24"/>
         </w:rPr>
       </w:pPr>
-      <w:hyperlink r:id="rId9" w:history="1">
+      <w:hyperlink r:id="rId10" w:history="1">
         <w:r>
           <w:rPr>
             <w:rStyle w:val="Hyperlink"/>
@@ -3446,6 +4887,69 @@
       <w:contextualSpacing/>
     </w:pPr>
   </w:style>
+  <w:style w:type="paragraph" w:styleId="HTMLPreformatted">
+    <w:name w:val="HTML Preformatted"/>
+    <w:basedOn w:val="Normal"/>
+    <w:link w:val="HTMLPreformattedChar"/>
+    <w:uiPriority w:val="99"/>
+    <w:semiHidden/>
+    <w:unhideWhenUsed/>
+    <w:rsid w:val="00C92ED8"/>
+    <w:pPr>
+      <w:tabs>
+        <w:tab w:val="left" w:pos="916"/>
+        <w:tab w:val="left" w:pos="1832"/>
+        <w:tab w:val="left" w:pos="2748"/>
+        <w:tab w:val="left" w:pos="3664"/>
+        <w:tab w:val="left" w:pos="4580"/>
+        <w:tab w:val="left" w:pos="5496"/>
+        <w:tab w:val="left" w:pos="6412"/>
+        <w:tab w:val="left" w:pos="7328"/>
+        <w:tab w:val="left" w:pos="8244"/>
+        <w:tab w:val="left" w:pos="9160"/>
+        <w:tab w:val="left" w:pos="10076"/>
+        <w:tab w:val="left" w:pos="10992"/>
+        <w:tab w:val="left" w:pos="11908"/>
+        <w:tab w:val="left" w:pos="12824"/>
+        <w:tab w:val="left" w:pos="13740"/>
+        <w:tab w:val="left" w:pos="14656"/>
+      </w:tabs>
+      <w:spacing w:after="0" w:line="240" w:lineRule="auto"/>
+    </w:pPr>
+    <w:rPr>
+      <w:rFonts w:ascii="Courier New" w:eastAsia="Times New Roman" w:hAnsi="Courier New" w:cs="Courier New"/>
+      <w:sz w:val="20"/>
+      <w:szCs w:val="20"/>
+    </w:rPr>
+  </w:style>
+  <w:style w:type="character" w:customStyle="1" w:styleId="HTMLPreformattedChar">
+    <w:name w:val="HTML Preformatted Char"/>
+    <w:basedOn w:val="DefaultParagraphFont"/>
+    <w:link w:val="HTMLPreformatted"/>
+    <w:uiPriority w:val="99"/>
+    <w:semiHidden/>
+    <w:rsid w:val="00C92ED8"/>
+    <w:rPr>
+      <w:rFonts w:ascii="Courier New" w:eastAsia="Times New Roman" w:hAnsi="Courier New" w:cs="Courier New"/>
+      <w:sz w:val="20"/>
+      <w:szCs w:val="20"/>
+    </w:rPr>
+  </w:style>
+  <w:style w:type="character" w:customStyle="1" w:styleId="gnkrckgcgsb">
+    <w:name w:val="gnkrckgcgsb"/>
+    <w:basedOn w:val="DefaultParagraphFont"/>
+    <w:rsid w:val="00C92ED8"/>
+  </w:style>
+  <w:style w:type="character" w:customStyle="1" w:styleId="gnkrckgcmsb">
+    <w:name w:val="gnkrckgcmsb"/>
+    <w:basedOn w:val="DefaultParagraphFont"/>
+    <w:rsid w:val="00C92ED8"/>
+  </w:style>
+  <w:style w:type="character" w:customStyle="1" w:styleId="gnkrckgcmrb">
+    <w:name w:val="gnkrckgcmrb"/>
+    <w:basedOn w:val="DefaultParagraphFont"/>
+    <w:rsid w:val="00C92ED8"/>
+  </w:style>
 </w:styles>
 </file>
 
@@ -3772,7 +5276,7 @@
 </file>
 
 <file path=customXml/itemProps1.xml><?xml version="1.0" encoding="utf-8"?>
-<ds:datastoreItem xmlns:ds="http://schemas.openxmlformats.org/officeDocument/2006/customXml" ds:itemID="{CEDB8CA8-FEF5-48C5-9A06-E359C14F813D}">
+<ds:datastoreItem xmlns:ds="http://schemas.openxmlformats.org/officeDocument/2006/customXml" ds:itemID="{DCF215F1-7FC8-4014-8CFA-847A05116E33}">
   <ds:schemaRefs>
     <ds:schemaRef ds:uri="http://schemas.openxmlformats.org/officeDocument/2006/bibliography"/>
   </ds:schemaRefs>

</xml_diff>

<commit_message>
Added more analysis to classification tree section
</commit_message>
<xml_diff>
--- a/7047-002-FinalProject-Group12.docx
+++ b/7047-002-FinalProject-Group12.docx
@@ -444,7 +444,7 @@
           <w:r>
             <w:fldChar w:fldCharType="separate"/>
           </w:r>
-          <w:hyperlink w:anchor="_Toc38805528" w:history="1">
+          <w:hyperlink w:anchor="_Toc38805847" w:history="1">
             <w:r>
               <w:rPr>
                 <w:rStyle w:val="Hyperlink"/>
@@ -484,7 +484,7 @@
                 <w:noProof/>
                 <w:webHidden/>
               </w:rPr>
-              <w:instrText xml:space="preserve"> PAGEREF _Toc38805528 \h </w:instrText>
+              <w:instrText xml:space="preserve"> PAGEREF _Toc38805847 \h </w:instrText>
             </w:r>
             <w:r>
               <w:rPr>
@@ -527,7 +527,7 @@
               <w:noProof/>
             </w:rPr>
           </w:pPr>
-          <w:hyperlink w:anchor="_Toc38805529" w:history="1">
+          <w:hyperlink w:anchor="_Toc38805848" w:history="1">
             <w:r>
               <w:rPr>
                 <w:rStyle w:val="Hyperlink"/>
@@ -547,7 +547,7 @@
                 <w:rStyle w:val="Hyperlink"/>
                 <w:noProof/>
               </w:rPr>
-              <w:t>Histogram Plot</w:t>
+              <w:t>Histogram Plot Matrix</w:t>
             </w:r>
             <w:r>
               <w:rPr>
@@ -568,7 +568,7 @@
                 <w:noProof/>
                 <w:webHidden/>
               </w:rPr>
-              <w:instrText xml:space="preserve"> PAGEREF _Toc38805529 \h </w:instrText>
+              <w:instrText xml:space="preserve"> PAGEREF _Toc38805848 \h </w:instrText>
             </w:r>
             <w:r>
               <w:rPr>
@@ -611,7 +611,7 @@
               <w:noProof/>
             </w:rPr>
           </w:pPr>
-          <w:hyperlink w:anchor="_Toc38805530" w:history="1">
+          <w:hyperlink w:anchor="_Toc38805849" w:history="1">
             <w:r>
               <w:rPr>
                 <w:rStyle w:val="Hyperlink"/>
@@ -652,7 +652,7 @@
                 <w:noProof/>
                 <w:webHidden/>
               </w:rPr>
-              <w:instrText xml:space="preserve"> PAGEREF _Toc38805530 \h </w:instrText>
+              <w:instrText xml:space="preserve"> PAGEREF _Toc38805849 \h </w:instrText>
             </w:r>
             <w:r>
               <w:rPr>
@@ -694,7 +694,7 @@
               <w:noProof/>
             </w:rPr>
           </w:pPr>
-          <w:hyperlink w:anchor="_Toc38805531" w:history="1">
+          <w:hyperlink w:anchor="_Toc38805850" w:history="1">
             <w:r>
               <w:rPr>
                 <w:rStyle w:val="Hyperlink"/>
@@ -734,7 +734,7 @@
                 <w:noProof/>
                 <w:webHidden/>
               </w:rPr>
-              <w:instrText xml:space="preserve"> PAGEREF _Toc38805531 \h </w:instrText>
+              <w:instrText xml:space="preserve"> PAGEREF _Toc38805850 \h </w:instrText>
             </w:r>
             <w:r>
               <w:rPr>
@@ -776,7 +776,7 @@
               <w:noProof/>
             </w:rPr>
           </w:pPr>
-          <w:hyperlink w:anchor="_Toc38805532" w:history="1">
+          <w:hyperlink w:anchor="_Toc38805851" w:history="1">
             <w:r>
               <w:rPr>
                 <w:rStyle w:val="Hyperlink"/>
@@ -816,7 +816,7 @@
                 <w:noProof/>
                 <w:webHidden/>
               </w:rPr>
-              <w:instrText xml:space="preserve"> PAGEREF _Toc38805532 \h </w:instrText>
+              <w:instrText xml:space="preserve"> PAGEREF _Toc38805851 \h </w:instrText>
             </w:r>
             <w:r>
               <w:rPr>
@@ -836,7 +836,7 @@
                 <w:noProof/>
                 <w:webHidden/>
               </w:rPr>
-              <w:t>7</w:t>
+              <w:t>6</w:t>
             </w:r>
             <w:r>
               <w:rPr>
@@ -859,7 +859,7 @@
               <w:noProof/>
             </w:rPr>
           </w:pPr>
-          <w:hyperlink w:anchor="_Toc38805533" w:history="1">
+          <w:hyperlink w:anchor="_Toc38805852" w:history="1">
             <w:r>
               <w:rPr>
                 <w:rStyle w:val="Hyperlink"/>
@@ -900,7 +900,7 @@
                 <w:noProof/>
                 <w:webHidden/>
               </w:rPr>
-              <w:instrText xml:space="preserve"> PAGEREF _Toc38805533 \h </w:instrText>
+              <w:instrText xml:space="preserve"> PAGEREF _Toc38805852 \h </w:instrText>
             </w:r>
             <w:r>
               <w:rPr>
@@ -920,7 +920,7 @@
                 <w:noProof/>
                 <w:webHidden/>
               </w:rPr>
-              <w:t>7</w:t>
+              <w:t>6</w:t>
             </w:r>
             <w:r>
               <w:rPr>
@@ -942,7 +942,7 @@
               <w:noProof/>
             </w:rPr>
           </w:pPr>
-          <w:hyperlink w:anchor="_Toc38805534" w:history="1">
+          <w:hyperlink w:anchor="_Toc38805853" w:history="1">
             <w:r>
               <w:rPr>
                 <w:rStyle w:val="Hyperlink"/>
@@ -969,7 +969,7 @@
                 <w:noProof/>
                 <w:webHidden/>
               </w:rPr>
-              <w:instrText xml:space="preserve"> PAGEREF _Toc38805534 \h </w:instrText>
+              <w:instrText xml:space="preserve"> PAGEREF _Toc38805853 \h </w:instrText>
             </w:r>
             <w:r>
               <w:rPr>
@@ -989,7 +989,7 @@
                 <w:noProof/>
                 <w:webHidden/>
               </w:rPr>
-              <w:t>7</w:t>
+              <w:t>6</w:t>
             </w:r>
             <w:r>
               <w:rPr>
@@ -1011,7 +1011,7 @@
               <w:noProof/>
             </w:rPr>
           </w:pPr>
-          <w:hyperlink w:anchor="_Toc38805535" w:history="1">
+          <w:hyperlink w:anchor="_Toc38805854" w:history="1">
             <w:r>
               <w:rPr>
                 <w:rStyle w:val="Hyperlink"/>
@@ -1038,7 +1038,7 @@
                 <w:noProof/>
                 <w:webHidden/>
               </w:rPr>
-              <w:instrText xml:space="preserve"> PAGEREF _Toc38805535 \h </w:instrText>
+              <w:instrText xml:space="preserve"> PAGEREF _Toc38805854 \h </w:instrText>
             </w:r>
             <w:r>
               <w:rPr>
@@ -1058,7 +1058,7 @@
                 <w:noProof/>
                 <w:webHidden/>
               </w:rPr>
-              <w:t>8</w:t>
+              <w:t>7</w:t>
             </w:r>
             <w:r>
               <w:rPr>
@@ -1080,7 +1080,7 @@
               <w:noProof/>
             </w:rPr>
           </w:pPr>
-          <w:hyperlink w:anchor="_Toc38805536" w:history="1">
+          <w:hyperlink w:anchor="_Toc38805855" w:history="1">
             <w:r>
               <w:rPr>
                 <w:rStyle w:val="Hyperlink"/>
@@ -1107,7 +1107,7 @@
                 <w:noProof/>
                 <w:webHidden/>
               </w:rPr>
-              <w:instrText xml:space="preserve"> PAGEREF _Toc38805536 \h </w:instrText>
+              <w:instrText xml:space="preserve"> PAGEREF _Toc38805855 \h </w:instrText>
             </w:r>
             <w:r>
               <w:rPr>
@@ -1127,7 +1127,7 @@
                 <w:noProof/>
                 <w:webHidden/>
               </w:rPr>
-              <w:t>10</w:t>
+              <w:t>9</w:t>
             </w:r>
             <w:r>
               <w:rPr>
@@ -1149,7 +1149,7 @@
               <w:noProof/>
             </w:rPr>
           </w:pPr>
-          <w:hyperlink w:anchor="_Toc38805537" w:history="1">
+          <w:hyperlink w:anchor="_Toc38805856" w:history="1">
             <w:r>
               <w:rPr>
                 <w:rStyle w:val="Hyperlink"/>
@@ -1176,7 +1176,7 @@
                 <w:noProof/>
                 <w:webHidden/>
               </w:rPr>
-              <w:instrText xml:space="preserve"> PAGEREF _Toc38805537 \h </w:instrText>
+              <w:instrText xml:space="preserve"> PAGEREF _Toc38805856 \h </w:instrText>
             </w:r>
             <w:r>
               <w:rPr>
@@ -1196,7 +1196,7 @@
                 <w:noProof/>
                 <w:webHidden/>
               </w:rPr>
-              <w:t>11</w:t>
+              <w:t>10</w:t>
             </w:r>
             <w:r>
               <w:rPr>
@@ -1218,7 +1218,7 @@
               <w:noProof/>
             </w:rPr>
           </w:pPr>
-          <w:hyperlink w:anchor="_Toc38805538" w:history="1">
+          <w:hyperlink w:anchor="_Toc38805857" w:history="1">
             <w:r>
               <w:rPr>
                 <w:rStyle w:val="Hyperlink"/>
@@ -1245,7 +1245,7 @@
                 <w:noProof/>
                 <w:webHidden/>
               </w:rPr>
-              <w:instrText xml:space="preserve"> PAGEREF _Toc38805538 \h </w:instrText>
+              <w:instrText xml:space="preserve"> PAGEREF _Toc38805857 \h </w:instrText>
             </w:r>
             <w:r>
               <w:rPr>
@@ -1265,7 +1265,7 @@
                 <w:noProof/>
                 <w:webHidden/>
               </w:rPr>
-              <w:t>12</w:t>
+              <w:t>11</w:t>
             </w:r>
             <w:r>
               <w:rPr>
@@ -1288,7 +1288,7 @@
               <w:noProof/>
             </w:rPr>
           </w:pPr>
-          <w:hyperlink w:anchor="_Toc38805539" w:history="1">
+          <w:hyperlink w:anchor="_Toc38805858" w:history="1">
             <w:r>
               <w:rPr>
                 <w:rStyle w:val="Hyperlink"/>
@@ -1329,7 +1329,7 @@
                 <w:noProof/>
                 <w:webHidden/>
               </w:rPr>
-              <w:instrText xml:space="preserve"> PAGEREF _Toc38805539 \h </w:instrText>
+              <w:instrText xml:space="preserve"> PAGEREF _Toc38805858 \h </w:instrText>
             </w:r>
             <w:r>
               <w:rPr>
@@ -1349,7 +1349,7 @@
                 <w:noProof/>
                 <w:webHidden/>
               </w:rPr>
-              <w:t>13</w:t>
+              <w:t>12</w:t>
             </w:r>
             <w:r>
               <w:rPr>
@@ -1371,7 +1371,7 @@
               <w:noProof/>
             </w:rPr>
           </w:pPr>
-          <w:hyperlink w:anchor="_Toc38805540" w:history="1">
+          <w:hyperlink w:anchor="_Toc38805859" w:history="1">
             <w:r>
               <w:rPr>
                 <w:rStyle w:val="Hyperlink"/>
@@ -1411,7 +1411,7 @@
                 <w:noProof/>
                 <w:webHidden/>
               </w:rPr>
-              <w:instrText xml:space="preserve"> PAGEREF _Toc38805540 \h </w:instrText>
+              <w:instrText xml:space="preserve"> PAGEREF _Toc38805859 \h </w:instrText>
             </w:r>
             <w:r>
               <w:rPr>
@@ -1431,7 +1431,7 @@
                 <w:noProof/>
                 <w:webHidden/>
               </w:rPr>
-              <w:t>14</w:t>
+              <w:t>13</w:t>
             </w:r>
             <w:r>
               <w:rPr>
@@ -1453,7 +1453,7 @@
               <w:noProof/>
             </w:rPr>
           </w:pPr>
-          <w:hyperlink w:anchor="_Toc38805541" w:history="1">
+          <w:hyperlink w:anchor="_Toc38805860" w:history="1">
             <w:r>
               <w:rPr>
                 <w:rStyle w:val="Hyperlink"/>
@@ -1493,7 +1493,7 @@
                 <w:noProof/>
                 <w:webHidden/>
               </w:rPr>
-              <w:instrText xml:space="preserve"> PAGEREF _Toc38805541 \h </w:instrText>
+              <w:instrText xml:space="preserve"> PAGEREF _Toc38805860 \h </w:instrText>
             </w:r>
             <w:r>
               <w:rPr>
@@ -1513,7 +1513,7 @@
                 <w:noProof/>
                 <w:webHidden/>
               </w:rPr>
-              <w:t>15</w:t>
+              <w:t>14</w:t>
             </w:r>
             <w:r>
               <w:rPr>
@@ -1534,7 +1534,7 @@
               <w:noProof/>
             </w:rPr>
           </w:pPr>
-          <w:hyperlink w:anchor="_Toc38805542" w:history="1">
+          <w:hyperlink w:anchor="_Toc38805861" w:history="1">
             <w:r>
               <w:rPr>
                 <w:rStyle w:val="Hyperlink"/>
@@ -1561,7 +1561,7 @@
                 <w:noProof/>
                 <w:webHidden/>
               </w:rPr>
-              <w:instrText xml:space="preserve"> PAGEREF _Toc38805542 \h </w:instrText>
+              <w:instrText xml:space="preserve"> PAGEREF _Toc38805861 \h </w:instrText>
             </w:r>
             <w:r>
               <w:rPr>
@@ -1581,7 +1581,7 @@
                 <w:noProof/>
                 <w:webHidden/>
               </w:rPr>
-              <w:t>15</w:t>
+              <w:t>14</w:t>
             </w:r>
             <w:r>
               <w:rPr>
@@ -1614,7 +1614,7 @@
       </w:pPr>
       <w:bookmarkStart w:id="0" w:name="_Toc38642138"/>
       <w:bookmarkStart w:id="1" w:name="_Toc38642240"/>
-      <w:bookmarkStart w:id="2" w:name="_Toc38805528"/>
+      <w:bookmarkStart w:id="2" w:name="_Toc38805847"/>
       <w:r>
         <w:lastRenderedPageBreak/>
         <w:t>Introduction</w:t>
@@ -1764,7 +1764,7 @@
       <w:pPr>
         <w:pStyle w:val="Heading2"/>
       </w:pPr>
-      <w:bookmarkStart w:id="3" w:name="_Toc38805529"/>
+      <w:bookmarkStart w:id="3" w:name="_Toc38805848"/>
       <w:r>
         <w:t>Histogram</w:t>
       </w:r>
@@ -1774,10 +1774,10 @@
       <w:r>
         <w:t>Plot</w:t>
       </w:r>
+      <w:r>
+        <w:t xml:space="preserve"> Matrix</w:t>
+      </w:r>
       <w:bookmarkEnd w:id="3"/>
-      <w:r>
-        <w:t xml:space="preserve"> Matrix</w:t>
-      </w:r>
     </w:p>
     <w:p>
       <w:pPr>
@@ -1886,7 +1886,7 @@
           <w:noProof/>
         </w:rPr>
       </w:pPr>
-      <w:bookmarkStart w:id="4" w:name="_Toc38805530"/>
+      <w:bookmarkStart w:id="4" w:name="_Toc38805849"/>
       <w:r>
         <w:rPr>
           <w:noProof/>
@@ -1914,25 +1914,17 @@
       <w:pPr>
         <w:ind w:left="810"/>
         <w:rPr>
+          <w:sz w:val="24"/>
+          <w:szCs w:val="24"/>
+        </w:rPr>
+      </w:pPr>
+      <w:r>
+        <w:rPr>
           <w:noProof/>
         </w:rPr>
-      </w:pPr>
-    </w:p>
-    <w:p>
-      <w:pPr>
-        <w:ind w:left="810"/>
-        <w:rPr>
-          <w:sz w:val="24"/>
-          <w:szCs w:val="24"/>
-        </w:rPr>
-      </w:pPr>
-      <w:r>
-        <w:rPr>
-          <w:noProof/>
-        </w:rPr>
         <w:drawing>
-          <wp:inline distT="0" distB="0" distL="0" distR="0" wp14:anchorId="05952442" wp14:editId="21F7B488">
-            <wp:extent cx="4061260" cy="3416198"/>
+          <wp:inline distT="0" distB="0" distL="0" distR="0" wp14:anchorId="05952442" wp14:editId="63FB953F">
+            <wp:extent cx="4581188" cy="3853543"/>
             <wp:effectExtent l="0" t="0" r="0" b="0"/>
             <wp:docPr id="2" name="Picture 2"/>
             <wp:cNvGraphicFramePr>
@@ -1954,7 +1946,7 @@
                   <pic:spPr>
                     <a:xfrm>
                       <a:off x="0" y="0"/>
-                      <a:ext cx="4093946" cy="3443692"/>
+                      <a:ext cx="4649006" cy="3910589"/>
                     </a:xfrm>
                     <a:prstGeom prst="rect">
                       <a:avLst/>
@@ -1974,6 +1966,14 @@
           <w:szCs w:val="24"/>
         </w:rPr>
       </w:pPr>
+    </w:p>
+    <w:p>
+      <w:pPr>
+        <w:rPr>
+          <w:sz w:val="24"/>
+          <w:szCs w:val="24"/>
+        </w:rPr>
+      </w:pPr>
       <w:r>
         <w:rPr>
           <w:sz w:val="24"/>
@@ -1988,12 +1988,21 @@
         </w:rPr>
         <w:t xml:space="preserve">MS </w:t>
       </w:r>
-      <w:r>
-        <w:rPr>
-          <w:sz w:val="24"/>
-          <w:szCs w:val="24"/>
-        </w:rPr>
-        <w:t>Sql Server</w:t>
+      <w:proofErr w:type="spellStart"/>
+      <w:r>
+        <w:rPr>
+          <w:sz w:val="24"/>
+          <w:szCs w:val="24"/>
+        </w:rPr>
+        <w:t>Sql</w:t>
+      </w:r>
+      <w:proofErr w:type="spellEnd"/>
+      <w:r>
+        <w:rPr>
+          <w:sz w:val="24"/>
+          <w:szCs w:val="24"/>
+        </w:rPr>
+        <w:t xml:space="preserve"> Server</w:t>
       </w:r>
       <w:r>
         <w:rPr>
@@ -2009,7 +2018,23 @@
           <w:sz w:val="24"/>
           <w:szCs w:val="24"/>
         </w:rPr>
-        <w:t xml:space="preserve"> to add the correct value for the new variable “isMale” which is a simple bit variable of 0/1 for female/</w:t>
+        <w:t xml:space="preserve"> to add the correct value for the new variable “</w:t>
+      </w:r>
+      <w:proofErr w:type="spellStart"/>
+      <w:r>
+        <w:rPr>
+          <w:sz w:val="24"/>
+          <w:szCs w:val="24"/>
+        </w:rPr>
+        <w:t>isMale</w:t>
+      </w:r>
+      <w:proofErr w:type="spellEnd"/>
+      <w:r>
+        <w:rPr>
+          <w:sz w:val="24"/>
+          <w:szCs w:val="24"/>
+        </w:rPr>
+        <w:t>” which is a simple bit variable of 0/1 for female/</w:t>
       </w:r>
       <w:r>
         <w:rPr>
@@ -2030,7 +2055,21 @@
           <w:sz w:val="24"/>
           <w:szCs w:val="24"/>
         </w:rPr>
-        <w:t xml:space="preserve">  From our survey of the data and personal interests we identified 4 response variables of interest to use for our analysis:</w:t>
+        <w:t xml:space="preserve">  From our survey of the data and personal interests we identified </w:t>
+      </w:r>
+      <w:r>
+        <w:rPr>
+          <w:sz w:val="24"/>
+          <w:szCs w:val="24"/>
+        </w:rPr>
+        <w:t>2</w:t>
+      </w:r>
+      <w:r>
+        <w:rPr>
+          <w:sz w:val="24"/>
+          <w:szCs w:val="24"/>
+        </w:rPr>
+        <w:t xml:space="preserve"> response variables of interest to use for our analysis:</w:t>
       </w:r>
     </w:p>
     <w:p>
@@ -2097,47 +2136,7 @@
           <w:sz w:val="24"/>
           <w:szCs w:val="24"/>
         </w:rPr>
-        <w:t>Genre</w:t>
-      </w:r>
-    </w:p>
-    <w:p>
-      <w:pPr>
-        <w:pStyle w:val="ListParagraph"/>
-        <w:numPr>
-          <w:ilvl w:val="0"/>
-          <w:numId w:val="13"/>
-        </w:numPr>
-        <w:rPr>
-          <w:sz w:val="24"/>
-          <w:szCs w:val="24"/>
-        </w:rPr>
-      </w:pPr>
-      <w:r>
-        <w:rPr>
-          <w:sz w:val="24"/>
-          <w:szCs w:val="24"/>
-        </w:rPr>
         <w:t>Popularity</w:t>
-      </w:r>
-    </w:p>
-    <w:p>
-      <w:pPr>
-        <w:pStyle w:val="ListParagraph"/>
-        <w:numPr>
-          <w:ilvl w:val="0"/>
-          <w:numId w:val="13"/>
-        </w:numPr>
-        <w:rPr>
-          <w:sz w:val="24"/>
-          <w:szCs w:val="24"/>
-        </w:rPr>
-      </w:pPr>
-      <w:r>
-        <w:rPr>
-          <w:sz w:val="24"/>
-          <w:szCs w:val="24"/>
-        </w:rPr>
-        <w:t>Gender</w:t>
       </w:r>
     </w:p>
     <w:p>
@@ -2178,7 +2177,7 @@
           <w:numId w:val="11"/>
         </w:numPr>
       </w:pPr>
-      <w:bookmarkStart w:id="7" w:name="_Toc38805531"/>
+      <w:bookmarkStart w:id="7" w:name="_Toc38805850"/>
       <w:r>
         <w:lastRenderedPageBreak/>
         <w:t>Data Dictionary</w:t>
@@ -2187,8 +2186,8 @@
     </w:p>
     <w:tbl>
       <w:tblPr>
-        <w:tblW w:w="10620" w:type="dxa"/>
-        <w:tblInd w:w="-638" w:type="dxa"/>
+        <w:tblW w:w="9990" w:type="dxa"/>
+        <w:tblInd w:w="-8" w:type="dxa"/>
         <w:shd w:val="clear" w:color="auto" w:fill="FFFFFF"/>
         <w:tblCellMar>
           <w:top w:w="15" w:type="dxa"/>
@@ -2199,9 +2198,9 @@
         <w:tblLook w:val="04A0" w:firstRow="1" w:lastRow="0" w:firstColumn="1" w:lastColumn="0" w:noHBand="0" w:noVBand="1"/>
       </w:tblPr>
       <w:tblGrid>
-        <w:gridCol w:w="2880"/>
-        <w:gridCol w:w="1285"/>
-        <w:gridCol w:w="6455"/>
+        <w:gridCol w:w="2410"/>
+        <w:gridCol w:w="1280"/>
+        <w:gridCol w:w="6300"/>
       </w:tblGrid>
       <w:tr>
         <w:trPr>
@@ -2209,7 +2208,7 @@
         </w:trPr>
         <w:tc>
           <w:tcPr>
-            <w:tcW w:w="2880" w:type="dxa"/>
+            <w:tcW w:w="2250" w:type="dxa"/>
             <w:tcBorders>
               <w:top w:val="single" w:sz="6" w:space="0" w:color="DFE2E5"/>
               <w:left w:val="single" w:sz="6" w:space="0" w:color="DFE2E5"/>
@@ -2233,6 +2232,8 @@
                 <w:b/>
                 <w:bCs/>
                 <w:color w:val="24292E"/>
+                <w:sz w:val="20"/>
+                <w:szCs w:val="20"/>
               </w:rPr>
             </w:pPr>
             <w:r>
@@ -2241,6 +2242,8 @@
                 <w:b/>
                 <w:bCs/>
                 <w:color w:val="24292E"/>
+                <w:sz w:val="20"/>
+                <w:szCs w:val="20"/>
               </w:rPr>
               <w:t>variable</w:t>
             </w:r>
@@ -2272,6 +2275,8 @@
                 <w:b/>
                 <w:bCs/>
                 <w:color w:val="24292E"/>
+                <w:sz w:val="20"/>
+                <w:szCs w:val="20"/>
               </w:rPr>
             </w:pPr>
             <w:r>
@@ -2280,6 +2285,8 @@
                 <w:b/>
                 <w:bCs/>
                 <w:color w:val="24292E"/>
+                <w:sz w:val="20"/>
+                <w:szCs w:val="20"/>
               </w:rPr>
               <w:t>class</w:t>
             </w:r>
@@ -2311,6 +2318,8 @@
                 <w:b/>
                 <w:bCs/>
                 <w:color w:val="24292E"/>
+                <w:sz w:val="20"/>
+                <w:szCs w:val="20"/>
               </w:rPr>
             </w:pPr>
             <w:r>
@@ -2319,6 +2328,8 @@
                 <w:b/>
                 <w:bCs/>
                 <w:color w:val="24292E"/>
+                <w:sz w:val="20"/>
+                <w:szCs w:val="20"/>
               </w:rPr>
               <w:t>description</w:t>
             </w:r>
@@ -2328,7 +2339,7 @@
       <w:tr>
         <w:tc>
           <w:tcPr>
-            <w:tcW w:w="2880" w:type="dxa"/>
+            <w:tcW w:w="2250" w:type="dxa"/>
             <w:tcBorders>
               <w:top w:val="single" w:sz="6" w:space="0" w:color="DFE2E5"/>
               <w:left w:val="single" w:sz="6" w:space="0" w:color="DFE2E5"/>
@@ -2350,15 +2361,21 @@
               <w:rPr>
                 <w:rFonts w:ascii="Segoe UI" w:hAnsi="Segoe UI" w:cs="Segoe UI"/>
                 <w:color w:val="24292E"/>
-              </w:rPr>
-            </w:pPr>
-            <w:r>
-              <w:rPr>
-                <w:rFonts w:ascii="Segoe UI" w:hAnsi="Segoe UI" w:cs="Segoe UI"/>
-                <w:color w:val="24292E"/>
+                <w:sz w:val="18"/>
+                <w:szCs w:val="18"/>
+              </w:rPr>
+            </w:pPr>
+            <w:proofErr w:type="spellStart"/>
+            <w:r>
+              <w:rPr>
+                <w:rFonts w:ascii="Segoe UI" w:hAnsi="Segoe UI" w:cs="Segoe UI"/>
+                <w:color w:val="24292E"/>
+                <w:sz w:val="18"/>
+                <w:szCs w:val="18"/>
               </w:rPr>
               <w:t>track_id</w:t>
             </w:r>
+            <w:proofErr w:type="spellEnd"/>
           </w:p>
         </w:tc>
         <w:tc>
@@ -2385,12 +2402,16 @@
               <w:rPr>
                 <w:rFonts w:ascii="Segoe UI" w:hAnsi="Segoe UI" w:cs="Segoe UI"/>
                 <w:color w:val="24292E"/>
-              </w:rPr>
-            </w:pPr>
-            <w:r>
-              <w:rPr>
-                <w:rFonts w:ascii="Segoe UI" w:hAnsi="Segoe UI" w:cs="Segoe UI"/>
-                <w:color w:val="24292E"/>
+                <w:sz w:val="18"/>
+                <w:szCs w:val="18"/>
+              </w:rPr>
+            </w:pPr>
+            <w:r>
+              <w:rPr>
+                <w:rFonts w:ascii="Segoe UI" w:hAnsi="Segoe UI" w:cs="Segoe UI"/>
+                <w:color w:val="24292E"/>
+                <w:sz w:val="18"/>
+                <w:szCs w:val="18"/>
               </w:rPr>
               <w:t>character</w:t>
             </w:r>
@@ -2420,12 +2441,16 @@
               <w:rPr>
                 <w:rFonts w:ascii="Segoe UI" w:hAnsi="Segoe UI" w:cs="Segoe UI"/>
                 <w:color w:val="24292E"/>
-              </w:rPr>
-            </w:pPr>
-            <w:r>
-              <w:rPr>
-                <w:rFonts w:ascii="Segoe UI" w:hAnsi="Segoe UI" w:cs="Segoe UI"/>
-                <w:color w:val="24292E"/>
+                <w:sz w:val="18"/>
+                <w:szCs w:val="18"/>
+              </w:rPr>
+            </w:pPr>
+            <w:r>
+              <w:rPr>
+                <w:rFonts w:ascii="Segoe UI" w:hAnsi="Segoe UI" w:cs="Segoe UI"/>
+                <w:color w:val="24292E"/>
+                <w:sz w:val="18"/>
+                <w:szCs w:val="18"/>
               </w:rPr>
               <w:t>Song unique ID</w:t>
             </w:r>
@@ -2435,7 +2460,7 @@
       <w:tr>
         <w:tc>
           <w:tcPr>
-            <w:tcW w:w="2880" w:type="dxa"/>
+            <w:tcW w:w="2250" w:type="dxa"/>
             <w:tcBorders>
               <w:top w:val="single" w:sz="6" w:space="0" w:color="DFE2E5"/>
               <w:left w:val="single" w:sz="6" w:space="0" w:color="DFE2E5"/>
@@ -2457,15 +2482,21 @@
               <w:rPr>
                 <w:rFonts w:ascii="Segoe UI" w:hAnsi="Segoe UI" w:cs="Segoe UI"/>
                 <w:color w:val="24292E"/>
-              </w:rPr>
-            </w:pPr>
-            <w:r>
-              <w:rPr>
-                <w:rFonts w:ascii="Segoe UI" w:hAnsi="Segoe UI" w:cs="Segoe UI"/>
-                <w:color w:val="24292E"/>
+                <w:sz w:val="18"/>
+                <w:szCs w:val="18"/>
+              </w:rPr>
+            </w:pPr>
+            <w:proofErr w:type="spellStart"/>
+            <w:r>
+              <w:rPr>
+                <w:rFonts w:ascii="Segoe UI" w:hAnsi="Segoe UI" w:cs="Segoe UI"/>
+                <w:color w:val="24292E"/>
+                <w:sz w:val="18"/>
+                <w:szCs w:val="18"/>
               </w:rPr>
               <w:t>track_name</w:t>
             </w:r>
+            <w:proofErr w:type="spellEnd"/>
           </w:p>
         </w:tc>
         <w:tc>
@@ -2492,12 +2523,16 @@
               <w:rPr>
                 <w:rFonts w:ascii="Segoe UI" w:hAnsi="Segoe UI" w:cs="Segoe UI"/>
                 <w:color w:val="24292E"/>
-              </w:rPr>
-            </w:pPr>
-            <w:r>
-              <w:rPr>
-                <w:rFonts w:ascii="Segoe UI" w:hAnsi="Segoe UI" w:cs="Segoe UI"/>
-                <w:color w:val="24292E"/>
+                <w:sz w:val="18"/>
+                <w:szCs w:val="18"/>
+              </w:rPr>
+            </w:pPr>
+            <w:r>
+              <w:rPr>
+                <w:rFonts w:ascii="Segoe UI" w:hAnsi="Segoe UI" w:cs="Segoe UI"/>
+                <w:color w:val="24292E"/>
+                <w:sz w:val="18"/>
+                <w:szCs w:val="18"/>
               </w:rPr>
               <w:t>character</w:t>
             </w:r>
@@ -2527,12 +2562,16 @@
               <w:rPr>
                 <w:rFonts w:ascii="Segoe UI" w:hAnsi="Segoe UI" w:cs="Segoe UI"/>
                 <w:color w:val="24292E"/>
-              </w:rPr>
-            </w:pPr>
-            <w:r>
-              <w:rPr>
-                <w:rFonts w:ascii="Segoe UI" w:hAnsi="Segoe UI" w:cs="Segoe UI"/>
-                <w:color w:val="24292E"/>
+                <w:sz w:val="18"/>
+                <w:szCs w:val="18"/>
+              </w:rPr>
+            </w:pPr>
+            <w:r>
+              <w:rPr>
+                <w:rFonts w:ascii="Segoe UI" w:hAnsi="Segoe UI" w:cs="Segoe UI"/>
+                <w:color w:val="24292E"/>
+                <w:sz w:val="18"/>
+                <w:szCs w:val="18"/>
               </w:rPr>
               <w:t>Song Name</w:t>
             </w:r>
@@ -2542,7 +2581,7 @@
       <w:tr>
         <w:tc>
           <w:tcPr>
-            <w:tcW w:w="2880" w:type="dxa"/>
+            <w:tcW w:w="2250" w:type="dxa"/>
             <w:tcBorders>
               <w:top w:val="single" w:sz="6" w:space="0" w:color="DFE2E5"/>
               <w:left w:val="single" w:sz="6" w:space="0" w:color="DFE2E5"/>
@@ -2564,15 +2603,21 @@
               <w:rPr>
                 <w:rFonts w:ascii="Segoe UI" w:hAnsi="Segoe UI" w:cs="Segoe UI"/>
                 <w:color w:val="24292E"/>
-              </w:rPr>
-            </w:pPr>
-            <w:r>
-              <w:rPr>
-                <w:rFonts w:ascii="Segoe UI" w:hAnsi="Segoe UI" w:cs="Segoe UI"/>
-                <w:color w:val="24292E"/>
+                <w:sz w:val="18"/>
+                <w:szCs w:val="18"/>
+              </w:rPr>
+            </w:pPr>
+            <w:proofErr w:type="spellStart"/>
+            <w:r>
+              <w:rPr>
+                <w:rFonts w:ascii="Segoe UI" w:hAnsi="Segoe UI" w:cs="Segoe UI"/>
+                <w:color w:val="24292E"/>
+                <w:sz w:val="18"/>
+                <w:szCs w:val="18"/>
               </w:rPr>
               <w:t>track_artist</w:t>
             </w:r>
+            <w:proofErr w:type="spellEnd"/>
           </w:p>
         </w:tc>
         <w:tc>
@@ -2599,12 +2644,16 @@
               <w:rPr>
                 <w:rFonts w:ascii="Segoe UI" w:hAnsi="Segoe UI" w:cs="Segoe UI"/>
                 <w:color w:val="24292E"/>
-              </w:rPr>
-            </w:pPr>
-            <w:r>
-              <w:rPr>
-                <w:rFonts w:ascii="Segoe UI" w:hAnsi="Segoe UI" w:cs="Segoe UI"/>
-                <w:color w:val="24292E"/>
+                <w:sz w:val="18"/>
+                <w:szCs w:val="18"/>
+              </w:rPr>
+            </w:pPr>
+            <w:r>
+              <w:rPr>
+                <w:rFonts w:ascii="Segoe UI" w:hAnsi="Segoe UI" w:cs="Segoe UI"/>
+                <w:color w:val="24292E"/>
+                <w:sz w:val="18"/>
+                <w:szCs w:val="18"/>
               </w:rPr>
               <w:t>character</w:t>
             </w:r>
@@ -2634,12 +2683,16 @@
               <w:rPr>
                 <w:rFonts w:ascii="Segoe UI" w:hAnsi="Segoe UI" w:cs="Segoe UI"/>
                 <w:color w:val="24292E"/>
-              </w:rPr>
-            </w:pPr>
-            <w:r>
-              <w:rPr>
-                <w:rFonts w:ascii="Segoe UI" w:hAnsi="Segoe UI" w:cs="Segoe UI"/>
-                <w:color w:val="24292E"/>
+                <w:sz w:val="18"/>
+                <w:szCs w:val="18"/>
+              </w:rPr>
+            </w:pPr>
+            <w:r>
+              <w:rPr>
+                <w:rFonts w:ascii="Segoe UI" w:hAnsi="Segoe UI" w:cs="Segoe UI"/>
+                <w:color w:val="24292E"/>
+                <w:sz w:val="18"/>
+                <w:szCs w:val="18"/>
               </w:rPr>
               <w:t>Song Artist</w:t>
             </w:r>
@@ -2649,7 +2702,7 @@
       <w:tr>
         <w:tc>
           <w:tcPr>
-            <w:tcW w:w="2880" w:type="dxa"/>
+            <w:tcW w:w="2250" w:type="dxa"/>
             <w:tcBorders>
               <w:top w:val="single" w:sz="6" w:space="0" w:color="DFE2E5"/>
               <w:left w:val="single" w:sz="6" w:space="0" w:color="DFE2E5"/>
@@ -2671,15 +2724,21 @@
               <w:rPr>
                 <w:rFonts w:ascii="Segoe UI" w:hAnsi="Segoe UI" w:cs="Segoe UI"/>
                 <w:color w:val="24292E"/>
-              </w:rPr>
-            </w:pPr>
-            <w:r>
-              <w:rPr>
-                <w:rFonts w:ascii="Segoe UI" w:hAnsi="Segoe UI" w:cs="Segoe UI"/>
-                <w:color w:val="24292E"/>
+                <w:sz w:val="18"/>
+                <w:szCs w:val="18"/>
+              </w:rPr>
+            </w:pPr>
+            <w:proofErr w:type="spellStart"/>
+            <w:r>
+              <w:rPr>
+                <w:rFonts w:ascii="Segoe UI" w:hAnsi="Segoe UI" w:cs="Segoe UI"/>
+                <w:color w:val="24292E"/>
+                <w:sz w:val="18"/>
+                <w:szCs w:val="18"/>
               </w:rPr>
               <w:t>track_popularity</w:t>
             </w:r>
+            <w:proofErr w:type="spellEnd"/>
           </w:p>
         </w:tc>
         <w:tc>
@@ -2706,12 +2765,16 @@
               <w:rPr>
                 <w:rFonts w:ascii="Segoe UI" w:hAnsi="Segoe UI" w:cs="Segoe UI"/>
                 <w:color w:val="24292E"/>
-              </w:rPr>
-            </w:pPr>
-            <w:r>
-              <w:rPr>
-                <w:rFonts w:ascii="Segoe UI" w:hAnsi="Segoe UI" w:cs="Segoe UI"/>
-                <w:color w:val="24292E"/>
+                <w:sz w:val="18"/>
+                <w:szCs w:val="18"/>
+              </w:rPr>
+            </w:pPr>
+            <w:r>
+              <w:rPr>
+                <w:rFonts w:ascii="Segoe UI" w:hAnsi="Segoe UI" w:cs="Segoe UI"/>
+                <w:color w:val="24292E"/>
+                <w:sz w:val="18"/>
+                <w:szCs w:val="18"/>
               </w:rPr>
               <w:t>double</w:t>
             </w:r>
@@ -2741,12 +2804,16 @@
               <w:rPr>
                 <w:rFonts w:ascii="Segoe UI" w:hAnsi="Segoe UI" w:cs="Segoe UI"/>
                 <w:color w:val="24292E"/>
-              </w:rPr>
-            </w:pPr>
-            <w:r>
-              <w:rPr>
-                <w:rFonts w:ascii="Segoe UI" w:hAnsi="Segoe UI" w:cs="Segoe UI"/>
-                <w:color w:val="24292E"/>
+                <w:sz w:val="18"/>
+                <w:szCs w:val="18"/>
+              </w:rPr>
+            </w:pPr>
+            <w:r>
+              <w:rPr>
+                <w:rFonts w:ascii="Segoe UI" w:hAnsi="Segoe UI" w:cs="Segoe UI"/>
+                <w:color w:val="24292E"/>
+                <w:sz w:val="18"/>
+                <w:szCs w:val="18"/>
               </w:rPr>
               <w:t>Song Popularity (0-100) where higher is better</w:t>
             </w:r>
@@ -2756,7 +2823,7 @@
       <w:tr>
         <w:tc>
           <w:tcPr>
-            <w:tcW w:w="2880" w:type="dxa"/>
+            <w:tcW w:w="2250" w:type="dxa"/>
             <w:tcBorders>
               <w:top w:val="single" w:sz="6" w:space="0" w:color="DFE2E5"/>
               <w:left w:val="single" w:sz="6" w:space="0" w:color="DFE2E5"/>
@@ -2778,15 +2845,21 @@
               <w:rPr>
                 <w:rFonts w:ascii="Segoe UI" w:hAnsi="Segoe UI" w:cs="Segoe UI"/>
                 <w:color w:val="24292E"/>
-              </w:rPr>
-            </w:pPr>
-            <w:r>
-              <w:rPr>
-                <w:rFonts w:ascii="Segoe UI" w:hAnsi="Segoe UI" w:cs="Segoe UI"/>
-                <w:color w:val="24292E"/>
+                <w:sz w:val="18"/>
+                <w:szCs w:val="18"/>
+              </w:rPr>
+            </w:pPr>
+            <w:proofErr w:type="spellStart"/>
+            <w:r>
+              <w:rPr>
+                <w:rFonts w:ascii="Segoe UI" w:hAnsi="Segoe UI" w:cs="Segoe UI"/>
+                <w:color w:val="24292E"/>
+                <w:sz w:val="18"/>
+                <w:szCs w:val="18"/>
               </w:rPr>
               <w:t>track_album_id</w:t>
             </w:r>
+            <w:proofErr w:type="spellEnd"/>
           </w:p>
         </w:tc>
         <w:tc>
@@ -2813,12 +2886,16 @@
               <w:rPr>
                 <w:rFonts w:ascii="Segoe UI" w:hAnsi="Segoe UI" w:cs="Segoe UI"/>
                 <w:color w:val="24292E"/>
-              </w:rPr>
-            </w:pPr>
-            <w:r>
-              <w:rPr>
-                <w:rFonts w:ascii="Segoe UI" w:hAnsi="Segoe UI" w:cs="Segoe UI"/>
-                <w:color w:val="24292E"/>
+                <w:sz w:val="18"/>
+                <w:szCs w:val="18"/>
+              </w:rPr>
+            </w:pPr>
+            <w:r>
+              <w:rPr>
+                <w:rFonts w:ascii="Segoe UI" w:hAnsi="Segoe UI" w:cs="Segoe UI"/>
+                <w:color w:val="24292E"/>
+                <w:sz w:val="18"/>
+                <w:szCs w:val="18"/>
               </w:rPr>
               <w:t>character</w:t>
             </w:r>
@@ -2848,12 +2925,16 @@
               <w:rPr>
                 <w:rFonts w:ascii="Segoe UI" w:hAnsi="Segoe UI" w:cs="Segoe UI"/>
                 <w:color w:val="24292E"/>
-              </w:rPr>
-            </w:pPr>
-            <w:r>
-              <w:rPr>
-                <w:rFonts w:ascii="Segoe UI" w:hAnsi="Segoe UI" w:cs="Segoe UI"/>
-                <w:color w:val="24292E"/>
+                <w:sz w:val="18"/>
+                <w:szCs w:val="18"/>
+              </w:rPr>
+            </w:pPr>
+            <w:r>
+              <w:rPr>
+                <w:rFonts w:ascii="Segoe UI" w:hAnsi="Segoe UI" w:cs="Segoe UI"/>
+                <w:color w:val="24292E"/>
+                <w:sz w:val="18"/>
+                <w:szCs w:val="18"/>
               </w:rPr>
               <w:t>Album unique ID</w:t>
             </w:r>
@@ -2863,7 +2944,7 @@
       <w:tr>
         <w:tc>
           <w:tcPr>
-            <w:tcW w:w="2880" w:type="dxa"/>
+            <w:tcW w:w="2250" w:type="dxa"/>
             <w:tcBorders>
               <w:top w:val="single" w:sz="6" w:space="0" w:color="DFE2E5"/>
               <w:left w:val="single" w:sz="6" w:space="0" w:color="DFE2E5"/>
@@ -2885,15 +2966,21 @@
               <w:rPr>
                 <w:rFonts w:ascii="Segoe UI" w:hAnsi="Segoe UI" w:cs="Segoe UI"/>
                 <w:color w:val="24292E"/>
-              </w:rPr>
-            </w:pPr>
-            <w:r>
-              <w:rPr>
-                <w:rFonts w:ascii="Segoe UI" w:hAnsi="Segoe UI" w:cs="Segoe UI"/>
-                <w:color w:val="24292E"/>
+                <w:sz w:val="18"/>
+                <w:szCs w:val="18"/>
+              </w:rPr>
+            </w:pPr>
+            <w:proofErr w:type="spellStart"/>
+            <w:r>
+              <w:rPr>
+                <w:rFonts w:ascii="Segoe UI" w:hAnsi="Segoe UI" w:cs="Segoe UI"/>
+                <w:color w:val="24292E"/>
+                <w:sz w:val="18"/>
+                <w:szCs w:val="18"/>
               </w:rPr>
               <w:t>track_album_name</w:t>
             </w:r>
+            <w:proofErr w:type="spellEnd"/>
           </w:p>
         </w:tc>
         <w:tc>
@@ -2920,12 +3007,16 @@
               <w:rPr>
                 <w:rFonts w:ascii="Segoe UI" w:hAnsi="Segoe UI" w:cs="Segoe UI"/>
                 <w:color w:val="24292E"/>
-              </w:rPr>
-            </w:pPr>
-            <w:r>
-              <w:rPr>
-                <w:rFonts w:ascii="Segoe UI" w:hAnsi="Segoe UI" w:cs="Segoe UI"/>
-                <w:color w:val="24292E"/>
+                <w:sz w:val="18"/>
+                <w:szCs w:val="18"/>
+              </w:rPr>
+            </w:pPr>
+            <w:r>
+              <w:rPr>
+                <w:rFonts w:ascii="Segoe UI" w:hAnsi="Segoe UI" w:cs="Segoe UI"/>
+                <w:color w:val="24292E"/>
+                <w:sz w:val="18"/>
+                <w:szCs w:val="18"/>
               </w:rPr>
               <w:t>character</w:t>
             </w:r>
@@ -2955,12 +3046,16 @@
               <w:rPr>
                 <w:rFonts w:ascii="Segoe UI" w:hAnsi="Segoe UI" w:cs="Segoe UI"/>
                 <w:color w:val="24292E"/>
-              </w:rPr>
-            </w:pPr>
-            <w:r>
-              <w:rPr>
-                <w:rFonts w:ascii="Segoe UI" w:hAnsi="Segoe UI" w:cs="Segoe UI"/>
-                <w:color w:val="24292E"/>
+                <w:sz w:val="18"/>
+                <w:szCs w:val="18"/>
+              </w:rPr>
+            </w:pPr>
+            <w:r>
+              <w:rPr>
+                <w:rFonts w:ascii="Segoe UI" w:hAnsi="Segoe UI" w:cs="Segoe UI"/>
+                <w:color w:val="24292E"/>
+                <w:sz w:val="18"/>
+                <w:szCs w:val="18"/>
               </w:rPr>
               <w:t>Song album name</w:t>
             </w:r>
@@ -2970,7 +3065,7 @@
       <w:tr>
         <w:tc>
           <w:tcPr>
-            <w:tcW w:w="2880" w:type="dxa"/>
+            <w:tcW w:w="2250" w:type="dxa"/>
             <w:tcBorders>
               <w:top w:val="single" w:sz="6" w:space="0" w:color="DFE2E5"/>
               <w:left w:val="single" w:sz="6" w:space="0" w:color="DFE2E5"/>
@@ -2992,15 +3087,21 @@
               <w:rPr>
                 <w:rFonts w:ascii="Segoe UI" w:hAnsi="Segoe UI" w:cs="Segoe UI"/>
                 <w:color w:val="24292E"/>
-              </w:rPr>
-            </w:pPr>
-            <w:r>
-              <w:rPr>
-                <w:rFonts w:ascii="Segoe UI" w:hAnsi="Segoe UI" w:cs="Segoe UI"/>
-                <w:color w:val="24292E"/>
+                <w:sz w:val="18"/>
+                <w:szCs w:val="18"/>
+              </w:rPr>
+            </w:pPr>
+            <w:proofErr w:type="spellStart"/>
+            <w:r>
+              <w:rPr>
+                <w:rFonts w:ascii="Segoe UI" w:hAnsi="Segoe UI" w:cs="Segoe UI"/>
+                <w:color w:val="24292E"/>
+                <w:sz w:val="18"/>
+                <w:szCs w:val="18"/>
               </w:rPr>
               <w:t>track_album_release_date</w:t>
             </w:r>
+            <w:proofErr w:type="spellEnd"/>
           </w:p>
         </w:tc>
         <w:tc>
@@ -3027,12 +3128,16 @@
               <w:rPr>
                 <w:rFonts w:ascii="Segoe UI" w:hAnsi="Segoe UI" w:cs="Segoe UI"/>
                 <w:color w:val="24292E"/>
-              </w:rPr>
-            </w:pPr>
-            <w:r>
-              <w:rPr>
-                <w:rFonts w:ascii="Segoe UI" w:hAnsi="Segoe UI" w:cs="Segoe UI"/>
-                <w:color w:val="24292E"/>
+                <w:sz w:val="18"/>
+                <w:szCs w:val="18"/>
+              </w:rPr>
+            </w:pPr>
+            <w:r>
+              <w:rPr>
+                <w:rFonts w:ascii="Segoe UI" w:hAnsi="Segoe UI" w:cs="Segoe UI"/>
+                <w:color w:val="24292E"/>
+                <w:sz w:val="18"/>
+                <w:szCs w:val="18"/>
               </w:rPr>
               <w:t>character</w:t>
             </w:r>
@@ -3062,12 +3167,16 @@
               <w:rPr>
                 <w:rFonts w:ascii="Segoe UI" w:hAnsi="Segoe UI" w:cs="Segoe UI"/>
                 <w:color w:val="24292E"/>
-              </w:rPr>
-            </w:pPr>
-            <w:r>
-              <w:rPr>
-                <w:rFonts w:ascii="Segoe UI" w:hAnsi="Segoe UI" w:cs="Segoe UI"/>
-                <w:color w:val="24292E"/>
+                <w:sz w:val="18"/>
+                <w:szCs w:val="18"/>
+              </w:rPr>
+            </w:pPr>
+            <w:r>
+              <w:rPr>
+                <w:rFonts w:ascii="Segoe UI" w:hAnsi="Segoe UI" w:cs="Segoe UI"/>
+                <w:color w:val="24292E"/>
+                <w:sz w:val="18"/>
+                <w:szCs w:val="18"/>
               </w:rPr>
               <w:t>Date when album released</w:t>
             </w:r>
@@ -3077,7 +3186,7 @@
       <w:tr>
         <w:tc>
           <w:tcPr>
-            <w:tcW w:w="2880" w:type="dxa"/>
+            <w:tcW w:w="2250" w:type="dxa"/>
             <w:tcBorders>
               <w:top w:val="single" w:sz="6" w:space="0" w:color="DFE2E5"/>
               <w:left w:val="single" w:sz="6" w:space="0" w:color="DFE2E5"/>
@@ -3099,15 +3208,21 @@
               <w:rPr>
                 <w:rFonts w:ascii="Segoe UI" w:hAnsi="Segoe UI" w:cs="Segoe UI"/>
                 <w:color w:val="24292E"/>
-              </w:rPr>
-            </w:pPr>
-            <w:r>
-              <w:rPr>
-                <w:rFonts w:ascii="Segoe UI" w:hAnsi="Segoe UI" w:cs="Segoe UI"/>
-                <w:color w:val="24292E"/>
+                <w:sz w:val="18"/>
+                <w:szCs w:val="18"/>
+              </w:rPr>
+            </w:pPr>
+            <w:proofErr w:type="spellStart"/>
+            <w:r>
+              <w:rPr>
+                <w:rFonts w:ascii="Segoe UI" w:hAnsi="Segoe UI" w:cs="Segoe UI"/>
+                <w:color w:val="24292E"/>
+                <w:sz w:val="18"/>
+                <w:szCs w:val="18"/>
               </w:rPr>
               <w:t>playlist_name</w:t>
             </w:r>
+            <w:proofErr w:type="spellEnd"/>
           </w:p>
         </w:tc>
         <w:tc>
@@ -3134,12 +3249,16 @@
               <w:rPr>
                 <w:rFonts w:ascii="Segoe UI" w:hAnsi="Segoe UI" w:cs="Segoe UI"/>
                 <w:color w:val="24292E"/>
-              </w:rPr>
-            </w:pPr>
-            <w:r>
-              <w:rPr>
-                <w:rFonts w:ascii="Segoe UI" w:hAnsi="Segoe UI" w:cs="Segoe UI"/>
-                <w:color w:val="24292E"/>
+                <w:sz w:val="18"/>
+                <w:szCs w:val="18"/>
+              </w:rPr>
+            </w:pPr>
+            <w:r>
+              <w:rPr>
+                <w:rFonts w:ascii="Segoe UI" w:hAnsi="Segoe UI" w:cs="Segoe UI"/>
+                <w:color w:val="24292E"/>
+                <w:sz w:val="18"/>
+                <w:szCs w:val="18"/>
               </w:rPr>
               <w:t>character</w:t>
             </w:r>
@@ -3169,12 +3288,16 @@
               <w:rPr>
                 <w:rFonts w:ascii="Segoe UI" w:hAnsi="Segoe UI" w:cs="Segoe UI"/>
                 <w:color w:val="24292E"/>
-              </w:rPr>
-            </w:pPr>
-            <w:r>
-              <w:rPr>
-                <w:rFonts w:ascii="Segoe UI" w:hAnsi="Segoe UI" w:cs="Segoe UI"/>
-                <w:color w:val="24292E"/>
+                <w:sz w:val="18"/>
+                <w:szCs w:val="18"/>
+              </w:rPr>
+            </w:pPr>
+            <w:r>
+              <w:rPr>
+                <w:rFonts w:ascii="Segoe UI" w:hAnsi="Segoe UI" w:cs="Segoe UI"/>
+                <w:color w:val="24292E"/>
+                <w:sz w:val="18"/>
+                <w:szCs w:val="18"/>
               </w:rPr>
               <w:t>Name of playlist</w:t>
             </w:r>
@@ -3184,7 +3307,7 @@
       <w:tr>
         <w:tc>
           <w:tcPr>
-            <w:tcW w:w="2880" w:type="dxa"/>
+            <w:tcW w:w="2250" w:type="dxa"/>
             <w:tcBorders>
               <w:top w:val="single" w:sz="6" w:space="0" w:color="DFE2E5"/>
               <w:left w:val="single" w:sz="6" w:space="0" w:color="DFE2E5"/>
@@ -3206,15 +3329,21 @@
               <w:rPr>
                 <w:rFonts w:ascii="Segoe UI" w:hAnsi="Segoe UI" w:cs="Segoe UI"/>
                 <w:color w:val="24292E"/>
-              </w:rPr>
-            </w:pPr>
-            <w:r>
-              <w:rPr>
-                <w:rFonts w:ascii="Segoe UI" w:hAnsi="Segoe UI" w:cs="Segoe UI"/>
-                <w:color w:val="24292E"/>
+                <w:sz w:val="18"/>
+                <w:szCs w:val="18"/>
+              </w:rPr>
+            </w:pPr>
+            <w:proofErr w:type="spellStart"/>
+            <w:r>
+              <w:rPr>
+                <w:rFonts w:ascii="Segoe UI" w:hAnsi="Segoe UI" w:cs="Segoe UI"/>
+                <w:color w:val="24292E"/>
+                <w:sz w:val="18"/>
+                <w:szCs w:val="18"/>
               </w:rPr>
               <w:t>playlist_id</w:t>
             </w:r>
+            <w:proofErr w:type="spellEnd"/>
           </w:p>
         </w:tc>
         <w:tc>
@@ -3241,12 +3370,16 @@
               <w:rPr>
                 <w:rFonts w:ascii="Segoe UI" w:hAnsi="Segoe UI" w:cs="Segoe UI"/>
                 <w:color w:val="24292E"/>
-              </w:rPr>
-            </w:pPr>
-            <w:r>
-              <w:rPr>
-                <w:rFonts w:ascii="Segoe UI" w:hAnsi="Segoe UI" w:cs="Segoe UI"/>
-                <w:color w:val="24292E"/>
+                <w:sz w:val="18"/>
+                <w:szCs w:val="18"/>
+              </w:rPr>
+            </w:pPr>
+            <w:r>
+              <w:rPr>
+                <w:rFonts w:ascii="Segoe UI" w:hAnsi="Segoe UI" w:cs="Segoe UI"/>
+                <w:color w:val="24292E"/>
+                <w:sz w:val="18"/>
+                <w:szCs w:val="18"/>
               </w:rPr>
               <w:t>character</w:t>
             </w:r>
@@ -3276,12 +3409,16 @@
               <w:rPr>
                 <w:rFonts w:ascii="Segoe UI" w:hAnsi="Segoe UI" w:cs="Segoe UI"/>
                 <w:color w:val="24292E"/>
-              </w:rPr>
-            </w:pPr>
-            <w:r>
-              <w:rPr>
-                <w:rFonts w:ascii="Segoe UI" w:hAnsi="Segoe UI" w:cs="Segoe UI"/>
-                <w:color w:val="24292E"/>
+                <w:sz w:val="18"/>
+                <w:szCs w:val="18"/>
+              </w:rPr>
+            </w:pPr>
+            <w:r>
+              <w:rPr>
+                <w:rFonts w:ascii="Segoe UI" w:hAnsi="Segoe UI" w:cs="Segoe UI"/>
+                <w:color w:val="24292E"/>
+                <w:sz w:val="18"/>
+                <w:szCs w:val="18"/>
               </w:rPr>
               <w:t>Playlist ID</w:t>
             </w:r>
@@ -3291,7 +3428,7 @@
       <w:tr>
         <w:tc>
           <w:tcPr>
-            <w:tcW w:w="2880" w:type="dxa"/>
+            <w:tcW w:w="2250" w:type="dxa"/>
             <w:tcBorders>
               <w:top w:val="single" w:sz="6" w:space="0" w:color="DFE2E5"/>
               <w:left w:val="single" w:sz="6" w:space="0" w:color="DFE2E5"/>
@@ -3313,15 +3450,21 @@
               <w:rPr>
                 <w:rFonts w:ascii="Segoe UI" w:hAnsi="Segoe UI" w:cs="Segoe UI"/>
                 <w:color w:val="24292E"/>
-              </w:rPr>
-            </w:pPr>
-            <w:r>
-              <w:rPr>
-                <w:rFonts w:ascii="Segoe UI" w:hAnsi="Segoe UI" w:cs="Segoe UI"/>
-                <w:color w:val="24292E"/>
+                <w:sz w:val="18"/>
+                <w:szCs w:val="18"/>
+              </w:rPr>
+            </w:pPr>
+            <w:proofErr w:type="spellStart"/>
+            <w:r>
+              <w:rPr>
+                <w:rFonts w:ascii="Segoe UI" w:hAnsi="Segoe UI" w:cs="Segoe UI"/>
+                <w:color w:val="24292E"/>
+                <w:sz w:val="18"/>
+                <w:szCs w:val="18"/>
               </w:rPr>
               <w:t>playlist_genre</w:t>
             </w:r>
+            <w:proofErr w:type="spellEnd"/>
           </w:p>
         </w:tc>
         <w:tc>
@@ -3348,12 +3491,16 @@
               <w:rPr>
                 <w:rFonts w:ascii="Segoe UI" w:hAnsi="Segoe UI" w:cs="Segoe UI"/>
                 <w:color w:val="24292E"/>
-              </w:rPr>
-            </w:pPr>
-            <w:r>
-              <w:rPr>
-                <w:rFonts w:ascii="Segoe UI" w:hAnsi="Segoe UI" w:cs="Segoe UI"/>
-                <w:color w:val="24292E"/>
+                <w:sz w:val="18"/>
+                <w:szCs w:val="18"/>
+              </w:rPr>
+            </w:pPr>
+            <w:r>
+              <w:rPr>
+                <w:rFonts w:ascii="Segoe UI" w:hAnsi="Segoe UI" w:cs="Segoe UI"/>
+                <w:color w:val="24292E"/>
+                <w:sz w:val="18"/>
+                <w:szCs w:val="18"/>
               </w:rPr>
               <w:t>character</w:t>
             </w:r>
@@ -3383,12 +3530,16 @@
               <w:rPr>
                 <w:rFonts w:ascii="Segoe UI" w:hAnsi="Segoe UI" w:cs="Segoe UI"/>
                 <w:color w:val="24292E"/>
-              </w:rPr>
-            </w:pPr>
-            <w:r>
-              <w:rPr>
-                <w:rFonts w:ascii="Segoe UI" w:hAnsi="Segoe UI" w:cs="Segoe UI"/>
-                <w:color w:val="24292E"/>
+                <w:sz w:val="18"/>
+                <w:szCs w:val="18"/>
+              </w:rPr>
+            </w:pPr>
+            <w:r>
+              <w:rPr>
+                <w:rFonts w:ascii="Segoe UI" w:hAnsi="Segoe UI" w:cs="Segoe UI"/>
+                <w:color w:val="24292E"/>
+                <w:sz w:val="18"/>
+                <w:szCs w:val="18"/>
               </w:rPr>
               <w:t>Playlist genre</w:t>
             </w:r>
@@ -3398,7 +3549,7 @@
       <w:tr>
         <w:tc>
           <w:tcPr>
-            <w:tcW w:w="2880" w:type="dxa"/>
+            <w:tcW w:w="2250" w:type="dxa"/>
             <w:tcBorders>
               <w:top w:val="single" w:sz="6" w:space="0" w:color="DFE2E5"/>
               <w:left w:val="single" w:sz="6" w:space="0" w:color="DFE2E5"/>
@@ -3420,15 +3571,21 @@
               <w:rPr>
                 <w:rFonts w:ascii="Segoe UI" w:hAnsi="Segoe UI" w:cs="Segoe UI"/>
                 <w:color w:val="24292E"/>
-              </w:rPr>
-            </w:pPr>
-            <w:r>
-              <w:rPr>
-                <w:rFonts w:ascii="Segoe UI" w:hAnsi="Segoe UI" w:cs="Segoe UI"/>
-                <w:color w:val="24292E"/>
+                <w:sz w:val="18"/>
+                <w:szCs w:val="18"/>
+              </w:rPr>
+            </w:pPr>
+            <w:proofErr w:type="spellStart"/>
+            <w:r>
+              <w:rPr>
+                <w:rFonts w:ascii="Segoe UI" w:hAnsi="Segoe UI" w:cs="Segoe UI"/>
+                <w:color w:val="24292E"/>
+                <w:sz w:val="18"/>
+                <w:szCs w:val="18"/>
               </w:rPr>
               <w:t>playlist_subgenre</w:t>
             </w:r>
+            <w:proofErr w:type="spellEnd"/>
           </w:p>
         </w:tc>
         <w:tc>
@@ -3455,12 +3612,16 @@
               <w:rPr>
                 <w:rFonts w:ascii="Segoe UI" w:hAnsi="Segoe UI" w:cs="Segoe UI"/>
                 <w:color w:val="24292E"/>
-              </w:rPr>
-            </w:pPr>
-            <w:r>
-              <w:rPr>
-                <w:rFonts w:ascii="Segoe UI" w:hAnsi="Segoe UI" w:cs="Segoe UI"/>
-                <w:color w:val="24292E"/>
+                <w:sz w:val="18"/>
+                <w:szCs w:val="18"/>
+              </w:rPr>
+            </w:pPr>
+            <w:r>
+              <w:rPr>
+                <w:rFonts w:ascii="Segoe UI" w:hAnsi="Segoe UI" w:cs="Segoe UI"/>
+                <w:color w:val="24292E"/>
+                <w:sz w:val="18"/>
+                <w:szCs w:val="18"/>
               </w:rPr>
               <w:t>character</w:t>
             </w:r>
@@ -3490,12 +3651,16 @@
               <w:rPr>
                 <w:rFonts w:ascii="Segoe UI" w:hAnsi="Segoe UI" w:cs="Segoe UI"/>
                 <w:color w:val="24292E"/>
-              </w:rPr>
-            </w:pPr>
-            <w:r>
-              <w:rPr>
-                <w:rFonts w:ascii="Segoe UI" w:hAnsi="Segoe UI" w:cs="Segoe UI"/>
-                <w:color w:val="24292E"/>
+                <w:sz w:val="18"/>
+                <w:szCs w:val="18"/>
+              </w:rPr>
+            </w:pPr>
+            <w:r>
+              <w:rPr>
+                <w:rFonts w:ascii="Segoe UI" w:hAnsi="Segoe UI" w:cs="Segoe UI"/>
+                <w:color w:val="24292E"/>
+                <w:sz w:val="18"/>
+                <w:szCs w:val="18"/>
               </w:rPr>
               <w:t>Playlist subgenre</w:t>
             </w:r>
@@ -3505,7 +3670,7 @@
       <w:tr>
         <w:tc>
           <w:tcPr>
-            <w:tcW w:w="2880" w:type="dxa"/>
+            <w:tcW w:w="2250" w:type="dxa"/>
             <w:tcBorders>
               <w:top w:val="single" w:sz="6" w:space="0" w:color="DFE2E5"/>
               <w:left w:val="single" w:sz="6" w:space="0" w:color="DFE2E5"/>
@@ -3527,12 +3692,16 @@
               <w:rPr>
                 <w:rFonts w:ascii="Segoe UI" w:hAnsi="Segoe UI" w:cs="Segoe UI"/>
                 <w:color w:val="24292E"/>
-              </w:rPr>
-            </w:pPr>
-            <w:r>
-              <w:rPr>
-                <w:rFonts w:ascii="Segoe UI" w:hAnsi="Segoe UI" w:cs="Segoe UI"/>
-                <w:color w:val="24292E"/>
+                <w:sz w:val="18"/>
+                <w:szCs w:val="18"/>
+              </w:rPr>
+            </w:pPr>
+            <w:r>
+              <w:rPr>
+                <w:rFonts w:ascii="Segoe UI" w:hAnsi="Segoe UI" w:cs="Segoe UI"/>
+                <w:color w:val="24292E"/>
+                <w:sz w:val="18"/>
+                <w:szCs w:val="18"/>
               </w:rPr>
               <w:t>danceability</w:t>
             </w:r>
@@ -3562,12 +3731,16 @@
               <w:rPr>
                 <w:rFonts w:ascii="Segoe UI" w:hAnsi="Segoe UI" w:cs="Segoe UI"/>
                 <w:color w:val="24292E"/>
-              </w:rPr>
-            </w:pPr>
-            <w:r>
-              <w:rPr>
-                <w:rFonts w:ascii="Segoe UI" w:hAnsi="Segoe UI" w:cs="Segoe UI"/>
-                <w:color w:val="24292E"/>
+                <w:sz w:val="18"/>
+                <w:szCs w:val="18"/>
+              </w:rPr>
+            </w:pPr>
+            <w:r>
+              <w:rPr>
+                <w:rFonts w:ascii="Segoe UI" w:hAnsi="Segoe UI" w:cs="Segoe UI"/>
+                <w:color w:val="24292E"/>
+                <w:sz w:val="18"/>
+                <w:szCs w:val="18"/>
               </w:rPr>
               <w:t>double</w:t>
             </w:r>
@@ -3597,12 +3770,16 @@
               <w:rPr>
                 <w:rFonts w:ascii="Segoe UI" w:hAnsi="Segoe UI" w:cs="Segoe UI"/>
                 <w:color w:val="24292E"/>
-              </w:rPr>
-            </w:pPr>
-            <w:r>
-              <w:rPr>
-                <w:rFonts w:ascii="Segoe UI" w:hAnsi="Segoe UI" w:cs="Segoe UI"/>
-                <w:color w:val="24292E"/>
+                <w:sz w:val="18"/>
+                <w:szCs w:val="18"/>
+              </w:rPr>
+            </w:pPr>
+            <w:r>
+              <w:rPr>
+                <w:rFonts w:ascii="Segoe UI" w:hAnsi="Segoe UI" w:cs="Segoe UI"/>
+                <w:color w:val="24292E"/>
+                <w:sz w:val="18"/>
+                <w:szCs w:val="18"/>
               </w:rPr>
               <w:t>Danceability describes how suitable a track is for dancing based on a combination of musical elements including tempo, rhythm stability, beat strength, and overall regularity. A value of 0.0 is least danceable and 1.0 is most danceable.</w:t>
             </w:r>
@@ -3612,7 +3789,7 @@
       <w:tr>
         <w:tc>
           <w:tcPr>
-            <w:tcW w:w="2880" w:type="dxa"/>
+            <w:tcW w:w="2250" w:type="dxa"/>
             <w:tcBorders>
               <w:top w:val="single" w:sz="6" w:space="0" w:color="DFE2E5"/>
               <w:left w:val="single" w:sz="6" w:space="0" w:color="DFE2E5"/>
@@ -3634,12 +3811,16 @@
               <w:rPr>
                 <w:rFonts w:ascii="Segoe UI" w:hAnsi="Segoe UI" w:cs="Segoe UI"/>
                 <w:color w:val="24292E"/>
-              </w:rPr>
-            </w:pPr>
-            <w:r>
-              <w:rPr>
-                <w:rFonts w:ascii="Segoe UI" w:hAnsi="Segoe UI" w:cs="Segoe UI"/>
-                <w:color w:val="24292E"/>
+                <w:sz w:val="18"/>
+                <w:szCs w:val="18"/>
+              </w:rPr>
+            </w:pPr>
+            <w:r>
+              <w:rPr>
+                <w:rFonts w:ascii="Segoe UI" w:hAnsi="Segoe UI" w:cs="Segoe UI"/>
+                <w:color w:val="24292E"/>
+                <w:sz w:val="18"/>
+                <w:szCs w:val="18"/>
               </w:rPr>
               <w:t>energy</w:t>
             </w:r>
@@ -3669,12 +3850,16 @@
               <w:rPr>
                 <w:rFonts w:ascii="Segoe UI" w:hAnsi="Segoe UI" w:cs="Segoe UI"/>
                 <w:color w:val="24292E"/>
-              </w:rPr>
-            </w:pPr>
-            <w:r>
-              <w:rPr>
-                <w:rFonts w:ascii="Segoe UI" w:hAnsi="Segoe UI" w:cs="Segoe UI"/>
-                <w:color w:val="24292E"/>
+                <w:sz w:val="18"/>
+                <w:szCs w:val="18"/>
+              </w:rPr>
+            </w:pPr>
+            <w:r>
+              <w:rPr>
+                <w:rFonts w:ascii="Segoe UI" w:hAnsi="Segoe UI" w:cs="Segoe UI"/>
+                <w:color w:val="24292E"/>
+                <w:sz w:val="18"/>
+                <w:szCs w:val="18"/>
               </w:rPr>
               <w:t>double</w:t>
             </w:r>
@@ -3704,12 +3889,16 @@
               <w:rPr>
                 <w:rFonts w:ascii="Segoe UI" w:hAnsi="Segoe UI" w:cs="Segoe UI"/>
                 <w:color w:val="24292E"/>
-              </w:rPr>
-            </w:pPr>
-            <w:r>
-              <w:rPr>
-                <w:rFonts w:ascii="Segoe UI" w:hAnsi="Segoe UI" w:cs="Segoe UI"/>
-                <w:color w:val="24292E"/>
+                <w:sz w:val="18"/>
+                <w:szCs w:val="18"/>
+              </w:rPr>
+            </w:pPr>
+            <w:r>
+              <w:rPr>
+                <w:rFonts w:ascii="Segoe UI" w:hAnsi="Segoe UI" w:cs="Segoe UI"/>
+                <w:color w:val="24292E"/>
+                <w:sz w:val="18"/>
+                <w:szCs w:val="18"/>
               </w:rPr>
               <w:t>Energy is a measure from 0.0 to 1.0 and represents a perceptual measure of intensity and activity. Typically, energetic tracks feel fast, loud, and noisy. For example, death metal has high energy, while a Bach prelude scores low on the scale. Perceptual features contributing to this attribute include dynamic range, perceived loudness, timbre, onset rate, and general entropy.</w:t>
             </w:r>
@@ -3719,7 +3908,7 @@
       <w:tr>
         <w:tc>
           <w:tcPr>
-            <w:tcW w:w="2880" w:type="dxa"/>
+            <w:tcW w:w="2250" w:type="dxa"/>
             <w:tcBorders>
               <w:top w:val="single" w:sz="6" w:space="0" w:color="DFE2E5"/>
               <w:left w:val="single" w:sz="6" w:space="0" w:color="DFE2E5"/>
@@ -3741,14 +3930,17 @@
               <w:rPr>
                 <w:rFonts w:ascii="Segoe UI" w:hAnsi="Segoe UI" w:cs="Segoe UI"/>
                 <w:color w:val="24292E"/>
-              </w:rPr>
-            </w:pPr>
-            <w:r>
-              <w:rPr>
-                <w:rFonts w:ascii="Segoe UI" w:hAnsi="Segoe UI" w:cs="Segoe UI"/>
-                <w:color w:val="24292E"/>
-              </w:rPr>
-              <w:lastRenderedPageBreak/>
+                <w:sz w:val="18"/>
+                <w:szCs w:val="18"/>
+              </w:rPr>
+            </w:pPr>
+            <w:r>
+              <w:rPr>
+                <w:rFonts w:ascii="Segoe UI" w:hAnsi="Segoe UI" w:cs="Segoe UI"/>
+                <w:color w:val="24292E"/>
+                <w:sz w:val="18"/>
+                <w:szCs w:val="18"/>
+              </w:rPr>
               <w:t>key</w:t>
             </w:r>
           </w:p>
@@ -3777,12 +3969,16 @@
               <w:rPr>
                 <w:rFonts w:ascii="Segoe UI" w:hAnsi="Segoe UI" w:cs="Segoe UI"/>
                 <w:color w:val="24292E"/>
-              </w:rPr>
-            </w:pPr>
-            <w:r>
-              <w:rPr>
-                <w:rFonts w:ascii="Segoe UI" w:hAnsi="Segoe UI" w:cs="Segoe UI"/>
-                <w:color w:val="24292E"/>
+                <w:sz w:val="18"/>
+                <w:szCs w:val="18"/>
+              </w:rPr>
+            </w:pPr>
+            <w:r>
+              <w:rPr>
+                <w:rFonts w:ascii="Segoe UI" w:hAnsi="Segoe UI" w:cs="Segoe UI"/>
+                <w:color w:val="24292E"/>
+                <w:sz w:val="18"/>
+                <w:szCs w:val="18"/>
               </w:rPr>
               <w:t>double</w:t>
             </w:r>
@@ -3812,19 +4008,45 @@
               <w:rPr>
                 <w:rFonts w:ascii="Segoe UI" w:hAnsi="Segoe UI" w:cs="Segoe UI"/>
                 <w:color w:val="24292E"/>
-              </w:rPr>
-            </w:pPr>
-            <w:r>
-              <w:rPr>
-                <w:rFonts w:ascii="Segoe UI" w:hAnsi="Segoe UI" w:cs="Segoe UI"/>
-                <w:color w:val="24292E"/>
-              </w:rPr>
-              <w:t>The estimated overall key of the track. Integers map to pitches using standard Pitch Class notation . E.g. 0 = C, 1 = C♯/D</w:t>
+                <w:sz w:val="18"/>
+                <w:szCs w:val="18"/>
+              </w:rPr>
+            </w:pPr>
+            <w:r>
+              <w:rPr>
+                <w:rFonts w:ascii="Segoe UI" w:hAnsi="Segoe UI" w:cs="Segoe UI"/>
+                <w:color w:val="24292E"/>
+                <w:sz w:val="18"/>
+                <w:szCs w:val="18"/>
+              </w:rPr>
+              <w:t xml:space="preserve">The estimated overall key of the track. Integers map to pitches using standard Pitch Class </w:t>
+            </w:r>
+            <w:proofErr w:type="gramStart"/>
+            <w:r>
+              <w:rPr>
+                <w:rFonts w:ascii="Segoe UI" w:hAnsi="Segoe UI" w:cs="Segoe UI"/>
+                <w:color w:val="24292E"/>
+                <w:sz w:val="18"/>
+                <w:szCs w:val="18"/>
+              </w:rPr>
+              <w:t>notation .</w:t>
+            </w:r>
+            <w:proofErr w:type="gramEnd"/>
+            <w:r>
+              <w:rPr>
+                <w:rFonts w:ascii="Segoe UI" w:hAnsi="Segoe UI" w:cs="Segoe UI"/>
+                <w:color w:val="24292E"/>
+                <w:sz w:val="18"/>
+                <w:szCs w:val="18"/>
+              </w:rPr>
+              <w:t xml:space="preserve"> E.g. 0 = C, 1 = C♯/D</w:t>
             </w:r>
             <w:r>
               <w:rPr>
                 <w:rFonts w:ascii="Segoe UI Symbol" w:hAnsi="Segoe UI Symbol" w:cs="Segoe UI Symbol"/>
                 <w:color w:val="24292E"/>
+                <w:sz w:val="18"/>
+                <w:szCs w:val="18"/>
               </w:rPr>
               <w:t>♭</w:t>
             </w:r>
@@ -3832,6 +4054,8 @@
               <w:rPr>
                 <w:rFonts w:ascii="Segoe UI" w:hAnsi="Segoe UI" w:cs="Segoe UI"/>
                 <w:color w:val="24292E"/>
+                <w:sz w:val="18"/>
+                <w:szCs w:val="18"/>
               </w:rPr>
               <w:t>, 2 = D, and so on. If no key was detected, the value is -1.</w:t>
             </w:r>
@@ -3841,7 +4065,7 @@
       <w:tr>
         <w:tc>
           <w:tcPr>
-            <w:tcW w:w="2880" w:type="dxa"/>
+            <w:tcW w:w="2250" w:type="dxa"/>
             <w:tcBorders>
               <w:top w:val="single" w:sz="6" w:space="0" w:color="DFE2E5"/>
               <w:left w:val="single" w:sz="6" w:space="0" w:color="DFE2E5"/>
@@ -3863,13 +4087,18 @@
               <w:rPr>
                 <w:rFonts w:ascii="Segoe UI" w:hAnsi="Segoe UI" w:cs="Segoe UI"/>
                 <w:color w:val="24292E"/>
-              </w:rPr>
-            </w:pPr>
-            <w:r>
-              <w:rPr>
-                <w:rFonts w:ascii="Segoe UI" w:hAnsi="Segoe UI" w:cs="Segoe UI"/>
-                <w:color w:val="24292E"/>
-              </w:rPr>
+                <w:sz w:val="18"/>
+                <w:szCs w:val="18"/>
+              </w:rPr>
+            </w:pPr>
+            <w:r>
+              <w:rPr>
+                <w:rFonts w:ascii="Segoe UI" w:hAnsi="Segoe UI" w:cs="Segoe UI"/>
+                <w:color w:val="24292E"/>
+                <w:sz w:val="18"/>
+                <w:szCs w:val="18"/>
+              </w:rPr>
+              <w:lastRenderedPageBreak/>
               <w:t>loudness</w:t>
             </w:r>
           </w:p>
@@ -3898,12 +4127,16 @@
               <w:rPr>
                 <w:rFonts w:ascii="Segoe UI" w:hAnsi="Segoe UI" w:cs="Segoe UI"/>
                 <w:color w:val="24292E"/>
-              </w:rPr>
-            </w:pPr>
-            <w:r>
-              <w:rPr>
-                <w:rFonts w:ascii="Segoe UI" w:hAnsi="Segoe UI" w:cs="Segoe UI"/>
-                <w:color w:val="24292E"/>
+                <w:sz w:val="18"/>
+                <w:szCs w:val="18"/>
+              </w:rPr>
+            </w:pPr>
+            <w:r>
+              <w:rPr>
+                <w:rFonts w:ascii="Segoe UI" w:hAnsi="Segoe UI" w:cs="Segoe UI"/>
+                <w:color w:val="24292E"/>
+                <w:sz w:val="18"/>
+                <w:szCs w:val="18"/>
               </w:rPr>
               <w:t>double</w:t>
             </w:r>
@@ -3933,12 +4166,16 @@
               <w:rPr>
                 <w:rFonts w:ascii="Segoe UI" w:hAnsi="Segoe UI" w:cs="Segoe UI"/>
                 <w:color w:val="24292E"/>
-              </w:rPr>
-            </w:pPr>
-            <w:r>
-              <w:rPr>
-                <w:rFonts w:ascii="Segoe UI" w:hAnsi="Segoe UI" w:cs="Segoe UI"/>
-                <w:color w:val="24292E"/>
+                <w:sz w:val="18"/>
+                <w:szCs w:val="18"/>
+              </w:rPr>
+            </w:pPr>
+            <w:r>
+              <w:rPr>
+                <w:rFonts w:ascii="Segoe UI" w:hAnsi="Segoe UI" w:cs="Segoe UI"/>
+                <w:color w:val="24292E"/>
+                <w:sz w:val="18"/>
+                <w:szCs w:val="18"/>
               </w:rPr>
               <w:t>The overall loudness of a track in decibels (dB). Loudness values are averaged across the entire track and are useful for comparing relative loudness of tracks. Loudness is the quality of a sound that is the primary psychological correlate of physical strength (amplitude). Values typical range between -60 and 0 db.</w:t>
             </w:r>
@@ -3948,7 +4185,7 @@
       <w:tr>
         <w:tc>
           <w:tcPr>
-            <w:tcW w:w="2880" w:type="dxa"/>
+            <w:tcW w:w="2250" w:type="dxa"/>
             <w:tcBorders>
               <w:top w:val="single" w:sz="6" w:space="0" w:color="DFE2E5"/>
               <w:left w:val="single" w:sz="6" w:space="0" w:color="DFE2E5"/>
@@ -3970,12 +4207,16 @@
               <w:rPr>
                 <w:rFonts w:ascii="Segoe UI" w:hAnsi="Segoe UI" w:cs="Segoe UI"/>
                 <w:color w:val="24292E"/>
-              </w:rPr>
-            </w:pPr>
-            <w:r>
-              <w:rPr>
-                <w:rFonts w:ascii="Segoe UI" w:hAnsi="Segoe UI" w:cs="Segoe UI"/>
-                <w:color w:val="24292E"/>
+                <w:sz w:val="18"/>
+                <w:szCs w:val="18"/>
+              </w:rPr>
+            </w:pPr>
+            <w:r>
+              <w:rPr>
+                <w:rFonts w:ascii="Segoe UI" w:hAnsi="Segoe UI" w:cs="Segoe UI"/>
+                <w:color w:val="24292E"/>
+                <w:sz w:val="18"/>
+                <w:szCs w:val="18"/>
               </w:rPr>
               <w:t>mode</w:t>
             </w:r>
@@ -4005,12 +4246,16 @@
               <w:rPr>
                 <w:rFonts w:ascii="Segoe UI" w:hAnsi="Segoe UI" w:cs="Segoe UI"/>
                 <w:color w:val="24292E"/>
-              </w:rPr>
-            </w:pPr>
-            <w:r>
-              <w:rPr>
-                <w:rFonts w:ascii="Segoe UI" w:hAnsi="Segoe UI" w:cs="Segoe UI"/>
-                <w:color w:val="24292E"/>
+                <w:sz w:val="18"/>
+                <w:szCs w:val="18"/>
+              </w:rPr>
+            </w:pPr>
+            <w:r>
+              <w:rPr>
+                <w:rFonts w:ascii="Segoe UI" w:hAnsi="Segoe UI" w:cs="Segoe UI"/>
+                <w:color w:val="24292E"/>
+                <w:sz w:val="18"/>
+                <w:szCs w:val="18"/>
               </w:rPr>
               <w:t>double</w:t>
             </w:r>
@@ -4040,12 +4285,16 @@
               <w:rPr>
                 <w:rFonts w:ascii="Segoe UI" w:hAnsi="Segoe UI" w:cs="Segoe UI"/>
                 <w:color w:val="24292E"/>
-              </w:rPr>
-            </w:pPr>
-            <w:r>
-              <w:rPr>
-                <w:rFonts w:ascii="Segoe UI" w:hAnsi="Segoe UI" w:cs="Segoe UI"/>
-                <w:color w:val="24292E"/>
+                <w:sz w:val="18"/>
+                <w:szCs w:val="18"/>
+              </w:rPr>
+            </w:pPr>
+            <w:r>
+              <w:rPr>
+                <w:rFonts w:ascii="Segoe UI" w:hAnsi="Segoe UI" w:cs="Segoe UI"/>
+                <w:color w:val="24292E"/>
+                <w:sz w:val="18"/>
+                <w:szCs w:val="18"/>
               </w:rPr>
               <w:t>Mode indicates the modality (major or minor) of a track, the type of scale from which its melodic content is derived. Major is represented by 1 and minor is 0.</w:t>
             </w:r>
@@ -4055,7 +4304,7 @@
       <w:tr>
         <w:tc>
           <w:tcPr>
-            <w:tcW w:w="2880" w:type="dxa"/>
+            <w:tcW w:w="2250" w:type="dxa"/>
             <w:tcBorders>
               <w:top w:val="single" w:sz="6" w:space="0" w:color="DFE2E5"/>
               <w:left w:val="single" w:sz="6" w:space="0" w:color="DFE2E5"/>
@@ -4077,15 +4326,21 @@
               <w:rPr>
                 <w:rFonts w:ascii="Segoe UI" w:hAnsi="Segoe UI" w:cs="Segoe UI"/>
                 <w:color w:val="24292E"/>
-              </w:rPr>
-            </w:pPr>
-            <w:r>
-              <w:rPr>
-                <w:rFonts w:ascii="Segoe UI" w:hAnsi="Segoe UI" w:cs="Segoe UI"/>
-                <w:color w:val="24292E"/>
+                <w:sz w:val="18"/>
+                <w:szCs w:val="18"/>
+              </w:rPr>
+            </w:pPr>
+            <w:proofErr w:type="spellStart"/>
+            <w:r>
+              <w:rPr>
+                <w:rFonts w:ascii="Segoe UI" w:hAnsi="Segoe UI" w:cs="Segoe UI"/>
+                <w:color w:val="24292E"/>
+                <w:sz w:val="18"/>
+                <w:szCs w:val="18"/>
               </w:rPr>
               <w:t>speechiness</w:t>
             </w:r>
+            <w:proofErr w:type="spellEnd"/>
           </w:p>
         </w:tc>
         <w:tc>
@@ -4112,12 +4367,16 @@
               <w:rPr>
                 <w:rFonts w:ascii="Segoe UI" w:hAnsi="Segoe UI" w:cs="Segoe UI"/>
                 <w:color w:val="24292E"/>
-              </w:rPr>
-            </w:pPr>
-            <w:r>
-              <w:rPr>
-                <w:rFonts w:ascii="Segoe UI" w:hAnsi="Segoe UI" w:cs="Segoe UI"/>
-                <w:color w:val="24292E"/>
+                <w:sz w:val="18"/>
+                <w:szCs w:val="18"/>
+              </w:rPr>
+            </w:pPr>
+            <w:r>
+              <w:rPr>
+                <w:rFonts w:ascii="Segoe UI" w:hAnsi="Segoe UI" w:cs="Segoe UI"/>
+                <w:color w:val="24292E"/>
+                <w:sz w:val="18"/>
+                <w:szCs w:val="18"/>
               </w:rPr>
               <w:t>double</w:t>
             </w:r>
@@ -4147,14 +4406,29 @@
               <w:rPr>
                 <w:rFonts w:ascii="Segoe UI" w:hAnsi="Segoe UI" w:cs="Segoe UI"/>
                 <w:color w:val="24292E"/>
-              </w:rPr>
-            </w:pPr>
-            <w:r>
-              <w:rPr>
-                <w:rFonts w:ascii="Segoe UI" w:hAnsi="Segoe UI" w:cs="Segoe UI"/>
-                <w:color w:val="24292E"/>
-              </w:rPr>
-              <w:t>Speechiness detects the presence of spoken words in a track. The more exclusively speech-like the recording (e.g. talk show, audio book, poetry), the closer to 1.0 the attribute value. Values above 0.66 describe tracks that are probably made entirely of spoken words. Values between 0.33 and 0.66 describe tracks that may contain both music and speech, either in sections or layered, including such cases as rap music. Values below 0.33 most likely represent music and other non-speech-like tracks.</w:t>
+                <w:sz w:val="18"/>
+                <w:szCs w:val="18"/>
+              </w:rPr>
+            </w:pPr>
+            <w:proofErr w:type="spellStart"/>
+            <w:r>
+              <w:rPr>
+                <w:rFonts w:ascii="Segoe UI" w:hAnsi="Segoe UI" w:cs="Segoe UI"/>
+                <w:color w:val="24292E"/>
+                <w:sz w:val="18"/>
+                <w:szCs w:val="18"/>
+              </w:rPr>
+              <w:t>Speechiness</w:t>
+            </w:r>
+            <w:proofErr w:type="spellEnd"/>
+            <w:r>
+              <w:rPr>
+                <w:rFonts w:ascii="Segoe UI" w:hAnsi="Segoe UI" w:cs="Segoe UI"/>
+                <w:color w:val="24292E"/>
+                <w:sz w:val="18"/>
+                <w:szCs w:val="18"/>
+              </w:rPr>
+              <w:t xml:space="preserve"> detects the presence of spoken words in a track. The more exclusively speech-like the recording (e.g. talk show, audio book, poetry), the closer to 1.0 the attribute value. Values above 0.66 describe tracks that are probably made entirely of spoken words. Values between 0.33 and 0.66 describe tracks that may contain both music and speech, either in sections or layered, including such cases as rap music. Values below 0.33 most likely represent music and other non-speech-like tracks.</w:t>
             </w:r>
           </w:p>
         </w:tc>
@@ -4162,7 +4436,7 @@
       <w:tr>
         <w:tc>
           <w:tcPr>
-            <w:tcW w:w="2880" w:type="dxa"/>
+            <w:tcW w:w="2250" w:type="dxa"/>
             <w:tcBorders>
               <w:top w:val="single" w:sz="6" w:space="0" w:color="DFE2E5"/>
               <w:left w:val="single" w:sz="6" w:space="0" w:color="DFE2E5"/>
@@ -4184,12 +4458,16 @@
               <w:rPr>
                 <w:rFonts w:ascii="Segoe UI" w:hAnsi="Segoe UI" w:cs="Segoe UI"/>
                 <w:color w:val="24292E"/>
-              </w:rPr>
-            </w:pPr>
-            <w:r>
-              <w:rPr>
-                <w:rFonts w:ascii="Segoe UI" w:hAnsi="Segoe UI" w:cs="Segoe UI"/>
-                <w:color w:val="24292E"/>
+                <w:sz w:val="18"/>
+                <w:szCs w:val="18"/>
+              </w:rPr>
+            </w:pPr>
+            <w:r>
+              <w:rPr>
+                <w:rFonts w:ascii="Segoe UI" w:hAnsi="Segoe UI" w:cs="Segoe UI"/>
+                <w:color w:val="24292E"/>
+                <w:sz w:val="18"/>
+                <w:szCs w:val="18"/>
               </w:rPr>
               <w:t>acousticness</w:t>
             </w:r>
@@ -4219,12 +4497,16 @@
               <w:rPr>
                 <w:rFonts w:ascii="Segoe UI" w:hAnsi="Segoe UI" w:cs="Segoe UI"/>
                 <w:color w:val="24292E"/>
-              </w:rPr>
-            </w:pPr>
-            <w:r>
-              <w:rPr>
-                <w:rFonts w:ascii="Segoe UI" w:hAnsi="Segoe UI" w:cs="Segoe UI"/>
-                <w:color w:val="24292E"/>
+                <w:sz w:val="18"/>
+                <w:szCs w:val="18"/>
+              </w:rPr>
+            </w:pPr>
+            <w:r>
+              <w:rPr>
+                <w:rFonts w:ascii="Segoe UI" w:hAnsi="Segoe UI" w:cs="Segoe UI"/>
+                <w:color w:val="24292E"/>
+                <w:sz w:val="18"/>
+                <w:szCs w:val="18"/>
               </w:rPr>
               <w:t>double</w:t>
             </w:r>
@@ -4254,12 +4536,16 @@
               <w:rPr>
                 <w:rFonts w:ascii="Segoe UI" w:hAnsi="Segoe UI" w:cs="Segoe UI"/>
                 <w:color w:val="24292E"/>
-              </w:rPr>
-            </w:pPr>
-            <w:r>
-              <w:rPr>
-                <w:rFonts w:ascii="Segoe UI" w:hAnsi="Segoe UI" w:cs="Segoe UI"/>
-                <w:color w:val="24292E"/>
+                <w:sz w:val="18"/>
+                <w:szCs w:val="18"/>
+              </w:rPr>
+            </w:pPr>
+            <w:r>
+              <w:rPr>
+                <w:rFonts w:ascii="Segoe UI" w:hAnsi="Segoe UI" w:cs="Segoe UI"/>
+                <w:color w:val="24292E"/>
+                <w:sz w:val="18"/>
+                <w:szCs w:val="18"/>
               </w:rPr>
               <w:t>A confidence measure from 0.0 to 1.0 of whether the track is acoustic. 1.0 represents high confidence the track is acoustic.</w:t>
             </w:r>
@@ -4269,7 +4555,7 @@
       <w:tr>
         <w:tc>
           <w:tcPr>
-            <w:tcW w:w="2880" w:type="dxa"/>
+            <w:tcW w:w="2250" w:type="dxa"/>
             <w:tcBorders>
               <w:top w:val="single" w:sz="6" w:space="0" w:color="DFE2E5"/>
               <w:left w:val="single" w:sz="6" w:space="0" w:color="DFE2E5"/>
@@ -4291,12 +4577,16 @@
               <w:rPr>
                 <w:rFonts w:ascii="Segoe UI" w:hAnsi="Segoe UI" w:cs="Segoe UI"/>
                 <w:color w:val="24292E"/>
-              </w:rPr>
-            </w:pPr>
-            <w:r>
-              <w:rPr>
-                <w:rFonts w:ascii="Segoe UI" w:hAnsi="Segoe UI" w:cs="Segoe UI"/>
-                <w:color w:val="24292E"/>
+                <w:sz w:val="18"/>
+                <w:szCs w:val="18"/>
+              </w:rPr>
+            </w:pPr>
+            <w:r>
+              <w:rPr>
+                <w:rFonts w:ascii="Segoe UI" w:hAnsi="Segoe UI" w:cs="Segoe UI"/>
+                <w:color w:val="24292E"/>
+                <w:sz w:val="18"/>
+                <w:szCs w:val="18"/>
               </w:rPr>
               <w:t>instrumentalness</w:t>
             </w:r>
@@ -4326,12 +4616,16 @@
               <w:rPr>
                 <w:rFonts w:ascii="Segoe UI" w:hAnsi="Segoe UI" w:cs="Segoe UI"/>
                 <w:color w:val="24292E"/>
-              </w:rPr>
-            </w:pPr>
-            <w:r>
-              <w:rPr>
-                <w:rFonts w:ascii="Segoe UI" w:hAnsi="Segoe UI" w:cs="Segoe UI"/>
-                <w:color w:val="24292E"/>
+                <w:sz w:val="18"/>
+                <w:szCs w:val="18"/>
+              </w:rPr>
+            </w:pPr>
+            <w:r>
+              <w:rPr>
+                <w:rFonts w:ascii="Segoe UI" w:hAnsi="Segoe UI" w:cs="Segoe UI"/>
+                <w:color w:val="24292E"/>
+                <w:sz w:val="18"/>
+                <w:szCs w:val="18"/>
               </w:rPr>
               <w:t>double</w:t>
             </w:r>
@@ -4361,12 +4655,16 @@
               <w:rPr>
                 <w:rFonts w:ascii="Segoe UI" w:hAnsi="Segoe UI" w:cs="Segoe UI"/>
                 <w:color w:val="24292E"/>
-              </w:rPr>
-            </w:pPr>
-            <w:r>
-              <w:rPr>
-                <w:rFonts w:ascii="Segoe UI" w:hAnsi="Segoe UI" w:cs="Segoe UI"/>
-                <w:color w:val="24292E"/>
+                <w:sz w:val="18"/>
+                <w:szCs w:val="18"/>
+              </w:rPr>
+            </w:pPr>
+            <w:r>
+              <w:rPr>
+                <w:rFonts w:ascii="Segoe UI" w:hAnsi="Segoe UI" w:cs="Segoe UI"/>
+                <w:color w:val="24292E"/>
+                <w:sz w:val="18"/>
+                <w:szCs w:val="18"/>
               </w:rPr>
               <w:t>Predicts whether a track contains no vocals. “Ooh” and “aah” sounds are treated as instrumental in this context. Rap or spoken word tracks are clearly “vocal”. The closer the instrumentalness value is to 1.0, the greater likelihood the track contains no vocal content. Values above 0.5 are intended to represent instrumental tracks, but confidence is higher as the value approaches 1.0.</w:t>
             </w:r>
@@ -4376,7 +4674,7 @@
       <w:tr>
         <w:tc>
           <w:tcPr>
-            <w:tcW w:w="2880" w:type="dxa"/>
+            <w:tcW w:w="2250" w:type="dxa"/>
             <w:tcBorders>
               <w:top w:val="single" w:sz="6" w:space="0" w:color="DFE2E5"/>
               <w:left w:val="single" w:sz="6" w:space="0" w:color="DFE2E5"/>
@@ -4398,14 +4696,17 @@
               <w:rPr>
                 <w:rFonts w:ascii="Segoe UI" w:hAnsi="Segoe UI" w:cs="Segoe UI"/>
                 <w:color w:val="24292E"/>
-              </w:rPr>
-            </w:pPr>
-            <w:r>
-              <w:rPr>
-                <w:rFonts w:ascii="Segoe UI" w:hAnsi="Segoe UI" w:cs="Segoe UI"/>
-                <w:color w:val="24292E"/>
-              </w:rPr>
-              <w:lastRenderedPageBreak/>
+                <w:sz w:val="18"/>
+                <w:szCs w:val="18"/>
+              </w:rPr>
+            </w:pPr>
+            <w:r>
+              <w:rPr>
+                <w:rFonts w:ascii="Segoe UI" w:hAnsi="Segoe UI" w:cs="Segoe UI"/>
+                <w:color w:val="24292E"/>
+                <w:sz w:val="18"/>
+                <w:szCs w:val="18"/>
+              </w:rPr>
               <w:t>liveness</w:t>
             </w:r>
           </w:p>
@@ -4434,12 +4735,16 @@
               <w:rPr>
                 <w:rFonts w:ascii="Segoe UI" w:hAnsi="Segoe UI" w:cs="Segoe UI"/>
                 <w:color w:val="24292E"/>
-              </w:rPr>
-            </w:pPr>
-            <w:r>
-              <w:rPr>
-                <w:rFonts w:ascii="Segoe UI" w:hAnsi="Segoe UI" w:cs="Segoe UI"/>
-                <w:color w:val="24292E"/>
+                <w:sz w:val="18"/>
+                <w:szCs w:val="18"/>
+              </w:rPr>
+            </w:pPr>
+            <w:r>
+              <w:rPr>
+                <w:rFonts w:ascii="Segoe UI" w:hAnsi="Segoe UI" w:cs="Segoe UI"/>
+                <w:color w:val="24292E"/>
+                <w:sz w:val="18"/>
+                <w:szCs w:val="18"/>
               </w:rPr>
               <w:t>double</w:t>
             </w:r>
@@ -4469,14 +4774,18 @@
               <w:rPr>
                 <w:rFonts w:ascii="Segoe UI" w:hAnsi="Segoe UI" w:cs="Segoe UI"/>
                 <w:color w:val="24292E"/>
-              </w:rPr>
-            </w:pPr>
-            <w:r>
-              <w:rPr>
-                <w:rFonts w:ascii="Segoe UI" w:hAnsi="Segoe UI" w:cs="Segoe UI"/>
-                <w:color w:val="24292E"/>
-              </w:rPr>
-              <w:t>Detects the presence of an audience in the recording. Higher liveness values represent an increased probability that the track was performed live. A value above 0.8 provides strong likelihood that the track is live.</w:t>
+                <w:sz w:val="18"/>
+                <w:szCs w:val="18"/>
+              </w:rPr>
+            </w:pPr>
+            <w:r>
+              <w:rPr>
+                <w:rFonts w:ascii="Segoe UI" w:hAnsi="Segoe UI" w:cs="Segoe UI"/>
+                <w:color w:val="24292E"/>
+                <w:sz w:val="18"/>
+                <w:szCs w:val="18"/>
+              </w:rPr>
+              <w:t xml:space="preserve">Detects the presence of an audience in the recording. Higher liveness values represent an increased probability that the track was performed live. </w:t>
             </w:r>
           </w:p>
         </w:tc>
@@ -4484,7 +4793,7 @@
       <w:tr>
         <w:tc>
           <w:tcPr>
-            <w:tcW w:w="2880" w:type="dxa"/>
+            <w:tcW w:w="2250" w:type="dxa"/>
             <w:tcBorders>
               <w:top w:val="single" w:sz="6" w:space="0" w:color="DFE2E5"/>
               <w:left w:val="single" w:sz="6" w:space="0" w:color="DFE2E5"/>
@@ -4506,12 +4815,16 @@
               <w:rPr>
                 <w:rFonts w:ascii="Segoe UI" w:hAnsi="Segoe UI" w:cs="Segoe UI"/>
                 <w:color w:val="24292E"/>
-              </w:rPr>
-            </w:pPr>
-            <w:r>
-              <w:rPr>
-                <w:rFonts w:ascii="Segoe UI" w:hAnsi="Segoe UI" w:cs="Segoe UI"/>
-                <w:color w:val="24292E"/>
+                <w:sz w:val="18"/>
+                <w:szCs w:val="18"/>
+              </w:rPr>
+            </w:pPr>
+            <w:r>
+              <w:rPr>
+                <w:rFonts w:ascii="Segoe UI" w:hAnsi="Segoe UI" w:cs="Segoe UI"/>
+                <w:color w:val="24292E"/>
+                <w:sz w:val="18"/>
+                <w:szCs w:val="18"/>
               </w:rPr>
               <w:t>valence</w:t>
             </w:r>
@@ -4541,12 +4854,16 @@
               <w:rPr>
                 <w:rFonts w:ascii="Segoe UI" w:hAnsi="Segoe UI" w:cs="Segoe UI"/>
                 <w:color w:val="24292E"/>
-              </w:rPr>
-            </w:pPr>
-            <w:r>
-              <w:rPr>
-                <w:rFonts w:ascii="Segoe UI" w:hAnsi="Segoe UI" w:cs="Segoe UI"/>
-                <w:color w:val="24292E"/>
+                <w:sz w:val="18"/>
+                <w:szCs w:val="18"/>
+              </w:rPr>
+            </w:pPr>
+            <w:r>
+              <w:rPr>
+                <w:rFonts w:ascii="Segoe UI" w:hAnsi="Segoe UI" w:cs="Segoe UI"/>
+                <w:color w:val="24292E"/>
+                <w:sz w:val="18"/>
+                <w:szCs w:val="18"/>
               </w:rPr>
               <w:t>double</w:t>
             </w:r>
@@ -4576,14 +4893,18 @@
               <w:rPr>
                 <w:rFonts w:ascii="Segoe UI" w:hAnsi="Segoe UI" w:cs="Segoe UI"/>
                 <w:color w:val="24292E"/>
-              </w:rPr>
-            </w:pPr>
-            <w:r>
-              <w:rPr>
-                <w:rFonts w:ascii="Segoe UI" w:hAnsi="Segoe UI" w:cs="Segoe UI"/>
-                <w:color w:val="24292E"/>
-              </w:rPr>
-              <w:t>A measure from 0.0 to 1.0 describing the musical positiveness conveyed by a track. Tracks with high valence sound more positive (e.g. happy, cheerful, euphoric), while tracks with low valence sound more negative (e.g. sad, depressed, angry).</w:t>
+                <w:sz w:val="18"/>
+                <w:szCs w:val="18"/>
+              </w:rPr>
+            </w:pPr>
+            <w:r>
+              <w:rPr>
+                <w:rFonts w:ascii="Segoe UI" w:hAnsi="Segoe UI" w:cs="Segoe UI"/>
+                <w:color w:val="24292E"/>
+                <w:sz w:val="18"/>
+                <w:szCs w:val="18"/>
+              </w:rPr>
+              <w:t xml:space="preserve">A measure from 0.0 to 1.0 describing the musical positiveness conveyed by a track. Tracks with high valence sound more positive </w:t>
             </w:r>
           </w:p>
         </w:tc>
@@ -4591,7 +4912,7 @@
       <w:tr>
         <w:tc>
           <w:tcPr>
-            <w:tcW w:w="2880" w:type="dxa"/>
+            <w:tcW w:w="2250" w:type="dxa"/>
             <w:tcBorders>
               <w:top w:val="single" w:sz="6" w:space="0" w:color="DFE2E5"/>
               <w:left w:val="single" w:sz="6" w:space="0" w:color="DFE2E5"/>
@@ -4613,12 +4934,16 @@
               <w:rPr>
                 <w:rFonts w:ascii="Segoe UI" w:hAnsi="Segoe UI" w:cs="Segoe UI"/>
                 <w:color w:val="24292E"/>
-              </w:rPr>
-            </w:pPr>
-            <w:r>
-              <w:rPr>
-                <w:rFonts w:ascii="Segoe UI" w:hAnsi="Segoe UI" w:cs="Segoe UI"/>
-                <w:color w:val="24292E"/>
+                <w:sz w:val="18"/>
+                <w:szCs w:val="18"/>
+              </w:rPr>
+            </w:pPr>
+            <w:r>
+              <w:rPr>
+                <w:rFonts w:ascii="Segoe UI" w:hAnsi="Segoe UI" w:cs="Segoe UI"/>
+                <w:color w:val="24292E"/>
+                <w:sz w:val="18"/>
+                <w:szCs w:val="18"/>
               </w:rPr>
               <w:t>tempo</w:t>
             </w:r>
@@ -4648,12 +4973,16 @@
               <w:rPr>
                 <w:rFonts w:ascii="Segoe UI" w:hAnsi="Segoe UI" w:cs="Segoe UI"/>
                 <w:color w:val="24292E"/>
-              </w:rPr>
-            </w:pPr>
-            <w:r>
-              <w:rPr>
-                <w:rFonts w:ascii="Segoe UI" w:hAnsi="Segoe UI" w:cs="Segoe UI"/>
-                <w:color w:val="24292E"/>
+                <w:sz w:val="18"/>
+                <w:szCs w:val="18"/>
+              </w:rPr>
+            </w:pPr>
+            <w:r>
+              <w:rPr>
+                <w:rFonts w:ascii="Segoe UI" w:hAnsi="Segoe UI" w:cs="Segoe UI"/>
+                <w:color w:val="24292E"/>
+                <w:sz w:val="18"/>
+                <w:szCs w:val="18"/>
               </w:rPr>
               <w:t>double</w:t>
             </w:r>
@@ -4683,12 +5012,16 @@
               <w:rPr>
                 <w:rFonts w:ascii="Segoe UI" w:hAnsi="Segoe UI" w:cs="Segoe UI"/>
                 <w:color w:val="24292E"/>
-              </w:rPr>
-            </w:pPr>
-            <w:r>
-              <w:rPr>
-                <w:rFonts w:ascii="Segoe UI" w:hAnsi="Segoe UI" w:cs="Segoe UI"/>
-                <w:color w:val="24292E"/>
+                <w:sz w:val="18"/>
+                <w:szCs w:val="18"/>
+              </w:rPr>
+            </w:pPr>
+            <w:r>
+              <w:rPr>
+                <w:rFonts w:ascii="Segoe UI" w:hAnsi="Segoe UI" w:cs="Segoe UI"/>
+                <w:color w:val="24292E"/>
+                <w:sz w:val="18"/>
+                <w:szCs w:val="18"/>
               </w:rPr>
               <w:t>The overall estimated tempo of a track in beats per minute (BPM). In musical terminology, tempo is the speed or pace of a given piece and derives directly from the average beat duration.</w:t>
             </w:r>
@@ -4698,7 +5031,7 @@
       <w:tr>
         <w:tc>
           <w:tcPr>
-            <w:tcW w:w="2880" w:type="dxa"/>
+            <w:tcW w:w="2250" w:type="dxa"/>
             <w:tcBorders>
               <w:top w:val="single" w:sz="6" w:space="0" w:color="DFE2E5"/>
               <w:left w:val="single" w:sz="6" w:space="0" w:color="DFE2E5"/>
@@ -4720,15 +5053,21 @@
               <w:rPr>
                 <w:rFonts w:ascii="Segoe UI" w:hAnsi="Segoe UI" w:cs="Segoe UI"/>
                 <w:color w:val="24292E"/>
-              </w:rPr>
-            </w:pPr>
-            <w:r>
-              <w:rPr>
-                <w:rFonts w:ascii="Segoe UI" w:hAnsi="Segoe UI" w:cs="Segoe UI"/>
-                <w:color w:val="24292E"/>
+                <w:sz w:val="18"/>
+                <w:szCs w:val="18"/>
+              </w:rPr>
+            </w:pPr>
+            <w:proofErr w:type="spellStart"/>
+            <w:r>
+              <w:rPr>
+                <w:rFonts w:ascii="Segoe UI" w:hAnsi="Segoe UI" w:cs="Segoe UI"/>
+                <w:color w:val="24292E"/>
+                <w:sz w:val="18"/>
+                <w:szCs w:val="18"/>
               </w:rPr>
               <w:t>duration_ms</w:t>
             </w:r>
+            <w:proofErr w:type="spellEnd"/>
           </w:p>
         </w:tc>
         <w:tc>
@@ -4755,12 +5094,16 @@
               <w:rPr>
                 <w:rFonts w:ascii="Segoe UI" w:hAnsi="Segoe UI" w:cs="Segoe UI"/>
                 <w:color w:val="24292E"/>
-              </w:rPr>
-            </w:pPr>
-            <w:r>
-              <w:rPr>
-                <w:rFonts w:ascii="Segoe UI" w:hAnsi="Segoe UI" w:cs="Segoe UI"/>
-                <w:color w:val="24292E"/>
+                <w:sz w:val="18"/>
+                <w:szCs w:val="18"/>
+              </w:rPr>
+            </w:pPr>
+            <w:r>
+              <w:rPr>
+                <w:rFonts w:ascii="Segoe UI" w:hAnsi="Segoe UI" w:cs="Segoe UI"/>
+                <w:color w:val="24292E"/>
+                <w:sz w:val="18"/>
+                <w:szCs w:val="18"/>
               </w:rPr>
               <w:t>double</w:t>
             </w:r>
@@ -4790,12 +5133,16 @@
               <w:rPr>
                 <w:rFonts w:ascii="Segoe UI" w:hAnsi="Segoe UI" w:cs="Segoe UI"/>
                 <w:color w:val="24292E"/>
-              </w:rPr>
-            </w:pPr>
-            <w:r>
-              <w:rPr>
-                <w:rFonts w:ascii="Segoe UI" w:hAnsi="Segoe UI" w:cs="Segoe UI"/>
-                <w:color w:val="24292E"/>
+                <w:sz w:val="18"/>
+                <w:szCs w:val="18"/>
+              </w:rPr>
+            </w:pPr>
+            <w:r>
+              <w:rPr>
+                <w:rFonts w:ascii="Segoe UI" w:hAnsi="Segoe UI" w:cs="Segoe UI"/>
+                <w:color w:val="24292E"/>
+                <w:sz w:val="18"/>
+                <w:szCs w:val="18"/>
               </w:rPr>
               <w:t>Duration of song in milliseconds</w:t>
             </w:r>
@@ -4803,7 +5150,6 @@
         </w:tc>
       </w:tr>
     </w:tbl>
-    <w:p/>
     <w:p>
       <w:pPr>
         <w:rPr>
@@ -4817,18 +5163,12 @@
           <w:highlight w:val="lightGray"/>
         </w:rPr>
       </w:pPr>
-      <w:r>
-        <w:rPr>
-          <w:highlight w:val="lightGray"/>
-        </w:rPr>
-        <w:br w:type="page"/>
-      </w:r>
     </w:p>
     <w:p>
       <w:pPr>
         <w:pStyle w:val="Heading1"/>
       </w:pPr>
-      <w:bookmarkStart w:id="8" w:name="_Toc38805532"/>
+      <w:bookmarkStart w:id="8" w:name="_Toc38805851"/>
       <w:r>
         <w:lastRenderedPageBreak/>
         <w:t>Methodology and results</w:t>
@@ -4891,6 +5231,8 @@
         </w:rPr>
         <w:t xml:space="preserve"> selected the ‘</w:t>
       </w:r>
+      <w:proofErr w:type="spellStart"/>
+      <w:proofErr w:type="gramStart"/>
       <w:r>
         <w:rPr>
           <w:i/>
@@ -4900,13 +5242,23 @@
         </w:rPr>
         <w:t>rpart</w:t>
       </w:r>
-      <w:r>
-        <w:rPr>
-          <w:sz w:val="24"/>
-          <w:szCs w:val="24"/>
-        </w:rPr>
-        <w:t>()’ and ‘</w:t>
-      </w:r>
+      <w:proofErr w:type="spellEnd"/>
+      <w:r>
+        <w:rPr>
+          <w:sz w:val="24"/>
+          <w:szCs w:val="24"/>
+        </w:rPr>
+        <w:t>(</w:t>
+      </w:r>
+      <w:proofErr w:type="gramEnd"/>
+      <w:r>
+        <w:rPr>
+          <w:sz w:val="24"/>
+          <w:szCs w:val="24"/>
+        </w:rPr>
+        <w:t>)’ and ‘</w:t>
+      </w:r>
+      <w:proofErr w:type="spellStart"/>
       <w:r>
         <w:rPr>
           <w:i/>
@@ -4916,6 +5268,7 @@
         </w:rPr>
         <w:t>ctree</w:t>
       </w:r>
+      <w:proofErr w:type="spellEnd"/>
       <w:r>
         <w:rPr>
           <w:sz w:val="24"/>
@@ -5022,7 +5375,7 @@
       <w:pPr>
         <w:pStyle w:val="Heading2"/>
       </w:pPr>
-      <w:bookmarkStart w:id="9" w:name="_Toc38805533"/>
+      <w:bookmarkStart w:id="9" w:name="_Toc38805852"/>
       <w:r>
         <w:t>Classification</w:t>
       </w:r>
@@ -5033,12 +5386,24 @@
     </w:p>
     <w:p>
       <w:pPr>
-        <w:rPr>
-          <w:sz w:val="24"/>
-          <w:szCs w:val="24"/>
-        </w:rPr>
-      </w:pPr>
+        <w:ind w:firstLine="576"/>
+      </w:pPr>
+      <w:r>
+        <w:t xml:space="preserve">Before writing the code in R to being generating models and tree graphs, we analyzed the distribution of both response variables of personal interest to us.  This gave us </w:t>
+      </w:r>
+      <w:proofErr w:type="gramStart"/>
+      <w:r>
+        <w:t>an</w:t>
+      </w:r>
+      <w:proofErr w:type="gramEnd"/>
+      <w:r>
+        <w:t xml:space="preserve"> rough idea of where the breaks were in the data and a possible range for each variables cutoff value that could potentially return meaningful results.  For “Danceability” we began with range of .75 - .99 to iterate over.</w:t>
+      </w:r>
+      <w:r>
+        <w:t xml:space="preserve">  For “Popularity” we began with .7 - .99.</w:t>
+      </w:r>
     </w:p>
+    <w:p/>
     <w:p>
       <w:pPr>
         <w:pStyle w:val="Heading3"/>
@@ -5046,23 +5411,38 @@
           <w:ilvl w:val="0"/>
           <w:numId w:val="0"/>
         </w:numPr>
-        <w:ind w:left="720"/>
-      </w:pPr>
-      <w:bookmarkStart w:id="10" w:name="_Toc38805534"/>
+        <w:ind w:left="720" w:hanging="720"/>
+      </w:pPr>
+      <w:bookmarkStart w:id="10" w:name="_Toc38805853"/>
       <w:r>
         <w:t>Histograms</w:t>
       </w:r>
       <w:bookmarkEnd w:id="10"/>
     </w:p>
+    <w:p/>
     <w:p>
+      <w:pPr>
+        <w:sectPr>
+          <w:type w:val="continuous"/>
+          <w:pgSz w:w="12240" w:h="15840"/>
+          <w:pgMar w:top="1440" w:right="1440" w:bottom="1440" w:left="1440" w:header="720" w:footer="720" w:gutter="0"/>
+          <w:cols w:space="720"/>
+          <w:docGrid w:linePitch="360"/>
+        </w:sectPr>
+      </w:pPr>
+    </w:p>
+    <w:p>
+      <w:pPr>
+        <w:ind w:left="-90"/>
+      </w:pPr>
       <w:r>
         <w:rPr>
           <w:noProof/>
         </w:rPr>
         <w:drawing>
-          <wp:inline distT="0" distB="0" distL="0" distR="0" wp14:anchorId="4151941F" wp14:editId="71AC3430">
-            <wp:extent cx="5876190" cy="4942857"/>
-            <wp:effectExtent l="0" t="0" r="0" b="0"/>
+          <wp:inline distT="0" distB="0" distL="0" distR="0" wp14:anchorId="4151941F" wp14:editId="3574C60C">
+            <wp:extent cx="2535382" cy="2132679"/>
+            <wp:effectExtent l="0" t="0" r="0" b="1270"/>
             <wp:docPr id="1" name="Picture 1"/>
             <wp:cNvGraphicFramePr>
               <a:graphicFrameLocks xmlns:a="http://schemas.openxmlformats.org/drawingml/2006/main" noChangeAspect="1"/>
@@ -5083,7 +5463,7 @@
                   <pic:spPr>
                     <a:xfrm>
                       <a:off x="0" y="0"/>
-                      <a:ext cx="5876190" cy="4942857"/>
+                      <a:ext cx="2664704" cy="2241460"/>
                     </a:xfrm>
                     <a:prstGeom prst="rect">
                       <a:avLst/>
@@ -5101,11 +5481,10 @@
         <w:rPr>
           <w:noProof/>
         </w:rPr>
-        <w:lastRenderedPageBreak/>
         <w:drawing>
-          <wp:inline distT="0" distB="0" distL="0" distR="0" wp14:anchorId="5A2D8F97" wp14:editId="20EA7E8E">
-            <wp:extent cx="4857293" cy="4085795"/>
-            <wp:effectExtent l="0" t="0" r="635" b="0"/>
+          <wp:inline distT="0" distB="0" distL="0" distR="0" wp14:anchorId="5A2D8F97" wp14:editId="0EDF17BC">
+            <wp:extent cx="2562359" cy="2155371"/>
+            <wp:effectExtent l="0" t="0" r="0" b="0"/>
             <wp:docPr id="4" name="Picture 4"/>
             <wp:cNvGraphicFramePr>
               <a:graphicFrameLocks xmlns:a="http://schemas.openxmlformats.org/drawingml/2006/main" noChangeAspect="1"/>
@@ -5126,7 +5505,7 @@
                   <pic:spPr>
                     <a:xfrm>
                       <a:off x="0" y="0"/>
-                      <a:ext cx="4876451" cy="4101910"/>
+                      <a:ext cx="2624549" cy="2207683"/>
                     </a:xfrm>
                     <a:prstGeom prst="rect">
                       <a:avLst/>
@@ -5141,15 +5520,58 @@
     </w:p>
     <w:p>
       <w:pPr>
+        <w:ind w:left="1260"/>
+        <w:sectPr>
+          <w:type w:val="continuous"/>
+          <w:pgSz w:w="12240" w:h="15840"/>
+          <w:pgMar w:top="1440" w:right="1440" w:bottom="1440" w:left="1440" w:header="720" w:footer="720" w:gutter="0"/>
+          <w:cols w:num="2" w:space="720"/>
+          <w:docGrid w:linePitch="360"/>
+        </w:sectPr>
+      </w:pPr>
+    </w:p>
+    <w:p>
+      <w:pPr>
+        <w:ind w:left="1260"/>
+      </w:pPr>
+    </w:p>
+    <w:p>
+      <w:pPr>
+        <w:ind w:left="1260"/>
+      </w:pPr>
+    </w:p>
+    <w:p>
+      <w:pPr>
+        <w:ind w:left="1260"/>
+      </w:pPr>
+    </w:p>
+    <w:p>
+      <w:pPr>
+        <w:ind w:left="1260"/>
+      </w:pPr>
+    </w:p>
+    <w:p>
+      <w:pPr>
+        <w:ind w:left="1260"/>
+      </w:pPr>
+    </w:p>
+    <w:p>
+      <w:pPr>
+        <w:ind w:left="1260"/>
+      </w:pPr>
+    </w:p>
+    <w:p>
+      <w:pPr>
         <w:pStyle w:val="Heading3"/>
         <w:numPr>
           <w:ilvl w:val="0"/>
           <w:numId w:val="0"/>
         </w:numPr>
-        <w:ind w:left="576"/>
-      </w:pPr>
-      <w:bookmarkStart w:id="11" w:name="_Toc38805535"/>
-      <w:r>
+        <w:ind w:left="720" w:hanging="720"/>
+      </w:pPr>
+      <w:bookmarkStart w:id="11" w:name="_Toc38805854"/>
+      <w:r>
+        <w:lastRenderedPageBreak/>
         <w:t>Analysis of Danceability</w:t>
       </w:r>
       <w:r>
@@ -5157,7 +5579,6 @@
       </w:r>
       <w:bookmarkEnd w:id="11"/>
     </w:p>
-    <w:p/>
     <w:p>
       <w:pPr>
         <w:rPr>
@@ -5224,14 +5645,25 @@
                 <w:bdr w:val="none" w:sz="0" w:space="0" w:color="auto" w:frame="1"/>
               </w:rPr>
             </w:pPr>
-            <w:r>
-              <w:rPr>
-                <w:rStyle w:val="gnkrckgcgsb"/>
-                <w:rFonts w:ascii="Lucida Console" w:hAnsi="Lucida Console"/>
-                <w:color w:val="000000"/>
-                <w:bdr w:val="none" w:sz="0" w:space="0" w:color="auto" w:frame="1"/>
-              </w:rPr>
-              <w:t xml:space="preserve">dancebin ~  </w:t>
+            <w:proofErr w:type="spellStart"/>
+            <w:r>
+              <w:rPr>
+                <w:rStyle w:val="gnkrckgcgsb"/>
+                <w:rFonts w:ascii="Lucida Console" w:hAnsi="Lucida Console"/>
+                <w:color w:val="000000"/>
+                <w:bdr w:val="none" w:sz="0" w:space="0" w:color="auto" w:frame="1"/>
+              </w:rPr>
+              <w:t>dancebin</w:t>
+            </w:r>
+            <w:proofErr w:type="spellEnd"/>
+            <w:r>
+              <w:rPr>
+                <w:rStyle w:val="gnkrckgcgsb"/>
+                <w:rFonts w:ascii="Lucida Console" w:hAnsi="Lucida Console"/>
+                <w:color w:val="000000"/>
+                <w:bdr w:val="none" w:sz="0" w:space="0" w:color="auto" w:frame="1"/>
+              </w:rPr>
+              <w:t xml:space="preserve"> ~  </w:t>
             </w:r>
           </w:p>
           <w:p>
@@ -5355,14 +5787,27 @@
                 <w:bdr w:val="none" w:sz="0" w:space="0" w:color="auto" w:frame="1"/>
               </w:rPr>
             </w:pPr>
-            <w:r>
-              <w:rPr>
-                <w:rStyle w:val="gnkrckgcgsb"/>
-                <w:rFonts w:ascii="Lucida Console" w:hAnsi="Lucida Console"/>
-                <w:color w:val="000000"/>
-                <w:bdr w:val="none" w:sz="0" w:space="0" w:color="auto" w:frame="1"/>
-              </w:rPr>
-              <w:t xml:space="preserve">tree.pred    </w:t>
+            <w:proofErr w:type="spellStart"/>
+            <w:proofErr w:type="gramStart"/>
+            <w:r>
+              <w:rPr>
+                <w:rStyle w:val="gnkrckgcgsb"/>
+                <w:rFonts w:ascii="Lucida Console" w:hAnsi="Lucida Console"/>
+                <w:color w:val="000000"/>
+                <w:bdr w:val="none" w:sz="0" w:space="0" w:color="auto" w:frame="1"/>
+              </w:rPr>
+              <w:t>tree.pred</w:t>
+            </w:r>
+            <w:proofErr w:type="spellEnd"/>
+            <w:proofErr w:type="gramEnd"/>
+            <w:r>
+              <w:rPr>
+                <w:rStyle w:val="gnkrckgcgsb"/>
+                <w:rFonts w:ascii="Lucida Console" w:hAnsi="Lucida Console"/>
+                <w:color w:val="000000"/>
+                <w:bdr w:val="none" w:sz="0" w:space="0" w:color="auto" w:frame="1"/>
+              </w:rPr>
+              <w:t xml:space="preserve">    </w:t>
             </w:r>
             <w:r>
               <w:rPr>
@@ -5727,7 +6172,47 @@
                 <w:color w:val="000000"/>
                 <w:bdr w:val="none" w:sz="0" w:space="0" w:color="auto" w:frame="1"/>
               </w:rPr>
-              <w:t>node), split, n, loss, yval, (yprob)</w:t>
+              <w:t xml:space="preserve">node), split, n, loss, </w:t>
+            </w:r>
+            <w:proofErr w:type="spellStart"/>
+            <w:r>
+              <w:rPr>
+                <w:rStyle w:val="gnkrckgcgsb"/>
+                <w:rFonts w:ascii="Lucida Console" w:hAnsi="Lucida Console"/>
+                <w:color w:val="000000"/>
+                <w:bdr w:val="none" w:sz="0" w:space="0" w:color="auto" w:frame="1"/>
+              </w:rPr>
+              <w:t>yval</w:t>
+            </w:r>
+            <w:proofErr w:type="spellEnd"/>
+            <w:r>
+              <w:rPr>
+                <w:rStyle w:val="gnkrckgcgsb"/>
+                <w:rFonts w:ascii="Lucida Console" w:hAnsi="Lucida Console"/>
+                <w:color w:val="000000"/>
+                <w:bdr w:val="none" w:sz="0" w:space="0" w:color="auto" w:frame="1"/>
+              </w:rPr>
+              <w:t>, (</w:t>
+            </w:r>
+            <w:proofErr w:type="spellStart"/>
+            <w:r>
+              <w:rPr>
+                <w:rStyle w:val="gnkrckgcgsb"/>
+                <w:rFonts w:ascii="Lucida Console" w:hAnsi="Lucida Console"/>
+                <w:color w:val="000000"/>
+                <w:bdr w:val="none" w:sz="0" w:space="0" w:color="auto" w:frame="1"/>
+              </w:rPr>
+              <w:t>yprob</w:t>
+            </w:r>
+            <w:proofErr w:type="spellEnd"/>
+            <w:r>
+              <w:rPr>
+                <w:rStyle w:val="gnkrckgcgsb"/>
+                <w:rFonts w:ascii="Lucida Console" w:hAnsi="Lucida Console"/>
+                <w:color w:val="000000"/>
+                <w:bdr w:val="none" w:sz="0" w:space="0" w:color="auto" w:frame="1"/>
+              </w:rPr>
+              <w:t>)</w:t>
             </w:r>
           </w:p>
           <w:p>
@@ -5856,7 +6341,27 @@
                 <w:color w:val="000000"/>
                 <w:bdr w:val="none" w:sz="0" w:space="0" w:color="auto" w:frame="1"/>
               </w:rPr>
-              <w:t xml:space="preserve">       8) energy&lt; 0.7885 1446  689 H (0.5235131 0.4764869)  </w:t>
+              <w:t xml:space="preserve">       8) energy&lt; 0.7885 </w:t>
+            </w:r>
+            <w:proofErr w:type="gramStart"/>
+            <w:r>
+              <w:rPr>
+                <w:rStyle w:val="gnkrckgcgsb"/>
+                <w:rFonts w:ascii="Lucida Console" w:hAnsi="Lucida Console"/>
+                <w:color w:val="000000"/>
+                <w:bdr w:val="none" w:sz="0" w:space="0" w:color="auto" w:frame="1"/>
+              </w:rPr>
+              <w:t>1446  689</w:t>
+            </w:r>
+            <w:proofErr w:type="gramEnd"/>
+            <w:r>
+              <w:rPr>
+                <w:rStyle w:val="gnkrckgcgsb"/>
+                <w:rFonts w:ascii="Lucida Console" w:hAnsi="Lucida Console"/>
+                <w:color w:val="000000"/>
+                <w:bdr w:val="none" w:sz="0" w:space="0" w:color="auto" w:frame="1"/>
+              </w:rPr>
+              <w:t xml:space="preserve"> H (0.5235131 0.4764869)  </w:t>
             </w:r>
           </w:p>
           <w:p>
@@ -5879,7 +6384,27 @@
                 <w:color w:val="000000"/>
                 <w:bdr w:val="none" w:sz="0" w:space="0" w:color="auto" w:frame="1"/>
               </w:rPr>
-              <w:t xml:space="preserve">        16) tempo&gt;=89.9755 1207  520 H (0.5691798 0.4308202) *</w:t>
+              <w:t xml:space="preserve">        16) tempo&gt;=89.9755 </w:t>
+            </w:r>
+            <w:proofErr w:type="gramStart"/>
+            <w:r>
+              <w:rPr>
+                <w:rStyle w:val="gnkrckgcgsb"/>
+                <w:rFonts w:ascii="Lucida Console" w:hAnsi="Lucida Console"/>
+                <w:color w:val="000000"/>
+                <w:bdr w:val="none" w:sz="0" w:space="0" w:color="auto" w:frame="1"/>
+              </w:rPr>
+              <w:t>1207  520</w:t>
+            </w:r>
+            <w:proofErr w:type="gramEnd"/>
+            <w:r>
+              <w:rPr>
+                <w:rStyle w:val="gnkrckgcgsb"/>
+                <w:rFonts w:ascii="Lucida Console" w:hAnsi="Lucida Console"/>
+                <w:color w:val="000000"/>
+                <w:bdr w:val="none" w:sz="0" w:space="0" w:color="auto" w:frame="1"/>
+              </w:rPr>
+              <w:t xml:space="preserve"> H (0.5691798 0.4308202) *</w:t>
             </w:r>
           </w:p>
           <w:p>
@@ -5925,7 +6450,27 @@
                 <w:color w:val="000000"/>
                 <w:bdr w:val="none" w:sz="0" w:space="0" w:color="auto" w:frame="1"/>
               </w:rPr>
-              <w:t xml:space="preserve">       9) energy&gt;=0.7885 879  291 M (0.3310580 0.6689420) *</w:t>
+              <w:t xml:space="preserve">       9) energy&gt;=0.7885 </w:t>
+            </w:r>
+            <w:proofErr w:type="gramStart"/>
+            <w:r>
+              <w:rPr>
+                <w:rStyle w:val="gnkrckgcgsb"/>
+                <w:rFonts w:ascii="Lucida Console" w:hAnsi="Lucida Console"/>
+                <w:color w:val="000000"/>
+                <w:bdr w:val="none" w:sz="0" w:space="0" w:color="auto" w:frame="1"/>
+              </w:rPr>
+              <w:t>879  291</w:t>
+            </w:r>
+            <w:proofErr w:type="gramEnd"/>
+            <w:r>
+              <w:rPr>
+                <w:rStyle w:val="gnkrckgcgsb"/>
+                <w:rFonts w:ascii="Lucida Console" w:hAnsi="Lucida Console"/>
+                <w:color w:val="000000"/>
+                <w:bdr w:val="none" w:sz="0" w:space="0" w:color="auto" w:frame="1"/>
+              </w:rPr>
+              <w:t xml:space="preserve"> M (0.3310580 0.6689420) *</w:t>
             </w:r>
           </w:p>
           <w:p>
@@ -5948,8 +6493,27 @@
                 <w:color w:val="000000"/>
                 <w:bdr w:val="none" w:sz="0" w:space="0" w:color="auto" w:frame="1"/>
               </w:rPr>
-              <w:lastRenderedPageBreak/>
-              <w:t xml:space="preserve">     5) tempo&gt;=128.0345 925  210 M (0.2270270 0.7729730) *</w:t>
+              <w:t xml:space="preserve">     5) tempo&gt;=128.0345 </w:t>
+            </w:r>
+            <w:proofErr w:type="gramStart"/>
+            <w:r>
+              <w:rPr>
+                <w:rStyle w:val="gnkrckgcgsb"/>
+                <w:rFonts w:ascii="Lucida Console" w:hAnsi="Lucida Console"/>
+                <w:color w:val="000000"/>
+                <w:bdr w:val="none" w:sz="0" w:space="0" w:color="auto" w:frame="1"/>
+              </w:rPr>
+              <w:t>925  210</w:t>
+            </w:r>
+            <w:proofErr w:type="gramEnd"/>
+            <w:r>
+              <w:rPr>
+                <w:rStyle w:val="gnkrckgcgsb"/>
+                <w:rFonts w:ascii="Lucida Console" w:hAnsi="Lucida Console"/>
+                <w:color w:val="000000"/>
+                <w:bdr w:val="none" w:sz="0" w:space="0" w:color="auto" w:frame="1"/>
+              </w:rPr>
+              <w:t xml:space="preserve"> M (0.2270270 0.7729730) *</w:t>
             </w:r>
           </w:p>
           <w:p>
@@ -6153,14 +6717,25 @@
                 <w:bdr w:val="none" w:sz="0" w:space="0" w:color="auto" w:frame="1"/>
               </w:rPr>
             </w:pPr>
-            <w:r>
-              <w:rPr>
-                <w:rStyle w:val="gnkrckgcgsb"/>
-                <w:rFonts w:ascii="Lucida Console" w:hAnsi="Lucida Console"/>
-                <w:color w:val="000000"/>
-                <w:bdr w:val="none" w:sz="0" w:space="0" w:color="auto" w:frame="1"/>
-              </w:rPr>
-              <w:t xml:space="preserve">dancebin ~  </w:t>
+            <w:proofErr w:type="spellStart"/>
+            <w:r>
+              <w:rPr>
+                <w:rStyle w:val="gnkrckgcgsb"/>
+                <w:rFonts w:ascii="Lucida Console" w:hAnsi="Lucida Console"/>
+                <w:color w:val="000000"/>
+                <w:bdr w:val="none" w:sz="0" w:space="0" w:color="auto" w:frame="1"/>
+              </w:rPr>
+              <w:t>dancebin</w:t>
+            </w:r>
+            <w:proofErr w:type="spellEnd"/>
+            <w:r>
+              <w:rPr>
+                <w:rStyle w:val="gnkrckgcgsb"/>
+                <w:rFonts w:ascii="Lucida Console" w:hAnsi="Lucida Console"/>
+                <w:color w:val="000000"/>
+                <w:bdr w:val="none" w:sz="0" w:space="0" w:color="auto" w:frame="1"/>
+              </w:rPr>
+              <w:t xml:space="preserve"> ~  </w:t>
             </w:r>
           </w:p>
           <w:p>
@@ -6284,14 +6859,27 @@
                 <w:bdr w:val="none" w:sz="0" w:space="0" w:color="auto" w:frame="1"/>
               </w:rPr>
             </w:pPr>
-            <w:r>
-              <w:rPr>
-                <w:rStyle w:val="gnkrckgcgsb"/>
-                <w:rFonts w:ascii="Lucida Console" w:hAnsi="Lucida Console"/>
-                <w:color w:val="000000"/>
-                <w:bdr w:val="none" w:sz="0" w:space="0" w:color="auto" w:frame="1"/>
-              </w:rPr>
-              <w:t>tree.pred     H      M</w:t>
+            <w:proofErr w:type="spellStart"/>
+            <w:proofErr w:type="gramStart"/>
+            <w:r>
+              <w:rPr>
+                <w:rStyle w:val="gnkrckgcgsb"/>
+                <w:rFonts w:ascii="Lucida Console" w:hAnsi="Lucida Console"/>
+                <w:color w:val="000000"/>
+                <w:bdr w:val="none" w:sz="0" w:space="0" w:color="auto" w:frame="1"/>
+              </w:rPr>
+              <w:t>tree.pred</w:t>
+            </w:r>
+            <w:proofErr w:type="spellEnd"/>
+            <w:proofErr w:type="gramEnd"/>
+            <w:r>
+              <w:rPr>
+                <w:rStyle w:val="gnkrckgcgsb"/>
+                <w:rFonts w:ascii="Lucida Console" w:hAnsi="Lucida Console"/>
+                <w:color w:val="000000"/>
+                <w:bdr w:val="none" w:sz="0" w:space="0" w:color="auto" w:frame="1"/>
+              </w:rPr>
+              <w:t xml:space="preserve">     H      M</w:t>
             </w:r>
           </w:p>
           <w:p>
@@ -6533,7 +7121,47 @@
                 <w:color w:val="000000"/>
                 <w:bdr w:val="none" w:sz="0" w:space="0" w:color="auto" w:frame="1"/>
               </w:rPr>
-              <w:t>node), split, n, loss, yval, (yprob)</w:t>
+              <w:t xml:space="preserve">node), split, n, loss, </w:t>
+            </w:r>
+            <w:proofErr w:type="spellStart"/>
+            <w:r>
+              <w:rPr>
+                <w:rStyle w:val="gnkrckgcgsb"/>
+                <w:rFonts w:ascii="Lucida Console" w:hAnsi="Lucida Console"/>
+                <w:color w:val="000000"/>
+                <w:bdr w:val="none" w:sz="0" w:space="0" w:color="auto" w:frame="1"/>
+              </w:rPr>
+              <w:t>yval</w:t>
+            </w:r>
+            <w:proofErr w:type="spellEnd"/>
+            <w:r>
+              <w:rPr>
+                <w:rStyle w:val="gnkrckgcgsb"/>
+                <w:rFonts w:ascii="Lucida Console" w:hAnsi="Lucida Console"/>
+                <w:color w:val="000000"/>
+                <w:bdr w:val="none" w:sz="0" w:space="0" w:color="auto" w:frame="1"/>
+              </w:rPr>
+              <w:t>, (</w:t>
+            </w:r>
+            <w:proofErr w:type="spellStart"/>
+            <w:r>
+              <w:rPr>
+                <w:rStyle w:val="gnkrckgcgsb"/>
+                <w:rFonts w:ascii="Lucida Console" w:hAnsi="Lucida Console"/>
+                <w:color w:val="000000"/>
+                <w:bdr w:val="none" w:sz="0" w:space="0" w:color="auto" w:frame="1"/>
+              </w:rPr>
+              <w:t>yprob</w:t>
+            </w:r>
+            <w:proofErr w:type="spellEnd"/>
+            <w:r>
+              <w:rPr>
+                <w:rStyle w:val="gnkrckgcgsb"/>
+                <w:rFonts w:ascii="Lucida Console" w:hAnsi="Lucida Console"/>
+                <w:color w:val="000000"/>
+                <w:bdr w:val="none" w:sz="0" w:space="0" w:color="auto" w:frame="1"/>
+              </w:rPr>
+              <w:t>)</w:t>
             </w:r>
           </w:p>
           <w:p>
@@ -6639,7 +7267,27 @@
                 <w:color w:val="000000"/>
                 <w:bdr w:val="none" w:sz="0" w:space="0" w:color="auto" w:frame="1"/>
               </w:rPr>
-              <w:t xml:space="preserve">    4) tempo&lt; 128.0345 2489  939 H (0.6227401 0.3772599)  </w:t>
+              <w:t xml:space="preserve">    4) tempo&lt; 128.0345 </w:t>
+            </w:r>
+            <w:proofErr w:type="gramStart"/>
+            <w:r>
+              <w:rPr>
+                <w:rStyle w:val="gnkrckgcgsb"/>
+                <w:rFonts w:ascii="Lucida Console" w:hAnsi="Lucida Console"/>
+                <w:color w:val="000000"/>
+                <w:bdr w:val="none" w:sz="0" w:space="0" w:color="auto" w:frame="1"/>
+              </w:rPr>
+              <w:t>2489  939</w:t>
+            </w:r>
+            <w:proofErr w:type="gramEnd"/>
+            <w:r>
+              <w:rPr>
+                <w:rStyle w:val="gnkrckgcgsb"/>
+                <w:rFonts w:ascii="Lucida Console" w:hAnsi="Lucida Console"/>
+                <w:color w:val="000000"/>
+                <w:bdr w:val="none" w:sz="0" w:space="0" w:color="auto" w:frame="1"/>
+              </w:rPr>
+              <w:t xml:space="preserve"> H (0.6227401 0.3772599)  </w:t>
             </w:r>
           </w:p>
           <w:p>
@@ -6662,7 +7310,27 @@
                 <w:color w:val="000000"/>
                 <w:bdr w:val="none" w:sz="0" w:space="0" w:color="auto" w:frame="1"/>
               </w:rPr>
-              <w:t xml:space="preserve">      8) tempo&gt;=89.9535 2151  738 H (0.6569038 0.3430962) *</w:t>
+              <w:t xml:space="preserve">      8) tempo&gt;=89.9535 </w:t>
+            </w:r>
+            <w:proofErr w:type="gramStart"/>
+            <w:r>
+              <w:rPr>
+                <w:rStyle w:val="gnkrckgcgsb"/>
+                <w:rFonts w:ascii="Lucida Console" w:hAnsi="Lucida Console"/>
+                <w:color w:val="000000"/>
+                <w:bdr w:val="none" w:sz="0" w:space="0" w:color="auto" w:frame="1"/>
+              </w:rPr>
+              <w:t>2151  738</w:t>
+            </w:r>
+            <w:proofErr w:type="gramEnd"/>
+            <w:r>
+              <w:rPr>
+                <w:rStyle w:val="gnkrckgcgsb"/>
+                <w:rFonts w:ascii="Lucida Console" w:hAnsi="Lucida Console"/>
+                <w:color w:val="000000"/>
+                <w:bdr w:val="none" w:sz="0" w:space="0" w:color="auto" w:frame="1"/>
+              </w:rPr>
+              <w:t xml:space="preserve"> H (0.6569038 0.3430962) *</w:t>
             </w:r>
           </w:p>
           <w:p>
@@ -6685,7 +7353,27 @@
                 <w:color w:val="000000"/>
                 <w:bdr w:val="none" w:sz="0" w:space="0" w:color="auto" w:frame="1"/>
               </w:rPr>
-              <w:t xml:space="preserve">      9) tempo&lt; 89.9535 338  137 M (0.4053254 0.5946746) *</w:t>
+              <w:t xml:space="preserve">      9) tempo&lt; 89.9535 </w:t>
+            </w:r>
+            <w:proofErr w:type="gramStart"/>
+            <w:r>
+              <w:rPr>
+                <w:rStyle w:val="gnkrckgcgsb"/>
+                <w:rFonts w:ascii="Lucida Console" w:hAnsi="Lucida Console"/>
+                <w:color w:val="000000"/>
+                <w:bdr w:val="none" w:sz="0" w:space="0" w:color="auto" w:frame="1"/>
+              </w:rPr>
+              <w:t>338  137</w:t>
+            </w:r>
+            <w:proofErr w:type="gramEnd"/>
+            <w:r>
+              <w:rPr>
+                <w:rStyle w:val="gnkrckgcgsb"/>
+                <w:rFonts w:ascii="Lucida Console" w:hAnsi="Lucida Console"/>
+                <w:color w:val="000000"/>
+                <w:bdr w:val="none" w:sz="0" w:space="0" w:color="auto" w:frame="1"/>
+              </w:rPr>
+              <w:t xml:space="preserve"> M (0.4053254 0.5946746) *</w:t>
             </w:r>
           </w:p>
           <w:p>
@@ -6708,7 +7396,27 @@
                 <w:color w:val="000000"/>
                 <w:bdr w:val="none" w:sz="0" w:space="0" w:color="auto" w:frame="1"/>
               </w:rPr>
-              <w:t xml:space="preserve">    5) tempo&gt;=128.0345 985  405 M (0.4111675 0.5888325) *</w:t>
+              <w:t xml:space="preserve">    5) tempo&gt;=128.0345 </w:t>
+            </w:r>
+            <w:proofErr w:type="gramStart"/>
+            <w:r>
+              <w:rPr>
+                <w:rStyle w:val="gnkrckgcgsb"/>
+                <w:rFonts w:ascii="Lucida Console" w:hAnsi="Lucida Console"/>
+                <w:color w:val="000000"/>
+                <w:bdr w:val="none" w:sz="0" w:space="0" w:color="auto" w:frame="1"/>
+              </w:rPr>
+              <w:t>985  405</w:t>
+            </w:r>
+            <w:proofErr w:type="gramEnd"/>
+            <w:r>
+              <w:rPr>
+                <w:rStyle w:val="gnkrckgcgsb"/>
+                <w:rFonts w:ascii="Lucida Console" w:hAnsi="Lucida Console"/>
+                <w:color w:val="000000"/>
+                <w:bdr w:val="none" w:sz="0" w:space="0" w:color="auto" w:frame="1"/>
+              </w:rPr>
+              <w:t xml:space="preserve"> M (0.4111675 0.5888325) *</w:t>
             </w:r>
           </w:p>
           <w:p>
@@ -6796,6 +7504,7 @@
                 <w:color w:val="000000"/>
                 <w:bdr w:val="none" w:sz="0" w:space="0" w:color="auto" w:frame="1"/>
               </w:rPr>
+              <w:lastRenderedPageBreak/>
               <w:t>cutoff %</w:t>
             </w:r>
           </w:p>
@@ -6823,6 +7532,7 @@
                 <w:color w:val="000000"/>
                 <w:bdr w:val="none" w:sz="0" w:space="0" w:color="auto" w:frame="1"/>
               </w:rPr>
+              <w:lastRenderedPageBreak/>
               <w:t>7</w:t>
             </w:r>
             <w:r>
@@ -6910,14 +7620,25 @@
                 <w:bdr w:val="none" w:sz="0" w:space="0" w:color="auto" w:frame="1"/>
               </w:rPr>
             </w:pPr>
-            <w:r>
-              <w:rPr>
-                <w:rStyle w:val="gnkrckgcgsb"/>
-                <w:rFonts w:ascii="Lucida Console" w:hAnsi="Lucida Console"/>
-                <w:color w:val="000000"/>
-                <w:bdr w:val="none" w:sz="0" w:space="0" w:color="auto" w:frame="1"/>
-              </w:rPr>
-              <w:t xml:space="preserve">dancebin ~  </w:t>
+            <w:proofErr w:type="spellStart"/>
+            <w:r>
+              <w:rPr>
+                <w:rStyle w:val="gnkrckgcgsb"/>
+                <w:rFonts w:ascii="Lucida Console" w:hAnsi="Lucida Console"/>
+                <w:color w:val="000000"/>
+                <w:bdr w:val="none" w:sz="0" w:space="0" w:color="auto" w:frame="1"/>
+              </w:rPr>
+              <w:t>dancebin</w:t>
+            </w:r>
+            <w:proofErr w:type="spellEnd"/>
+            <w:r>
+              <w:rPr>
+                <w:rStyle w:val="gnkrckgcgsb"/>
+                <w:rFonts w:ascii="Lucida Console" w:hAnsi="Lucida Console"/>
+                <w:color w:val="000000"/>
+                <w:bdr w:val="none" w:sz="0" w:space="0" w:color="auto" w:frame="1"/>
+              </w:rPr>
+              <w:t xml:space="preserve"> ~  </w:t>
             </w:r>
           </w:p>
           <w:p>
@@ -7041,14 +7762,27 @@
                 <w:bdr w:val="none" w:sz="0" w:space="0" w:color="auto" w:frame="1"/>
               </w:rPr>
             </w:pPr>
-            <w:r>
-              <w:rPr>
-                <w:rStyle w:val="gnkrckgcgsb"/>
-                <w:rFonts w:ascii="Lucida Console" w:hAnsi="Lucida Console"/>
-                <w:color w:val="000000"/>
-                <w:bdr w:val="none" w:sz="0" w:space="0" w:color="auto" w:frame="1"/>
-              </w:rPr>
-              <w:t>tree.pred    H    M</w:t>
+            <w:proofErr w:type="spellStart"/>
+            <w:proofErr w:type="gramStart"/>
+            <w:r>
+              <w:rPr>
+                <w:rStyle w:val="gnkrckgcgsb"/>
+                <w:rFonts w:ascii="Lucida Console" w:hAnsi="Lucida Console"/>
+                <w:color w:val="000000"/>
+                <w:bdr w:val="none" w:sz="0" w:space="0" w:color="auto" w:frame="1"/>
+              </w:rPr>
+              <w:t>tree.pred</w:t>
+            </w:r>
+            <w:proofErr w:type="spellEnd"/>
+            <w:proofErr w:type="gramEnd"/>
+            <w:r>
+              <w:rPr>
+                <w:rStyle w:val="gnkrckgcgsb"/>
+                <w:rFonts w:ascii="Lucida Console" w:hAnsi="Lucida Console"/>
+                <w:color w:val="000000"/>
+                <w:bdr w:val="none" w:sz="0" w:space="0" w:color="auto" w:frame="1"/>
+              </w:rPr>
+              <w:t xml:space="preserve">    H    M</w:t>
             </w:r>
           </w:p>
           <w:p>
@@ -7094,7 +7828,27 @@
                 <w:color w:val="000000"/>
                 <w:bdr w:val="none" w:sz="0" w:space="0" w:color="auto" w:frame="1"/>
               </w:rPr>
-              <w:t xml:space="preserve">        M  379 2492</w:t>
+              <w:t xml:space="preserve">        </w:t>
+            </w:r>
+            <w:proofErr w:type="gramStart"/>
+            <w:r>
+              <w:rPr>
+                <w:rStyle w:val="gnkrckgcgsb"/>
+                <w:rFonts w:ascii="Lucida Console" w:hAnsi="Lucida Console"/>
+                <w:color w:val="000000"/>
+                <w:bdr w:val="none" w:sz="0" w:space="0" w:color="auto" w:frame="1"/>
+              </w:rPr>
+              <w:t>M  379</w:t>
+            </w:r>
+            <w:proofErr w:type="gramEnd"/>
+            <w:r>
+              <w:rPr>
+                <w:rStyle w:val="gnkrckgcgsb"/>
+                <w:rFonts w:ascii="Lucida Console" w:hAnsi="Lucida Console"/>
+                <w:color w:val="000000"/>
+                <w:bdr w:val="none" w:sz="0" w:space="0" w:color="auto" w:frame="1"/>
+              </w:rPr>
+              <w:t xml:space="preserve"> 2492</w:t>
             </w:r>
           </w:p>
           <w:p>
@@ -7353,9 +8107,8 @@
         </w:numPr>
         <w:ind w:left="576"/>
       </w:pPr>
-      <w:bookmarkStart w:id="12" w:name="_Toc38805536"/>
-      <w:r>
-        <w:lastRenderedPageBreak/>
+      <w:bookmarkStart w:id="12" w:name="_Toc38805855"/>
+      <w:r>
         <w:t xml:space="preserve">Analysis of Danceability - </w:t>
       </w:r>
       <w:r>
@@ -7442,6 +8195,7 @@
         <w:rPr>
           <w:noProof/>
         </w:rPr>
+        <w:lastRenderedPageBreak/>
         <w:drawing>
           <wp:inline distT="0" distB="0" distL="0" distR="0" wp14:anchorId="7AAFAE47" wp14:editId="41E2C7AF">
             <wp:extent cx="5943600" cy="3218180"/>
@@ -7521,9 +8275,8 @@
           <w:noProof/>
         </w:rPr>
       </w:pPr>
-      <w:bookmarkStart w:id="13" w:name="_Toc38805537"/>
-      <w:r>
-        <w:lastRenderedPageBreak/>
+      <w:bookmarkStart w:id="13" w:name="_Toc38805856"/>
+      <w:r>
         <w:t xml:space="preserve">Analysis of </w:t>
       </w:r>
       <w:r>
@@ -7625,6 +8378,7 @@
         <w:rPr>
           <w:noProof/>
         </w:rPr>
+        <w:lastRenderedPageBreak/>
         <w:drawing>
           <wp:inline distT="0" distB="0" distL="0" distR="0" wp14:anchorId="52A72F66" wp14:editId="393086EB">
             <wp:extent cx="3639787" cy="3639787"/>
@@ -7695,9 +8449,8 @@
         </w:numPr>
         <w:ind w:left="576"/>
       </w:pPr>
-      <w:bookmarkStart w:id="14" w:name="_Toc38805538"/>
-      <w:r>
-        <w:lastRenderedPageBreak/>
+      <w:bookmarkStart w:id="14" w:name="_Toc38805857"/>
+      <w:r>
         <w:t xml:space="preserve">Analysis of </w:t>
       </w:r>
       <w:r>
@@ -7736,6 +8489,7 @@
         <w:rPr>
           <w:noProof/>
         </w:rPr>
+        <w:lastRenderedPageBreak/>
         <w:drawing>
           <wp:inline distT="0" distB="0" distL="0" distR="0" wp14:anchorId="7A91E04D" wp14:editId="185E12B5">
             <wp:extent cx="7577619" cy="4102924"/>
@@ -7777,7 +8531,7 @@
       <w:pPr>
         <w:pStyle w:val="Heading2"/>
       </w:pPr>
-      <w:bookmarkStart w:id="15" w:name="_Toc38805539"/>
+      <w:bookmarkStart w:id="15" w:name="_Toc38805858"/>
       <w:r>
         <w:lastRenderedPageBreak/>
         <w:t>Clustering</w:t>
@@ -7883,7 +8637,7 @@
       </w:pPr>
       <w:bookmarkStart w:id="16" w:name="_Toc38642140"/>
       <w:bookmarkStart w:id="17" w:name="_Toc38642242"/>
-      <w:bookmarkStart w:id="18" w:name="_Toc38805540"/>
+      <w:bookmarkStart w:id="18" w:name="_Toc38805859"/>
       <w:r>
         <w:lastRenderedPageBreak/>
         <w:t>Conclusion</w:t>
@@ -7938,7 +8692,7 @@
         <w:br w:type="page"/>
       </w:r>
     </w:p>
-    <w:bookmarkStart w:id="19" w:name="_Toc38805541" w:displacedByCustomXml="next"/>
+    <w:bookmarkStart w:id="19" w:name="_Toc38805860" w:displacedByCustomXml="next"/>
     <w:bookmarkStart w:id="20" w:name="_Toc38642243" w:displacedByCustomXml="next"/>
     <w:bookmarkStart w:id="21" w:name="_Toc38642141" w:displacedByCustomXml="next"/>
     <w:sdt>
@@ -8151,7 +8905,7 @@
         </w:numPr>
         <w:ind w:left="432"/>
       </w:pPr>
-      <w:bookmarkStart w:id="22" w:name="_Toc38805542"/>
+      <w:bookmarkStart w:id="22" w:name="_Toc38805861"/>
       <w:r>
         <w:t>APPENDIX A – Additional Charts</w:t>
       </w:r>
@@ -10453,7 +11207,7 @@
 </file>
 
 <file path=customXml/itemProps1.xml><?xml version="1.0" encoding="utf-8"?>
-<ds:datastoreItem xmlns:ds="http://schemas.openxmlformats.org/officeDocument/2006/customXml" ds:itemID="{0EBDB9AD-38D5-48C0-8E6F-AB6CB3AF70B7}">
+<ds:datastoreItem xmlns:ds="http://schemas.openxmlformats.org/officeDocument/2006/customXml" ds:itemID="{7698CDAF-EC7B-4997-BA91-BBD6C4E34919}">
   <ds:schemaRefs>
     <ds:schemaRef ds:uri="http://schemas.openxmlformats.org/officeDocument/2006/bibliography"/>
   </ds:schemaRefs>

</xml_diff>

<commit_message>
Update section with ctree info
</commit_message>
<xml_diff>
--- a/7047-002-FinalProject-Group12.docx
+++ b/7047-002-FinalProject-Group12.docx
@@ -1988,21 +1988,12 @@
         </w:rPr>
         <w:t xml:space="preserve">MS </w:t>
       </w:r>
-      <w:proofErr w:type="spellStart"/>
-      <w:r>
-        <w:rPr>
-          <w:sz w:val="24"/>
-          <w:szCs w:val="24"/>
-        </w:rPr>
-        <w:t>Sql</w:t>
-      </w:r>
-      <w:proofErr w:type="spellEnd"/>
-      <w:r>
-        <w:rPr>
-          <w:sz w:val="24"/>
-          <w:szCs w:val="24"/>
-        </w:rPr>
-        <w:t xml:space="preserve"> Server</w:t>
+      <w:r>
+        <w:rPr>
+          <w:sz w:val="24"/>
+          <w:szCs w:val="24"/>
+        </w:rPr>
+        <w:t>Sql Server</w:t>
       </w:r>
       <w:r>
         <w:rPr>
@@ -2018,23 +2009,7 @@
           <w:sz w:val="24"/>
           <w:szCs w:val="24"/>
         </w:rPr>
-        <w:t xml:space="preserve"> to add the correct value for the new variable “</w:t>
-      </w:r>
-      <w:proofErr w:type="spellStart"/>
-      <w:r>
-        <w:rPr>
-          <w:sz w:val="24"/>
-          <w:szCs w:val="24"/>
-        </w:rPr>
-        <w:t>isMale</w:t>
-      </w:r>
-      <w:proofErr w:type="spellEnd"/>
-      <w:r>
-        <w:rPr>
-          <w:sz w:val="24"/>
-          <w:szCs w:val="24"/>
-        </w:rPr>
-        <w:t>” which is a simple bit variable of 0/1 for female/</w:t>
+        <w:t xml:space="preserve"> to add the correct value for the new variable “isMale” which is a simple bit variable of 0/1 for female/</w:t>
       </w:r>
       <w:r>
         <w:rPr>
@@ -2365,7 +2340,6 @@
                 <w:szCs w:val="18"/>
               </w:rPr>
             </w:pPr>
-            <w:proofErr w:type="spellStart"/>
             <w:r>
               <w:rPr>
                 <w:rFonts w:ascii="Segoe UI" w:hAnsi="Segoe UI" w:cs="Segoe UI"/>
@@ -2375,7 +2349,6 @@
               </w:rPr>
               <w:t>track_id</w:t>
             </w:r>
-            <w:proofErr w:type="spellEnd"/>
           </w:p>
         </w:tc>
         <w:tc>
@@ -2486,7 +2459,6 @@
                 <w:szCs w:val="18"/>
               </w:rPr>
             </w:pPr>
-            <w:proofErr w:type="spellStart"/>
             <w:r>
               <w:rPr>
                 <w:rFonts w:ascii="Segoe UI" w:hAnsi="Segoe UI" w:cs="Segoe UI"/>
@@ -2496,7 +2468,6 @@
               </w:rPr>
               <w:t>track_name</w:t>
             </w:r>
-            <w:proofErr w:type="spellEnd"/>
           </w:p>
         </w:tc>
         <w:tc>
@@ -2607,7 +2578,6 @@
                 <w:szCs w:val="18"/>
               </w:rPr>
             </w:pPr>
-            <w:proofErr w:type="spellStart"/>
             <w:r>
               <w:rPr>
                 <w:rFonts w:ascii="Segoe UI" w:hAnsi="Segoe UI" w:cs="Segoe UI"/>
@@ -2617,7 +2587,6 @@
               </w:rPr>
               <w:t>track_artist</w:t>
             </w:r>
-            <w:proofErr w:type="spellEnd"/>
           </w:p>
         </w:tc>
         <w:tc>
@@ -2728,7 +2697,6 @@
                 <w:szCs w:val="18"/>
               </w:rPr>
             </w:pPr>
-            <w:proofErr w:type="spellStart"/>
             <w:r>
               <w:rPr>
                 <w:rFonts w:ascii="Segoe UI" w:hAnsi="Segoe UI" w:cs="Segoe UI"/>
@@ -2738,7 +2706,6 @@
               </w:rPr>
               <w:t>track_popularity</w:t>
             </w:r>
-            <w:proofErr w:type="spellEnd"/>
           </w:p>
         </w:tc>
         <w:tc>
@@ -2849,7 +2816,6 @@
                 <w:szCs w:val="18"/>
               </w:rPr>
             </w:pPr>
-            <w:proofErr w:type="spellStart"/>
             <w:r>
               <w:rPr>
                 <w:rFonts w:ascii="Segoe UI" w:hAnsi="Segoe UI" w:cs="Segoe UI"/>
@@ -2859,7 +2825,6 @@
               </w:rPr>
               <w:t>track_album_id</w:t>
             </w:r>
-            <w:proofErr w:type="spellEnd"/>
           </w:p>
         </w:tc>
         <w:tc>
@@ -2970,7 +2935,6 @@
                 <w:szCs w:val="18"/>
               </w:rPr>
             </w:pPr>
-            <w:proofErr w:type="spellStart"/>
             <w:r>
               <w:rPr>
                 <w:rFonts w:ascii="Segoe UI" w:hAnsi="Segoe UI" w:cs="Segoe UI"/>
@@ -2980,7 +2944,6 @@
               </w:rPr>
               <w:t>track_album_name</w:t>
             </w:r>
-            <w:proofErr w:type="spellEnd"/>
           </w:p>
         </w:tc>
         <w:tc>
@@ -3091,7 +3054,6 @@
                 <w:szCs w:val="18"/>
               </w:rPr>
             </w:pPr>
-            <w:proofErr w:type="spellStart"/>
             <w:r>
               <w:rPr>
                 <w:rFonts w:ascii="Segoe UI" w:hAnsi="Segoe UI" w:cs="Segoe UI"/>
@@ -3101,7 +3063,6 @@
               </w:rPr>
               <w:t>track_album_release_date</w:t>
             </w:r>
-            <w:proofErr w:type="spellEnd"/>
           </w:p>
         </w:tc>
         <w:tc>
@@ -3212,7 +3173,6 @@
                 <w:szCs w:val="18"/>
               </w:rPr>
             </w:pPr>
-            <w:proofErr w:type="spellStart"/>
             <w:r>
               <w:rPr>
                 <w:rFonts w:ascii="Segoe UI" w:hAnsi="Segoe UI" w:cs="Segoe UI"/>
@@ -3222,7 +3182,6 @@
               </w:rPr>
               <w:t>playlist_name</w:t>
             </w:r>
-            <w:proofErr w:type="spellEnd"/>
           </w:p>
         </w:tc>
         <w:tc>
@@ -3333,7 +3292,6 @@
                 <w:szCs w:val="18"/>
               </w:rPr>
             </w:pPr>
-            <w:proofErr w:type="spellStart"/>
             <w:r>
               <w:rPr>
                 <w:rFonts w:ascii="Segoe UI" w:hAnsi="Segoe UI" w:cs="Segoe UI"/>
@@ -3343,7 +3301,6 @@
               </w:rPr>
               <w:t>playlist_id</w:t>
             </w:r>
-            <w:proofErr w:type="spellEnd"/>
           </w:p>
         </w:tc>
         <w:tc>
@@ -3454,7 +3411,6 @@
                 <w:szCs w:val="18"/>
               </w:rPr>
             </w:pPr>
-            <w:proofErr w:type="spellStart"/>
             <w:r>
               <w:rPr>
                 <w:rFonts w:ascii="Segoe UI" w:hAnsi="Segoe UI" w:cs="Segoe UI"/>
@@ -3464,7 +3420,6 @@
               </w:rPr>
               <w:t>playlist_genre</w:t>
             </w:r>
-            <w:proofErr w:type="spellEnd"/>
           </w:p>
         </w:tc>
         <w:tc>
@@ -3575,7 +3530,6 @@
                 <w:szCs w:val="18"/>
               </w:rPr>
             </w:pPr>
-            <w:proofErr w:type="spellStart"/>
             <w:r>
               <w:rPr>
                 <w:rFonts w:ascii="Segoe UI" w:hAnsi="Segoe UI" w:cs="Segoe UI"/>
@@ -3585,7 +3539,6 @@
               </w:rPr>
               <w:t>playlist_subgenre</w:t>
             </w:r>
-            <w:proofErr w:type="spellEnd"/>
           </w:p>
         </w:tc>
         <w:tc>
@@ -4019,27 +3972,7 @@
                 <w:sz w:val="18"/>
                 <w:szCs w:val="18"/>
               </w:rPr>
-              <w:t xml:space="preserve">The estimated overall key of the track. Integers map to pitches using standard Pitch Class </w:t>
-            </w:r>
-            <w:proofErr w:type="gramStart"/>
-            <w:r>
-              <w:rPr>
-                <w:rFonts w:ascii="Segoe UI" w:hAnsi="Segoe UI" w:cs="Segoe UI"/>
-                <w:color w:val="24292E"/>
-                <w:sz w:val="18"/>
-                <w:szCs w:val="18"/>
-              </w:rPr>
-              <w:t>notation .</w:t>
-            </w:r>
-            <w:proofErr w:type="gramEnd"/>
-            <w:r>
-              <w:rPr>
-                <w:rFonts w:ascii="Segoe UI" w:hAnsi="Segoe UI" w:cs="Segoe UI"/>
-                <w:color w:val="24292E"/>
-                <w:sz w:val="18"/>
-                <w:szCs w:val="18"/>
-              </w:rPr>
-              <w:t xml:space="preserve"> E.g. 0 = C, 1 = C♯/D</w:t>
+              <w:t>The estimated overall key of the track. Integers map to pitches using standard Pitch Class notation . E.g. 0 = C, 1 = C♯/D</w:t>
             </w:r>
             <w:r>
               <w:rPr>
@@ -4330,7 +4263,6 @@
                 <w:szCs w:val="18"/>
               </w:rPr>
             </w:pPr>
-            <w:proofErr w:type="spellStart"/>
             <w:r>
               <w:rPr>
                 <w:rFonts w:ascii="Segoe UI" w:hAnsi="Segoe UI" w:cs="Segoe UI"/>
@@ -4340,7 +4272,6 @@
               </w:rPr>
               <w:t>speechiness</w:t>
             </w:r>
-            <w:proofErr w:type="spellEnd"/>
           </w:p>
         </w:tc>
         <w:tc>
@@ -4410,25 +4341,14 @@
                 <w:szCs w:val="18"/>
               </w:rPr>
             </w:pPr>
-            <w:proofErr w:type="spellStart"/>
-            <w:r>
-              <w:rPr>
-                <w:rFonts w:ascii="Segoe UI" w:hAnsi="Segoe UI" w:cs="Segoe UI"/>
-                <w:color w:val="24292E"/>
-                <w:sz w:val="18"/>
-                <w:szCs w:val="18"/>
-              </w:rPr>
-              <w:t>Speechiness</w:t>
-            </w:r>
-            <w:proofErr w:type="spellEnd"/>
-            <w:r>
-              <w:rPr>
-                <w:rFonts w:ascii="Segoe UI" w:hAnsi="Segoe UI" w:cs="Segoe UI"/>
-                <w:color w:val="24292E"/>
-                <w:sz w:val="18"/>
-                <w:szCs w:val="18"/>
-              </w:rPr>
-              <w:t xml:space="preserve"> detects the presence of spoken words in a track. The more exclusively speech-like the recording (e.g. talk show, audio book, poetry), the closer to 1.0 the attribute value. Values above 0.66 describe tracks that are probably made entirely of spoken words. Values between 0.33 and 0.66 describe tracks that may contain both music and speech, either in sections or layered, including such cases as rap music. Values below 0.33 most likely represent music and other non-speech-like tracks.</w:t>
+            <w:r>
+              <w:rPr>
+                <w:rFonts w:ascii="Segoe UI" w:hAnsi="Segoe UI" w:cs="Segoe UI"/>
+                <w:color w:val="24292E"/>
+                <w:sz w:val="18"/>
+                <w:szCs w:val="18"/>
+              </w:rPr>
+              <w:t>Speechiness detects the presence of spoken words in a track. The more exclusively speech-like the recording (e.g. talk show, audio book, poetry), the closer to 1.0 the attribute value. Values above 0.66 describe tracks that are probably made entirely of spoken words. Values between 0.33 and 0.66 describe tracks that may contain both music and speech, either in sections or layered, including such cases as rap music. Values below 0.33 most likely represent music and other non-speech-like tracks.</w:t>
             </w:r>
           </w:p>
         </w:tc>
@@ -5057,7 +4977,6 @@
                 <w:szCs w:val="18"/>
               </w:rPr>
             </w:pPr>
-            <w:proofErr w:type="spellStart"/>
             <w:r>
               <w:rPr>
                 <w:rFonts w:ascii="Segoe UI" w:hAnsi="Segoe UI" w:cs="Segoe UI"/>
@@ -5067,7 +4986,6 @@
               </w:rPr>
               <w:t>duration_ms</w:t>
             </w:r>
-            <w:proofErr w:type="spellEnd"/>
           </w:p>
         </w:tc>
         <w:tc>
@@ -5231,8 +5149,6 @@
         </w:rPr>
         <w:t xml:space="preserve"> selected the ‘</w:t>
       </w:r>
-      <w:proofErr w:type="spellStart"/>
-      <w:proofErr w:type="gramStart"/>
       <w:r>
         <w:rPr>
           <w:i/>
@@ -5242,23 +5158,13 @@
         </w:rPr>
         <w:t>rpart</w:t>
       </w:r>
-      <w:proofErr w:type="spellEnd"/>
-      <w:r>
-        <w:rPr>
-          <w:sz w:val="24"/>
-          <w:szCs w:val="24"/>
-        </w:rPr>
-        <w:t>(</w:t>
-      </w:r>
-      <w:proofErr w:type="gramEnd"/>
-      <w:r>
-        <w:rPr>
-          <w:sz w:val="24"/>
-          <w:szCs w:val="24"/>
-        </w:rPr>
-        <w:t>)’ and ‘</w:t>
-      </w:r>
-      <w:proofErr w:type="spellStart"/>
+      <w:r>
+        <w:rPr>
+          <w:sz w:val="24"/>
+          <w:szCs w:val="24"/>
+        </w:rPr>
+        <w:t>()’ and ‘</w:t>
+      </w:r>
       <w:r>
         <w:rPr>
           <w:i/>
@@ -5268,7 +5174,6 @@
         </w:rPr>
         <w:t>ctree</w:t>
       </w:r>
-      <w:proofErr w:type="spellEnd"/>
       <w:r>
         <w:rPr>
           <w:sz w:val="24"/>
@@ -5389,15 +5294,7 @@
         <w:ind w:firstLine="576"/>
       </w:pPr>
       <w:r>
-        <w:t xml:space="preserve">Before writing the code in R to being generating models and tree graphs, we analyzed the distribution of both response variables of personal interest to us.  This gave us </w:t>
-      </w:r>
-      <w:proofErr w:type="gramStart"/>
-      <w:r>
-        <w:t>an</w:t>
-      </w:r>
-      <w:proofErr w:type="gramEnd"/>
-      <w:r>
-        <w:t xml:space="preserve"> rough idea of where the breaks were in the data and a possible range for each variables cutoff value that could potentially return meaningful results.  For “Danceability” we began with range of .75 - .99 to iterate over.</w:t>
+        <w:t>Before writing the code in R to being generating models and tree graphs, we analyzed the distribution of both response variables of personal interest to us.  This gave us an rough idea of where the breaks were in the data and a possible range for each variables cutoff value that could potentially return meaningful results.  For “Danceability” we began with range of .75 - .99 to iterate over.</w:t>
       </w:r>
       <w:r>
         <w:t xml:space="preserve">  For “Popularity” we began with .7 - .99.</w:t>
@@ -5531,25 +5428,244 @@
       </w:pPr>
     </w:p>
     <w:p>
-      <w:pPr>
-        <w:ind w:left="1260"/>
-      </w:pPr>
+      <w:r>
+        <w:t xml:space="preserve">Two different classification tree packages (and functions) were used for the analysis: [1] the “rpart” library with the </w:t>
+      </w:r>
+      <w:r>
+        <w:rPr>
+          <w:i/>
+          <w:iCs/>
+        </w:rPr>
+        <w:t>rpart()</w:t>
+      </w:r>
+      <w:r>
+        <w:t xml:space="preserve"> function and [2] the “party” library</w:t>
+      </w:r>
+      <w:r>
+        <w:t xml:space="preserve"> with the </w:t>
+      </w:r>
+      <w:r>
+        <w:rPr>
+          <w:i/>
+          <w:iCs/>
+        </w:rPr>
+        <w:t>ctree()</w:t>
+      </w:r>
+      <w:r>
+        <w:t xml:space="preserve"> function</w:t>
+      </w:r>
+      <w:r>
+        <w:t>.</w:t>
+      </w:r>
     </w:p>
     <w:p>
       <w:pPr>
-        <w:ind w:left="1260"/>
-      </w:pPr>
+        <w:shd w:val="clear" w:color="auto" w:fill="FFFFFF"/>
+        <w:spacing w:after="150" w:line="240" w:lineRule="auto"/>
+      </w:pPr>
+      <w:r>
+        <w:t>Conditional Inference trees, also referred</w:t>
+      </w:r>
+      <w:r>
+        <w:t xml:space="preserve"> to </w:t>
+      </w:r>
+      <w:r>
+        <w:t xml:space="preserve"> as </w:t>
+      </w:r>
+      <w:r>
+        <w:rPr>
+          <w:i/>
+          <w:iCs/>
+        </w:rPr>
+        <w:t>unbiased recursive partitioning</w:t>
+      </w:r>
+      <w:r>
+        <w:t>,</w:t>
+      </w:r>
+      <w:r>
+        <w:t xml:space="preserve"> is a non-parametric class of decision trees that uses a statistical theory (selection by permutation-based significance tests) in order to select variables</w:t>
+      </w:r>
+      <w:r>
+        <w:t xml:space="preserve">. </w:t>
+      </w:r>
+      <w:r>
+        <w:t xml:space="preserve">This is an alternative approach to selection by maximization of </w:t>
+      </w:r>
+      <w:r>
+        <w:t>an information measure</w:t>
+      </w:r>
+      <w:r>
+        <w:t xml:space="preserve"> such as the </w:t>
+      </w:r>
+      <w:r>
+        <w:rPr>
+          <w:i/>
+          <w:iCs/>
+        </w:rPr>
+        <w:t>Gini coefficient</w:t>
+      </w:r>
+      <w:r>
+        <w:t xml:space="preserve"> or</w:t>
+      </w:r>
+      <w:r>
+        <w:rPr>
+          <w:i/>
+          <w:iCs/>
+        </w:rPr>
+        <w:t xml:space="preserve"> Information Gain</w:t>
+      </w:r>
+      <w:r>
+        <w:t xml:space="preserve">.  The benefit being </w:t>
+      </w:r>
+      <w:r>
+        <w:t xml:space="preserve">the </w:t>
+      </w:r>
+      <w:r>
+        <w:t xml:space="preserve">removal of </w:t>
+      </w:r>
+      <w:r>
+        <w:t xml:space="preserve">potential bias </w:t>
+      </w:r>
+      <w:r>
+        <w:t xml:space="preserve">inherently present </w:t>
+      </w:r>
+      <w:r>
+        <w:t>in CART or similar decision trees.</w:t>
+      </w:r>
     </w:p>
     <w:p>
       <w:pPr>
-        <w:ind w:left="1260"/>
-      </w:pPr>
+        <w:shd w:val="clear" w:color="auto" w:fill="FFFFFF"/>
+        <w:spacing w:after="150" w:line="240" w:lineRule="auto"/>
+      </w:pPr>
+      <w:r>
+        <w:lastRenderedPageBreak/>
+        <w:t>The function ctree() is used to create conditional inference trees.</w:t>
+      </w:r>
+      <w:sdt>
+        <w:sdtPr>
+          <w:rPr>
+            <w:sz w:val="18"/>
+            <w:szCs w:val="18"/>
+          </w:rPr>
+          <w:id w:val="1590043962"/>
+          <w:citation/>
+        </w:sdtPr>
+        <w:sdtContent>
+          <w:r>
+            <w:rPr>
+              <w:sz w:val="18"/>
+              <w:szCs w:val="18"/>
+            </w:rPr>
+            <w:fldChar w:fldCharType="begin"/>
+          </w:r>
+          <w:r>
+            <w:rPr>
+              <w:sz w:val="18"/>
+              <w:szCs w:val="18"/>
+            </w:rPr>
+            <w:instrText xml:space="preserve"> CITATION Ala20 \l 1033 </w:instrText>
+          </w:r>
+          <w:r>
+            <w:rPr>
+              <w:sz w:val="18"/>
+              <w:szCs w:val="18"/>
+            </w:rPr>
+            <w:fldChar w:fldCharType="separate"/>
+          </w:r>
+          <w:r>
+            <w:rPr>
+              <w:sz w:val="18"/>
+              <w:szCs w:val="18"/>
+            </w:rPr>
+            <w:t xml:space="preserve"> (A language, not a letter: Learning Statistics in R n.d.)</w:t>
+          </w:r>
+          <w:r>
+            <w:rPr>
+              <w:sz w:val="18"/>
+              <w:szCs w:val="18"/>
+            </w:rPr>
+            <w:fldChar w:fldCharType="end"/>
+          </w:r>
+        </w:sdtContent>
+      </w:sdt>
+      <w:r>
+        <w:rPr>
+          <w:sz w:val="18"/>
+          <w:szCs w:val="18"/>
+        </w:rPr>
+        <w:t xml:space="preserve"> </w:t>
+      </w:r>
+      <w:r>
+        <w:t>The main components of this function are formula and data. Other components include subset, weights, controls, xtrafo, ytrafo, and scores.</w:t>
+      </w:r>
     </w:p>
     <w:p>
       <w:pPr>
-        <w:ind w:left="1260"/>
-      </w:pPr>
+        <w:numPr>
+          <w:ilvl w:val="0"/>
+          <w:numId w:val="14"/>
+        </w:numPr>
+        <w:shd w:val="clear" w:color="auto" w:fill="FFFFFF"/>
+        <w:spacing w:before="100" w:beforeAutospacing="1" w:after="100" w:afterAutospacing="1" w:line="240" w:lineRule="auto"/>
+      </w:pPr>
+      <w:r>
+        <w:t>arguments</w:t>
+      </w:r>
     </w:p>
+    <w:p>
+      <w:pPr>
+        <w:numPr>
+          <w:ilvl w:val="1"/>
+          <w:numId w:val="14"/>
+        </w:numPr>
+        <w:shd w:val="clear" w:color="auto" w:fill="FFFFFF"/>
+        <w:spacing w:after="150" w:line="240" w:lineRule="auto"/>
+      </w:pPr>
+      <w:r>
+        <w:t>formula: refers to the the decision model we are using to make predicitions. Similarly to ANOVA and regression models in R, the formula will take the shape of outcome~factor1+factor2+...factor(n): where the outcome is the variable we are trying to predict, and each of the factors are the bases for the decision nodes.</w:t>
+      </w:r>
+    </w:p>
+    <w:p>
+      <w:pPr>
+        <w:numPr>
+          <w:ilvl w:val="1"/>
+          <w:numId w:val="14"/>
+        </w:numPr>
+        <w:shd w:val="clear" w:color="auto" w:fill="FFFFFF"/>
+        <w:spacing w:after="150" w:line="240" w:lineRule="auto"/>
+      </w:pPr>
+      <w:r>
+        <w:t>data: tells the function which dataset to pull the variables listed in the model from.</w:t>
+      </w:r>
+    </w:p>
+    <w:p>
+      <w:pPr>
+        <w:numPr>
+          <w:ilvl w:val="1"/>
+          <w:numId w:val="14"/>
+        </w:numPr>
+        <w:shd w:val="clear" w:color="auto" w:fill="FFFFFF"/>
+        <w:spacing w:after="150" w:line="240" w:lineRule="auto"/>
+      </w:pPr>
+      <w:r>
+        <w:t>subset: is an optional add on which specifies a subset of observations to be used in the fitting process. Should be used if you don’t want to fit the model to the entire dataset.</w:t>
+      </w:r>
+    </w:p>
+    <w:p>
+      <w:pPr>
+        <w:numPr>
+          <w:ilvl w:val="1"/>
+          <w:numId w:val="14"/>
+        </w:numPr>
+        <w:shd w:val="clear" w:color="auto" w:fill="FFFFFF"/>
+        <w:spacing w:after="150" w:line="240" w:lineRule="auto"/>
+      </w:pPr>
+      <w:r>
+        <w:t>weights: is an optional vector that provides weighted values that can be used in the model fitting process. Can only consist of non-negative integers.</w:t>
+      </w:r>
+    </w:p>
+    <w:p/>
     <w:p>
       <w:pPr>
         <w:ind w:left="1260"/>
@@ -5571,7 +5687,6 @@
       </w:pPr>
       <w:bookmarkStart w:id="11" w:name="_Toc38805854"/>
       <w:r>
-        <w:lastRenderedPageBreak/>
         <w:t>Analysis of Danceability</w:t>
       </w:r>
       <w:r>
@@ -5645,25 +5760,14 @@
                 <w:bdr w:val="none" w:sz="0" w:space="0" w:color="auto" w:frame="1"/>
               </w:rPr>
             </w:pPr>
-            <w:proofErr w:type="spellStart"/>
-            <w:r>
-              <w:rPr>
-                <w:rStyle w:val="gnkrckgcgsb"/>
-                <w:rFonts w:ascii="Lucida Console" w:hAnsi="Lucida Console"/>
-                <w:color w:val="000000"/>
-                <w:bdr w:val="none" w:sz="0" w:space="0" w:color="auto" w:frame="1"/>
-              </w:rPr>
-              <w:t>dancebin</w:t>
-            </w:r>
-            <w:proofErr w:type="spellEnd"/>
-            <w:r>
-              <w:rPr>
-                <w:rStyle w:val="gnkrckgcgsb"/>
-                <w:rFonts w:ascii="Lucida Console" w:hAnsi="Lucida Console"/>
-                <w:color w:val="000000"/>
-                <w:bdr w:val="none" w:sz="0" w:space="0" w:color="auto" w:frame="1"/>
-              </w:rPr>
-              <w:t xml:space="preserve"> ~  </w:t>
+            <w:r>
+              <w:rPr>
+                <w:rStyle w:val="gnkrckgcgsb"/>
+                <w:rFonts w:ascii="Lucida Console" w:hAnsi="Lucida Console"/>
+                <w:color w:val="000000"/>
+                <w:bdr w:val="none" w:sz="0" w:space="0" w:color="auto" w:frame="1"/>
+              </w:rPr>
+              <w:t xml:space="preserve">dancebin ~  </w:t>
             </w:r>
           </w:p>
           <w:p>
@@ -5787,27 +5891,14 @@
                 <w:bdr w:val="none" w:sz="0" w:space="0" w:color="auto" w:frame="1"/>
               </w:rPr>
             </w:pPr>
-            <w:proofErr w:type="spellStart"/>
-            <w:proofErr w:type="gramStart"/>
-            <w:r>
-              <w:rPr>
-                <w:rStyle w:val="gnkrckgcgsb"/>
-                <w:rFonts w:ascii="Lucida Console" w:hAnsi="Lucida Console"/>
-                <w:color w:val="000000"/>
-                <w:bdr w:val="none" w:sz="0" w:space="0" w:color="auto" w:frame="1"/>
-              </w:rPr>
-              <w:t>tree.pred</w:t>
-            </w:r>
-            <w:proofErr w:type="spellEnd"/>
-            <w:proofErr w:type="gramEnd"/>
-            <w:r>
-              <w:rPr>
-                <w:rStyle w:val="gnkrckgcgsb"/>
-                <w:rFonts w:ascii="Lucida Console" w:hAnsi="Lucida Console"/>
-                <w:color w:val="000000"/>
-                <w:bdr w:val="none" w:sz="0" w:space="0" w:color="auto" w:frame="1"/>
-              </w:rPr>
-              <w:t xml:space="preserve">    </w:t>
+            <w:r>
+              <w:rPr>
+                <w:rStyle w:val="gnkrckgcgsb"/>
+                <w:rFonts w:ascii="Lucida Console" w:hAnsi="Lucida Console"/>
+                <w:color w:val="000000"/>
+                <w:bdr w:val="none" w:sz="0" w:space="0" w:color="auto" w:frame="1"/>
+              </w:rPr>
+              <w:t xml:space="preserve">tree.pred    </w:t>
             </w:r>
             <w:r>
               <w:rPr>
@@ -6172,47 +6263,7 @@
                 <w:color w:val="000000"/>
                 <w:bdr w:val="none" w:sz="0" w:space="0" w:color="auto" w:frame="1"/>
               </w:rPr>
-              <w:t xml:space="preserve">node), split, n, loss, </w:t>
-            </w:r>
-            <w:proofErr w:type="spellStart"/>
-            <w:r>
-              <w:rPr>
-                <w:rStyle w:val="gnkrckgcgsb"/>
-                <w:rFonts w:ascii="Lucida Console" w:hAnsi="Lucida Console"/>
-                <w:color w:val="000000"/>
-                <w:bdr w:val="none" w:sz="0" w:space="0" w:color="auto" w:frame="1"/>
-              </w:rPr>
-              <w:t>yval</w:t>
-            </w:r>
-            <w:proofErr w:type="spellEnd"/>
-            <w:r>
-              <w:rPr>
-                <w:rStyle w:val="gnkrckgcgsb"/>
-                <w:rFonts w:ascii="Lucida Console" w:hAnsi="Lucida Console"/>
-                <w:color w:val="000000"/>
-                <w:bdr w:val="none" w:sz="0" w:space="0" w:color="auto" w:frame="1"/>
-              </w:rPr>
-              <w:t>, (</w:t>
-            </w:r>
-            <w:proofErr w:type="spellStart"/>
-            <w:r>
-              <w:rPr>
-                <w:rStyle w:val="gnkrckgcgsb"/>
-                <w:rFonts w:ascii="Lucida Console" w:hAnsi="Lucida Console"/>
-                <w:color w:val="000000"/>
-                <w:bdr w:val="none" w:sz="0" w:space="0" w:color="auto" w:frame="1"/>
-              </w:rPr>
-              <w:t>yprob</w:t>
-            </w:r>
-            <w:proofErr w:type="spellEnd"/>
-            <w:r>
-              <w:rPr>
-                <w:rStyle w:val="gnkrckgcgsb"/>
-                <w:rFonts w:ascii="Lucida Console" w:hAnsi="Lucida Console"/>
-                <w:color w:val="000000"/>
-                <w:bdr w:val="none" w:sz="0" w:space="0" w:color="auto" w:frame="1"/>
-              </w:rPr>
-              <w:t>)</w:t>
+              <w:t>node), split, n, loss, yval, (yprob)</w:t>
             </w:r>
           </w:p>
           <w:p>
@@ -6341,27 +6392,7 @@
                 <w:color w:val="000000"/>
                 <w:bdr w:val="none" w:sz="0" w:space="0" w:color="auto" w:frame="1"/>
               </w:rPr>
-              <w:t xml:space="preserve">       8) energy&lt; 0.7885 </w:t>
-            </w:r>
-            <w:proofErr w:type="gramStart"/>
-            <w:r>
-              <w:rPr>
-                <w:rStyle w:val="gnkrckgcgsb"/>
-                <w:rFonts w:ascii="Lucida Console" w:hAnsi="Lucida Console"/>
-                <w:color w:val="000000"/>
-                <w:bdr w:val="none" w:sz="0" w:space="0" w:color="auto" w:frame="1"/>
-              </w:rPr>
-              <w:t>1446  689</w:t>
-            </w:r>
-            <w:proofErr w:type="gramEnd"/>
-            <w:r>
-              <w:rPr>
-                <w:rStyle w:val="gnkrckgcgsb"/>
-                <w:rFonts w:ascii="Lucida Console" w:hAnsi="Lucida Console"/>
-                <w:color w:val="000000"/>
-                <w:bdr w:val="none" w:sz="0" w:space="0" w:color="auto" w:frame="1"/>
-              </w:rPr>
-              <w:t xml:space="preserve"> H (0.5235131 0.4764869)  </w:t>
+              <w:t xml:space="preserve">       8) energy&lt; 0.7885 1446  689 H (0.5235131 0.4764869)  </w:t>
             </w:r>
           </w:p>
           <w:p>
@@ -6384,27 +6415,7 @@
                 <w:color w:val="000000"/>
                 <w:bdr w:val="none" w:sz="0" w:space="0" w:color="auto" w:frame="1"/>
               </w:rPr>
-              <w:t xml:space="preserve">        16) tempo&gt;=89.9755 </w:t>
-            </w:r>
-            <w:proofErr w:type="gramStart"/>
-            <w:r>
-              <w:rPr>
-                <w:rStyle w:val="gnkrckgcgsb"/>
-                <w:rFonts w:ascii="Lucida Console" w:hAnsi="Lucida Console"/>
-                <w:color w:val="000000"/>
-                <w:bdr w:val="none" w:sz="0" w:space="0" w:color="auto" w:frame="1"/>
-              </w:rPr>
-              <w:t>1207  520</w:t>
-            </w:r>
-            <w:proofErr w:type="gramEnd"/>
-            <w:r>
-              <w:rPr>
-                <w:rStyle w:val="gnkrckgcgsb"/>
-                <w:rFonts w:ascii="Lucida Console" w:hAnsi="Lucida Console"/>
-                <w:color w:val="000000"/>
-                <w:bdr w:val="none" w:sz="0" w:space="0" w:color="auto" w:frame="1"/>
-              </w:rPr>
-              <w:t xml:space="preserve"> H (0.5691798 0.4308202) *</w:t>
+              <w:t xml:space="preserve">        16) tempo&gt;=89.9755 1207  520 H (0.5691798 0.4308202) *</w:t>
             </w:r>
           </w:p>
           <w:p>
@@ -6450,27 +6461,7 @@
                 <w:color w:val="000000"/>
                 <w:bdr w:val="none" w:sz="0" w:space="0" w:color="auto" w:frame="1"/>
               </w:rPr>
-              <w:t xml:space="preserve">       9) energy&gt;=0.7885 </w:t>
-            </w:r>
-            <w:proofErr w:type="gramStart"/>
-            <w:r>
-              <w:rPr>
-                <w:rStyle w:val="gnkrckgcgsb"/>
-                <w:rFonts w:ascii="Lucida Console" w:hAnsi="Lucida Console"/>
-                <w:color w:val="000000"/>
-                <w:bdr w:val="none" w:sz="0" w:space="0" w:color="auto" w:frame="1"/>
-              </w:rPr>
-              <w:t>879  291</w:t>
-            </w:r>
-            <w:proofErr w:type="gramEnd"/>
-            <w:r>
-              <w:rPr>
-                <w:rStyle w:val="gnkrckgcgsb"/>
-                <w:rFonts w:ascii="Lucida Console" w:hAnsi="Lucida Console"/>
-                <w:color w:val="000000"/>
-                <w:bdr w:val="none" w:sz="0" w:space="0" w:color="auto" w:frame="1"/>
-              </w:rPr>
-              <w:t xml:space="preserve"> M (0.3310580 0.6689420) *</w:t>
+              <w:t xml:space="preserve">       9) energy&gt;=0.7885 879  291 M (0.3310580 0.6689420) *</w:t>
             </w:r>
           </w:p>
           <w:p>
@@ -6493,27 +6484,7 @@
                 <w:color w:val="000000"/>
                 <w:bdr w:val="none" w:sz="0" w:space="0" w:color="auto" w:frame="1"/>
               </w:rPr>
-              <w:t xml:space="preserve">     5) tempo&gt;=128.0345 </w:t>
-            </w:r>
-            <w:proofErr w:type="gramStart"/>
-            <w:r>
-              <w:rPr>
-                <w:rStyle w:val="gnkrckgcgsb"/>
-                <w:rFonts w:ascii="Lucida Console" w:hAnsi="Lucida Console"/>
-                <w:color w:val="000000"/>
-                <w:bdr w:val="none" w:sz="0" w:space="0" w:color="auto" w:frame="1"/>
-              </w:rPr>
-              <w:t>925  210</w:t>
-            </w:r>
-            <w:proofErr w:type="gramEnd"/>
-            <w:r>
-              <w:rPr>
-                <w:rStyle w:val="gnkrckgcgsb"/>
-                <w:rFonts w:ascii="Lucida Console" w:hAnsi="Lucida Console"/>
-                <w:color w:val="000000"/>
-                <w:bdr w:val="none" w:sz="0" w:space="0" w:color="auto" w:frame="1"/>
-              </w:rPr>
-              <w:t xml:space="preserve"> M (0.2270270 0.7729730) *</w:t>
+              <w:t xml:space="preserve">     5) tempo&gt;=128.0345 925  210 M (0.2270270 0.7729730) *</w:t>
             </w:r>
           </w:p>
           <w:p>
@@ -6717,25 +6688,14 @@
                 <w:bdr w:val="none" w:sz="0" w:space="0" w:color="auto" w:frame="1"/>
               </w:rPr>
             </w:pPr>
-            <w:proofErr w:type="spellStart"/>
-            <w:r>
-              <w:rPr>
-                <w:rStyle w:val="gnkrckgcgsb"/>
-                <w:rFonts w:ascii="Lucida Console" w:hAnsi="Lucida Console"/>
-                <w:color w:val="000000"/>
-                <w:bdr w:val="none" w:sz="0" w:space="0" w:color="auto" w:frame="1"/>
-              </w:rPr>
-              <w:t>dancebin</w:t>
-            </w:r>
-            <w:proofErr w:type="spellEnd"/>
-            <w:r>
-              <w:rPr>
-                <w:rStyle w:val="gnkrckgcgsb"/>
-                <w:rFonts w:ascii="Lucida Console" w:hAnsi="Lucida Console"/>
-                <w:color w:val="000000"/>
-                <w:bdr w:val="none" w:sz="0" w:space="0" w:color="auto" w:frame="1"/>
-              </w:rPr>
-              <w:t xml:space="preserve"> ~  </w:t>
+            <w:r>
+              <w:rPr>
+                <w:rStyle w:val="gnkrckgcgsb"/>
+                <w:rFonts w:ascii="Lucida Console" w:hAnsi="Lucida Console"/>
+                <w:color w:val="000000"/>
+                <w:bdr w:val="none" w:sz="0" w:space="0" w:color="auto" w:frame="1"/>
+              </w:rPr>
+              <w:t xml:space="preserve">dancebin ~  </w:t>
             </w:r>
           </w:p>
           <w:p>
@@ -6859,27 +6819,14 @@
                 <w:bdr w:val="none" w:sz="0" w:space="0" w:color="auto" w:frame="1"/>
               </w:rPr>
             </w:pPr>
-            <w:proofErr w:type="spellStart"/>
-            <w:proofErr w:type="gramStart"/>
-            <w:r>
-              <w:rPr>
-                <w:rStyle w:val="gnkrckgcgsb"/>
-                <w:rFonts w:ascii="Lucida Console" w:hAnsi="Lucida Console"/>
-                <w:color w:val="000000"/>
-                <w:bdr w:val="none" w:sz="0" w:space="0" w:color="auto" w:frame="1"/>
-              </w:rPr>
-              <w:t>tree.pred</w:t>
-            </w:r>
-            <w:proofErr w:type="spellEnd"/>
-            <w:proofErr w:type="gramEnd"/>
-            <w:r>
-              <w:rPr>
-                <w:rStyle w:val="gnkrckgcgsb"/>
-                <w:rFonts w:ascii="Lucida Console" w:hAnsi="Lucida Console"/>
-                <w:color w:val="000000"/>
-                <w:bdr w:val="none" w:sz="0" w:space="0" w:color="auto" w:frame="1"/>
-              </w:rPr>
-              <w:t xml:space="preserve">     H      M</w:t>
+            <w:r>
+              <w:rPr>
+                <w:rStyle w:val="gnkrckgcgsb"/>
+                <w:rFonts w:ascii="Lucida Console" w:hAnsi="Lucida Console"/>
+                <w:color w:val="000000"/>
+                <w:bdr w:val="none" w:sz="0" w:space="0" w:color="auto" w:frame="1"/>
+              </w:rPr>
+              <w:t>tree.pred     H      M</w:t>
             </w:r>
           </w:p>
           <w:p>
@@ -7121,47 +7068,7 @@
                 <w:color w:val="000000"/>
                 <w:bdr w:val="none" w:sz="0" w:space="0" w:color="auto" w:frame="1"/>
               </w:rPr>
-              <w:t xml:space="preserve">node), split, n, loss, </w:t>
-            </w:r>
-            <w:proofErr w:type="spellStart"/>
-            <w:r>
-              <w:rPr>
-                <w:rStyle w:val="gnkrckgcgsb"/>
-                <w:rFonts w:ascii="Lucida Console" w:hAnsi="Lucida Console"/>
-                <w:color w:val="000000"/>
-                <w:bdr w:val="none" w:sz="0" w:space="0" w:color="auto" w:frame="1"/>
-              </w:rPr>
-              <w:t>yval</w:t>
-            </w:r>
-            <w:proofErr w:type="spellEnd"/>
-            <w:r>
-              <w:rPr>
-                <w:rStyle w:val="gnkrckgcgsb"/>
-                <w:rFonts w:ascii="Lucida Console" w:hAnsi="Lucida Console"/>
-                <w:color w:val="000000"/>
-                <w:bdr w:val="none" w:sz="0" w:space="0" w:color="auto" w:frame="1"/>
-              </w:rPr>
-              <w:t>, (</w:t>
-            </w:r>
-            <w:proofErr w:type="spellStart"/>
-            <w:r>
-              <w:rPr>
-                <w:rStyle w:val="gnkrckgcgsb"/>
-                <w:rFonts w:ascii="Lucida Console" w:hAnsi="Lucida Console"/>
-                <w:color w:val="000000"/>
-                <w:bdr w:val="none" w:sz="0" w:space="0" w:color="auto" w:frame="1"/>
-              </w:rPr>
-              <w:t>yprob</w:t>
-            </w:r>
-            <w:proofErr w:type="spellEnd"/>
-            <w:r>
-              <w:rPr>
-                <w:rStyle w:val="gnkrckgcgsb"/>
-                <w:rFonts w:ascii="Lucida Console" w:hAnsi="Lucida Console"/>
-                <w:color w:val="000000"/>
-                <w:bdr w:val="none" w:sz="0" w:space="0" w:color="auto" w:frame="1"/>
-              </w:rPr>
-              <w:t>)</w:t>
+              <w:t>node), split, n, loss, yval, (yprob)</w:t>
             </w:r>
           </w:p>
           <w:p>
@@ -7267,27 +7174,7 @@
                 <w:color w:val="000000"/>
                 <w:bdr w:val="none" w:sz="0" w:space="0" w:color="auto" w:frame="1"/>
               </w:rPr>
-              <w:t xml:space="preserve">    4) tempo&lt; 128.0345 </w:t>
-            </w:r>
-            <w:proofErr w:type="gramStart"/>
-            <w:r>
-              <w:rPr>
-                <w:rStyle w:val="gnkrckgcgsb"/>
-                <w:rFonts w:ascii="Lucida Console" w:hAnsi="Lucida Console"/>
-                <w:color w:val="000000"/>
-                <w:bdr w:val="none" w:sz="0" w:space="0" w:color="auto" w:frame="1"/>
-              </w:rPr>
-              <w:t>2489  939</w:t>
-            </w:r>
-            <w:proofErr w:type="gramEnd"/>
-            <w:r>
-              <w:rPr>
-                <w:rStyle w:val="gnkrckgcgsb"/>
-                <w:rFonts w:ascii="Lucida Console" w:hAnsi="Lucida Console"/>
-                <w:color w:val="000000"/>
-                <w:bdr w:val="none" w:sz="0" w:space="0" w:color="auto" w:frame="1"/>
-              </w:rPr>
-              <w:t xml:space="preserve"> H (0.6227401 0.3772599)  </w:t>
+              <w:t xml:space="preserve">    4) tempo&lt; 128.0345 2489  939 H (0.6227401 0.3772599)  </w:t>
             </w:r>
           </w:p>
           <w:p>
@@ -7310,27 +7197,7 @@
                 <w:color w:val="000000"/>
                 <w:bdr w:val="none" w:sz="0" w:space="0" w:color="auto" w:frame="1"/>
               </w:rPr>
-              <w:t xml:space="preserve">      8) tempo&gt;=89.9535 </w:t>
-            </w:r>
-            <w:proofErr w:type="gramStart"/>
-            <w:r>
-              <w:rPr>
-                <w:rStyle w:val="gnkrckgcgsb"/>
-                <w:rFonts w:ascii="Lucida Console" w:hAnsi="Lucida Console"/>
-                <w:color w:val="000000"/>
-                <w:bdr w:val="none" w:sz="0" w:space="0" w:color="auto" w:frame="1"/>
-              </w:rPr>
-              <w:t>2151  738</w:t>
-            </w:r>
-            <w:proofErr w:type="gramEnd"/>
-            <w:r>
-              <w:rPr>
-                <w:rStyle w:val="gnkrckgcgsb"/>
-                <w:rFonts w:ascii="Lucida Console" w:hAnsi="Lucida Console"/>
-                <w:color w:val="000000"/>
-                <w:bdr w:val="none" w:sz="0" w:space="0" w:color="auto" w:frame="1"/>
-              </w:rPr>
-              <w:t xml:space="preserve"> H (0.6569038 0.3430962) *</w:t>
+              <w:t xml:space="preserve">      8) tempo&gt;=89.9535 2151  738 H (0.6569038 0.3430962) *</w:t>
             </w:r>
           </w:p>
           <w:p>
@@ -7353,27 +7220,7 @@
                 <w:color w:val="000000"/>
                 <w:bdr w:val="none" w:sz="0" w:space="0" w:color="auto" w:frame="1"/>
               </w:rPr>
-              <w:t xml:space="preserve">      9) tempo&lt; 89.9535 </w:t>
-            </w:r>
-            <w:proofErr w:type="gramStart"/>
-            <w:r>
-              <w:rPr>
-                <w:rStyle w:val="gnkrckgcgsb"/>
-                <w:rFonts w:ascii="Lucida Console" w:hAnsi="Lucida Console"/>
-                <w:color w:val="000000"/>
-                <w:bdr w:val="none" w:sz="0" w:space="0" w:color="auto" w:frame="1"/>
-              </w:rPr>
-              <w:t>338  137</w:t>
-            </w:r>
-            <w:proofErr w:type="gramEnd"/>
-            <w:r>
-              <w:rPr>
-                <w:rStyle w:val="gnkrckgcgsb"/>
-                <w:rFonts w:ascii="Lucida Console" w:hAnsi="Lucida Console"/>
-                <w:color w:val="000000"/>
-                <w:bdr w:val="none" w:sz="0" w:space="0" w:color="auto" w:frame="1"/>
-              </w:rPr>
-              <w:t xml:space="preserve"> M (0.4053254 0.5946746) *</w:t>
+              <w:t xml:space="preserve">      9) tempo&lt; 89.9535 338  137 M (0.4053254 0.5946746) *</w:t>
             </w:r>
           </w:p>
           <w:p>
@@ -7396,27 +7243,7 @@
                 <w:color w:val="000000"/>
                 <w:bdr w:val="none" w:sz="0" w:space="0" w:color="auto" w:frame="1"/>
               </w:rPr>
-              <w:t xml:space="preserve">    5) tempo&gt;=128.0345 </w:t>
-            </w:r>
-            <w:proofErr w:type="gramStart"/>
-            <w:r>
-              <w:rPr>
-                <w:rStyle w:val="gnkrckgcgsb"/>
-                <w:rFonts w:ascii="Lucida Console" w:hAnsi="Lucida Console"/>
-                <w:color w:val="000000"/>
-                <w:bdr w:val="none" w:sz="0" w:space="0" w:color="auto" w:frame="1"/>
-              </w:rPr>
-              <w:t>985  405</w:t>
-            </w:r>
-            <w:proofErr w:type="gramEnd"/>
-            <w:r>
-              <w:rPr>
-                <w:rStyle w:val="gnkrckgcgsb"/>
-                <w:rFonts w:ascii="Lucida Console" w:hAnsi="Lucida Console"/>
-                <w:color w:val="000000"/>
-                <w:bdr w:val="none" w:sz="0" w:space="0" w:color="auto" w:frame="1"/>
-              </w:rPr>
-              <w:t xml:space="preserve"> M (0.4111675 0.5888325) *</w:t>
+              <w:t xml:space="preserve">    5) tempo&gt;=128.0345 985  405 M (0.4111675 0.5888325) *</w:t>
             </w:r>
           </w:p>
           <w:p>
@@ -7504,7 +7331,6 @@
                 <w:color w:val="000000"/>
                 <w:bdr w:val="none" w:sz="0" w:space="0" w:color="auto" w:frame="1"/>
               </w:rPr>
-              <w:lastRenderedPageBreak/>
               <w:t>cutoff %</w:t>
             </w:r>
           </w:p>
@@ -7532,7 +7358,6 @@
                 <w:color w:val="000000"/>
                 <w:bdr w:val="none" w:sz="0" w:space="0" w:color="auto" w:frame="1"/>
               </w:rPr>
-              <w:lastRenderedPageBreak/>
               <w:t>7</w:t>
             </w:r>
             <w:r>
@@ -7620,25 +7445,14 @@
                 <w:bdr w:val="none" w:sz="0" w:space="0" w:color="auto" w:frame="1"/>
               </w:rPr>
             </w:pPr>
-            <w:proofErr w:type="spellStart"/>
-            <w:r>
-              <w:rPr>
-                <w:rStyle w:val="gnkrckgcgsb"/>
-                <w:rFonts w:ascii="Lucida Console" w:hAnsi="Lucida Console"/>
-                <w:color w:val="000000"/>
-                <w:bdr w:val="none" w:sz="0" w:space="0" w:color="auto" w:frame="1"/>
-              </w:rPr>
-              <w:t>dancebin</w:t>
-            </w:r>
-            <w:proofErr w:type="spellEnd"/>
-            <w:r>
-              <w:rPr>
-                <w:rStyle w:val="gnkrckgcgsb"/>
-                <w:rFonts w:ascii="Lucida Console" w:hAnsi="Lucida Console"/>
-                <w:color w:val="000000"/>
-                <w:bdr w:val="none" w:sz="0" w:space="0" w:color="auto" w:frame="1"/>
-              </w:rPr>
-              <w:t xml:space="preserve"> ~  </w:t>
+            <w:r>
+              <w:rPr>
+                <w:rStyle w:val="gnkrckgcgsb"/>
+                <w:rFonts w:ascii="Lucida Console" w:hAnsi="Lucida Console"/>
+                <w:color w:val="000000"/>
+                <w:bdr w:val="none" w:sz="0" w:space="0" w:color="auto" w:frame="1"/>
+              </w:rPr>
+              <w:t xml:space="preserve">dancebin ~  </w:t>
             </w:r>
           </w:p>
           <w:p>
@@ -7762,27 +7576,14 @@
                 <w:bdr w:val="none" w:sz="0" w:space="0" w:color="auto" w:frame="1"/>
               </w:rPr>
             </w:pPr>
-            <w:proofErr w:type="spellStart"/>
-            <w:proofErr w:type="gramStart"/>
-            <w:r>
-              <w:rPr>
-                <w:rStyle w:val="gnkrckgcgsb"/>
-                <w:rFonts w:ascii="Lucida Console" w:hAnsi="Lucida Console"/>
-                <w:color w:val="000000"/>
-                <w:bdr w:val="none" w:sz="0" w:space="0" w:color="auto" w:frame="1"/>
-              </w:rPr>
-              <w:t>tree.pred</w:t>
-            </w:r>
-            <w:proofErr w:type="spellEnd"/>
-            <w:proofErr w:type="gramEnd"/>
-            <w:r>
-              <w:rPr>
-                <w:rStyle w:val="gnkrckgcgsb"/>
-                <w:rFonts w:ascii="Lucida Console" w:hAnsi="Lucida Console"/>
-                <w:color w:val="000000"/>
-                <w:bdr w:val="none" w:sz="0" w:space="0" w:color="auto" w:frame="1"/>
-              </w:rPr>
-              <w:t xml:space="preserve">    H    M</w:t>
+            <w:r>
+              <w:rPr>
+                <w:rStyle w:val="gnkrckgcgsb"/>
+                <w:rFonts w:ascii="Lucida Console" w:hAnsi="Lucida Console"/>
+                <w:color w:val="000000"/>
+                <w:bdr w:val="none" w:sz="0" w:space="0" w:color="auto" w:frame="1"/>
+              </w:rPr>
+              <w:t>tree.pred    H    M</w:t>
             </w:r>
           </w:p>
           <w:p>
@@ -7828,27 +7629,7 @@
                 <w:color w:val="000000"/>
                 <w:bdr w:val="none" w:sz="0" w:space="0" w:color="auto" w:frame="1"/>
               </w:rPr>
-              <w:t xml:space="preserve">        </w:t>
-            </w:r>
-            <w:proofErr w:type="gramStart"/>
-            <w:r>
-              <w:rPr>
-                <w:rStyle w:val="gnkrckgcgsb"/>
-                <w:rFonts w:ascii="Lucida Console" w:hAnsi="Lucida Console"/>
-                <w:color w:val="000000"/>
-                <w:bdr w:val="none" w:sz="0" w:space="0" w:color="auto" w:frame="1"/>
-              </w:rPr>
-              <w:t>M  379</w:t>
-            </w:r>
-            <w:proofErr w:type="gramEnd"/>
-            <w:r>
-              <w:rPr>
-                <w:rStyle w:val="gnkrckgcgsb"/>
-                <w:rFonts w:ascii="Lucida Console" w:hAnsi="Lucida Console"/>
-                <w:color w:val="000000"/>
-                <w:bdr w:val="none" w:sz="0" w:space="0" w:color="auto" w:frame="1"/>
-              </w:rPr>
-              <w:t xml:space="preserve"> 2492</w:t>
+              <w:t xml:space="preserve">        M  379 2492</w:t>
             </w:r>
           </w:p>
           <w:p>
@@ -8109,6 +7890,7 @@
       </w:pPr>
       <w:bookmarkStart w:id="12" w:name="_Toc38805855"/>
       <w:r>
+        <w:lastRenderedPageBreak/>
         <w:t xml:space="preserve">Analysis of Danceability - </w:t>
       </w:r>
       <w:r>
@@ -8195,7 +7977,6 @@
         <w:rPr>
           <w:noProof/>
         </w:rPr>
-        <w:lastRenderedPageBreak/>
         <w:drawing>
           <wp:inline distT="0" distB="0" distL="0" distR="0" wp14:anchorId="7AAFAE47" wp14:editId="41E2C7AF">
             <wp:extent cx="5943600" cy="3218180"/>
@@ -8277,6 +8058,7 @@
       </w:pPr>
       <w:bookmarkStart w:id="13" w:name="_Toc38805856"/>
       <w:r>
+        <w:lastRenderedPageBreak/>
         <w:t xml:space="preserve">Analysis of </w:t>
       </w:r>
       <w:r>
@@ -8378,7 +8160,6 @@
         <w:rPr>
           <w:noProof/>
         </w:rPr>
-        <w:lastRenderedPageBreak/>
         <w:drawing>
           <wp:inline distT="0" distB="0" distL="0" distR="0" wp14:anchorId="52A72F66" wp14:editId="393086EB">
             <wp:extent cx="3639787" cy="3639787"/>
@@ -8451,6 +8232,7 @@
       </w:pPr>
       <w:bookmarkStart w:id="14" w:name="_Toc38805857"/>
       <w:r>
+        <w:lastRenderedPageBreak/>
         <w:t xml:space="preserve">Analysis of </w:t>
       </w:r>
       <w:r>
@@ -8489,7 +8271,6 @@
         <w:rPr>
           <w:noProof/>
         </w:rPr>
-        <w:lastRenderedPageBreak/>
         <w:drawing>
           <wp:inline distT="0" distB="0" distL="0" distR="0" wp14:anchorId="7A91E04D" wp14:editId="185E12B5">
             <wp:extent cx="7577619" cy="4102924"/>
@@ -8835,14 +8616,6 @@
           <w:szCs w:val="24"/>
         </w:rPr>
       </w:pPr>
-    </w:p>
-    <w:p>
-      <w:pPr>
-        <w:rPr>
-          <w:sz w:val="24"/>
-          <w:szCs w:val="24"/>
-        </w:rPr>
-      </w:pPr>
       <w:hyperlink r:id="rId18" w:history="1">
         <w:r>
           <w:rPr>
@@ -8865,6 +8638,7 @@
     <w:p>
       <w:pPr>
         <w:rPr>
+          <w:rStyle w:val="Hyperlink"/>
           <w:sz w:val="24"/>
           <w:szCs w:val="24"/>
         </w:rPr>
@@ -8883,6 +8657,31 @@
     <w:p>
       <w:pPr>
         <w:rPr>
+          <w:rStyle w:val="Hyperlink"/>
+          <w:sz w:val="24"/>
+          <w:szCs w:val="24"/>
+        </w:rPr>
+      </w:pPr>
+    </w:p>
+    <w:p>
+      <w:pPr>
+        <w:rPr>
+          <w:sz w:val="24"/>
+          <w:szCs w:val="24"/>
+        </w:rPr>
+      </w:pPr>
+      <w:hyperlink r:id="rId20" w:anchor="22_the_function:_ctree()" w:history="1">
+        <w:r>
+          <w:rPr>
+            <w:rStyle w:val="Hyperlink"/>
+          </w:rPr>
+          <w:t>https://ademos.people.uic.edu/Chapter24.html#22_the_function:_ctree()</w:t>
+        </w:r>
+      </w:hyperlink>
+    </w:p>
+    <w:p>
+      <w:pPr>
+        <w:rPr>
           <w:sz w:val="24"/>
           <w:szCs w:val="24"/>
         </w:rPr>
@@ -8931,74 +8730,12 @@
         <w:rPr>
           <w:noProof/>
         </w:rPr>
+        <w:lastRenderedPageBreak/>
         <w:drawing>
           <wp:inline distT="0" distB="0" distL="0" distR="0" wp14:anchorId="42E66FEB" wp14:editId="02E58114">
             <wp:extent cx="7187486" cy="3891686"/>
             <wp:effectExtent l="0" t="0" r="0" b="0"/>
             <wp:docPr id="13" name="Picture 13"/>
-            <wp:cNvGraphicFramePr>
-              <a:graphicFrameLocks xmlns:a="http://schemas.openxmlformats.org/drawingml/2006/main" noChangeAspect="1"/>
-            </wp:cNvGraphicFramePr>
-            <a:graphic xmlns:a="http://schemas.openxmlformats.org/drawingml/2006/main">
-              <a:graphicData uri="http://schemas.openxmlformats.org/drawingml/2006/picture">
-                <pic:pic xmlns:pic="http://schemas.openxmlformats.org/drawingml/2006/picture">
-                  <pic:nvPicPr>
-                    <pic:cNvPr id="1" name=""/>
-                    <pic:cNvPicPr/>
-                  </pic:nvPicPr>
-                  <pic:blipFill>
-                    <a:blip r:embed="rId20"/>
-                    <a:stretch>
-                      <a:fillRect/>
-                    </a:stretch>
-                  </pic:blipFill>
-                  <pic:spPr>
-                    <a:xfrm>
-                      <a:off x="0" y="0"/>
-                      <a:ext cx="7216367" cy="3907324"/>
-                    </a:xfrm>
-                    <a:prstGeom prst="rect">
-                      <a:avLst/>
-                    </a:prstGeom>
-                  </pic:spPr>
-                </pic:pic>
-              </a:graphicData>
-            </a:graphic>
-          </wp:inline>
-        </w:drawing>
-      </w:r>
-      <w:r>
-        <w:rPr>
-          <w:sz w:val="24"/>
-          <w:szCs w:val="24"/>
-        </w:rPr>
-        <w:tab/>
-      </w:r>
-    </w:p>
-    <w:p>
-      <w:pPr>
-        <w:rPr>
-          <w:sz w:val="24"/>
-          <w:szCs w:val="24"/>
-        </w:rPr>
-      </w:pPr>
-    </w:p>
-    <w:p>
-      <w:pPr>
-        <w:rPr>
-          <w:sz w:val="24"/>
-          <w:szCs w:val="24"/>
-        </w:rPr>
-      </w:pPr>
-      <w:r>
-        <w:rPr>
-          <w:noProof/>
-        </w:rPr>
-        <w:drawing>
-          <wp:inline distT="0" distB="0" distL="0" distR="0" wp14:anchorId="6AA3F471" wp14:editId="2A448F85">
-            <wp:extent cx="5943600" cy="3218180"/>
-            <wp:effectExtent l="0" t="0" r="0" b="1270"/>
-            <wp:docPr id="11" name="Picture 11"/>
             <wp:cNvGraphicFramePr>
               <a:graphicFrameLocks xmlns:a="http://schemas.openxmlformats.org/drawingml/2006/main" noChangeAspect="1"/>
             </wp:cNvGraphicFramePr>
@@ -9018,7 +8755,7 @@
                   <pic:spPr>
                     <a:xfrm>
                       <a:off x="0" y="0"/>
-                      <a:ext cx="5943600" cy="3218180"/>
+                      <a:ext cx="7216367" cy="3907324"/>
                     </a:xfrm>
                     <a:prstGeom prst="rect">
                       <a:avLst/>
@@ -9030,6 +8767,13 @@
           </wp:inline>
         </w:drawing>
       </w:r>
+      <w:r>
+        <w:rPr>
+          <w:sz w:val="24"/>
+          <w:szCs w:val="24"/>
+        </w:rPr>
+        <w:tab/>
+      </w:r>
     </w:p>
     <w:p>
       <w:pPr>
@@ -9051,10 +8795,10 @@
           <w:noProof/>
         </w:rPr>
         <w:drawing>
-          <wp:inline distT="0" distB="0" distL="0" distR="0" wp14:anchorId="74FB325A" wp14:editId="57665091">
-            <wp:extent cx="5943600" cy="3209925"/>
-            <wp:effectExtent l="0" t="0" r="0" b="9525"/>
-            <wp:docPr id="9" name="Picture 9"/>
+          <wp:inline distT="0" distB="0" distL="0" distR="0" wp14:anchorId="6AA3F471" wp14:editId="2A448F85">
+            <wp:extent cx="5943600" cy="3218180"/>
+            <wp:effectExtent l="0" t="0" r="0" b="1270"/>
+            <wp:docPr id="11" name="Picture 11"/>
             <wp:cNvGraphicFramePr>
               <a:graphicFrameLocks xmlns:a="http://schemas.openxmlformats.org/drawingml/2006/main" noChangeAspect="1"/>
             </wp:cNvGraphicFramePr>
@@ -9074,7 +8818,7 @@
                   <pic:spPr>
                     <a:xfrm>
                       <a:off x="0" y="0"/>
-                      <a:ext cx="5943600" cy="3209925"/>
+                      <a:ext cx="5943600" cy="3218180"/>
                     </a:xfrm>
                     <a:prstGeom prst="rect">
                       <a:avLst/>
@@ -9108,10 +8852,10 @@
         </w:rPr>
         <w:lastRenderedPageBreak/>
         <w:drawing>
-          <wp:inline distT="0" distB="0" distL="0" distR="0" wp14:anchorId="4A61BE91" wp14:editId="31A09F55">
+          <wp:inline distT="0" distB="0" distL="0" distR="0" wp14:anchorId="74FB325A" wp14:editId="57665091">
             <wp:extent cx="5943600" cy="3209925"/>
             <wp:effectExtent l="0" t="0" r="0" b="9525"/>
-            <wp:docPr id="12" name="Picture 12"/>
+            <wp:docPr id="9" name="Picture 9"/>
             <wp:cNvGraphicFramePr>
               <a:graphicFrameLocks xmlns:a="http://schemas.openxmlformats.org/drawingml/2006/main" noChangeAspect="1"/>
             </wp:cNvGraphicFramePr>
@@ -9144,6 +8888,62 @@
         </w:drawing>
       </w:r>
     </w:p>
+    <w:p>
+      <w:pPr>
+        <w:rPr>
+          <w:sz w:val="24"/>
+          <w:szCs w:val="24"/>
+        </w:rPr>
+      </w:pPr>
+    </w:p>
+    <w:p>
+      <w:pPr>
+        <w:rPr>
+          <w:sz w:val="24"/>
+          <w:szCs w:val="24"/>
+        </w:rPr>
+      </w:pPr>
+      <w:r>
+        <w:rPr>
+          <w:noProof/>
+        </w:rPr>
+        <w:drawing>
+          <wp:inline distT="0" distB="0" distL="0" distR="0" wp14:anchorId="4A61BE91" wp14:editId="31A09F55">
+            <wp:extent cx="5943600" cy="3209925"/>
+            <wp:effectExtent l="0" t="0" r="0" b="9525"/>
+            <wp:docPr id="12" name="Picture 12"/>
+            <wp:cNvGraphicFramePr>
+              <a:graphicFrameLocks xmlns:a="http://schemas.openxmlformats.org/drawingml/2006/main" noChangeAspect="1"/>
+            </wp:cNvGraphicFramePr>
+            <a:graphic xmlns:a="http://schemas.openxmlformats.org/drawingml/2006/main">
+              <a:graphicData uri="http://schemas.openxmlformats.org/drawingml/2006/picture">
+                <pic:pic xmlns:pic="http://schemas.openxmlformats.org/drawingml/2006/picture">
+                  <pic:nvPicPr>
+                    <pic:cNvPr id="1" name=""/>
+                    <pic:cNvPicPr/>
+                  </pic:nvPicPr>
+                  <pic:blipFill>
+                    <a:blip r:embed="rId24"/>
+                    <a:stretch>
+                      <a:fillRect/>
+                    </a:stretch>
+                  </pic:blipFill>
+                  <pic:spPr>
+                    <a:xfrm>
+                      <a:off x="0" y="0"/>
+                      <a:ext cx="5943600" cy="3209925"/>
+                    </a:xfrm>
+                    <a:prstGeom prst="rect">
+                      <a:avLst/>
+                    </a:prstGeom>
+                  </pic:spPr>
+                </pic:pic>
+              </a:graphicData>
+            </a:graphic>
+          </wp:inline>
+        </w:drawing>
+      </w:r>
+    </w:p>
     <w:sectPr>
       <w:type w:val="continuous"/>
       <w:pgSz w:w="12240" w:h="15840"/>
@@ -9329,6 +9129,155 @@
     </w:lvl>
   </w:abstractNum>
   <w:abstractNum w:abstractNumId="1" w15:restartNumberingAfterBreak="0">
+    <w:nsid w:val="420047D8"/>
+    <w:multiLevelType w:val="multilevel"/>
+    <w:tmpl w:val="EFEE47B6"/>
+    <w:lvl w:ilvl="0">
+      <w:start w:val="1"/>
+      <w:numFmt w:val="bullet"/>
+      <w:lvlText w:val=""/>
+      <w:lvlJc w:val="left"/>
+      <w:pPr>
+        <w:tabs>
+          <w:tab w:val="num" w:pos="720"/>
+        </w:tabs>
+        <w:ind w:left="720" w:hanging="360"/>
+      </w:pPr>
+      <w:rPr>
+        <w:rFonts w:ascii="Symbol" w:hAnsi="Symbol" w:hint="default"/>
+        <w:sz w:val="20"/>
+      </w:rPr>
+    </w:lvl>
+    <w:lvl w:ilvl="1">
+      <w:start w:val="1"/>
+      <w:numFmt w:val="bullet"/>
+      <w:lvlText w:val="o"/>
+      <w:lvlJc w:val="left"/>
+      <w:pPr>
+        <w:tabs>
+          <w:tab w:val="num" w:pos="1440"/>
+        </w:tabs>
+        <w:ind w:left="1440" w:hanging="360"/>
+      </w:pPr>
+      <w:rPr>
+        <w:rFonts w:ascii="Courier New" w:hAnsi="Courier New" w:hint="default"/>
+        <w:sz w:val="20"/>
+      </w:rPr>
+    </w:lvl>
+    <w:lvl w:ilvl="2" w:tentative="1">
+      <w:start w:val="1"/>
+      <w:numFmt w:val="bullet"/>
+      <w:lvlText w:val=""/>
+      <w:lvlJc w:val="left"/>
+      <w:pPr>
+        <w:tabs>
+          <w:tab w:val="num" w:pos="2160"/>
+        </w:tabs>
+        <w:ind w:left="2160" w:hanging="360"/>
+      </w:pPr>
+      <w:rPr>
+        <w:rFonts w:ascii="Wingdings" w:hAnsi="Wingdings" w:hint="default"/>
+        <w:sz w:val="20"/>
+      </w:rPr>
+    </w:lvl>
+    <w:lvl w:ilvl="3" w:tentative="1">
+      <w:start w:val="1"/>
+      <w:numFmt w:val="bullet"/>
+      <w:lvlText w:val=""/>
+      <w:lvlJc w:val="left"/>
+      <w:pPr>
+        <w:tabs>
+          <w:tab w:val="num" w:pos="2880"/>
+        </w:tabs>
+        <w:ind w:left="2880" w:hanging="360"/>
+      </w:pPr>
+      <w:rPr>
+        <w:rFonts w:ascii="Wingdings" w:hAnsi="Wingdings" w:hint="default"/>
+        <w:sz w:val="20"/>
+      </w:rPr>
+    </w:lvl>
+    <w:lvl w:ilvl="4" w:tentative="1">
+      <w:start w:val="1"/>
+      <w:numFmt w:val="bullet"/>
+      <w:lvlText w:val=""/>
+      <w:lvlJc w:val="left"/>
+      <w:pPr>
+        <w:tabs>
+          <w:tab w:val="num" w:pos="3600"/>
+        </w:tabs>
+        <w:ind w:left="3600" w:hanging="360"/>
+      </w:pPr>
+      <w:rPr>
+        <w:rFonts w:ascii="Wingdings" w:hAnsi="Wingdings" w:hint="default"/>
+        <w:sz w:val="20"/>
+      </w:rPr>
+    </w:lvl>
+    <w:lvl w:ilvl="5" w:tentative="1">
+      <w:start w:val="1"/>
+      <w:numFmt w:val="bullet"/>
+      <w:lvlText w:val=""/>
+      <w:lvlJc w:val="left"/>
+      <w:pPr>
+        <w:tabs>
+          <w:tab w:val="num" w:pos="4320"/>
+        </w:tabs>
+        <w:ind w:left="4320" w:hanging="360"/>
+      </w:pPr>
+      <w:rPr>
+        <w:rFonts w:ascii="Wingdings" w:hAnsi="Wingdings" w:hint="default"/>
+        <w:sz w:val="20"/>
+      </w:rPr>
+    </w:lvl>
+    <w:lvl w:ilvl="6" w:tentative="1">
+      <w:start w:val="1"/>
+      <w:numFmt w:val="bullet"/>
+      <w:lvlText w:val=""/>
+      <w:lvlJc w:val="left"/>
+      <w:pPr>
+        <w:tabs>
+          <w:tab w:val="num" w:pos="5040"/>
+        </w:tabs>
+        <w:ind w:left="5040" w:hanging="360"/>
+      </w:pPr>
+      <w:rPr>
+        <w:rFonts w:ascii="Wingdings" w:hAnsi="Wingdings" w:hint="default"/>
+        <w:sz w:val="20"/>
+      </w:rPr>
+    </w:lvl>
+    <w:lvl w:ilvl="7" w:tentative="1">
+      <w:start w:val="1"/>
+      <w:numFmt w:val="bullet"/>
+      <w:lvlText w:val=""/>
+      <w:lvlJc w:val="left"/>
+      <w:pPr>
+        <w:tabs>
+          <w:tab w:val="num" w:pos="5760"/>
+        </w:tabs>
+        <w:ind w:left="5760" w:hanging="360"/>
+      </w:pPr>
+      <w:rPr>
+        <w:rFonts w:ascii="Wingdings" w:hAnsi="Wingdings" w:hint="default"/>
+        <w:sz w:val="20"/>
+      </w:rPr>
+    </w:lvl>
+    <w:lvl w:ilvl="8" w:tentative="1">
+      <w:start w:val="1"/>
+      <w:numFmt w:val="bullet"/>
+      <w:lvlText w:val=""/>
+      <w:lvlJc w:val="left"/>
+      <w:pPr>
+        <w:tabs>
+          <w:tab w:val="num" w:pos="6480"/>
+        </w:tabs>
+        <w:ind w:left="6480" w:hanging="360"/>
+      </w:pPr>
+      <w:rPr>
+        <w:rFonts w:ascii="Wingdings" w:hAnsi="Wingdings" w:hint="default"/>
+        <w:sz w:val="20"/>
+      </w:rPr>
+    </w:lvl>
+  </w:abstractNum>
+  <w:abstractNum w:abstractNumId="2" w15:restartNumberingAfterBreak="0">
     <w:nsid w:val="639D4DAE"/>
     <w:multiLevelType w:val="hybridMultilevel"/>
     <w:tmpl w:val="C2E0B04A"/>
@@ -9414,7 +9363,7 @@
       </w:pPr>
     </w:lvl>
   </w:abstractNum>
-  <w:abstractNum w:abstractNumId="2" w15:restartNumberingAfterBreak="0">
+  <w:abstractNum w:abstractNumId="3" w15:restartNumberingAfterBreak="0">
     <w:nsid w:val="6FC95456"/>
     <w:multiLevelType w:val="hybridMultilevel"/>
     <w:tmpl w:val="3E56EC78"/>
@@ -9588,9 +9537,12 @@
     </w:lvlOverride>
   </w:num>
   <w:num w:numId="12">
+    <w:abstractNumId w:val="3"/>
+  </w:num>
+  <w:num w:numId="13">
     <w:abstractNumId w:val="2"/>
   </w:num>
-  <w:num w:numId="13">
+  <w:num w:numId="14">
     <w:abstractNumId w:val="1"/>
   </w:num>
 </w:numbering>
@@ -10881,6 +10833,22 @@
     <w:uiPriority w:val="99"/>
     <w:rsid w:val="00711008"/>
   </w:style>
+  <w:style w:type="paragraph" w:styleId="NormalWeb">
+    <w:name w:val="Normal (Web)"/>
+    <w:basedOn w:val="Normal"/>
+    <w:uiPriority w:val="99"/>
+    <w:semiHidden/>
+    <w:unhideWhenUsed/>
+    <w:rsid w:val="00EE2E38"/>
+    <w:pPr>
+      <w:spacing w:before="100" w:beforeAutospacing="1" w:after="100" w:afterAutospacing="1" w:line="240" w:lineRule="auto"/>
+    </w:pPr>
+    <w:rPr>
+      <w:rFonts w:ascii="Times New Roman" w:eastAsia="Times New Roman" w:hAnsi="Times New Roman" w:cs="Times New Roman"/>
+      <w:sz w:val="24"/>
+      <w:szCs w:val="24"/>
+    </w:rPr>
+  </w:style>
 </w:styles>
 </file>
 
@@ -11203,11 +11171,21 @@
     <b:URL>https://en.wikipedia.org/wiki/Spotify</b:URL>
     <b:RefOrder>1</b:RefOrder>
   </b:Source>
+  <b:Source>
+    <b:Tag>Ala20</b:Tag>
+    <b:SourceType>InternetSite</b:SourceType>
+    <b:Guid>{E21DC853-63AA-4D12-894F-7C11192FA13C}</b:Guid>
+    <b:Title>A language, not a letter: Learning Statistics in R</b:Title>
+    <b:YearAccessed>2020</b:YearAccessed>
+    <b:MonthAccessed>April</b:MonthAccessed>
+    <b:URL>https://ademos.people.uic.edu/Chapter24.html#22_the_function:_ctree()</b:URL>
+    <b:RefOrder>2</b:RefOrder>
+  </b:Source>
 </b:Sources>
 </file>
 
 <file path=customXml/itemProps1.xml><?xml version="1.0" encoding="utf-8"?>
-<ds:datastoreItem xmlns:ds="http://schemas.openxmlformats.org/officeDocument/2006/customXml" ds:itemID="{7698CDAF-EC7B-4997-BA91-BBD6C4E34919}">
+<ds:datastoreItem xmlns:ds="http://schemas.openxmlformats.org/officeDocument/2006/customXml" ds:itemID="{8CCF3250-8137-4C0D-A689-2722DB6EBBA6}">
   <ds:schemaRefs>
     <ds:schemaRef ds:uri="http://schemas.openxmlformats.org/officeDocument/2006/bibliography"/>
   </ds:schemaRefs>

</xml_diff>

<commit_message>
Merged Vincents work on the document with my work
</commit_message>
<xml_diff>
--- a/7047-002-FinalProject-Group12.docx
+++ b/7047-002-FinalProject-Group12.docx
@@ -5557,6 +5557,7 @@
           <w:id w:val="1590043962"/>
           <w:citation/>
         </w:sdtPr>
+        <w:sdtEndPr/>
         <w:sdtContent>
           <w:r>
             <w:rPr>
@@ -7368,16 +7369,7 @@
                 <w:color w:val="000000"/>
                 <w:bdr w:val="none" w:sz="0" w:space="0" w:color="auto" w:frame="1"/>
               </w:rPr>
-              <w:t>7</w:t>
-            </w:r>
-            <w:r>
-              <w:rPr>
-                <w:rStyle w:val="gnkrckgcgsb"/>
-                <w:rFonts w:ascii="Lucida Console" w:hAnsi="Lucida Console"/>
-                <w:color w:val="000000"/>
-                <w:bdr w:val="none" w:sz="0" w:space="0" w:color="auto" w:frame="1"/>
-              </w:rPr>
-              <w:t>5</w:t>
+              <w:t>75</w:t>
             </w:r>
           </w:p>
         </w:tc>
@@ -7916,10 +7908,7 @@
       <w:bookmarkStart w:id="12" w:name="_Toc38805855"/>
       <w:r>
         <w:lastRenderedPageBreak/>
-        <w:t xml:space="preserve">Analysis of Danceability - </w:t>
-      </w:r>
-      <w:r>
-        <w:t>CTREE</w:t>
+        <w:t>Analysis of Danceability - CTREE</w:t>
       </w:r>
       <w:bookmarkEnd w:id="12"/>
     </w:p>
@@ -8032,13 +8021,7 @@
         <w:t>th</w:t>
       </w:r>
       <w:r>
-        <w:t xml:space="preserve"> percentile, we see that we have found a path for the highest percentage of producing a </w:t>
-      </w:r>
-      <w:r>
-        <w:t>“Highly Danceable”</w:t>
-      </w:r>
-      <w:r>
-        <w:t xml:space="preserve"> song by making sure the </w:t>
+        <w:t xml:space="preserve"> percentile, we see that we have found a path for the highest percentage of producing a “Highly Danceable” song by making sure the </w:t>
       </w:r>
       <w:r>
         <w:rPr>
@@ -8219,13 +8202,7 @@
       </w:pPr>
       <w:bookmarkStart w:id="13" w:name="_Toc38805856"/>
       <w:r>
-        <w:t xml:space="preserve">Analysis of </w:t>
-      </w:r>
-      <w:r>
-        <w:t>Popularity</w:t>
-      </w:r>
-      <w:r>
-        <w:t xml:space="preserve"> - RPART</w:t>
+        <w:t>Analysis of Popularity - RPART</w:t>
       </w:r>
       <w:bookmarkEnd w:id="13"/>
       <w:r>
@@ -8393,13 +8370,7 @@
       </w:pPr>
       <w:bookmarkStart w:id="14" w:name="_Toc38805857"/>
       <w:r>
-        <w:t xml:space="preserve">Analysis of </w:t>
-      </w:r>
-      <w:r>
-        <w:t>Popularity</w:t>
-      </w:r>
-      <w:r>
-        <w:t xml:space="preserve"> - CTREE</w:t>
+        <w:t>Analysis of Popularity - CTREE</w:t>
       </w:r>
       <w:bookmarkEnd w:id="14"/>
     </w:p>
@@ -8475,103 +8446,1068 @@
       </w:pPr>
       <w:bookmarkStart w:id="15" w:name="_Toc38805858"/>
       <w:r>
+        <w:t>Clustering</w:t>
+      </w:r>
+      <w:bookmarkEnd w:id="15"/>
+    </w:p>
+    <w:p>
+      <w:r>
+        <w:t>For Clustering Analysis, 3 different methods were used: K means, Hierarchical, and DBscan. For K-means clustering, a random 80% of the data was used for clustering. After that, a subset of data was generated using track popularity and danceability. A plot relating the Within Group Sum of Squares to the number of clusters was generated to determine the optimal number of clusters. This plot is shown below:</w:t>
+      </w:r>
+    </w:p>
+    <w:p>
+      <w:pPr>
+        <w:jc w:val="center"/>
+      </w:pPr>
+      <w:r>
+        <w:rPr>
+          <w:noProof/>
+        </w:rPr>
         <w:lastRenderedPageBreak/>
-        <w:t>Clustering</w:t>
-      </w:r>
-      <w:bookmarkEnd w:id="15"/>
-    </w:p>
-    <w:p>
-      <w:pPr>
-        <w:pStyle w:val="Heading2"/>
-        <w:numPr>
-          <w:ilvl w:val="0"/>
-          <w:numId w:val="0"/>
-        </w:numPr>
-      </w:pPr>
-    </w:p>
-    <w:p>
-      <w:pPr>
-        <w:pStyle w:val="Heading2"/>
-        <w:numPr>
-          <w:ilvl w:val="0"/>
-          <w:numId w:val="0"/>
-        </w:numPr>
-      </w:pPr>
-    </w:p>
-    <w:p>
-      <w:pPr>
-        <w:pStyle w:val="Heading2"/>
-        <w:numPr>
-          <w:ilvl w:val="0"/>
-          <w:numId w:val="0"/>
-        </w:numPr>
-      </w:pPr>
-    </w:p>
-    <w:p>
-      <w:pPr>
-        <w:pStyle w:val="Heading2"/>
-        <w:numPr>
-          <w:ilvl w:val="0"/>
-          <w:numId w:val="0"/>
-        </w:numPr>
-      </w:pPr>
-    </w:p>
-    <w:p>
-      <w:pPr>
-        <w:pStyle w:val="Heading2"/>
-        <w:numPr>
-          <w:ilvl w:val="0"/>
-          <w:numId w:val="0"/>
-        </w:numPr>
-      </w:pPr>
-    </w:p>
-    <w:p>
-      <w:pPr>
-        <w:pStyle w:val="Heading2"/>
-        <w:numPr>
-          <w:ilvl w:val="0"/>
-          <w:numId w:val="0"/>
-        </w:numPr>
-      </w:pPr>
-    </w:p>
-    <w:p>
-      <w:pPr>
-        <w:pStyle w:val="Heading2"/>
-        <w:numPr>
-          <w:ilvl w:val="0"/>
-          <w:numId w:val="0"/>
-        </w:numPr>
-      </w:pPr>
-    </w:p>
-    <w:p>
-      <w:pPr>
-        <w:pStyle w:val="Heading2"/>
-        <w:numPr>
-          <w:ilvl w:val="0"/>
-          <w:numId w:val="0"/>
-        </w:numPr>
-      </w:pPr>
-    </w:p>
-    <w:p>
-      <w:pPr>
-        <w:pStyle w:val="Heading2"/>
-        <w:numPr>
-          <w:ilvl w:val="0"/>
-          <w:numId w:val="0"/>
-        </w:numPr>
-      </w:pPr>
-    </w:p>
-    <w:p>
-      <w:pPr>
-        <w:pStyle w:val="Heading2"/>
-        <w:numPr>
-          <w:ilvl w:val="0"/>
-          <w:numId w:val="0"/>
-        </w:numPr>
-      </w:pPr>
-      <w:r>
+        <w:drawing>
+          <wp:inline distT="0" distB="0" distL="0" distR="0" wp14:anchorId="506B611F" wp14:editId="05F0ECFD">
+            <wp:extent cx="5143500" cy="3365256"/>
+            <wp:effectExtent l="0" t="0" r="0" b="6985"/>
+            <wp:docPr id="10" name="Picture 10"/>
+            <wp:cNvGraphicFramePr>
+              <a:graphicFrameLocks xmlns:a="http://schemas.openxmlformats.org/drawingml/2006/main" noChangeAspect="1"/>
+            </wp:cNvGraphicFramePr>
+            <a:graphic xmlns:a="http://schemas.openxmlformats.org/drawingml/2006/main">
+              <a:graphicData uri="http://schemas.openxmlformats.org/drawingml/2006/picture">
+                <pic:pic xmlns:pic="http://schemas.openxmlformats.org/drawingml/2006/picture">
+                  <pic:nvPicPr>
+                    <pic:cNvPr id="1" name=""/>
+                    <pic:cNvPicPr/>
+                  </pic:nvPicPr>
+                  <pic:blipFill>
+                    <a:blip r:embed="rId18"/>
+                    <a:stretch>
+                      <a:fillRect/>
+                    </a:stretch>
+                  </pic:blipFill>
+                  <pic:spPr>
+                    <a:xfrm>
+                      <a:off x="0" y="0"/>
+                      <a:ext cx="5231030" cy="3422525"/>
+                    </a:xfrm>
+                    <a:prstGeom prst="rect">
+                      <a:avLst/>
+                    </a:prstGeom>
+                  </pic:spPr>
+                </pic:pic>
+              </a:graphicData>
+            </a:graphic>
+          </wp:inline>
+        </w:drawing>
+      </w:r>
+    </w:p>
+    <w:p>
+      <w:pPr>
+        <w:jc w:val="center"/>
+      </w:pPr>
+    </w:p>
+    <w:p>
+      <w:r>
+        <w:t>It is shown that between 2 to 6 clusters is an optimal amount. As such, cluster plots were made using the random 80% of initial data for 2,3,4,5 and 6 clusters, shown below.</w:t>
+      </w:r>
+    </w:p>
+    <w:p>
+      <w:pPr>
+        <w:jc w:val="center"/>
+      </w:pPr>
+      <w:r>
+        <w:rPr>
+          <w:noProof/>
+        </w:rPr>
+        <w:drawing>
+          <wp:inline distT="0" distB="0" distL="0" distR="0" wp14:anchorId="52B9488C" wp14:editId="147A94EF">
+            <wp:extent cx="5543550" cy="3626998"/>
+            <wp:effectExtent l="0" t="0" r="0" b="0"/>
+            <wp:docPr id="17" name="Picture 17"/>
+            <wp:cNvGraphicFramePr>
+              <a:graphicFrameLocks xmlns:a="http://schemas.openxmlformats.org/drawingml/2006/main" noChangeAspect="1"/>
+            </wp:cNvGraphicFramePr>
+            <a:graphic xmlns:a="http://schemas.openxmlformats.org/drawingml/2006/main">
+              <a:graphicData uri="http://schemas.openxmlformats.org/drawingml/2006/picture">
+                <pic:pic xmlns:pic="http://schemas.openxmlformats.org/drawingml/2006/picture">
+                  <pic:nvPicPr>
+                    <pic:cNvPr id="1" name=""/>
+                    <pic:cNvPicPr/>
+                  </pic:nvPicPr>
+                  <pic:blipFill>
+                    <a:blip r:embed="rId19"/>
+                    <a:stretch>
+                      <a:fillRect/>
+                    </a:stretch>
+                  </pic:blipFill>
+                  <pic:spPr>
+                    <a:xfrm>
+                      <a:off x="0" y="0"/>
+                      <a:ext cx="5552226" cy="3632675"/>
+                    </a:xfrm>
+                    <a:prstGeom prst="rect">
+                      <a:avLst/>
+                    </a:prstGeom>
+                  </pic:spPr>
+                </pic:pic>
+              </a:graphicData>
+            </a:graphic>
+          </wp:inline>
+        </w:drawing>
+      </w:r>
+    </w:p>
+    <w:p>
+      <w:pPr>
+        <w:jc w:val="center"/>
+      </w:pPr>
+    </w:p>
+    <w:p>
+      <w:pPr>
+        <w:jc w:val="center"/>
+      </w:pPr>
+      <w:r>
+        <w:rPr>
+          <w:noProof/>
+        </w:rPr>
+        <w:lastRenderedPageBreak/>
+        <w:drawing>
+          <wp:inline distT="0" distB="0" distL="0" distR="0" wp14:anchorId="746B0F97" wp14:editId="04B4F361">
+            <wp:extent cx="5591175" cy="3658158"/>
+            <wp:effectExtent l="0" t="0" r="0" b="0"/>
+            <wp:docPr id="3" name="Picture 3"/>
+            <wp:cNvGraphicFramePr>
+              <a:graphicFrameLocks xmlns:a="http://schemas.openxmlformats.org/drawingml/2006/main" noChangeAspect="1"/>
+            </wp:cNvGraphicFramePr>
+            <a:graphic xmlns:a="http://schemas.openxmlformats.org/drawingml/2006/main">
+              <a:graphicData uri="http://schemas.openxmlformats.org/drawingml/2006/picture">
+                <pic:pic xmlns:pic="http://schemas.openxmlformats.org/drawingml/2006/picture">
+                  <pic:nvPicPr>
+                    <pic:cNvPr id="1" name=""/>
+                    <pic:cNvPicPr/>
+                  </pic:nvPicPr>
+                  <pic:blipFill>
+                    <a:blip r:embed="rId20"/>
+                    <a:stretch>
+                      <a:fillRect/>
+                    </a:stretch>
+                  </pic:blipFill>
+                  <pic:spPr>
+                    <a:xfrm>
+                      <a:off x="0" y="0"/>
+                      <a:ext cx="5594919" cy="3660607"/>
+                    </a:xfrm>
+                    <a:prstGeom prst="rect">
+                      <a:avLst/>
+                    </a:prstGeom>
+                  </pic:spPr>
+                </pic:pic>
+              </a:graphicData>
+            </a:graphic>
+          </wp:inline>
+        </w:drawing>
+      </w:r>
+    </w:p>
+    <w:p>
+      <w:pPr>
+        <w:jc w:val="center"/>
+      </w:pPr>
+      <w:r>
+        <w:rPr>
+          <w:noProof/>
+        </w:rPr>
+        <w:drawing>
+          <wp:inline distT="0" distB="0" distL="0" distR="0" wp14:anchorId="61173714" wp14:editId="3DC1C502">
+            <wp:extent cx="5629275" cy="3683085"/>
+            <wp:effectExtent l="0" t="0" r="0" b="0"/>
+            <wp:docPr id="18" name="Picture 18"/>
+            <wp:cNvGraphicFramePr>
+              <a:graphicFrameLocks xmlns:a="http://schemas.openxmlformats.org/drawingml/2006/main" noChangeAspect="1"/>
+            </wp:cNvGraphicFramePr>
+            <a:graphic xmlns:a="http://schemas.openxmlformats.org/drawingml/2006/main">
+              <a:graphicData uri="http://schemas.openxmlformats.org/drawingml/2006/picture">
+                <pic:pic xmlns:pic="http://schemas.openxmlformats.org/drawingml/2006/picture">
+                  <pic:nvPicPr>
+                    <pic:cNvPr id="1" name=""/>
+                    <pic:cNvPicPr/>
+                  </pic:nvPicPr>
+                  <pic:blipFill>
+                    <a:blip r:embed="rId21"/>
+                    <a:stretch>
+                      <a:fillRect/>
+                    </a:stretch>
+                  </pic:blipFill>
+                  <pic:spPr>
+                    <a:xfrm>
+                      <a:off x="0" y="0"/>
+                      <a:ext cx="5639085" cy="3689503"/>
+                    </a:xfrm>
+                    <a:prstGeom prst="rect">
+                      <a:avLst/>
+                    </a:prstGeom>
+                  </pic:spPr>
+                </pic:pic>
+              </a:graphicData>
+            </a:graphic>
+          </wp:inline>
+        </w:drawing>
+      </w:r>
+    </w:p>
+    <w:p>
+      <w:pPr>
+        <w:jc w:val="center"/>
+      </w:pPr>
+    </w:p>
+    <w:p>
+      <w:pPr>
+        <w:jc w:val="center"/>
+      </w:pPr>
+      <w:r>
+        <w:rPr>
+          <w:noProof/>
+        </w:rPr>
+        <w:lastRenderedPageBreak/>
+        <w:drawing>
+          <wp:inline distT="0" distB="0" distL="0" distR="0" wp14:anchorId="33ACACA9" wp14:editId="6533CFDE">
+            <wp:extent cx="5667375" cy="3708013"/>
+            <wp:effectExtent l="0" t="0" r="0" b="6985"/>
+            <wp:docPr id="19" name="Picture 19"/>
+            <wp:cNvGraphicFramePr>
+              <a:graphicFrameLocks xmlns:a="http://schemas.openxmlformats.org/drawingml/2006/main" noChangeAspect="1"/>
+            </wp:cNvGraphicFramePr>
+            <a:graphic xmlns:a="http://schemas.openxmlformats.org/drawingml/2006/main">
+              <a:graphicData uri="http://schemas.openxmlformats.org/drawingml/2006/picture">
+                <pic:pic xmlns:pic="http://schemas.openxmlformats.org/drawingml/2006/picture">
+                  <pic:nvPicPr>
+                    <pic:cNvPr id="1" name=""/>
+                    <pic:cNvPicPr/>
+                  </pic:nvPicPr>
+                  <pic:blipFill>
+                    <a:blip r:embed="rId22"/>
+                    <a:stretch>
+                      <a:fillRect/>
+                    </a:stretch>
+                  </pic:blipFill>
+                  <pic:spPr>
+                    <a:xfrm>
+                      <a:off x="0" y="0"/>
+                      <a:ext cx="5671102" cy="3710451"/>
+                    </a:xfrm>
+                    <a:prstGeom prst="rect">
+                      <a:avLst/>
+                    </a:prstGeom>
+                  </pic:spPr>
+                </pic:pic>
+              </a:graphicData>
+            </a:graphic>
+          </wp:inline>
+        </w:drawing>
+      </w:r>
+    </w:p>
+    <w:p>
+      <w:pPr>
+        <w:jc w:val="center"/>
+      </w:pPr>
+      <w:r>
+        <w:rPr>
+          <w:noProof/>
+        </w:rPr>
+        <w:drawing>
+          <wp:inline distT="0" distB="0" distL="0" distR="0" wp14:anchorId="026DE8C7" wp14:editId="68556044">
+            <wp:extent cx="5695950" cy="3726709"/>
+            <wp:effectExtent l="0" t="0" r="0" b="7620"/>
+            <wp:docPr id="6" name="Picture 6"/>
+            <wp:cNvGraphicFramePr>
+              <a:graphicFrameLocks xmlns:a="http://schemas.openxmlformats.org/drawingml/2006/main" noChangeAspect="1"/>
+            </wp:cNvGraphicFramePr>
+            <a:graphic xmlns:a="http://schemas.openxmlformats.org/drawingml/2006/main">
+              <a:graphicData uri="http://schemas.openxmlformats.org/drawingml/2006/picture">
+                <pic:pic xmlns:pic="http://schemas.openxmlformats.org/drawingml/2006/picture">
+                  <pic:nvPicPr>
+                    <pic:cNvPr id="1" name=""/>
+                    <pic:cNvPicPr/>
+                  </pic:nvPicPr>
+                  <pic:blipFill>
+                    <a:blip r:embed="rId23"/>
+                    <a:stretch>
+                      <a:fillRect/>
+                    </a:stretch>
+                  </pic:blipFill>
+                  <pic:spPr>
+                    <a:xfrm>
+                      <a:off x="0" y="0"/>
+                      <a:ext cx="5712150" cy="3737309"/>
+                    </a:xfrm>
+                    <a:prstGeom prst="rect">
+                      <a:avLst/>
+                    </a:prstGeom>
+                  </pic:spPr>
+                </pic:pic>
+              </a:graphicData>
+            </a:graphic>
+          </wp:inline>
+        </w:drawing>
+      </w:r>
+    </w:p>
+    <w:p>
+      <w:pPr>
+        <w:jc w:val="center"/>
+      </w:pPr>
+    </w:p>
+    <w:p>
+      <w:r>
+        <w:lastRenderedPageBreak/>
+        <w:t xml:space="preserve">The main thing to take away from the progression of the cluster plots is that the initial 2 cluster plot didn’t have an issue of overlap but was merely too large. Increasing the number of clusters divided the larger clusters into subclusters which means the clustering is more discerning. </w:t>
+      </w:r>
+    </w:p>
+    <w:p>
+      <w:r>
+        <w:t xml:space="preserve">Interpreting the k-means clustering plots, it can be shown that the major dimension that affects clustering is the popularity of the track with danceability being fairly widely distributed regardless of track popularity; this implies that danceability has no impact on the clustering of data. </w:t>
+      </w:r>
+    </w:p>
+    <w:p>
+      <w:r>
+        <w:t>Hiearchical clustering was also done using the Ward method and the plot of the clustering is below:</w:t>
+      </w:r>
+    </w:p>
+    <w:p>
+      <w:pPr>
+        <w:jc w:val="center"/>
+      </w:pPr>
+      <w:r>
+        <w:rPr>
+          <w:noProof/>
+        </w:rPr>
+        <w:drawing>
+          <wp:inline distT="0" distB="0" distL="0" distR="0" wp14:anchorId="6D1650EF" wp14:editId="0C2BD20B">
+            <wp:extent cx="5943600" cy="3888740"/>
+            <wp:effectExtent l="0" t="0" r="0" b="0"/>
+            <wp:docPr id="20" name="Picture 20"/>
+            <wp:cNvGraphicFramePr>
+              <a:graphicFrameLocks xmlns:a="http://schemas.openxmlformats.org/drawingml/2006/main" noChangeAspect="1"/>
+            </wp:cNvGraphicFramePr>
+            <a:graphic xmlns:a="http://schemas.openxmlformats.org/drawingml/2006/main">
+              <a:graphicData uri="http://schemas.openxmlformats.org/drawingml/2006/picture">
+                <pic:pic xmlns:pic="http://schemas.openxmlformats.org/drawingml/2006/picture">
+                  <pic:nvPicPr>
+                    <pic:cNvPr id="1" name=""/>
+                    <pic:cNvPicPr/>
+                  </pic:nvPicPr>
+                  <pic:blipFill>
+                    <a:blip r:embed="rId24"/>
+                    <a:stretch>
+                      <a:fillRect/>
+                    </a:stretch>
+                  </pic:blipFill>
+                  <pic:spPr>
+                    <a:xfrm>
+                      <a:off x="0" y="0"/>
+                      <a:ext cx="5943600" cy="3888740"/>
+                    </a:xfrm>
+                    <a:prstGeom prst="rect">
+                      <a:avLst/>
+                    </a:prstGeom>
+                  </pic:spPr>
+                </pic:pic>
+              </a:graphicData>
+            </a:graphic>
+          </wp:inline>
+        </w:drawing>
+      </w:r>
+    </w:p>
+    <w:p>
+      <w:pPr>
+        <w:jc w:val="center"/>
+      </w:pPr>
+    </w:p>
+    <w:p>
+      <w:r>
+        <w:t xml:space="preserve">Finally, DB Scan or </w:t>
+      </w:r>
+      <w:r>
+        <w:t>Density-Based Spatial Clustering of Applications with Noise</w:t>
+      </w:r>
+      <w:r>
+        <w:t xml:space="preserve"> was used on the test data. DB Scan works to form clusters based on how many points are within proximity to core points of a cluster. For the following plot, the minimum number of points required is 5 with an epsilon neighborhood size of 1</w:t>
+      </w:r>
+    </w:p>
+    <w:p>
+      <w:pPr>
+        <w:jc w:val="center"/>
+      </w:pPr>
+      <w:r>
+        <w:rPr>
+          <w:noProof/>
+        </w:rPr>
+        <w:lastRenderedPageBreak/>
+        <w:drawing>
+          <wp:inline distT="0" distB="0" distL="0" distR="0" wp14:anchorId="2ACE8AC1" wp14:editId="50ADE2B5">
+            <wp:extent cx="5943600" cy="3888740"/>
+            <wp:effectExtent l="0" t="0" r="0" b="0"/>
+            <wp:docPr id="21" name="Picture 21"/>
+            <wp:cNvGraphicFramePr>
+              <a:graphicFrameLocks xmlns:a="http://schemas.openxmlformats.org/drawingml/2006/main" noChangeAspect="1"/>
+            </wp:cNvGraphicFramePr>
+            <a:graphic xmlns:a="http://schemas.openxmlformats.org/drawingml/2006/main">
+              <a:graphicData uri="http://schemas.openxmlformats.org/drawingml/2006/picture">
+                <pic:pic xmlns:pic="http://schemas.openxmlformats.org/drawingml/2006/picture">
+                  <pic:nvPicPr>
+                    <pic:cNvPr id="1" name=""/>
+                    <pic:cNvPicPr/>
+                  </pic:nvPicPr>
+                  <pic:blipFill>
+                    <a:blip r:embed="rId25"/>
+                    <a:stretch>
+                      <a:fillRect/>
+                    </a:stretch>
+                  </pic:blipFill>
+                  <pic:spPr>
+                    <a:xfrm>
+                      <a:off x="0" y="0"/>
+                      <a:ext cx="5943600" cy="3888740"/>
+                    </a:xfrm>
+                    <a:prstGeom prst="rect">
+                      <a:avLst/>
+                    </a:prstGeom>
+                  </pic:spPr>
+                </pic:pic>
+              </a:graphicData>
+            </a:graphic>
+          </wp:inline>
+        </w:drawing>
+      </w:r>
+    </w:p>
+    <w:p>
+      <w:pPr>
+        <w:jc w:val="center"/>
+      </w:pPr>
+    </w:p>
+    <w:p>
+      <w:pPr>
+        <w:rPr>
+          <w:sz w:val="24"/>
+          <w:szCs w:val="24"/>
+        </w:rPr>
+      </w:pPr>
+      <w:r>
+        <w:rPr>
+          <w:sz w:val="24"/>
+          <w:szCs w:val="24"/>
+        </w:rPr>
+        <w:t xml:space="preserve">Attempts were made to resolve the issue of the large red cluster on the left. However, increasing the Eps from 1 to 2 only made the cluster grow and increasing the min point only made more of the right portion of the plot considered noise. </w:t>
+      </w:r>
+    </w:p>
+    <w:p>
+      <w:pPr>
+        <w:rPr>
+          <w:sz w:val="24"/>
+          <w:szCs w:val="24"/>
+        </w:rPr>
+      </w:pPr>
+      <w:r>
+        <w:rPr>
+          <w:sz w:val="24"/>
+          <w:szCs w:val="24"/>
+        </w:rPr>
+        <w:t>Interpretation wise, we can conclude that there is a vast majority of data within a broad range track popularity with less tracks above around 80% popularity and even less above around 85% popularity. In addition, as seen in the K-means clustering plots, Danceability d</w:t>
+      </w:r>
+      <w:r>
+        <w:rPr>
+          <w:sz w:val="24"/>
+          <w:szCs w:val="24"/>
+        </w:rPr>
+        <w:t>idn’</w:t>
+      </w:r>
+      <w:r>
+        <w:rPr>
+          <w:sz w:val="24"/>
+          <w:szCs w:val="24"/>
+        </w:rPr>
+        <w:t>t affect the clustering at all as all clusters within the plot have a broad range of danceability.</w:t>
+      </w:r>
+    </w:p>
+    <w:p>
+      <w:pPr>
+        <w:rPr>
+          <w:sz w:val="24"/>
+          <w:szCs w:val="24"/>
+        </w:rPr>
+      </w:pPr>
+      <w:r>
+        <w:rPr>
+          <w:sz w:val="24"/>
+          <w:szCs w:val="24"/>
+        </w:rPr>
+        <w:t>Seeing as danceability d</w:t>
+      </w:r>
+      <w:r>
+        <w:rPr>
+          <w:sz w:val="24"/>
+          <w:szCs w:val="24"/>
+        </w:rPr>
+        <w:t xml:space="preserve">oesn’t </w:t>
+      </w:r>
+      <w:r>
+        <w:rPr>
+          <w:sz w:val="24"/>
+          <w:szCs w:val="24"/>
+        </w:rPr>
+        <w:t xml:space="preserve">seem to have a large impact on the clustering of data, the clustering analysis was redone with duration instead. </w:t>
+      </w:r>
+    </w:p>
+    <w:p>
+      <w:pPr>
+        <w:rPr>
+          <w:b/>
+          <w:bCs/>
+        </w:rPr>
+      </w:pPr>
+    </w:p>
+    <w:p>
+      <w:pPr>
+        <w:rPr>
+          <w:b/>
+          <w:bCs/>
+        </w:rPr>
+      </w:pPr>
+    </w:p>
+    <w:p>
+      <w:pPr>
+        <w:rPr>
+          <w:b/>
+          <w:bCs/>
+        </w:rPr>
+      </w:pPr>
+    </w:p>
+    <w:p>
+      <w:pPr>
+        <w:rPr>
+          <w:b/>
+          <w:bCs/>
+        </w:rPr>
+      </w:pPr>
+    </w:p>
+    <w:p>
+      <w:pPr>
+        <w:rPr>
+          <w:b/>
+          <w:bCs/>
+        </w:rPr>
+      </w:pPr>
+    </w:p>
+    <w:p>
+      <w:pPr>
+        <w:rPr>
+          <w:b/>
+          <w:bCs/>
+        </w:rPr>
+      </w:pPr>
+    </w:p>
+    <w:p>
+      <w:pPr>
+        <w:rPr>
+          <w:b/>
+          <w:bCs/>
+        </w:rPr>
+      </w:pPr>
+      <w:r>
+        <w:rPr>
+          <w:b/>
+          <w:bCs/>
+        </w:rPr>
+        <w:lastRenderedPageBreak/>
+        <w:t>K-Means:</w:t>
+      </w:r>
+    </w:p>
+    <w:p>
+      <w:pPr>
+        <w:jc w:val="center"/>
+        <w:rPr>
+          <w:sz w:val="24"/>
+          <w:szCs w:val="24"/>
+        </w:rPr>
+      </w:pPr>
+      <w:r>
+        <w:rPr>
+          <w:noProof/>
+        </w:rPr>
+        <w:drawing>
+          <wp:inline distT="0" distB="0" distL="0" distR="0" wp14:anchorId="39DF21DE" wp14:editId="6638F432">
+            <wp:extent cx="5257800" cy="3440039"/>
+            <wp:effectExtent l="0" t="0" r="0" b="8255"/>
+            <wp:docPr id="22" name="Picture 22"/>
+            <wp:cNvGraphicFramePr>
+              <a:graphicFrameLocks xmlns:a="http://schemas.openxmlformats.org/drawingml/2006/main" noChangeAspect="1"/>
+            </wp:cNvGraphicFramePr>
+            <a:graphic xmlns:a="http://schemas.openxmlformats.org/drawingml/2006/main">
+              <a:graphicData uri="http://schemas.openxmlformats.org/drawingml/2006/picture">
+                <pic:pic xmlns:pic="http://schemas.openxmlformats.org/drawingml/2006/picture">
+                  <pic:nvPicPr>
+                    <pic:cNvPr id="1" name=""/>
+                    <pic:cNvPicPr/>
+                  </pic:nvPicPr>
+                  <pic:blipFill>
+                    <a:blip r:embed="rId26"/>
+                    <a:stretch>
+                      <a:fillRect/>
+                    </a:stretch>
+                  </pic:blipFill>
+                  <pic:spPr>
+                    <a:xfrm>
+                      <a:off x="0" y="0"/>
+                      <a:ext cx="5267052" cy="3446092"/>
+                    </a:xfrm>
+                    <a:prstGeom prst="rect">
+                      <a:avLst/>
+                    </a:prstGeom>
+                  </pic:spPr>
+                </pic:pic>
+              </a:graphicData>
+            </a:graphic>
+          </wp:inline>
+        </w:drawing>
+      </w:r>
+    </w:p>
+    <w:p>
+      <w:pPr>
+        <w:rPr>
+          <w:sz w:val="24"/>
+          <w:szCs w:val="24"/>
+        </w:rPr>
+      </w:pPr>
+    </w:p>
+    <w:p>
+      <w:pPr>
+        <w:jc w:val="center"/>
+        <w:rPr>
+          <w:sz w:val="24"/>
+          <w:szCs w:val="24"/>
+        </w:rPr>
+      </w:pPr>
+      <w:r>
+        <w:rPr>
+          <w:noProof/>
+        </w:rPr>
+        <w:drawing>
+          <wp:inline distT="0" distB="0" distL="0" distR="0" wp14:anchorId="1D3E8375" wp14:editId="0091B2F7">
+            <wp:extent cx="5438775" cy="3558446"/>
+            <wp:effectExtent l="0" t="0" r="0" b="4445"/>
+            <wp:docPr id="23" name="Picture 23"/>
+            <wp:cNvGraphicFramePr>
+              <a:graphicFrameLocks xmlns:a="http://schemas.openxmlformats.org/drawingml/2006/main" noChangeAspect="1"/>
+            </wp:cNvGraphicFramePr>
+            <a:graphic xmlns:a="http://schemas.openxmlformats.org/drawingml/2006/main">
+              <a:graphicData uri="http://schemas.openxmlformats.org/drawingml/2006/picture">
+                <pic:pic xmlns:pic="http://schemas.openxmlformats.org/drawingml/2006/picture">
+                  <pic:nvPicPr>
+                    <pic:cNvPr id="1" name=""/>
+                    <pic:cNvPicPr/>
+                  </pic:nvPicPr>
+                  <pic:blipFill>
+                    <a:blip r:embed="rId27"/>
+                    <a:stretch>
+                      <a:fillRect/>
+                    </a:stretch>
+                  </pic:blipFill>
+                  <pic:spPr>
+                    <a:xfrm>
+                      <a:off x="0" y="0"/>
+                      <a:ext cx="5444796" cy="3562386"/>
+                    </a:xfrm>
+                    <a:prstGeom prst="rect">
+                      <a:avLst/>
+                    </a:prstGeom>
+                  </pic:spPr>
+                </pic:pic>
+              </a:graphicData>
+            </a:graphic>
+          </wp:inline>
+        </w:drawing>
+      </w:r>
+    </w:p>
+    <w:p>
+      <w:pPr>
+        <w:rPr>
+          <w:sz w:val="24"/>
+          <w:szCs w:val="24"/>
+        </w:rPr>
+      </w:pPr>
+      <w:r>
+        <w:rPr>
+          <w:noProof/>
+        </w:rPr>
+        <w:lastRenderedPageBreak/>
+        <w:drawing>
+          <wp:inline distT="0" distB="0" distL="0" distR="0" wp14:anchorId="4C5F917C" wp14:editId="095D16B9">
+            <wp:extent cx="5943600" cy="3888740"/>
+            <wp:effectExtent l="0" t="0" r="0" b="0"/>
+            <wp:docPr id="24" name="Picture 24"/>
+            <wp:cNvGraphicFramePr>
+              <a:graphicFrameLocks xmlns:a="http://schemas.openxmlformats.org/drawingml/2006/main" noChangeAspect="1"/>
+            </wp:cNvGraphicFramePr>
+            <a:graphic xmlns:a="http://schemas.openxmlformats.org/drawingml/2006/main">
+              <a:graphicData uri="http://schemas.openxmlformats.org/drawingml/2006/picture">
+                <pic:pic xmlns:pic="http://schemas.openxmlformats.org/drawingml/2006/picture">
+                  <pic:nvPicPr>
+                    <pic:cNvPr id="1" name=""/>
+                    <pic:cNvPicPr/>
+                  </pic:nvPicPr>
+                  <pic:blipFill>
+                    <a:blip r:embed="rId28"/>
+                    <a:stretch>
+                      <a:fillRect/>
+                    </a:stretch>
+                  </pic:blipFill>
+                  <pic:spPr>
+                    <a:xfrm>
+                      <a:off x="0" y="0"/>
+                      <a:ext cx="5943600" cy="3888740"/>
+                    </a:xfrm>
+                    <a:prstGeom prst="rect">
+                      <a:avLst/>
+                    </a:prstGeom>
+                  </pic:spPr>
+                </pic:pic>
+              </a:graphicData>
+            </a:graphic>
+          </wp:inline>
+        </w:drawing>
+      </w:r>
+    </w:p>
+    <w:p>
+      <w:pPr>
+        <w:rPr>
+          <w:sz w:val="24"/>
+          <w:szCs w:val="24"/>
+        </w:rPr>
+      </w:pPr>
+    </w:p>
+    <w:p>
+      <w:pPr>
+        <w:rPr>
+          <w:sz w:val="24"/>
+          <w:szCs w:val="24"/>
+        </w:rPr>
+      </w:pPr>
+      <w:r>
+        <w:rPr>
+          <w:noProof/>
+        </w:rPr>
+        <w:drawing>
+          <wp:inline distT="0" distB="0" distL="0" distR="0" wp14:anchorId="533D6510" wp14:editId="755AF6F1">
+            <wp:extent cx="5943600" cy="3888740"/>
+            <wp:effectExtent l="0" t="0" r="0" b="0"/>
+            <wp:docPr id="25" name="Picture 25"/>
+            <wp:cNvGraphicFramePr>
+              <a:graphicFrameLocks xmlns:a="http://schemas.openxmlformats.org/drawingml/2006/main" noChangeAspect="1"/>
+            </wp:cNvGraphicFramePr>
+            <a:graphic xmlns:a="http://schemas.openxmlformats.org/drawingml/2006/main">
+              <a:graphicData uri="http://schemas.openxmlformats.org/drawingml/2006/picture">
+                <pic:pic xmlns:pic="http://schemas.openxmlformats.org/drawingml/2006/picture">
+                  <pic:nvPicPr>
+                    <pic:cNvPr id="1" name=""/>
+                    <pic:cNvPicPr/>
+                  </pic:nvPicPr>
+                  <pic:blipFill>
+                    <a:blip r:embed="rId29"/>
+                    <a:stretch>
+                      <a:fillRect/>
+                    </a:stretch>
+                  </pic:blipFill>
+                  <pic:spPr>
+                    <a:xfrm>
+                      <a:off x="0" y="0"/>
+                      <a:ext cx="5943600" cy="3888740"/>
+                    </a:xfrm>
+                    <a:prstGeom prst="rect">
+                      <a:avLst/>
+                    </a:prstGeom>
+                  </pic:spPr>
+                </pic:pic>
+              </a:graphicData>
+            </a:graphic>
+          </wp:inline>
+        </w:drawing>
+      </w:r>
+    </w:p>
+    <w:p>
+      <w:pPr>
+        <w:rPr>
+          <w:sz w:val="24"/>
+          <w:szCs w:val="24"/>
+        </w:rPr>
+      </w:pPr>
+      <w:r>
+        <w:rPr>
+          <w:noProof/>
+        </w:rPr>
+        <w:lastRenderedPageBreak/>
+        <w:drawing>
+          <wp:inline distT="0" distB="0" distL="0" distR="0" wp14:anchorId="3DC07D7A" wp14:editId="1C9A89F7">
+            <wp:extent cx="5943600" cy="3888740"/>
+            <wp:effectExtent l="0" t="0" r="0" b="0"/>
+            <wp:docPr id="26" name="Picture 26"/>
+            <wp:cNvGraphicFramePr>
+              <a:graphicFrameLocks xmlns:a="http://schemas.openxmlformats.org/drawingml/2006/main" noChangeAspect="1"/>
+            </wp:cNvGraphicFramePr>
+            <a:graphic xmlns:a="http://schemas.openxmlformats.org/drawingml/2006/main">
+              <a:graphicData uri="http://schemas.openxmlformats.org/drawingml/2006/picture">
+                <pic:pic xmlns:pic="http://schemas.openxmlformats.org/drawingml/2006/picture">
+                  <pic:nvPicPr>
+                    <pic:cNvPr id="1" name=""/>
+                    <pic:cNvPicPr/>
+                  </pic:nvPicPr>
+                  <pic:blipFill>
+                    <a:blip r:embed="rId30"/>
+                    <a:stretch>
+                      <a:fillRect/>
+                    </a:stretch>
+                  </pic:blipFill>
+                  <pic:spPr>
+                    <a:xfrm>
+                      <a:off x="0" y="0"/>
+                      <a:ext cx="5943600" cy="3888740"/>
+                    </a:xfrm>
+                    <a:prstGeom prst="rect">
+                      <a:avLst/>
+                    </a:prstGeom>
+                  </pic:spPr>
+                </pic:pic>
+              </a:graphicData>
+            </a:graphic>
+          </wp:inline>
+        </w:drawing>
+      </w:r>
+    </w:p>
+    <w:p>
+      <w:pPr>
+        <w:rPr>
+          <w:sz w:val="24"/>
+          <w:szCs w:val="24"/>
+        </w:rPr>
+      </w:pPr>
+    </w:p>
+    <w:p>
+      <w:pPr>
+        <w:rPr>
+          <w:sz w:val="24"/>
+          <w:szCs w:val="24"/>
+        </w:rPr>
+      </w:pPr>
+      <w:r>
+        <w:rPr>
+          <w:noProof/>
+        </w:rPr>
+        <w:drawing>
+          <wp:inline distT="0" distB="0" distL="0" distR="0" wp14:anchorId="6FAB77A2" wp14:editId="201976D1">
+            <wp:extent cx="5943600" cy="3888740"/>
+            <wp:effectExtent l="0" t="0" r="0" b="0"/>
+            <wp:docPr id="27" name="Picture 27"/>
+            <wp:cNvGraphicFramePr>
+              <a:graphicFrameLocks xmlns:a="http://schemas.openxmlformats.org/drawingml/2006/main" noChangeAspect="1"/>
+            </wp:cNvGraphicFramePr>
+            <a:graphic xmlns:a="http://schemas.openxmlformats.org/drawingml/2006/main">
+              <a:graphicData uri="http://schemas.openxmlformats.org/drawingml/2006/picture">
+                <pic:pic xmlns:pic="http://schemas.openxmlformats.org/drawingml/2006/picture">
+                  <pic:nvPicPr>
+                    <pic:cNvPr id="1" name=""/>
+                    <pic:cNvPicPr/>
+                  </pic:nvPicPr>
+                  <pic:blipFill>
+                    <a:blip r:embed="rId31"/>
+                    <a:stretch>
+                      <a:fillRect/>
+                    </a:stretch>
+                  </pic:blipFill>
+                  <pic:spPr>
+                    <a:xfrm>
+                      <a:off x="0" y="0"/>
+                      <a:ext cx="5943600" cy="3888740"/>
+                    </a:xfrm>
+                    <a:prstGeom prst="rect">
+                      <a:avLst/>
+                    </a:prstGeom>
+                  </pic:spPr>
+                </pic:pic>
+              </a:graphicData>
+            </a:graphic>
+          </wp:inline>
+        </w:drawing>
+      </w:r>
+    </w:p>
+    <w:p>
+      <w:pPr>
+        <w:rPr>
+          <w:b/>
+          <w:bCs/>
+        </w:rPr>
+      </w:pPr>
+      <w:r>
+        <w:rPr>
+          <w:b/>
+          <w:bCs/>
+        </w:rPr>
+        <w:lastRenderedPageBreak/>
+        <w:t xml:space="preserve">Hierarchical Clustering: </w:t>
+      </w:r>
+    </w:p>
+    <w:p>
+      <w:pPr>
+        <w:jc w:val="center"/>
+        <w:rPr>
+          <w:sz w:val="24"/>
+          <w:szCs w:val="24"/>
+        </w:rPr>
+      </w:pPr>
+      <w:r>
+        <w:rPr>
+          <w:noProof/>
+        </w:rPr>
+        <w:drawing>
+          <wp:inline distT="0" distB="0" distL="0" distR="0" wp14:anchorId="0BEFF83C" wp14:editId="399D603B">
+            <wp:extent cx="5553075" cy="3633230"/>
+            <wp:effectExtent l="0" t="0" r="0" b="5715"/>
+            <wp:docPr id="28" name="Picture 28"/>
+            <wp:cNvGraphicFramePr>
+              <a:graphicFrameLocks xmlns:a="http://schemas.openxmlformats.org/drawingml/2006/main" noChangeAspect="1"/>
+            </wp:cNvGraphicFramePr>
+            <a:graphic xmlns:a="http://schemas.openxmlformats.org/drawingml/2006/main">
+              <a:graphicData uri="http://schemas.openxmlformats.org/drawingml/2006/picture">
+                <pic:pic xmlns:pic="http://schemas.openxmlformats.org/drawingml/2006/picture">
+                  <pic:nvPicPr>
+                    <pic:cNvPr id="1" name=""/>
+                    <pic:cNvPicPr/>
+                  </pic:nvPicPr>
+                  <pic:blipFill>
+                    <a:blip r:embed="rId32"/>
+                    <a:stretch>
+                      <a:fillRect/>
+                    </a:stretch>
+                  </pic:blipFill>
+                  <pic:spPr>
+                    <a:xfrm>
+                      <a:off x="0" y="0"/>
+                      <a:ext cx="5566318" cy="3641895"/>
+                    </a:xfrm>
+                    <a:prstGeom prst="rect">
+                      <a:avLst/>
+                    </a:prstGeom>
+                  </pic:spPr>
+                </pic:pic>
+              </a:graphicData>
+            </a:graphic>
+          </wp:inline>
+        </w:drawing>
+      </w:r>
+    </w:p>
+    <w:p>
+      <w:pPr>
+        <w:rPr>
+          <w:b/>
+          <w:bCs/>
+        </w:rPr>
+      </w:pPr>
+      <w:r>
+        <w:rPr>
+          <w:b/>
+          <w:bCs/>
+        </w:rPr>
+        <w:t>DBScan:</w:t>
+      </w:r>
+    </w:p>
+    <w:p>
+      <w:pPr>
+        <w:jc w:val="center"/>
+        <w:rPr>
+          <w:sz w:val="24"/>
+          <w:szCs w:val="24"/>
+        </w:rPr>
+      </w:pPr>
+      <w:r>
+        <w:rPr>
+          <w:noProof/>
+        </w:rPr>
+        <w:drawing>
+          <wp:inline distT="0" distB="0" distL="0" distR="0" wp14:anchorId="3D61215A" wp14:editId="702AA603">
+            <wp:extent cx="5667375" cy="3708013"/>
+            <wp:effectExtent l="0" t="0" r="0" b="6985"/>
+            <wp:docPr id="29" name="Picture 29"/>
+            <wp:cNvGraphicFramePr>
+              <a:graphicFrameLocks xmlns:a="http://schemas.openxmlformats.org/drawingml/2006/main" noChangeAspect="1"/>
+            </wp:cNvGraphicFramePr>
+            <a:graphic xmlns:a="http://schemas.openxmlformats.org/drawingml/2006/main">
+              <a:graphicData uri="http://schemas.openxmlformats.org/drawingml/2006/picture">
+                <pic:pic xmlns:pic="http://schemas.openxmlformats.org/drawingml/2006/picture">
+                  <pic:nvPicPr>
+                    <pic:cNvPr id="1" name=""/>
+                    <pic:cNvPicPr/>
+                  </pic:nvPicPr>
+                  <pic:blipFill>
+                    <a:blip r:embed="rId33"/>
+                    <a:stretch>
+                      <a:fillRect/>
+                    </a:stretch>
+                  </pic:blipFill>
+                  <pic:spPr>
+                    <a:xfrm>
+                      <a:off x="0" y="0"/>
+                      <a:ext cx="5674408" cy="3712614"/>
+                    </a:xfrm>
+                    <a:prstGeom prst="rect">
+                      <a:avLst/>
+                    </a:prstGeom>
+                  </pic:spPr>
+                </pic:pic>
+              </a:graphicData>
+            </a:graphic>
+          </wp:inline>
+        </w:drawing>
+      </w:r>
+    </w:p>
+    <w:p>
+      <w:pPr>
+        <w:rPr>
+          <w:sz w:val="24"/>
+          <w:szCs w:val="24"/>
+        </w:rPr>
+      </w:pPr>
+    </w:p>
+    <w:p>
+      <w:pPr>
+        <w:rPr>
+          <w:sz w:val="24"/>
+          <w:szCs w:val="24"/>
+        </w:rPr>
+      </w:pPr>
+      <w:r>
+        <w:rPr>
+          <w:sz w:val="24"/>
+          <w:szCs w:val="24"/>
+        </w:rPr>
+        <w:t xml:space="preserve">As seen in the K means clustering, the inverse issue of track popularity vs danceability came up. Now the major clustering factor is the duration in milliseconds rather than the track popularity What’s more curious is the DBscan plot; the plot like the popularity vs danceability plot has a large cluster taking up the majority of the plot. However, the ones that don’t fit within the major cluster aren’t arranged in a clean fashion like with the popularity vs danceability plot. In the previous DBScan plot, there were clean cut off points in popularity that determined the minor clusters. This isn’t the case with popularity vs duration. </w:t>
+      </w:r>
+    </w:p>
+    <w:p>
+      <w:pPr>
+        <w:rPr>
+          <w:sz w:val="24"/>
+          <w:szCs w:val="24"/>
+        </w:rPr>
+      </w:pPr>
+      <w:r>
+        <w:rPr>
+          <w:sz w:val="24"/>
+          <w:szCs w:val="24"/>
+        </w:rPr>
         <w:br w:type="page"/>
       </w:r>
+    </w:p>
+    <w:p>
+      <w:pPr>
+        <w:rPr>
+          <w:sz w:val="24"/>
+          <w:szCs w:val="24"/>
+        </w:rPr>
+      </w:pPr>
     </w:p>
     <w:p>
       <w:pPr>
@@ -8581,7 +9517,6 @@
       <w:bookmarkStart w:id="17" w:name="_Toc38642242"/>
       <w:bookmarkStart w:id="18" w:name="_Toc38805859"/>
       <w:r>
-        <w:lastRenderedPageBreak/>
         <w:t>Conclusion</w:t>
       </w:r>
       <w:bookmarkEnd w:id="16"/>
@@ -8634,9 +9569,9 @@
         <w:br w:type="page"/>
       </w:r>
     </w:p>
-    <w:bookmarkStart w:id="19" w:name="_Toc38805860" w:displacedByCustomXml="next"/>
+    <w:bookmarkStart w:id="19" w:name="_Toc38642141" w:displacedByCustomXml="next"/>
     <w:bookmarkStart w:id="20" w:name="_Toc38642243" w:displacedByCustomXml="next"/>
-    <w:bookmarkStart w:id="21" w:name="_Toc38642141" w:displacedByCustomXml="next"/>
+    <w:bookmarkStart w:id="21" w:name="_Toc38805860" w:displacedByCustomXml="next"/>
     <w:sdt>
       <w:sdtPr>
         <w:rPr>
@@ -8679,6 +9614,7 @@
                 <w:pStyle w:val="Bibliography"/>
                 <w:ind w:left="720" w:hanging="720"/>
                 <w:rPr>
+                  <w:rStyle w:val="Hyperlink"/>
                   <w:noProof/>
                   <w:sz w:val="24"/>
                   <w:szCs w:val="24"/>
@@ -8694,39 +9630,12 @@
                 <w:rPr>
                   <w:noProof/>
                 </w:rPr>
-                <w:instrText xml:space="preserve"> HYPERLINK "Various. 2008. </w:instrText>
-              </w:r>
-              <w:r>
-                <w:rPr>
-                  <w:i/>
-                  <w:iCs/>
-                  <w:noProof/>
-                </w:rPr>
-                <w:instrText>Wikipedia.</w:instrText>
+                <w:instrText>HYPERLINK "C:\\Users\\vchia\\Downloads\\Various. 2008. Wikipedia. Dec. Accessed 04 23, 2020. https:\\en.wikipedia.org\\wiki\\Spotify"</w:instrText>
               </w:r>
               <w:r>
                 <w:rPr>
                   <w:noProof/>
                 </w:rPr>
-                <w:instrText xml:space="preserve"> Dec. Accessed 04 23, 2020. https://en.wikipedia.org/wiki/Spotify.</w:instrText>
-              </w:r>
-            </w:p>
-            <w:p>
-              <w:pPr>
-                <w:pStyle w:val="Bibliography"/>
-                <w:ind w:left="720" w:hanging="720"/>
-                <w:rPr>
-                  <w:rStyle w:val="Hyperlink"/>
-                  <w:noProof/>
-                  <w:sz w:val="24"/>
-                  <w:szCs w:val="24"/>
-                </w:rPr>
-              </w:pPr>
-              <w:r>
-                <w:rPr>
-                  <w:noProof/>
-                </w:rPr>
-                <w:instrText xml:space="preserve">" </w:instrText>
               </w:r>
               <w:r>
                 <w:rPr>
@@ -8777,7 +9686,7 @@
           <w:szCs w:val="24"/>
         </w:rPr>
       </w:pPr>
-      <w:hyperlink r:id="rId18" w:history="1">
+      <w:hyperlink r:id="rId34" w:history="1">
         <w:r>
           <w:rPr>
             <w:rStyle w:val="Hyperlink"/>
@@ -8804,7 +9713,7 @@
           <w:szCs w:val="24"/>
         </w:rPr>
       </w:pPr>
-      <w:hyperlink r:id="rId19" w:anchor="regression-tree-boston-housing-data" w:history="1">
+      <w:hyperlink r:id="rId35" w:anchor="regression-tree-boston-housing-data" w:history="1">
         <w:r>
           <w:rPr>
             <w:rStyle w:val="Hyperlink"/>
@@ -8831,7 +9740,7 @@
           <w:szCs w:val="24"/>
         </w:rPr>
       </w:pPr>
-      <w:hyperlink r:id="rId20" w:anchor="22_the_function:_ctree()" w:history="1">
+      <w:hyperlink r:id="rId36" w:anchor="22_the_function:_ctree()" w:history="1">
         <w:r>
           <w:rPr>
             <w:rStyle w:val="Hyperlink"/>
@@ -8908,7 +9817,7 @@
                     <pic:cNvPicPr/>
                   </pic:nvPicPr>
                   <pic:blipFill>
-                    <a:blip r:embed="rId21"/>
+                    <a:blip r:embed="rId37"/>
                     <a:stretch>
                       <a:fillRect/>
                     </a:stretch>
@@ -8971,7 +9880,7 @@
                     <pic:cNvPicPr/>
                   </pic:nvPicPr>
                   <pic:blipFill>
-                    <a:blip r:embed="rId22"/>
+                    <a:blip r:embed="rId38"/>
                     <a:stretch>
                       <a:fillRect/>
                     </a:stretch>
@@ -9028,7 +9937,7 @@
                     <pic:cNvPicPr/>
                   </pic:nvPicPr>
                   <pic:blipFill>
-                    <a:blip r:embed="rId23"/>
+                    <a:blip r:embed="rId39"/>
                     <a:stretch>
                       <a:fillRect/>
                     </a:stretch>
@@ -9084,7 +9993,7 @@
                     <pic:cNvPicPr/>
                   </pic:nvPicPr>
                   <pic:blipFill>
-                    <a:blip r:embed="rId24"/>
+                    <a:blip r:embed="rId40"/>
                     <a:stretch>
                       <a:fillRect/>
                     </a:stretch>
@@ -11346,7 +12255,7 @@
 </file>
 
 <file path=customXml/itemProps1.xml><?xml version="1.0" encoding="utf-8"?>
-<ds:datastoreItem xmlns:ds="http://schemas.openxmlformats.org/officeDocument/2006/customXml" ds:itemID="{61BD996F-F0FC-477C-98A1-8CFEFD57777A}">
+<ds:datastoreItem xmlns:ds="http://schemas.openxmlformats.org/officeDocument/2006/customXml" ds:itemID="{F25A067E-8CB7-4F47-BB14-C2D0F37A19F9}">
   <ds:schemaRefs>
     <ds:schemaRef ds:uri="http://schemas.openxmlformats.org/officeDocument/2006/bibliography"/>
   </ds:schemaRefs>

</xml_diff>

<commit_message>
Fixed a few spelling mistakes
</commit_message>
<xml_diff>
--- a/7047-002-FinalProject-Group12.docx
+++ b/7047-002-FinalProject-Group12.docx
@@ -1646,7 +1646,7 @@
           <w:sz w:val="24"/>
           <w:szCs w:val="24"/>
         </w:rPr>
-        <w:t>Music can have a powerful effect upon people emotionally and has played an important role in since the first human society.  Thus, being able to classify songs based on their musical features could prove to be a useful tool across many sectors.  While this paper will in no way be an exhaustive survey of the topic it will provide an initial exploratory analysis to help guide future research</w:t>
+        <w:t>Music can have a powerful effect upon people emotionally and has played an important role since the first human society.  Thus, being able to classify songs based on their musical features could prove to be a useful tool across many sectors.  While this paper will in no way be an exhaustive survey of the topic it will provide an initial exploratory analysis to help guide future research</w:t>
       </w:r>
     </w:p>
     <w:p>
@@ -2033,13 +2033,37 @@
         <w:rPr>
           <w:noProof/>
         </w:rPr>
-        <w:t>It is interesting to not that there is not a lot of correlation withing this dataset.  We see only a handful of large circles below and those are evenly split between positive and negative correlations.</w:t>
+        <w:t>It is interesting to not that there is not a lot of correlation within this dataset.  We see only a handful of large circles below and those are evenly split between positive and negative correlations.</w:t>
       </w:r>
       <w:r>
         <w:rPr>
           <w:noProof/>
         </w:rPr>
-        <w:t xml:space="preserve">  Unfortunately we don’t see many strong correlations between out variables of interest: danceability and popularity.  This indicates that the decision tree algorithms may prove to not generate much useful information.</w:t>
+        <w:t xml:space="preserve">  Unfortunately we don’t see many strong correlations </w:t>
+      </w:r>
+      <w:r>
+        <w:rPr>
+          <w:noProof/>
+        </w:rPr>
+        <w:t>for</w:t>
+      </w:r>
+      <w:r>
+        <w:rPr>
+          <w:noProof/>
+        </w:rPr>
+        <w:t xml:space="preserve"> ou</w:t>
+      </w:r>
+      <w:r>
+        <w:rPr>
+          <w:noProof/>
+        </w:rPr>
+        <w:t>r</w:t>
+      </w:r>
+      <w:r>
+        <w:rPr>
+          <w:noProof/>
+        </w:rPr>
+        <w:t xml:space="preserve"> variables of interest: danceability and popularity.  This indicates that the decision tree algorithms may prove to not generate much useful information.</w:t>
       </w:r>
     </w:p>
     <w:p>
@@ -4017,27 +4041,7 @@
                 <w:sz w:val="18"/>
                 <w:szCs w:val="18"/>
               </w:rPr>
-              <w:t xml:space="preserve">The estimated overall key of the track. Integers map to pitches using standard Pitch Class </w:t>
-            </w:r>
-            <w:proofErr w:type="gramStart"/>
-            <w:r>
-              <w:rPr>
-                <w:rFonts w:ascii="Segoe UI" w:hAnsi="Segoe UI" w:cs="Segoe UI"/>
-                <w:color w:val="24292E"/>
-                <w:sz w:val="18"/>
-                <w:szCs w:val="18"/>
-              </w:rPr>
-              <w:t>notation .</w:t>
-            </w:r>
-            <w:proofErr w:type="gramEnd"/>
-            <w:r>
-              <w:rPr>
-                <w:rFonts w:ascii="Segoe UI" w:hAnsi="Segoe UI" w:cs="Segoe UI"/>
-                <w:color w:val="24292E"/>
-                <w:sz w:val="18"/>
-                <w:szCs w:val="18"/>
-              </w:rPr>
-              <w:t xml:space="preserve"> E.g. 0 = C, 1 = C♯/D</w:t>
+              <w:t>The estimated overall key of the track. Integers map to pitches using standard Pitch Class notation . E.g. 0 = C, 1 = C♯/D</w:t>
             </w:r>
             <w:r>
               <w:rPr>
@@ -4177,7 +4181,7 @@
                 <w:sz w:val="18"/>
                 <w:szCs w:val="18"/>
               </w:rPr>
-              <w:t xml:space="preserve">The overall loudness of a track in decibels (dB). Loudness values are averaged across the entire track and are useful for comparing relative </w:t>
+              <w:t xml:space="preserve">The overall loudness of a track in decibels (dB). Loudness values are averaged across the entire track and are useful for comparing relative loudness of tracks. Loudness is the quality of a sound that is the primary </w:t>
             </w:r>
             <w:r>
               <w:rPr>
@@ -4187,7 +4191,7 @@
                 <w:szCs w:val="18"/>
               </w:rPr>
               <w:lastRenderedPageBreak/>
-              <w:t>loudness of tracks. Loudness is the quality of a sound that is the primary psychological correlate of physical strength (amplitude). Values typical range between -60 and 0 db.</w:t>
+              <w:t>psychological correlate of physical strength (amplitude). Values typical range between -60 and 0 db.</w:t>
             </w:r>
           </w:p>
         </w:tc>
@@ -4229,6 +4233,7 @@
                 <w:sz w:val="18"/>
                 <w:szCs w:val="18"/>
               </w:rPr>
+              <w:lastRenderedPageBreak/>
               <w:t>mode</w:t>
             </w:r>
           </w:p>
@@ -5186,6 +5191,33 @@
     </w:p>
     <w:p>
       <w:pPr>
+        <w:rPr>
+          <w:rFonts w:asciiTheme="majorHAnsi" w:eastAsiaTheme="majorEastAsia" w:hAnsiTheme="majorHAnsi" w:cstheme="majorBidi"/>
+          <w:b/>
+          <w:bCs/>
+          <w:smallCaps/>
+          <w:color w:val="000000" w:themeColor="text1"/>
+          <w:sz w:val="36"/>
+          <w:szCs w:val="36"/>
+          <w:highlight w:val="lightGray"/>
+        </w:rPr>
+      </w:pPr>
+      <w:r>
+        <w:rPr>
+          <w:rFonts w:asciiTheme="majorHAnsi" w:eastAsiaTheme="majorEastAsia" w:hAnsiTheme="majorHAnsi" w:cstheme="majorBidi"/>
+          <w:b/>
+          <w:bCs/>
+          <w:smallCaps/>
+          <w:color w:val="000000" w:themeColor="text1"/>
+          <w:sz w:val="36"/>
+          <w:szCs w:val="36"/>
+          <w:highlight w:val="lightGray"/>
+        </w:rPr>
+        <w:br w:type="page"/>
+      </w:r>
+    </w:p>
+    <w:p>
+      <w:pPr>
         <w:pStyle w:val="Heading1"/>
         <w:jc w:val="both"/>
       </w:pPr>
@@ -5230,7 +5262,21 @@
           <w:sz w:val="24"/>
           <w:szCs w:val="24"/>
         </w:rPr>
-        <w:t xml:space="preserve">“Spotify Song Attributes” is a much smaller subset of the information in “FMA” we split the analysis into the two different algorithms. For the </w:t>
+        <w:t xml:space="preserve">“Spotify Song Attributes” is a much smaller subset of the information </w:t>
+      </w:r>
+      <w:r>
+        <w:rPr>
+          <w:sz w:val="24"/>
+          <w:szCs w:val="24"/>
+        </w:rPr>
+        <w:t>than</w:t>
+      </w:r>
+      <w:r>
+        <w:rPr>
+          <w:sz w:val="24"/>
+          <w:szCs w:val="24"/>
+        </w:rPr>
+        <w:t xml:space="preserve"> “FMA” we split the analysis into the two different algorithms. For the </w:t>
       </w:r>
       <w:r>
         <w:rPr>
@@ -5253,7 +5299,6 @@
         </w:rPr>
         <w:t xml:space="preserve"> selected the ‘</w:t>
       </w:r>
-      <w:proofErr w:type="gramStart"/>
       <w:r>
         <w:rPr>
           <w:i/>
@@ -5268,15 +5313,7 @@
           <w:sz w:val="24"/>
           <w:szCs w:val="24"/>
         </w:rPr>
-        <w:t>(</w:t>
-      </w:r>
-      <w:proofErr w:type="gramEnd"/>
-      <w:r>
-        <w:rPr>
-          <w:sz w:val="24"/>
-          <w:szCs w:val="24"/>
-        </w:rPr>
-        <w:t>)’ and ‘</w:t>
+        <w:t>()’ and ‘</w:t>
       </w:r>
       <w:r>
         <w:rPr>
@@ -5403,23 +5440,7 @@
           <w:sz w:val="24"/>
           <w:szCs w:val="24"/>
         </w:rPr>
-        <w:t xml:space="preserve">For </w:t>
-      </w:r>
-      <w:proofErr w:type="gramStart"/>
-      <w:r>
-        <w:rPr>
-          <w:sz w:val="24"/>
-          <w:szCs w:val="24"/>
-        </w:rPr>
-        <w:t>all of</w:t>
-      </w:r>
-      <w:proofErr w:type="gramEnd"/>
-      <w:r>
-        <w:rPr>
-          <w:sz w:val="24"/>
-          <w:szCs w:val="24"/>
-        </w:rPr>
-        <w:t xml:space="preserve"> the coding behind out analysis we have used a</w:t>
+        <w:t>For all of the coding behind out analysis we have used a</w:t>
       </w:r>
       <w:r>
         <w:rPr>
@@ -5440,46 +5461,14 @@
           <w:sz w:val="24"/>
           <w:szCs w:val="24"/>
         </w:rPr>
-        <w:t xml:space="preserve">  To form the bins/percentiles we used the </w:t>
-      </w:r>
-      <w:proofErr w:type="gramStart"/>
-      <w:r>
-        <w:rPr>
-          <w:sz w:val="24"/>
-          <w:szCs w:val="24"/>
-        </w:rPr>
-        <w:t>dplyr::</w:t>
-      </w:r>
-      <w:proofErr w:type="gramEnd"/>
-      <w:r>
-        <w:rPr>
-          <w:sz w:val="24"/>
-          <w:szCs w:val="24"/>
-        </w:rPr>
-        <w:t>mutate function first before splitting the data into test/train</w:t>
-      </w:r>
-      <w:r>
-        <w:rPr>
-          <w:sz w:val="24"/>
-          <w:szCs w:val="24"/>
-        </w:rPr>
-        <w:t xml:space="preserve">.  Example code snipper from </w:t>
-      </w:r>
-      <w:proofErr w:type="gramStart"/>
-      <w:r>
-        <w:rPr>
-          <w:sz w:val="24"/>
-          <w:szCs w:val="24"/>
-        </w:rPr>
-        <w:t>our</w:t>
-      </w:r>
-      <w:proofErr w:type="gramEnd"/>
-      <w:r>
-        <w:rPr>
-          <w:sz w:val="24"/>
-          <w:szCs w:val="24"/>
-        </w:rPr>
-        <w:t xml:space="preserve"> .rmd file below.</w:t>
+        <w:t xml:space="preserve">  To form the bins/percentiles we used the dplyr::mutate function first before splitting the data into test/train</w:t>
+      </w:r>
+      <w:r>
+        <w:rPr>
+          <w:sz w:val="24"/>
+          <w:szCs w:val="24"/>
+        </w:rPr>
+        <w:t>.  Example code snipper from our .rmd file below.</w:t>
       </w:r>
     </w:p>
     <w:p>
@@ -5498,13 +5487,8 @@
         <w:spacing w:before="0" w:after="0"/>
         <w:jc w:val="both"/>
       </w:pPr>
-      <w:proofErr w:type="gramStart"/>
-      <w:r>
-        <w:t>data.tree</w:t>
-      </w:r>
-      <w:proofErr w:type="gramEnd"/>
-      <w:r>
-        <w:t xml:space="preserve"> &lt;- mutate(data.tree, dancebin = factor(case_when(danceability &gt;= precentile.cut ~ "H",    TRUE                ~ "M")))</w:t>
+      <w:r>
+        <w:t>data.tree &lt;- mutate(data.tree, dancebin = factor(case_when(danceability &gt;= precentile.cut ~ "H",    TRUE                ~ "M")))</w:t>
       </w:r>
     </w:p>
     <w:p>
@@ -5513,13 +5497,8 @@
         <w:spacing w:before="0" w:after="0"/>
         <w:jc w:val="both"/>
       </w:pPr>
-      <w:proofErr w:type="gramStart"/>
-      <w:r>
-        <w:t>index.collection</w:t>
-      </w:r>
-      <w:proofErr w:type="gramEnd"/>
-      <w:r>
-        <w:t xml:space="preserve"> &lt;- sample(nrow(data.tree ),nrow(data.tree )*0.80)</w:t>
+      <w:r>
+        <w:t>index.collection &lt;- sample(nrow(data.tree ),nrow(data.tree )*0.80)</w:t>
       </w:r>
     </w:p>
     <w:p>
@@ -5528,13 +5507,8 @@
         <w:spacing w:before="0" w:after="0"/>
         <w:jc w:val="both"/>
       </w:pPr>
-      <w:proofErr w:type="gramStart"/>
-      <w:r>
-        <w:t>data.tree</w:t>
-      </w:r>
-      <w:proofErr w:type="gramEnd"/>
-      <w:r>
-        <w:t>.train &lt;- data.tree[index.collection,]</w:t>
+      <w:r>
+        <w:t>data.tree.train &lt;- data.tree[index.collection,]</w:t>
       </w:r>
     </w:p>
     <w:p>
@@ -5543,13 +5517,8 @@
         <w:spacing w:before="0" w:after="0"/>
         <w:jc w:val="both"/>
       </w:pPr>
-      <w:proofErr w:type="gramStart"/>
-      <w:r>
-        <w:t>data.tree</w:t>
-      </w:r>
-      <w:proofErr w:type="gramEnd"/>
-      <w:r>
-        <w:t>.test &lt;- data.tree[-index.collection,]</w:t>
+      <w:r>
+        <w:t>data.tree.test &lt;- data.tree[-index.collection,]</w:t>
       </w:r>
     </w:p>
     <w:p>
@@ -5572,15 +5541,7 @@
         <w:jc w:val="both"/>
       </w:pPr>
       <w:r>
-        <w:t xml:space="preserve">Before writing the code in R to being generating models and tree graphs, we analyzed the distribution of both response variables of personal interest to us.  This gave us </w:t>
-      </w:r>
-      <w:proofErr w:type="gramStart"/>
-      <w:r>
-        <w:t>an</w:t>
-      </w:r>
-      <w:proofErr w:type="gramEnd"/>
-      <w:r>
-        <w:t xml:space="preserve"> rough idea of where the breaks were in the data and a possible range for each variables cutoff value that could potentially return meaningful results.  For “Danceability” we began with range of .75 - .99 to iterate over.</w:t>
+        <w:t>Before writing the code in R to being generating models and tree graphs, we analyzed the distribution of both response variables of personal interest to us.  This gave us an rough idea of where the breaks were in the data and a possible range for each variables cutoff value that could potentially return meaningful results.  For “Danceability” we began with range of .75 - .99 to iterate over.</w:t>
       </w:r>
       <w:r>
         <w:t xml:space="preserve">  For “Popularity” we began with .7 - .99.</w:t>
@@ -5618,7 +5579,7 @@
         <w:sectPr>
           <w:type w:val="continuous"/>
           <w:pgSz w:w="12240" w:h="15840"/>
-          <w:pgMar w:top="1440" w:right="1440" w:bottom="1440" w:left="1440" w:header="720" w:footer="720" w:gutter="0"/>
+          <w:pgMar w:top="720" w:right="720" w:bottom="720" w:left="720" w:header="720" w:footer="720" w:gutter="0"/>
           <w:cols w:space="720"/>
           <w:docGrid w:linePitch="360"/>
         </w:sectPr>
@@ -5634,9 +5595,9 @@
           <w:noProof/>
         </w:rPr>
         <w:drawing>
-          <wp:inline distT="0" distB="0" distL="0" distR="0" wp14:anchorId="4151941F" wp14:editId="3574C60C">
+          <wp:inline distT="0" distB="0" distL="0" distR="0" wp14:anchorId="4151941F" wp14:editId="0ED1E34C">
             <wp:extent cx="2535382" cy="2132679"/>
-            <wp:effectExtent l="0" t="0" r="0" b="1270"/>
+            <wp:effectExtent l="0" t="0" r="3810" b="0"/>
             <wp:docPr id="1" name="Picture 1"/>
             <wp:cNvGraphicFramePr>
               <a:graphicFrameLocks xmlns:a="http://schemas.openxmlformats.org/drawingml/2006/main" noChangeAspect="1"/>
@@ -5657,7 +5618,7 @@
                   <pic:spPr>
                     <a:xfrm>
                       <a:off x="0" y="0"/>
-                      <a:ext cx="2664704" cy="2241460"/>
+                      <a:ext cx="2535382" cy="2132679"/>
                     </a:xfrm>
                     <a:prstGeom prst="rect">
                       <a:avLst/>
@@ -5733,78 +5694,72 @@
         <w:jc w:val="both"/>
       </w:pPr>
       <w:r>
-        <w:lastRenderedPageBreak/>
         <w:t xml:space="preserve">Two different classification tree packages (and functions) were used for the analysis: [1] the “rpart” library with the </w:t>
       </w:r>
-      <w:proofErr w:type="gramStart"/>
       <w:r>
         <w:rPr>
           <w:i/>
           <w:iCs/>
         </w:rPr>
-        <w:t>rpart(</w:t>
-      </w:r>
-      <w:proofErr w:type="gramEnd"/>
+        <w:t>rpart()</w:t>
+      </w:r>
+      <w:r>
+        <w:t xml:space="preserve"> function and [2] the “party” library</w:t>
+      </w:r>
+      <w:r>
+        <w:t xml:space="preserve"> with the </w:t>
+      </w:r>
       <w:r>
         <w:rPr>
           <w:i/>
           <w:iCs/>
         </w:rPr>
-        <w:t>)</w:t>
-      </w:r>
-      <w:r>
-        <w:t xml:space="preserve"> function and [2] the “party” library</w:t>
-      </w:r>
-      <w:r>
-        <w:t xml:space="preserve"> with the </w:t>
+        <w:t>ctree()</w:t>
+      </w:r>
+      <w:r>
+        <w:t xml:space="preserve"> function</w:t>
+      </w:r>
+      <w:r>
+        <w:t>.</w:t>
+      </w:r>
+    </w:p>
+    <w:p>
+      <w:pPr>
+        <w:shd w:val="clear" w:color="auto" w:fill="FFFFFF"/>
+        <w:spacing w:after="150" w:line="240" w:lineRule="auto"/>
+        <w:jc w:val="both"/>
+      </w:pPr>
+      <w:r>
+        <w:t>Conditional Inference trees, also referred</w:t>
+      </w:r>
+      <w:r>
+        <w:t xml:space="preserve"> </w:t>
+      </w:r>
+      <w:r>
+        <w:t xml:space="preserve">to </w:t>
+      </w:r>
+      <w:r>
+        <w:t>as</w:t>
+      </w:r>
+      <w:r>
+        <w:t xml:space="preserve"> </w:t>
       </w:r>
       <w:r>
         <w:rPr>
           <w:i/>
           <w:iCs/>
         </w:rPr>
-        <w:t>ctree()</w:t>
-      </w:r>
-      <w:r>
-        <w:t xml:space="preserve"> function</w:t>
-      </w:r>
-      <w:r>
-        <w:t>.</w:t>
-      </w:r>
-    </w:p>
-    <w:p>
-      <w:pPr>
-        <w:shd w:val="clear" w:color="auto" w:fill="FFFFFF"/>
-        <w:spacing w:after="150" w:line="240" w:lineRule="auto"/>
-        <w:jc w:val="both"/>
-      </w:pPr>
-      <w:r>
-        <w:t>Conditional Inference trees, also referred</w:t>
-      </w:r>
-      <w:r>
-        <w:t xml:space="preserve"> </w:t>
-      </w:r>
-      <w:r>
-        <w:t xml:space="preserve">to </w:t>
-      </w:r>
-      <w:r>
-        <w:t>as</w:t>
-      </w:r>
-      <w:r>
-        <w:t xml:space="preserve"> </w:t>
-      </w:r>
-      <w:r>
-        <w:rPr>
-          <w:i/>
-          <w:iCs/>
-        </w:rPr>
         <w:t>unbiased recursive partitioning</w:t>
       </w:r>
       <w:r>
         <w:t>,</w:t>
       </w:r>
       <w:r>
-        <w:t xml:space="preserve"> is a non-parametric class of decision trees that uses a statistical theory (selection by permutation-based significance tests) in order to select variables</w:t>
+        <w:t xml:space="preserve"> is a non-parametric class of decision trees that uses a statistical theory (selection by permutation-based significance tests) in order </w:t>
+      </w:r>
+      <w:r>
+        <w:lastRenderedPageBreak/>
+        <w:t>to select variables</w:t>
       </w:r>
       <w:r>
         <w:t xml:space="preserve">. </w:t>
@@ -5975,15 +5930,7 @@
         <w:jc w:val="both"/>
       </w:pPr>
       <w:r>
-        <w:t xml:space="preserve">subset: is an optional add on which specifies a subset of observations to be used in the fitting process. Should be used if you </w:t>
-      </w:r>
-      <w:proofErr w:type="gramStart"/>
-      <w:r>
-        <w:t>don’t</w:t>
-      </w:r>
-      <w:proofErr w:type="gramEnd"/>
-      <w:r>
-        <w:t xml:space="preserve"> want to fit the model to the entire dataset.</w:t>
+        <w:t>subset: is an optional add on which specifies a subset of observations to be used in the fitting process. Should be used if you don’t want to fit the model to the entire dataset.</w:t>
       </w:r>
     </w:p>
     <w:p>
@@ -6042,6 +5989,968 @@
         </w:rPr>
         <w:t xml:space="preserve">  The greatest model accuracy was found to be at 70% but with approximately 25% of the variance not explained by the model. </w:t>
       </w:r>
+    </w:p>
+    <w:tbl>
+      <w:tblPr>
+        <w:tblStyle w:val="TableGrid"/>
+        <w:tblW w:w="10525" w:type="dxa"/>
+        <w:tblLook w:val="04A0" w:firstRow="1" w:lastRow="0" w:firstColumn="1" w:lastColumn="0" w:noHBand="0" w:noVBand="1"/>
+      </w:tblPr>
+      <w:tblGrid>
+        <w:gridCol w:w="1615"/>
+        <w:gridCol w:w="8910"/>
+      </w:tblGrid>
+      <w:tr>
+        <w:trPr>
+          <w:trHeight w:val="773"/>
+        </w:trPr>
+        <w:tc>
+          <w:tcPr>
+            <w:tcW w:w="1615" w:type="dxa"/>
+          </w:tcPr>
+          <w:p>
+            <w:pPr>
+              <w:pStyle w:val="HTMLPreformatted"/>
+              <w:wordWrap w:val="0"/>
+              <w:spacing w:line="225" w:lineRule="atLeast"/>
+              <w:jc w:val="both"/>
+              <w:rPr>
+                <w:rStyle w:val="gnkrckgcgsb"/>
+                <w:rFonts w:ascii="Lucida Console" w:hAnsi="Lucida Console"/>
+                <w:color w:val="000000"/>
+                <w:bdr w:val="none" w:sz="0" w:space="0" w:color="auto" w:frame="1"/>
+              </w:rPr>
+            </w:pPr>
+            <w:r>
+              <w:rPr>
+                <w:rStyle w:val="gnkrckgcgsb"/>
+                <w:rFonts w:ascii="Lucida Console" w:hAnsi="Lucida Console"/>
+                <w:color w:val="000000"/>
+                <w:bdr w:val="none" w:sz="0" w:space="0" w:color="auto" w:frame="1"/>
+              </w:rPr>
+              <w:t>Model</w:t>
+            </w:r>
+          </w:p>
+        </w:tc>
+        <w:tc>
+          <w:tcPr>
+            <w:tcW w:w="8910" w:type="dxa"/>
+          </w:tcPr>
+          <w:p>
+            <w:pPr>
+              <w:pStyle w:val="HTMLPreformatted"/>
+              <w:shd w:val="clear" w:color="auto" w:fill="FFFFFF"/>
+              <w:wordWrap w:val="0"/>
+              <w:spacing w:line="225" w:lineRule="atLeast"/>
+              <w:jc w:val="both"/>
+              <w:rPr>
+                <w:rStyle w:val="gnkrckgcgsb"/>
+                <w:rFonts w:ascii="Lucida Console" w:hAnsi="Lucida Console"/>
+                <w:color w:val="000000"/>
+                <w:bdr w:val="none" w:sz="0" w:space="0" w:color="auto" w:frame="1"/>
+              </w:rPr>
+            </w:pPr>
+            <w:r>
+              <w:rPr>
+                <w:rStyle w:val="gnkrckgcgsb"/>
+                <w:rFonts w:ascii="Lucida Console" w:hAnsi="Lucida Console"/>
+                <w:color w:val="000000"/>
+                <w:bdr w:val="none" w:sz="0" w:space="0" w:color="auto" w:frame="1"/>
+              </w:rPr>
+              <w:t xml:space="preserve">dancebin ~  </w:t>
+            </w:r>
+          </w:p>
+          <w:p>
+            <w:pPr>
+              <w:pStyle w:val="HTMLPreformatted"/>
+              <w:shd w:val="clear" w:color="auto" w:fill="FFFFFF"/>
+              <w:wordWrap w:val="0"/>
+              <w:spacing w:line="225" w:lineRule="atLeast"/>
+              <w:jc w:val="both"/>
+              <w:rPr>
+                <w:rStyle w:val="gnkrckgcgsb"/>
+                <w:rFonts w:ascii="Lucida Console" w:hAnsi="Lucida Console"/>
+                <w:color w:val="000000"/>
+                <w:bdr w:val="none" w:sz="0" w:space="0" w:color="auto" w:frame="1"/>
+              </w:rPr>
+            </w:pPr>
+            <w:r>
+              <w:rPr>
+                <w:rStyle w:val="gnkrckgcgsb"/>
+                <w:rFonts w:ascii="Lucida Console" w:hAnsi="Lucida Console"/>
+                <w:color w:val="000000"/>
+                <w:bdr w:val="none" w:sz="0" w:space="0" w:color="auto" w:frame="1"/>
+              </w:rPr>
+              <w:t>energy +   valence + key + loudness + acousticness</w:t>
+            </w:r>
+            <w:r>
+              <w:rPr>
+                <w:rStyle w:val="gnkrckgcgsb"/>
+                <w:rFonts w:ascii="Lucida Console" w:hAnsi="Lucida Console"/>
+                <w:color w:val="000000"/>
+                <w:bdr w:val="none" w:sz="0" w:space="0" w:color="auto" w:frame="1"/>
+              </w:rPr>
+              <w:tab/>
+              <w:t>+ instrumentalness + liveness +</w:t>
+            </w:r>
+            <w:r>
+              <w:rPr>
+                <w:rStyle w:val="gnkrckgcgsb"/>
+                <w:rFonts w:ascii="Lucida Console" w:hAnsi="Lucida Console"/>
+                <w:color w:val="000000"/>
+                <w:bdr w:val="none" w:sz="0" w:space="0" w:color="auto" w:frame="1"/>
+              </w:rPr>
+              <w:tab/>
+              <w:t>tempo</w:t>
+            </w:r>
+          </w:p>
+        </w:tc>
+      </w:tr>
+      <w:tr>
+        <w:trPr>
+          <w:trHeight w:val="683"/>
+        </w:trPr>
+        <w:tc>
+          <w:tcPr>
+            <w:tcW w:w="1615" w:type="dxa"/>
+          </w:tcPr>
+          <w:p>
+            <w:pPr>
+              <w:pStyle w:val="HTMLPreformatted"/>
+              <w:wordWrap w:val="0"/>
+              <w:spacing w:line="225" w:lineRule="atLeast"/>
+              <w:jc w:val="both"/>
+              <w:rPr>
+                <w:rStyle w:val="gnkrckgcgsb"/>
+                <w:color w:val="000000"/>
+                <w:bdr w:val="none" w:sz="0" w:space="0" w:color="auto" w:frame="1"/>
+              </w:rPr>
+            </w:pPr>
+            <w:r>
+              <w:rPr>
+                <w:rStyle w:val="gnkrckgcgsb"/>
+                <w:rFonts w:ascii="Lucida Console" w:hAnsi="Lucida Console"/>
+                <w:color w:val="000000"/>
+                <w:bdr w:val="none" w:sz="0" w:space="0" w:color="auto" w:frame="1"/>
+              </w:rPr>
+              <w:t>C</w:t>
+            </w:r>
+            <w:r>
+              <w:rPr>
+                <w:rStyle w:val="gnkrckgcgsb"/>
+                <w:color w:val="000000"/>
+                <w:bdr w:val="none" w:sz="0" w:space="0" w:color="auto" w:frame="1"/>
+              </w:rPr>
+              <w:t xml:space="preserve">onfusion </w:t>
+            </w:r>
+          </w:p>
+          <w:p>
+            <w:pPr>
+              <w:pStyle w:val="HTMLPreformatted"/>
+              <w:wordWrap w:val="0"/>
+              <w:spacing w:line="225" w:lineRule="atLeast"/>
+              <w:jc w:val="both"/>
+              <w:rPr>
+                <w:rStyle w:val="gnkrckgcgsb"/>
+                <w:rFonts w:ascii="Lucida Console" w:hAnsi="Lucida Console"/>
+                <w:color w:val="000000"/>
+                <w:bdr w:val="none" w:sz="0" w:space="0" w:color="auto" w:frame="1"/>
+              </w:rPr>
+            </w:pPr>
+            <w:r>
+              <w:rPr>
+                <w:rStyle w:val="gnkrckgcgsb"/>
+                <w:color w:val="000000"/>
+                <w:bdr w:val="none" w:sz="0" w:space="0" w:color="auto" w:frame="1"/>
+              </w:rPr>
+              <w:t>Matrix</w:t>
+            </w:r>
+          </w:p>
+        </w:tc>
+        <w:tc>
+          <w:tcPr>
+            <w:tcW w:w="8910" w:type="dxa"/>
+          </w:tcPr>
+          <w:p>
+            <w:pPr>
+              <w:pStyle w:val="HTMLPreformatted"/>
+              <w:shd w:val="clear" w:color="auto" w:fill="FFFFFF"/>
+              <w:wordWrap w:val="0"/>
+              <w:spacing w:line="225" w:lineRule="atLeast"/>
+              <w:jc w:val="both"/>
+              <w:rPr>
+                <w:rStyle w:val="gnkrckgcgsb"/>
+                <w:rFonts w:ascii="Lucida Console" w:hAnsi="Lucida Console"/>
+                <w:color w:val="000000"/>
+                <w:bdr w:val="none" w:sz="0" w:space="0" w:color="auto" w:frame="1"/>
+              </w:rPr>
+            </w:pPr>
+            <w:r>
+              <w:rPr>
+                <w:rStyle w:val="gnkrckgcgsb"/>
+                <w:rFonts w:ascii="Lucida Console" w:hAnsi="Lucida Console"/>
+                <w:color w:val="000000"/>
+                <w:bdr w:val="none" w:sz="0" w:space="0" w:color="auto" w:frame="1"/>
+              </w:rPr>
+              <w:t xml:space="preserve">tree.pred    </w:t>
+            </w:r>
+            <w:r>
+              <w:rPr>
+                <w:rStyle w:val="gnkrckgcgsb"/>
+                <w:rFonts w:ascii="Lucida Console" w:hAnsi="Lucida Console"/>
+                <w:color w:val="000000"/>
+                <w:bdr w:val="none" w:sz="0" w:space="0" w:color="auto" w:frame="1"/>
+              </w:rPr>
+              <w:t xml:space="preserve"> </w:t>
+            </w:r>
+            <w:r>
+              <w:rPr>
+                <w:rStyle w:val="gnkrckgcgsb"/>
+                <w:rFonts w:ascii="Lucida Console" w:hAnsi="Lucida Console"/>
+                <w:color w:val="000000"/>
+                <w:bdr w:val="none" w:sz="0" w:space="0" w:color="auto" w:frame="1"/>
+              </w:rPr>
+              <w:t xml:space="preserve">H    </w:t>
+            </w:r>
+            <w:r>
+              <w:rPr>
+                <w:rStyle w:val="gnkrckgcgsb"/>
+                <w:rFonts w:ascii="Lucida Console" w:hAnsi="Lucida Console"/>
+                <w:color w:val="000000"/>
+                <w:bdr w:val="none" w:sz="0" w:space="0" w:color="auto" w:frame="1"/>
+              </w:rPr>
+              <w:t xml:space="preserve"> </w:t>
+            </w:r>
+            <w:r>
+              <w:rPr>
+                <w:rStyle w:val="gnkrckgcgsb"/>
+                <w:color w:val="000000"/>
+                <w:bdr w:val="none" w:sz="0" w:space="0" w:color="auto" w:frame="1"/>
+              </w:rPr>
+              <w:t xml:space="preserve">  </w:t>
+            </w:r>
+            <w:r>
+              <w:rPr>
+                <w:rStyle w:val="gnkrckgcgsb"/>
+                <w:rFonts w:ascii="Lucida Console" w:hAnsi="Lucida Console"/>
+                <w:color w:val="000000"/>
+                <w:bdr w:val="none" w:sz="0" w:space="0" w:color="auto" w:frame="1"/>
+              </w:rPr>
+              <w:t>M</w:t>
+            </w:r>
+          </w:p>
+          <w:p>
+            <w:pPr>
+              <w:pStyle w:val="HTMLPreformatted"/>
+              <w:shd w:val="clear" w:color="auto" w:fill="FFFFFF"/>
+              <w:wordWrap w:val="0"/>
+              <w:spacing w:line="225" w:lineRule="atLeast"/>
+              <w:jc w:val="both"/>
+              <w:rPr>
+                <w:rStyle w:val="gnkrckgcgsb"/>
+                <w:rFonts w:ascii="Lucida Console" w:hAnsi="Lucida Console"/>
+                <w:color w:val="000000"/>
+                <w:bdr w:val="none" w:sz="0" w:space="0" w:color="auto" w:frame="1"/>
+              </w:rPr>
+            </w:pPr>
+            <w:r>
+              <w:rPr>
+                <w:rStyle w:val="gnkrckgcgsb"/>
+                <w:rFonts w:ascii="Lucida Console" w:hAnsi="Lucida Console"/>
+                <w:color w:val="000000"/>
+                <w:bdr w:val="none" w:sz="0" w:space="0" w:color="auto" w:frame="1"/>
+              </w:rPr>
+              <w:t xml:space="preserve">        H  </w:t>
+            </w:r>
+            <w:r>
+              <w:rPr>
+                <w:rStyle w:val="gnkrckgcgsb"/>
+                <w:rFonts w:ascii="Lucida Console" w:hAnsi="Lucida Console"/>
+                <w:color w:val="000000"/>
+                <w:bdr w:val="none" w:sz="0" w:space="0" w:color="auto" w:frame="1"/>
+              </w:rPr>
+              <w:t xml:space="preserve"> </w:t>
+            </w:r>
+            <w:r>
+              <w:rPr>
+                <w:rStyle w:val="gnkrckgcgsb"/>
+                <w:rFonts w:ascii="Lucida Console" w:hAnsi="Lucida Console"/>
+                <w:color w:val="000000"/>
+                <w:bdr w:val="none" w:sz="0" w:space="0" w:color="auto" w:frame="1"/>
+              </w:rPr>
+              <w:t xml:space="preserve">192  </w:t>
+            </w:r>
+            <w:r>
+              <w:rPr>
+                <w:rStyle w:val="gnkrckgcgsb"/>
+                <w:rFonts w:ascii="Lucida Console" w:hAnsi="Lucida Console"/>
+                <w:color w:val="000000"/>
+                <w:bdr w:val="none" w:sz="0" w:space="0" w:color="auto" w:frame="1"/>
+              </w:rPr>
+              <w:t xml:space="preserve"> </w:t>
+            </w:r>
+            <w:r>
+              <w:rPr>
+                <w:rStyle w:val="gnkrckgcgsb"/>
+                <w:color w:val="000000"/>
+                <w:bdr w:val="none" w:sz="0" w:space="0" w:color="auto" w:frame="1"/>
+              </w:rPr>
+              <w:t xml:space="preserve">   </w:t>
+            </w:r>
+            <w:r>
+              <w:rPr>
+                <w:rStyle w:val="gnkrckgcgsb"/>
+                <w:rFonts w:ascii="Lucida Console" w:hAnsi="Lucida Console"/>
+                <w:color w:val="000000"/>
+                <w:bdr w:val="none" w:sz="0" w:space="0" w:color="auto" w:frame="1"/>
+              </w:rPr>
+              <w:t>187</w:t>
+            </w:r>
+          </w:p>
+          <w:p>
+            <w:pPr>
+              <w:pStyle w:val="HTMLPreformatted"/>
+              <w:shd w:val="clear" w:color="auto" w:fill="FFFFFF"/>
+              <w:wordWrap w:val="0"/>
+              <w:spacing w:line="225" w:lineRule="atLeast"/>
+              <w:jc w:val="both"/>
+              <w:rPr>
+                <w:rStyle w:val="gnkrckgcgsb"/>
+                <w:rFonts w:ascii="Lucida Console" w:hAnsi="Lucida Console"/>
+                <w:color w:val="000000"/>
+                <w:bdr w:val="none" w:sz="0" w:space="0" w:color="auto" w:frame="1"/>
+              </w:rPr>
+            </w:pPr>
+            <w:r>
+              <w:rPr>
+                <w:rStyle w:val="gnkrckgcgsb"/>
+                <w:rFonts w:ascii="Lucida Console" w:hAnsi="Lucida Console"/>
+                <w:color w:val="000000"/>
+                <w:bdr w:val="none" w:sz="0" w:space="0" w:color="auto" w:frame="1"/>
+              </w:rPr>
+              <w:t xml:space="preserve">        M  </w:t>
+            </w:r>
+            <w:r>
+              <w:rPr>
+                <w:rStyle w:val="gnkrckgcgsb"/>
+                <w:rFonts w:ascii="Lucida Console" w:hAnsi="Lucida Console"/>
+                <w:color w:val="000000"/>
+                <w:bdr w:val="none" w:sz="0" w:space="0" w:color="auto" w:frame="1"/>
+              </w:rPr>
+              <w:t xml:space="preserve"> </w:t>
+            </w:r>
+            <w:r>
+              <w:rPr>
+                <w:rStyle w:val="gnkrckgcgsb"/>
+                <w:rFonts w:ascii="Lucida Console" w:hAnsi="Lucida Console"/>
+                <w:color w:val="000000"/>
+                <w:bdr w:val="none" w:sz="0" w:space="0" w:color="auto" w:frame="1"/>
+              </w:rPr>
+              <w:t xml:space="preserve">517 </w:t>
+            </w:r>
+            <w:r>
+              <w:rPr>
+                <w:rStyle w:val="gnkrckgcgsb"/>
+                <w:rFonts w:ascii="Lucida Console" w:hAnsi="Lucida Console"/>
+                <w:color w:val="000000"/>
+                <w:bdr w:val="none" w:sz="0" w:space="0" w:color="auto" w:frame="1"/>
+              </w:rPr>
+              <w:t xml:space="preserve"> </w:t>
+            </w:r>
+            <w:r>
+              <w:rPr>
+                <w:rStyle w:val="gnkrckgcgsb"/>
+                <w:color w:val="000000"/>
+                <w:bdr w:val="none" w:sz="0" w:space="0" w:color="auto" w:frame="1"/>
+              </w:rPr>
+              <w:t xml:space="preserve">   </w:t>
+            </w:r>
+            <w:r>
+              <w:rPr>
+                <w:rStyle w:val="gnkrckgcgsb"/>
+                <w:rFonts w:ascii="Lucida Console" w:hAnsi="Lucida Console"/>
+                <w:color w:val="000000"/>
+                <w:bdr w:val="none" w:sz="0" w:space="0" w:color="auto" w:frame="1"/>
+              </w:rPr>
+              <w:t>1975</w:t>
+            </w:r>
+          </w:p>
+          <w:p>
+            <w:pPr>
+              <w:pStyle w:val="HTMLPreformatted"/>
+              <w:shd w:val="clear" w:color="auto" w:fill="FFFFFF"/>
+              <w:wordWrap w:val="0"/>
+              <w:spacing w:line="225" w:lineRule="atLeast"/>
+              <w:jc w:val="both"/>
+              <w:rPr>
+                <w:rStyle w:val="gnkrckgcgsb"/>
+                <w:rFonts w:ascii="Lucida Console" w:hAnsi="Lucida Console"/>
+                <w:color w:val="000000"/>
+                <w:bdr w:val="none" w:sz="0" w:space="0" w:color="auto" w:frame="1"/>
+              </w:rPr>
+            </w:pPr>
+          </w:p>
+        </w:tc>
+      </w:tr>
+      <w:tr>
+        <w:tc>
+          <w:tcPr>
+            <w:tcW w:w="1615" w:type="dxa"/>
+          </w:tcPr>
+          <w:p>
+            <w:pPr>
+              <w:pStyle w:val="HTMLPreformatted"/>
+              <w:wordWrap w:val="0"/>
+              <w:spacing w:line="225" w:lineRule="atLeast"/>
+              <w:jc w:val="both"/>
+              <w:rPr>
+                <w:rStyle w:val="gnkrckgcgsb"/>
+                <w:rFonts w:ascii="Lucida Console" w:hAnsi="Lucida Console"/>
+                <w:color w:val="000000"/>
+                <w:bdr w:val="none" w:sz="0" w:space="0" w:color="auto" w:frame="1"/>
+              </w:rPr>
+            </w:pPr>
+            <w:r>
+              <w:rPr>
+                <w:rStyle w:val="gnkrckgcgsb"/>
+                <w:rFonts w:ascii="Lucida Console" w:hAnsi="Lucida Console"/>
+                <w:color w:val="000000"/>
+                <w:bdr w:val="none" w:sz="0" w:space="0" w:color="auto" w:frame="1"/>
+              </w:rPr>
+              <w:t>A</w:t>
+            </w:r>
+            <w:r>
+              <w:rPr>
+                <w:rStyle w:val="gnkrckgcgsb"/>
+                <w:color w:val="000000"/>
+                <w:bdr w:val="none" w:sz="0" w:space="0" w:color="auto" w:frame="1"/>
+              </w:rPr>
+              <w:t>ccuracy %</w:t>
+            </w:r>
+          </w:p>
+        </w:tc>
+        <w:tc>
+          <w:tcPr>
+            <w:tcW w:w="8910" w:type="dxa"/>
+          </w:tcPr>
+          <w:p>
+            <w:pPr>
+              <w:pStyle w:val="HTMLPreformatted"/>
+              <w:shd w:val="clear" w:color="auto" w:fill="FFFFFF"/>
+              <w:wordWrap w:val="0"/>
+              <w:spacing w:line="225" w:lineRule="atLeast"/>
+              <w:jc w:val="both"/>
+              <w:rPr>
+                <w:rStyle w:val="gnkrckgcgsb"/>
+                <w:rFonts w:ascii="Lucida Console" w:hAnsi="Lucida Console"/>
+                <w:color w:val="000000"/>
+                <w:bdr w:val="none" w:sz="0" w:space="0" w:color="auto" w:frame="1"/>
+              </w:rPr>
+            </w:pPr>
+            <w:r>
+              <w:rPr>
+                <w:rStyle w:val="gnkrckgcgsb"/>
+                <w:rFonts w:ascii="Lucida Console" w:hAnsi="Lucida Console"/>
+                <w:color w:val="000000"/>
+                <w:bdr w:val="none" w:sz="0" w:space="0" w:color="auto" w:frame="1"/>
+              </w:rPr>
+              <w:t xml:space="preserve"> 0.7547893</w:t>
+            </w:r>
+          </w:p>
+          <w:p>
+            <w:pPr>
+              <w:pStyle w:val="HTMLPreformatted"/>
+              <w:shd w:val="clear" w:color="auto" w:fill="FFFFFF"/>
+              <w:wordWrap w:val="0"/>
+              <w:spacing w:line="225" w:lineRule="atLeast"/>
+              <w:jc w:val="both"/>
+              <w:rPr>
+                <w:rStyle w:val="gnkrckgcgsb"/>
+                <w:rFonts w:ascii="Lucida Console" w:hAnsi="Lucida Console"/>
+                <w:color w:val="000000"/>
+                <w:bdr w:val="none" w:sz="0" w:space="0" w:color="auto" w:frame="1"/>
+              </w:rPr>
+            </w:pPr>
+          </w:p>
+        </w:tc>
+      </w:tr>
+      <w:tr>
+        <w:tc>
+          <w:tcPr>
+            <w:tcW w:w="1615" w:type="dxa"/>
+          </w:tcPr>
+          <w:p>
+            <w:pPr>
+              <w:pStyle w:val="HTMLPreformatted"/>
+              <w:wordWrap w:val="0"/>
+              <w:spacing w:line="225" w:lineRule="atLeast"/>
+              <w:jc w:val="both"/>
+              <w:rPr>
+                <w:rStyle w:val="gnkrckgcgsb"/>
+                <w:rFonts w:ascii="Lucida Console" w:hAnsi="Lucida Console"/>
+                <w:color w:val="000000"/>
+                <w:bdr w:val="none" w:sz="0" w:space="0" w:color="auto" w:frame="1"/>
+              </w:rPr>
+            </w:pPr>
+            <w:r>
+              <w:rPr>
+                <w:rStyle w:val="gnkrckgcgsb"/>
+                <w:rFonts w:ascii="Lucida Console" w:hAnsi="Lucida Console"/>
+                <w:color w:val="000000"/>
+                <w:bdr w:val="none" w:sz="0" w:space="0" w:color="auto" w:frame="1"/>
+              </w:rPr>
+              <w:t>Pruned Tree</w:t>
+            </w:r>
+          </w:p>
+        </w:tc>
+        <w:tc>
+          <w:tcPr>
+            <w:tcW w:w="8910" w:type="dxa"/>
+          </w:tcPr>
+          <w:p>
+            <w:pPr>
+              <w:pStyle w:val="HTMLPreformatted"/>
+              <w:shd w:val="clear" w:color="auto" w:fill="FFFFFF"/>
+              <w:wordWrap w:val="0"/>
+              <w:spacing w:line="225" w:lineRule="atLeast"/>
+              <w:jc w:val="both"/>
+              <w:rPr>
+                <w:rStyle w:val="gnkrckgcgsb"/>
+                <w:rFonts w:ascii="Lucida Console" w:hAnsi="Lucida Console"/>
+                <w:color w:val="000000"/>
+                <w:bdr w:val="none" w:sz="0" w:space="0" w:color="auto" w:frame="1"/>
+              </w:rPr>
+            </w:pPr>
+            <w:r>
+              <w:rPr>
+                <w:rStyle w:val="gnkrckgcgsb"/>
+                <w:rFonts w:ascii="Lucida Console" w:hAnsi="Lucida Console"/>
+                <w:color w:val="000000"/>
+                <w:bdr w:val="none" w:sz="0" w:space="0" w:color="auto" w:frame="1"/>
+              </w:rPr>
+              <w:t>n=9167 (2316 observations deleted due to missingness)</w:t>
+            </w:r>
+          </w:p>
+          <w:p>
+            <w:pPr>
+              <w:pStyle w:val="HTMLPreformatted"/>
+              <w:shd w:val="clear" w:color="auto" w:fill="FFFFFF"/>
+              <w:wordWrap w:val="0"/>
+              <w:spacing w:line="225" w:lineRule="atLeast"/>
+              <w:jc w:val="both"/>
+              <w:rPr>
+                <w:rStyle w:val="gnkrckgcgsb"/>
+                <w:rFonts w:ascii="Lucida Console" w:hAnsi="Lucida Console"/>
+                <w:color w:val="000000"/>
+                <w:bdr w:val="none" w:sz="0" w:space="0" w:color="auto" w:frame="1"/>
+              </w:rPr>
+            </w:pPr>
+          </w:p>
+          <w:p>
+            <w:pPr>
+              <w:pStyle w:val="HTMLPreformatted"/>
+              <w:shd w:val="clear" w:color="auto" w:fill="FFFFFF"/>
+              <w:wordWrap w:val="0"/>
+              <w:spacing w:line="225" w:lineRule="atLeast"/>
+              <w:jc w:val="both"/>
+              <w:rPr>
+                <w:rStyle w:val="gnkrckgcgsb"/>
+                <w:rFonts w:ascii="Lucida Console" w:hAnsi="Lucida Console"/>
+                <w:color w:val="000000"/>
+                <w:bdr w:val="none" w:sz="0" w:space="0" w:color="auto" w:frame="1"/>
+              </w:rPr>
+            </w:pPr>
+            <w:r>
+              <w:rPr>
+                <w:rStyle w:val="gnkrckgcgsb"/>
+                <w:rFonts w:ascii="Lucida Console" w:hAnsi="Lucida Console"/>
+                <w:color w:val="000000"/>
+                <w:bdr w:val="none" w:sz="0" w:space="0" w:color="auto" w:frame="1"/>
+              </w:rPr>
+              <w:t>node), split, n, loss, yval, (yprob)</w:t>
+            </w:r>
+          </w:p>
+          <w:p>
+            <w:pPr>
+              <w:pStyle w:val="HTMLPreformatted"/>
+              <w:shd w:val="clear" w:color="auto" w:fill="FFFFFF"/>
+              <w:wordWrap w:val="0"/>
+              <w:spacing w:line="225" w:lineRule="atLeast"/>
+              <w:jc w:val="both"/>
+              <w:rPr>
+                <w:rStyle w:val="gnkrckgcgsb"/>
+                <w:rFonts w:ascii="Lucida Console" w:hAnsi="Lucida Console"/>
+                <w:color w:val="000000"/>
+                <w:bdr w:val="none" w:sz="0" w:space="0" w:color="auto" w:frame="1"/>
+              </w:rPr>
+            </w:pPr>
+            <w:r>
+              <w:rPr>
+                <w:rStyle w:val="gnkrckgcgsb"/>
+                <w:rFonts w:ascii="Lucida Console" w:hAnsi="Lucida Console"/>
+                <w:color w:val="000000"/>
+                <w:bdr w:val="none" w:sz="0" w:space="0" w:color="auto" w:frame="1"/>
+              </w:rPr>
+              <w:t xml:space="preserve">      * denotes terminal node</w:t>
+            </w:r>
+          </w:p>
+          <w:p>
+            <w:pPr>
+              <w:pStyle w:val="HTMLPreformatted"/>
+              <w:shd w:val="clear" w:color="auto" w:fill="FFFFFF"/>
+              <w:wordWrap w:val="0"/>
+              <w:spacing w:line="225" w:lineRule="atLeast"/>
+              <w:jc w:val="both"/>
+              <w:rPr>
+                <w:rStyle w:val="gnkrckgcgsb"/>
+                <w:rFonts w:ascii="Lucida Console" w:hAnsi="Lucida Console"/>
+                <w:color w:val="000000"/>
+                <w:bdr w:val="none" w:sz="0" w:space="0" w:color="auto" w:frame="1"/>
+              </w:rPr>
+            </w:pPr>
+          </w:p>
+          <w:p>
+            <w:pPr>
+              <w:pStyle w:val="HTMLPreformatted"/>
+              <w:shd w:val="clear" w:color="auto" w:fill="FFFFFF"/>
+              <w:wordWrap w:val="0"/>
+              <w:spacing w:line="225" w:lineRule="atLeast"/>
+              <w:jc w:val="both"/>
+              <w:rPr>
+                <w:rStyle w:val="gnkrckgcgsb"/>
+                <w:rFonts w:ascii="Lucida Console" w:hAnsi="Lucida Console"/>
+                <w:color w:val="000000"/>
+                <w:bdr w:val="none" w:sz="0" w:space="0" w:color="auto" w:frame="1"/>
+              </w:rPr>
+            </w:pPr>
+            <w:r>
+              <w:rPr>
+                <w:rStyle w:val="gnkrckgcgsb"/>
+                <w:rFonts w:ascii="Lucida Console" w:hAnsi="Lucida Console"/>
+                <w:color w:val="000000"/>
+                <w:bdr w:val="none" w:sz="0" w:space="0" w:color="auto" w:frame="1"/>
+              </w:rPr>
+              <w:t xml:space="preserve"> 1) root 9167 2380 M (0.2596269 0.7403731)  </w:t>
+            </w:r>
+          </w:p>
+          <w:p>
+            <w:pPr>
+              <w:pStyle w:val="HTMLPreformatted"/>
+              <w:shd w:val="clear" w:color="auto" w:fill="FFFFFF"/>
+              <w:wordWrap w:val="0"/>
+              <w:spacing w:line="225" w:lineRule="atLeast"/>
+              <w:jc w:val="both"/>
+              <w:rPr>
+                <w:rStyle w:val="gnkrckgcgsb"/>
+                <w:rFonts w:ascii="Lucida Console" w:hAnsi="Lucida Console"/>
+                <w:color w:val="000000"/>
+                <w:bdr w:val="none" w:sz="0" w:space="0" w:color="auto" w:frame="1"/>
+              </w:rPr>
+            </w:pPr>
+            <w:r>
+              <w:rPr>
+                <w:rStyle w:val="gnkrckgcgsb"/>
+                <w:rFonts w:ascii="Lucida Console" w:hAnsi="Lucida Console"/>
+                <w:color w:val="000000"/>
+                <w:bdr w:val="none" w:sz="0" w:space="0" w:color="auto" w:frame="1"/>
+              </w:rPr>
+              <w:t xml:space="preserve">   2) valence&gt;=0.6125 3250 1258 M (0.3870769 0.6129231)  </w:t>
+            </w:r>
+          </w:p>
+          <w:p>
+            <w:pPr>
+              <w:pStyle w:val="HTMLPreformatted"/>
+              <w:shd w:val="clear" w:color="auto" w:fill="FFFFFF"/>
+              <w:wordWrap w:val="0"/>
+              <w:spacing w:line="225" w:lineRule="atLeast"/>
+              <w:jc w:val="both"/>
+              <w:rPr>
+                <w:rStyle w:val="gnkrckgcgsb"/>
+                <w:rFonts w:ascii="Lucida Console" w:hAnsi="Lucida Console"/>
+                <w:color w:val="000000"/>
+                <w:bdr w:val="none" w:sz="0" w:space="0" w:color="auto" w:frame="1"/>
+              </w:rPr>
+            </w:pPr>
+            <w:r>
+              <w:rPr>
+                <w:rStyle w:val="gnkrckgcgsb"/>
+                <w:rFonts w:ascii="Lucida Console" w:hAnsi="Lucida Console"/>
+                <w:color w:val="000000"/>
+                <w:bdr w:val="none" w:sz="0" w:space="0" w:color="auto" w:frame="1"/>
+              </w:rPr>
+              <w:t xml:space="preserve">     4) tempo&lt; 128.0345 2325 1048 M (0.4507527 0.5492473)  </w:t>
+            </w:r>
+          </w:p>
+          <w:p>
+            <w:pPr>
+              <w:pStyle w:val="HTMLPreformatted"/>
+              <w:shd w:val="clear" w:color="auto" w:fill="FFFFFF"/>
+              <w:wordWrap w:val="0"/>
+              <w:spacing w:line="225" w:lineRule="atLeast"/>
+              <w:jc w:val="both"/>
+              <w:rPr>
+                <w:rStyle w:val="gnkrckgcgsb"/>
+                <w:rFonts w:ascii="Lucida Console" w:hAnsi="Lucida Console"/>
+                <w:color w:val="000000"/>
+                <w:bdr w:val="none" w:sz="0" w:space="0" w:color="auto" w:frame="1"/>
+              </w:rPr>
+            </w:pPr>
+            <w:r>
+              <w:rPr>
+                <w:rStyle w:val="gnkrckgcgsb"/>
+                <w:rFonts w:ascii="Lucida Console" w:hAnsi="Lucida Console"/>
+                <w:color w:val="000000"/>
+                <w:bdr w:val="none" w:sz="0" w:space="0" w:color="auto" w:frame="1"/>
+              </w:rPr>
+              <w:t xml:space="preserve">       8) energy&lt; 0.7885 1446  689 H (0.5235131 0.4764869)  </w:t>
+            </w:r>
+          </w:p>
+          <w:p>
+            <w:pPr>
+              <w:pStyle w:val="HTMLPreformatted"/>
+              <w:shd w:val="clear" w:color="auto" w:fill="FFFFFF"/>
+              <w:wordWrap w:val="0"/>
+              <w:spacing w:line="225" w:lineRule="atLeast"/>
+              <w:jc w:val="both"/>
+              <w:rPr>
+                <w:rStyle w:val="gnkrckgcgsb"/>
+                <w:rFonts w:ascii="Lucida Console" w:hAnsi="Lucida Console"/>
+                <w:color w:val="000000"/>
+                <w:bdr w:val="none" w:sz="0" w:space="0" w:color="auto" w:frame="1"/>
+              </w:rPr>
+            </w:pPr>
+            <w:r>
+              <w:rPr>
+                <w:rStyle w:val="gnkrckgcgsb"/>
+                <w:rFonts w:ascii="Lucida Console" w:hAnsi="Lucida Console"/>
+                <w:color w:val="000000"/>
+                <w:bdr w:val="none" w:sz="0" w:space="0" w:color="auto" w:frame="1"/>
+              </w:rPr>
+              <w:t xml:space="preserve">        16) tempo&gt;=89.9755 1207  520 H (0.5691798 0.4308202) *</w:t>
+            </w:r>
+          </w:p>
+          <w:p>
+            <w:pPr>
+              <w:pStyle w:val="HTMLPreformatted"/>
+              <w:shd w:val="clear" w:color="auto" w:fill="FFFFFF"/>
+              <w:wordWrap w:val="0"/>
+              <w:spacing w:line="225" w:lineRule="atLeast"/>
+              <w:jc w:val="both"/>
+              <w:rPr>
+                <w:rStyle w:val="gnkrckgcgsb"/>
+                <w:rFonts w:ascii="Lucida Console" w:hAnsi="Lucida Console"/>
+                <w:color w:val="000000"/>
+                <w:bdr w:val="none" w:sz="0" w:space="0" w:color="auto" w:frame="1"/>
+              </w:rPr>
+            </w:pPr>
+            <w:r>
+              <w:rPr>
+                <w:rStyle w:val="gnkrckgcgsb"/>
+                <w:rFonts w:ascii="Lucida Console" w:hAnsi="Lucida Console"/>
+                <w:color w:val="000000"/>
+                <w:bdr w:val="none" w:sz="0" w:space="0" w:color="auto" w:frame="1"/>
+              </w:rPr>
+              <w:t xml:space="preserve">        17) tempo&lt; 89.9755 239   70 M (0.2928870 0.7071130) *</w:t>
+            </w:r>
+          </w:p>
+          <w:p>
+            <w:pPr>
+              <w:pStyle w:val="HTMLPreformatted"/>
+              <w:shd w:val="clear" w:color="auto" w:fill="FFFFFF"/>
+              <w:wordWrap w:val="0"/>
+              <w:spacing w:line="225" w:lineRule="atLeast"/>
+              <w:jc w:val="both"/>
+              <w:rPr>
+                <w:rStyle w:val="gnkrckgcgsb"/>
+                <w:rFonts w:ascii="Lucida Console" w:hAnsi="Lucida Console"/>
+                <w:color w:val="000000"/>
+                <w:bdr w:val="none" w:sz="0" w:space="0" w:color="auto" w:frame="1"/>
+              </w:rPr>
+            </w:pPr>
+            <w:r>
+              <w:rPr>
+                <w:rStyle w:val="gnkrckgcgsb"/>
+                <w:rFonts w:ascii="Lucida Console" w:hAnsi="Lucida Console"/>
+                <w:color w:val="000000"/>
+                <w:bdr w:val="none" w:sz="0" w:space="0" w:color="auto" w:frame="1"/>
+              </w:rPr>
+              <w:t xml:space="preserve">       9) energy&gt;=0.7885 879  291 M (0.3310580 0.6689420) *</w:t>
+            </w:r>
+          </w:p>
+          <w:p>
+            <w:pPr>
+              <w:pStyle w:val="HTMLPreformatted"/>
+              <w:shd w:val="clear" w:color="auto" w:fill="FFFFFF"/>
+              <w:wordWrap w:val="0"/>
+              <w:spacing w:line="225" w:lineRule="atLeast"/>
+              <w:jc w:val="both"/>
+              <w:rPr>
+                <w:rStyle w:val="gnkrckgcgsb"/>
+                <w:rFonts w:ascii="Lucida Console" w:hAnsi="Lucida Console"/>
+                <w:color w:val="000000"/>
+                <w:bdr w:val="none" w:sz="0" w:space="0" w:color="auto" w:frame="1"/>
+              </w:rPr>
+            </w:pPr>
+            <w:r>
+              <w:rPr>
+                <w:rStyle w:val="gnkrckgcgsb"/>
+                <w:rFonts w:ascii="Lucida Console" w:hAnsi="Lucida Console"/>
+                <w:color w:val="000000"/>
+                <w:bdr w:val="none" w:sz="0" w:space="0" w:color="auto" w:frame="1"/>
+              </w:rPr>
+              <w:t xml:space="preserve">     5) tempo&gt;=128.0345 925  210 M (0.2270270 0.7729730) *</w:t>
+            </w:r>
+          </w:p>
+          <w:p>
+            <w:pPr>
+              <w:pStyle w:val="HTMLPreformatted"/>
+              <w:shd w:val="clear" w:color="auto" w:fill="FFFFFF"/>
+              <w:wordWrap w:val="0"/>
+              <w:spacing w:line="225" w:lineRule="atLeast"/>
+              <w:jc w:val="both"/>
+              <w:rPr>
+                <w:rFonts w:ascii="Lucida Console" w:hAnsi="Lucida Console"/>
+                <w:color w:val="000000"/>
+              </w:rPr>
+            </w:pPr>
+            <w:r>
+              <w:rPr>
+                <w:rStyle w:val="gnkrckgcgsb"/>
+                <w:rFonts w:ascii="Lucida Console" w:hAnsi="Lucida Console"/>
+                <w:color w:val="000000"/>
+                <w:bdr w:val="none" w:sz="0" w:space="0" w:color="auto" w:frame="1"/>
+              </w:rPr>
+              <w:t xml:space="preserve">   3) valence&lt; 0.6125 5917 1122 M (0.1896231 0.8103769) *</w:t>
+            </w:r>
+          </w:p>
+          <w:p>
+            <w:pPr>
+              <w:pStyle w:val="HTMLPreformatted"/>
+              <w:wordWrap w:val="0"/>
+              <w:spacing w:line="225" w:lineRule="atLeast"/>
+              <w:jc w:val="both"/>
+              <w:rPr>
+                <w:rStyle w:val="gnkrckgcgsb"/>
+                <w:rFonts w:ascii="Lucida Console" w:hAnsi="Lucida Console"/>
+                <w:color w:val="000000"/>
+                <w:bdr w:val="none" w:sz="0" w:space="0" w:color="auto" w:frame="1"/>
+              </w:rPr>
+            </w:pPr>
+          </w:p>
+        </w:tc>
+      </w:tr>
+      <w:tr>
+        <w:tc>
+          <w:tcPr>
+            <w:tcW w:w="1615" w:type="dxa"/>
+          </w:tcPr>
+          <w:p>
+            <w:pPr>
+              <w:pStyle w:val="HTMLPreformatted"/>
+              <w:wordWrap w:val="0"/>
+              <w:spacing w:line="225" w:lineRule="atLeast"/>
+              <w:jc w:val="both"/>
+              <w:rPr>
+                <w:rStyle w:val="gnkrckgcgsb"/>
+                <w:rFonts w:ascii="Lucida Console" w:hAnsi="Lucida Console"/>
+                <w:color w:val="000000"/>
+                <w:bdr w:val="none" w:sz="0" w:space="0" w:color="auto" w:frame="1"/>
+              </w:rPr>
+            </w:pPr>
+            <w:r>
+              <w:rPr>
+                <w:rStyle w:val="gnkrckgcgsb"/>
+                <w:rFonts w:ascii="Lucida Console" w:hAnsi="Lucida Console"/>
+                <w:color w:val="000000"/>
+                <w:bdr w:val="none" w:sz="0" w:space="0" w:color="auto" w:frame="1"/>
+              </w:rPr>
+              <w:lastRenderedPageBreak/>
+              <w:t xml:space="preserve">Popular </w:t>
+            </w:r>
+          </w:p>
+          <w:p>
+            <w:pPr>
+              <w:pStyle w:val="HTMLPreformatted"/>
+              <w:wordWrap w:val="0"/>
+              <w:spacing w:line="225" w:lineRule="atLeast"/>
+              <w:jc w:val="both"/>
+              <w:rPr>
+                <w:rStyle w:val="gnkrckgcgsb"/>
+                <w:rFonts w:ascii="Lucida Console" w:hAnsi="Lucida Console"/>
+                <w:color w:val="000000"/>
+                <w:bdr w:val="none" w:sz="0" w:space="0" w:color="auto" w:frame="1"/>
+              </w:rPr>
+            </w:pPr>
+            <w:r>
+              <w:rPr>
+                <w:rStyle w:val="gnkrckgcgsb"/>
+                <w:rFonts w:ascii="Lucida Console" w:hAnsi="Lucida Console"/>
+                <w:color w:val="000000"/>
+                <w:bdr w:val="none" w:sz="0" w:space="0" w:color="auto" w:frame="1"/>
+              </w:rPr>
+              <w:t>cutoff %</w:t>
+            </w:r>
+          </w:p>
+        </w:tc>
+        <w:tc>
+          <w:tcPr>
+            <w:tcW w:w="8910" w:type="dxa"/>
+          </w:tcPr>
+          <w:p>
+            <w:pPr>
+              <w:pStyle w:val="HTMLPreformatted"/>
+              <w:wordWrap w:val="0"/>
+              <w:spacing w:line="225" w:lineRule="atLeast"/>
+              <w:jc w:val="both"/>
+              <w:rPr>
+                <w:rStyle w:val="gnkrckgcgsb"/>
+                <w:rFonts w:ascii="Lucida Console" w:hAnsi="Lucida Console"/>
+                <w:color w:val="000000"/>
+                <w:bdr w:val="none" w:sz="0" w:space="0" w:color="auto" w:frame="1"/>
+              </w:rPr>
+            </w:pPr>
+            <w:r>
+              <w:rPr>
+                <w:rStyle w:val="gnkrckgcgsb"/>
+                <w:rFonts w:ascii="Lucida Console" w:hAnsi="Lucida Console"/>
+                <w:color w:val="000000"/>
+                <w:bdr w:val="none" w:sz="0" w:space="0" w:color="auto" w:frame="1"/>
+              </w:rPr>
+              <w:t>70</w:t>
+            </w:r>
+          </w:p>
+        </w:tc>
+      </w:tr>
+    </w:tbl>
+    <w:p>
+      <w:pPr>
+        <w:pStyle w:val="HTMLPreformatted"/>
+        <w:shd w:val="clear" w:color="auto" w:fill="FFFFFF"/>
+        <w:wordWrap w:val="0"/>
+        <w:spacing w:line="225" w:lineRule="atLeast"/>
+        <w:jc w:val="both"/>
+        <w:rPr>
+          <w:rStyle w:val="gnkrckgcgsb"/>
+          <w:rFonts w:ascii="Lucida Console" w:hAnsi="Lucida Console"/>
+          <w:color w:val="000000"/>
+          <w:bdr w:val="none" w:sz="0" w:space="0" w:color="auto" w:frame="1"/>
+        </w:rPr>
+      </w:pPr>
+    </w:p>
+    <w:p>
+      <w:pPr>
+        <w:pStyle w:val="HTMLPreformatted"/>
+        <w:shd w:val="clear" w:color="auto" w:fill="FFFFFF"/>
+        <w:wordWrap w:val="0"/>
+        <w:spacing w:line="225" w:lineRule="atLeast"/>
+        <w:jc w:val="both"/>
+        <w:rPr>
+          <w:rStyle w:val="gnkrckgcgsb"/>
+          <w:rFonts w:ascii="Lucida Console" w:hAnsi="Lucida Console"/>
+          <w:color w:val="000000"/>
+          <w:bdr w:val="none" w:sz="0" w:space="0" w:color="auto" w:frame="1"/>
+        </w:rPr>
+      </w:pPr>
     </w:p>
     <w:tbl>
       <w:tblPr>
@@ -6238,69 +7147,14 @@
                 <w:bdr w:val="none" w:sz="0" w:space="0" w:color="auto" w:frame="1"/>
               </w:rPr>
             </w:pPr>
-            <w:proofErr w:type="gramStart"/>
-            <w:r>
-              <w:rPr>
-                <w:rStyle w:val="gnkrckgcgsb"/>
-                <w:rFonts w:ascii="Lucida Console" w:hAnsi="Lucida Console"/>
-                <w:color w:val="000000"/>
-                <w:bdr w:val="none" w:sz="0" w:space="0" w:color="auto" w:frame="1"/>
-              </w:rPr>
-              <w:t>tree.pred</w:t>
-            </w:r>
-            <w:proofErr w:type="gramEnd"/>
-            <w:r>
-              <w:rPr>
-                <w:rStyle w:val="gnkrckgcgsb"/>
-                <w:rFonts w:ascii="Lucida Console" w:hAnsi="Lucida Console"/>
-                <w:color w:val="000000"/>
-                <w:bdr w:val="none" w:sz="0" w:space="0" w:color="auto" w:frame="1"/>
-              </w:rPr>
-              <w:t xml:space="preserve">    </w:t>
-            </w:r>
-            <w:r>
-              <w:rPr>
-                <w:rStyle w:val="gnkrckgcgsb"/>
-                <w:rFonts w:ascii="Lucida Console" w:hAnsi="Lucida Console"/>
-                <w:color w:val="000000"/>
-                <w:bdr w:val="none" w:sz="0" w:space="0" w:color="auto" w:frame="1"/>
-              </w:rPr>
-              <w:t xml:space="preserve"> </w:t>
-            </w:r>
-            <w:r>
-              <w:rPr>
-                <w:rStyle w:val="gnkrckgcgsb"/>
-                <w:rFonts w:ascii="Lucida Console" w:hAnsi="Lucida Console"/>
-                <w:color w:val="000000"/>
-                <w:bdr w:val="none" w:sz="0" w:space="0" w:color="auto" w:frame="1"/>
-              </w:rPr>
-              <w:t xml:space="preserve">H    </w:t>
-            </w:r>
-            <w:r>
-              <w:rPr>
-                <w:rStyle w:val="gnkrckgcgsb"/>
-                <w:rFonts w:ascii="Lucida Console" w:hAnsi="Lucida Console"/>
-                <w:color w:val="000000"/>
-                <w:bdr w:val="none" w:sz="0" w:space="0" w:color="auto" w:frame="1"/>
-              </w:rPr>
-              <w:t xml:space="preserve"> </w:t>
-            </w:r>
-            <w:r>
-              <w:rPr>
-                <w:rStyle w:val="gnkrckgcgsb"/>
-                <w:color w:val="000000"/>
-                <w:bdr w:val="none" w:sz="0" w:space="0" w:color="auto" w:frame="1"/>
-              </w:rPr>
-              <w:t xml:space="preserve">  </w:t>
-            </w:r>
-            <w:r>
-              <w:rPr>
-                <w:rStyle w:val="gnkrckgcgsb"/>
-                <w:rFonts w:ascii="Lucida Console" w:hAnsi="Lucida Console"/>
-                <w:color w:val="000000"/>
-                <w:bdr w:val="none" w:sz="0" w:space="0" w:color="auto" w:frame="1"/>
-              </w:rPr>
-              <w:t>M</w:t>
+            <w:r>
+              <w:rPr>
+                <w:rStyle w:val="gnkrckgcgsb"/>
+                <w:rFonts w:ascii="Lucida Console" w:hAnsi="Lucida Console"/>
+                <w:color w:val="000000"/>
+                <w:bdr w:val="none" w:sz="0" w:space="0" w:color="auto" w:frame="1"/>
+              </w:rPr>
+              <w:t>tree.pred     H      M</w:t>
             </w:r>
           </w:p>
           <w:p>
@@ -6324,51 +7178,7 @@
                 <w:color w:val="000000"/>
                 <w:bdr w:val="none" w:sz="0" w:space="0" w:color="auto" w:frame="1"/>
               </w:rPr>
-              <w:t xml:space="preserve">        H  </w:t>
-            </w:r>
-            <w:r>
-              <w:rPr>
-                <w:rStyle w:val="gnkrckgcgsb"/>
-                <w:rFonts w:ascii="Lucida Console" w:hAnsi="Lucida Console"/>
-                <w:color w:val="000000"/>
-                <w:bdr w:val="none" w:sz="0" w:space="0" w:color="auto" w:frame="1"/>
-              </w:rPr>
-              <w:t xml:space="preserve"> </w:t>
-            </w:r>
-            <w:r>
-              <w:rPr>
-                <w:rStyle w:val="gnkrckgcgsb"/>
-                <w:rFonts w:ascii="Lucida Console" w:hAnsi="Lucida Console"/>
-                <w:color w:val="000000"/>
-                <w:bdr w:val="none" w:sz="0" w:space="0" w:color="auto" w:frame="1"/>
-              </w:rPr>
-              <w:t xml:space="preserve">192  </w:t>
-            </w:r>
-            <w:r>
-              <w:rPr>
-                <w:rStyle w:val="gnkrckgcgsb"/>
-                <w:rFonts w:ascii="Lucida Console" w:hAnsi="Lucida Console"/>
-                <w:color w:val="000000"/>
-                <w:bdr w:val="none" w:sz="0" w:space="0" w:color="auto" w:frame="1"/>
-              </w:rPr>
-              <w:t xml:space="preserve"> </w:t>
-            </w:r>
-            <w:r>
-              <w:rPr>
-                <w:rStyle w:val="gnkrckgcgsb"/>
-                <w:color w:val="000000"/>
-                <w:bdr w:val="none" w:sz="0" w:space="0" w:color="auto" w:frame="1"/>
-              </w:rPr>
-              <w:t xml:space="preserve">   </w:t>
-            </w:r>
-            <w:r>
-              <w:rPr>
-                <w:rStyle w:val="gnkrckgcgsb"/>
-                <w:rFonts w:ascii="Lucida Console" w:hAnsi="Lucida Console"/>
-                <w:color w:val="000000"/>
-                <w:bdr w:val="none" w:sz="0" w:space="0" w:color="auto" w:frame="1"/>
-              </w:rPr>
-              <w:t>187</w:t>
+              <w:t xml:space="preserve">        H   322    411</w:t>
             </w:r>
           </w:p>
           <w:p>
@@ -6392,51 +7202,7 @@
                 <w:color w:val="000000"/>
                 <w:bdr w:val="none" w:sz="0" w:space="0" w:color="auto" w:frame="1"/>
               </w:rPr>
-              <w:t xml:space="preserve">        M  </w:t>
-            </w:r>
-            <w:r>
-              <w:rPr>
-                <w:rStyle w:val="gnkrckgcgsb"/>
-                <w:rFonts w:ascii="Lucida Console" w:hAnsi="Lucida Console"/>
-                <w:color w:val="000000"/>
-                <w:bdr w:val="none" w:sz="0" w:space="0" w:color="auto" w:frame="1"/>
-              </w:rPr>
-              <w:t xml:space="preserve"> </w:t>
-            </w:r>
-            <w:r>
-              <w:rPr>
-                <w:rStyle w:val="gnkrckgcgsb"/>
-                <w:rFonts w:ascii="Lucida Console" w:hAnsi="Lucida Console"/>
-                <w:color w:val="000000"/>
-                <w:bdr w:val="none" w:sz="0" w:space="0" w:color="auto" w:frame="1"/>
-              </w:rPr>
-              <w:t xml:space="preserve">517 </w:t>
-            </w:r>
-            <w:r>
-              <w:rPr>
-                <w:rStyle w:val="gnkrckgcgsb"/>
-                <w:rFonts w:ascii="Lucida Console" w:hAnsi="Lucida Console"/>
-                <w:color w:val="000000"/>
-                <w:bdr w:val="none" w:sz="0" w:space="0" w:color="auto" w:frame="1"/>
-              </w:rPr>
-              <w:t xml:space="preserve"> </w:t>
-            </w:r>
-            <w:r>
-              <w:rPr>
-                <w:rStyle w:val="gnkrckgcgsb"/>
-                <w:color w:val="000000"/>
-                <w:bdr w:val="none" w:sz="0" w:space="0" w:color="auto" w:frame="1"/>
-              </w:rPr>
-              <w:t xml:space="preserve">   </w:t>
-            </w:r>
-            <w:r>
-              <w:rPr>
-                <w:rStyle w:val="gnkrckgcgsb"/>
-                <w:rFonts w:ascii="Lucida Console" w:hAnsi="Lucida Console"/>
-                <w:color w:val="000000"/>
-                <w:bdr w:val="none" w:sz="0" w:space="0" w:color="auto" w:frame="1"/>
-              </w:rPr>
-              <w:t>1975</w:t>
+              <w:t xml:space="preserve">        M   869   1269</w:t>
             </w:r>
           </w:p>
           <w:p>
@@ -6518,7 +7284,16 @@
                 <w:color w:val="000000"/>
                 <w:bdr w:val="none" w:sz="0" w:space="0" w:color="auto" w:frame="1"/>
               </w:rPr>
-              <w:t xml:space="preserve"> 0.7547893</w:t>
+              <w:t xml:space="preserve"> </w:t>
+            </w:r>
+            <w:r>
+              <w:rPr>
+                <w:rStyle w:val="gnkrckgcgsb"/>
+                <w:rFonts w:ascii="Lucida Console" w:hAnsi="Lucida Console"/>
+                <w:color w:val="000000"/>
+                <w:bdr w:val="none" w:sz="0" w:space="0" w:color="auto" w:frame="1"/>
+              </w:rPr>
+              <w:t>0.5541623</w:t>
             </w:r>
           </w:p>
           <w:p>
@@ -6592,7 +7367,7 @@
                 <w:color w:val="000000"/>
                 <w:bdr w:val="none" w:sz="0" w:space="0" w:color="auto" w:frame="1"/>
               </w:rPr>
-              <w:t>n=9167 (2316 observations deleted due to missingness)</w:t>
+              <w:t>n=9155 (2328 observations deleted due to missingness)</w:t>
             </w:r>
           </w:p>
           <w:p>
@@ -6694,7 +7469,7 @@
                 <w:color w:val="000000"/>
                 <w:bdr w:val="none" w:sz="0" w:space="0" w:color="auto" w:frame="1"/>
               </w:rPr>
-              <w:t xml:space="preserve"> 1) root 9167 2380 M (0.2596269 0.7403731)  </w:t>
+              <w:t xml:space="preserve">1) root 9155 3658 M (0.3995631 0.6004369)  </w:t>
             </w:r>
           </w:p>
           <w:p>
@@ -6718,7 +7493,7 @@
                 <w:color w:val="000000"/>
                 <w:bdr w:val="none" w:sz="0" w:space="0" w:color="auto" w:frame="1"/>
               </w:rPr>
-              <w:t xml:space="preserve">   2) valence&gt;=0.6125 3250 1258 M (0.3870769 0.6129231)  </w:t>
+              <w:t xml:space="preserve">  2) valence&gt;=0.5965 3474 1519 H (0.5627519 0.4372481)  </w:t>
             </w:r>
           </w:p>
           <w:p>
@@ -6742,7 +7517,7 @@
                 <w:color w:val="000000"/>
                 <w:bdr w:val="none" w:sz="0" w:space="0" w:color="auto" w:frame="1"/>
               </w:rPr>
-              <w:t xml:space="preserve">     4) tempo&lt; 128.0345 2325 1048 M (0.4507527 0.5492473)  </w:t>
+              <w:t xml:space="preserve">    4) tempo&lt; 128.0345 2489  939 H (0.6227401 0.3772599)  </w:t>
             </w:r>
           </w:p>
           <w:p>
@@ -6766,28 +7541,7 @@
                 <w:color w:val="000000"/>
                 <w:bdr w:val="none" w:sz="0" w:space="0" w:color="auto" w:frame="1"/>
               </w:rPr>
-              <w:lastRenderedPageBreak/>
-              <w:t xml:space="preserve">       8) energy&lt; 0.7885 </w:t>
-            </w:r>
-            <w:proofErr w:type="gramStart"/>
-            <w:r>
-              <w:rPr>
-                <w:rStyle w:val="gnkrckgcgsb"/>
-                <w:rFonts w:ascii="Lucida Console" w:hAnsi="Lucida Console"/>
-                <w:color w:val="000000"/>
-                <w:bdr w:val="none" w:sz="0" w:space="0" w:color="auto" w:frame="1"/>
-              </w:rPr>
-              <w:t>1446  689</w:t>
-            </w:r>
-            <w:proofErr w:type="gramEnd"/>
-            <w:r>
-              <w:rPr>
-                <w:rStyle w:val="gnkrckgcgsb"/>
-                <w:rFonts w:ascii="Lucida Console" w:hAnsi="Lucida Console"/>
-                <w:color w:val="000000"/>
-                <w:bdr w:val="none" w:sz="0" w:space="0" w:color="auto" w:frame="1"/>
-              </w:rPr>
-              <w:t xml:space="preserve"> H (0.5235131 0.4764869)  </w:t>
+              <w:t xml:space="preserve">      8) tempo&gt;=89.9535 2151  738 H (0.6569038 0.3430962) *</w:t>
             </w:r>
           </w:p>
           <w:p>
@@ -6811,27 +7565,7 @@
                 <w:color w:val="000000"/>
                 <w:bdr w:val="none" w:sz="0" w:space="0" w:color="auto" w:frame="1"/>
               </w:rPr>
-              <w:t xml:space="preserve">        16) tempo&gt;=89.9755 </w:t>
-            </w:r>
-            <w:proofErr w:type="gramStart"/>
-            <w:r>
-              <w:rPr>
-                <w:rStyle w:val="gnkrckgcgsb"/>
-                <w:rFonts w:ascii="Lucida Console" w:hAnsi="Lucida Console"/>
-                <w:color w:val="000000"/>
-                <w:bdr w:val="none" w:sz="0" w:space="0" w:color="auto" w:frame="1"/>
-              </w:rPr>
-              <w:t>1207  520</w:t>
-            </w:r>
-            <w:proofErr w:type="gramEnd"/>
-            <w:r>
-              <w:rPr>
-                <w:rStyle w:val="gnkrckgcgsb"/>
-                <w:rFonts w:ascii="Lucida Console" w:hAnsi="Lucida Console"/>
-                <w:color w:val="000000"/>
-                <w:bdr w:val="none" w:sz="0" w:space="0" w:color="auto" w:frame="1"/>
-              </w:rPr>
-              <w:t xml:space="preserve"> H (0.5691798 0.4308202) *</w:t>
+              <w:t xml:space="preserve">      9) tempo&lt; 89.9535 338  137 M (0.4053254 0.5946746) *</w:t>
             </w:r>
           </w:p>
           <w:p>
@@ -6855,7 +7589,7 @@
                 <w:color w:val="000000"/>
                 <w:bdr w:val="none" w:sz="0" w:space="0" w:color="auto" w:frame="1"/>
               </w:rPr>
-              <w:t xml:space="preserve">        17) tempo&lt; 89.9755 239   70 M (0.2928870 0.7071130) *</w:t>
+              <w:t xml:space="preserve">    5) tempo&gt;=128.0345 985  405 M (0.4111675 0.5888325) *</w:t>
             </w:r>
           </w:p>
           <w:p>
@@ -6879,98 +7613,13 @@
                 <w:color w:val="000000"/>
                 <w:bdr w:val="none" w:sz="0" w:space="0" w:color="auto" w:frame="1"/>
               </w:rPr>
-              <w:t xml:space="preserve">       9) energy&gt;=0.7885 </w:t>
-            </w:r>
-            <w:proofErr w:type="gramStart"/>
-            <w:r>
-              <w:rPr>
-                <w:rStyle w:val="gnkrckgcgsb"/>
-                <w:rFonts w:ascii="Lucida Console" w:hAnsi="Lucida Console"/>
-                <w:color w:val="000000"/>
-                <w:bdr w:val="none" w:sz="0" w:space="0" w:color="auto" w:frame="1"/>
-              </w:rPr>
-              <w:t>879  291</w:t>
-            </w:r>
-            <w:proofErr w:type="gramEnd"/>
-            <w:r>
-              <w:rPr>
-                <w:rStyle w:val="gnkrckgcgsb"/>
-                <w:rFonts w:ascii="Lucida Console" w:hAnsi="Lucida Console"/>
-                <w:color w:val="000000"/>
-                <w:bdr w:val="none" w:sz="0" w:space="0" w:color="auto" w:frame="1"/>
-              </w:rPr>
-              <w:t xml:space="preserve"> M (0.3310580 0.6689420) *</w:t>
+              <w:t xml:space="preserve">  3) valence&lt; 0.5965 5681 1703 M (0.2997712 0.7002288) *</w:t>
             </w:r>
           </w:p>
           <w:p>
             <w:pPr>
               <w:pStyle w:val="HTMLPreformatted"/>
               <w:shd w:val="clear" w:color="auto" w:fill="FFFFFF"/>
-              <w:wordWrap w:val="0"/>
-              <w:spacing w:line="225" w:lineRule="atLeast"/>
-              <w:jc w:val="both"/>
-              <w:rPr>
-                <w:rStyle w:val="gnkrckgcgsb"/>
-                <w:rFonts w:ascii="Lucida Console" w:hAnsi="Lucida Console"/>
-                <w:color w:val="000000"/>
-                <w:bdr w:val="none" w:sz="0" w:space="0" w:color="auto" w:frame="1"/>
-              </w:rPr>
-            </w:pPr>
-            <w:r>
-              <w:rPr>
-                <w:rStyle w:val="gnkrckgcgsb"/>
-                <w:rFonts w:ascii="Lucida Console" w:hAnsi="Lucida Console"/>
-                <w:color w:val="000000"/>
-                <w:bdr w:val="none" w:sz="0" w:space="0" w:color="auto" w:frame="1"/>
-              </w:rPr>
-              <w:t xml:space="preserve">     5) tempo&gt;=128.0345 </w:t>
-            </w:r>
-            <w:proofErr w:type="gramStart"/>
-            <w:r>
-              <w:rPr>
-                <w:rStyle w:val="gnkrckgcgsb"/>
-                <w:rFonts w:ascii="Lucida Console" w:hAnsi="Lucida Console"/>
-                <w:color w:val="000000"/>
-                <w:bdr w:val="none" w:sz="0" w:space="0" w:color="auto" w:frame="1"/>
-              </w:rPr>
-              <w:t>925  210</w:t>
-            </w:r>
-            <w:proofErr w:type="gramEnd"/>
-            <w:r>
-              <w:rPr>
-                <w:rStyle w:val="gnkrckgcgsb"/>
-                <w:rFonts w:ascii="Lucida Console" w:hAnsi="Lucida Console"/>
-                <w:color w:val="000000"/>
-                <w:bdr w:val="none" w:sz="0" w:space="0" w:color="auto" w:frame="1"/>
-              </w:rPr>
-              <w:t xml:space="preserve"> M (0.2270270 0.7729730) *</w:t>
-            </w:r>
-          </w:p>
-          <w:p>
-            <w:pPr>
-              <w:pStyle w:val="HTMLPreformatted"/>
-              <w:shd w:val="clear" w:color="auto" w:fill="FFFFFF"/>
-              <w:wordWrap w:val="0"/>
-              <w:spacing w:line="225" w:lineRule="atLeast"/>
-              <w:jc w:val="both"/>
-              <w:rPr>
-                <w:rFonts w:ascii="Lucida Console" w:hAnsi="Lucida Console"/>
-                <w:color w:val="000000"/>
-              </w:rPr>
-            </w:pPr>
-            <w:r>
-              <w:rPr>
-                <w:rStyle w:val="gnkrckgcgsb"/>
-                <w:rFonts w:ascii="Lucida Console" w:hAnsi="Lucida Console"/>
-                <w:color w:val="000000"/>
-                <w:bdr w:val="none" w:sz="0" w:space="0" w:color="auto" w:frame="1"/>
-              </w:rPr>
-              <w:t xml:space="preserve">   3) valence&lt; 0.6125 5917 1122 M (0.1896231 0.8103769) *</w:t>
-            </w:r>
-          </w:p>
-          <w:p>
-            <w:pPr>
-              <w:pStyle w:val="HTMLPreformatted"/>
               <w:wordWrap w:val="0"/>
               <w:spacing w:line="225" w:lineRule="atLeast"/>
               <w:jc w:val="both"/>
@@ -7009,7 +7658,6 @@
                 <w:color w:val="000000"/>
                 <w:bdr w:val="none" w:sz="0" w:space="0" w:color="auto" w:frame="1"/>
               </w:rPr>
-              <w:lastRenderedPageBreak/>
               <w:t xml:space="preserve">Popular </w:t>
             </w:r>
           </w:p>
@@ -7061,27 +7709,12 @@
                 <w:color w:val="000000"/>
                 <w:bdr w:val="none" w:sz="0" w:space="0" w:color="auto" w:frame="1"/>
               </w:rPr>
-              <w:t>70</w:t>
+              <w:t>75</w:t>
             </w:r>
           </w:p>
         </w:tc>
       </w:tr>
     </w:tbl>
-    <w:p>
-      <w:pPr>
-        <w:pStyle w:val="HTMLPreformatted"/>
-        <w:shd w:val="clear" w:color="auto" w:fill="FFFFFF"/>
-        <w:wordWrap w:val="0"/>
-        <w:spacing w:line="225" w:lineRule="atLeast"/>
-        <w:jc w:val="both"/>
-        <w:rPr>
-          <w:rStyle w:val="gnkrckgcgsb"/>
-          <w:rFonts w:ascii="Lucida Console" w:hAnsi="Lucida Console"/>
-          <w:color w:val="000000"/>
-          <w:bdr w:val="none" w:sz="0" w:space="0" w:color="auto" w:frame="1"/>
-        </w:rPr>
-      </w:pPr>
-    </w:p>
     <w:p>
       <w:pPr>
         <w:pStyle w:val="HTMLPreformatted"/>
@@ -7292,25 +7925,14 @@
                 <w:bdr w:val="none" w:sz="0" w:space="0" w:color="auto" w:frame="1"/>
               </w:rPr>
             </w:pPr>
-            <w:proofErr w:type="gramStart"/>
-            <w:r>
-              <w:rPr>
-                <w:rStyle w:val="gnkrckgcgsb"/>
-                <w:rFonts w:ascii="Lucida Console" w:hAnsi="Lucida Console"/>
-                <w:color w:val="000000"/>
-                <w:bdr w:val="none" w:sz="0" w:space="0" w:color="auto" w:frame="1"/>
-              </w:rPr>
-              <w:t>tree.pred</w:t>
-            </w:r>
-            <w:proofErr w:type="gramEnd"/>
-            <w:r>
-              <w:rPr>
-                <w:rStyle w:val="gnkrckgcgsb"/>
-                <w:rFonts w:ascii="Lucida Console" w:hAnsi="Lucida Console"/>
-                <w:color w:val="000000"/>
-                <w:bdr w:val="none" w:sz="0" w:space="0" w:color="auto" w:frame="1"/>
-              </w:rPr>
-              <w:t xml:space="preserve">     H      M</w:t>
+            <w:r>
+              <w:rPr>
+                <w:rStyle w:val="gnkrckgcgsb"/>
+                <w:rFonts w:ascii="Lucida Console" w:hAnsi="Lucida Console"/>
+                <w:color w:val="000000"/>
+                <w:bdr w:val="none" w:sz="0" w:space="0" w:color="auto" w:frame="1"/>
+              </w:rPr>
+              <w:t>tree.pred    H    M</w:t>
             </w:r>
           </w:p>
           <w:p>
@@ -7334,7 +7956,7 @@
                 <w:color w:val="000000"/>
                 <w:bdr w:val="none" w:sz="0" w:space="0" w:color="auto" w:frame="1"/>
               </w:rPr>
-              <w:t xml:space="preserve">        H   322    411</w:t>
+              <w:t xml:space="preserve">        H    0    0</w:t>
             </w:r>
           </w:p>
           <w:p>
@@ -7358,7 +7980,7 @@
                 <w:color w:val="000000"/>
                 <w:bdr w:val="none" w:sz="0" w:space="0" w:color="auto" w:frame="1"/>
               </w:rPr>
-              <w:t xml:space="preserve">        M   869   1269</w:t>
+              <w:t xml:space="preserve">        M  379 2492</w:t>
             </w:r>
           </w:p>
           <w:p>
@@ -7449,7 +8071,7 @@
                 <w:color w:val="000000"/>
                 <w:bdr w:val="none" w:sz="0" w:space="0" w:color="auto" w:frame="1"/>
               </w:rPr>
-              <w:t>0.5541623</w:t>
+              <w:t>0.8679902</w:t>
             </w:r>
           </w:p>
           <w:p>
@@ -7505,7 +8127,6 @@
           <w:p>
             <w:pPr>
               <w:pStyle w:val="HTMLPreformatted"/>
-              <w:shd w:val="clear" w:color="auto" w:fill="FFFFFF"/>
               <w:wordWrap w:val="0"/>
               <w:spacing w:line="225" w:lineRule="atLeast"/>
               <w:jc w:val="both"/>
@@ -7523,349 +8144,8 @@
                 <w:color w:val="000000"/>
                 <w:bdr w:val="none" w:sz="0" w:space="0" w:color="auto" w:frame="1"/>
               </w:rPr>
-              <w:t>n=9155 (2328 observations deleted due to missingness)</w:t>
-            </w:r>
-          </w:p>
-          <w:p>
-            <w:pPr>
-              <w:pStyle w:val="HTMLPreformatted"/>
-              <w:shd w:val="clear" w:color="auto" w:fill="FFFFFF"/>
-              <w:wordWrap w:val="0"/>
-              <w:spacing w:line="225" w:lineRule="atLeast"/>
-              <w:jc w:val="both"/>
-              <w:rPr>
-                <w:rStyle w:val="gnkrckgcgsb"/>
-                <w:rFonts w:ascii="Lucida Console" w:hAnsi="Lucida Console"/>
-                <w:color w:val="000000"/>
-                <w:bdr w:val="none" w:sz="0" w:space="0" w:color="auto" w:frame="1"/>
-              </w:rPr>
-            </w:pPr>
-          </w:p>
-          <w:p>
-            <w:pPr>
-              <w:pStyle w:val="HTMLPreformatted"/>
-              <w:shd w:val="clear" w:color="auto" w:fill="FFFFFF"/>
-              <w:wordWrap w:val="0"/>
-              <w:spacing w:line="225" w:lineRule="atLeast"/>
-              <w:jc w:val="both"/>
-              <w:rPr>
-                <w:rStyle w:val="gnkrckgcgsb"/>
-                <w:rFonts w:ascii="Lucida Console" w:hAnsi="Lucida Console"/>
-                <w:color w:val="000000"/>
-                <w:bdr w:val="none" w:sz="0" w:space="0" w:color="auto" w:frame="1"/>
-              </w:rPr>
-            </w:pPr>
-            <w:r>
-              <w:rPr>
-                <w:rStyle w:val="gnkrckgcgsb"/>
-                <w:rFonts w:ascii="Lucida Console" w:hAnsi="Lucida Console"/>
-                <w:color w:val="000000"/>
-                <w:bdr w:val="none" w:sz="0" w:space="0" w:color="auto" w:frame="1"/>
-              </w:rPr>
-              <w:t>node), split, n, loss, yval, (yprob)</w:t>
-            </w:r>
-          </w:p>
-          <w:p>
-            <w:pPr>
-              <w:pStyle w:val="HTMLPreformatted"/>
-              <w:shd w:val="clear" w:color="auto" w:fill="FFFFFF"/>
-              <w:wordWrap w:val="0"/>
-              <w:spacing w:line="225" w:lineRule="atLeast"/>
-              <w:jc w:val="both"/>
-              <w:rPr>
-                <w:rStyle w:val="gnkrckgcgsb"/>
-                <w:rFonts w:ascii="Lucida Console" w:hAnsi="Lucida Console"/>
-                <w:color w:val="000000"/>
-                <w:bdr w:val="none" w:sz="0" w:space="0" w:color="auto" w:frame="1"/>
-              </w:rPr>
-            </w:pPr>
-            <w:r>
-              <w:rPr>
-                <w:rStyle w:val="gnkrckgcgsb"/>
-                <w:rFonts w:ascii="Lucida Console" w:hAnsi="Lucida Console"/>
-                <w:color w:val="000000"/>
-                <w:bdr w:val="none" w:sz="0" w:space="0" w:color="auto" w:frame="1"/>
-              </w:rPr>
-              <w:t xml:space="preserve">      * denotes terminal node</w:t>
-            </w:r>
-          </w:p>
-          <w:p>
-            <w:pPr>
-              <w:pStyle w:val="HTMLPreformatted"/>
-              <w:shd w:val="clear" w:color="auto" w:fill="FFFFFF"/>
-              <w:wordWrap w:val="0"/>
-              <w:spacing w:line="225" w:lineRule="atLeast"/>
-              <w:jc w:val="both"/>
-              <w:rPr>
-                <w:rStyle w:val="gnkrckgcgsb"/>
-                <w:rFonts w:ascii="Lucida Console" w:hAnsi="Lucida Console"/>
-                <w:color w:val="000000"/>
-                <w:bdr w:val="none" w:sz="0" w:space="0" w:color="auto" w:frame="1"/>
-              </w:rPr>
-            </w:pPr>
-          </w:p>
-          <w:p>
-            <w:pPr>
-              <w:pStyle w:val="HTMLPreformatted"/>
-              <w:shd w:val="clear" w:color="auto" w:fill="FFFFFF"/>
-              <w:wordWrap w:val="0"/>
-              <w:spacing w:line="225" w:lineRule="atLeast"/>
-              <w:jc w:val="both"/>
-              <w:rPr>
-                <w:rStyle w:val="gnkrckgcgsb"/>
-                <w:rFonts w:ascii="Lucida Console" w:hAnsi="Lucida Console"/>
-                <w:color w:val="000000"/>
-                <w:bdr w:val="none" w:sz="0" w:space="0" w:color="auto" w:frame="1"/>
-              </w:rPr>
-            </w:pPr>
-            <w:r>
-              <w:rPr>
-                <w:rStyle w:val="gnkrckgcgsb"/>
-                <w:rFonts w:ascii="Lucida Console" w:hAnsi="Lucida Console"/>
-                <w:color w:val="000000"/>
-                <w:bdr w:val="none" w:sz="0" w:space="0" w:color="auto" w:frame="1"/>
-              </w:rPr>
-              <w:t xml:space="preserve">1) root 9155 3658 M (0.3995631 0.6004369)  </w:t>
-            </w:r>
-          </w:p>
-          <w:p>
-            <w:pPr>
-              <w:pStyle w:val="HTMLPreformatted"/>
-              <w:shd w:val="clear" w:color="auto" w:fill="FFFFFF"/>
-              <w:wordWrap w:val="0"/>
-              <w:spacing w:line="225" w:lineRule="atLeast"/>
-              <w:jc w:val="both"/>
-              <w:rPr>
-                <w:rStyle w:val="gnkrckgcgsb"/>
-                <w:rFonts w:ascii="Lucida Console" w:hAnsi="Lucida Console"/>
-                <w:color w:val="000000"/>
-                <w:bdr w:val="none" w:sz="0" w:space="0" w:color="auto" w:frame="1"/>
-              </w:rPr>
-            </w:pPr>
-            <w:r>
-              <w:rPr>
-                <w:rStyle w:val="gnkrckgcgsb"/>
-                <w:rFonts w:ascii="Lucida Console" w:hAnsi="Lucida Console"/>
-                <w:color w:val="000000"/>
-                <w:bdr w:val="none" w:sz="0" w:space="0" w:color="auto" w:frame="1"/>
-              </w:rPr>
-              <w:t xml:space="preserve">  2) valence&gt;=0.5965 3474 1519 H (0.5627519 0.4372481)  </w:t>
-            </w:r>
-          </w:p>
-          <w:p>
-            <w:pPr>
-              <w:pStyle w:val="HTMLPreformatted"/>
-              <w:shd w:val="clear" w:color="auto" w:fill="FFFFFF"/>
-              <w:wordWrap w:val="0"/>
-              <w:spacing w:line="225" w:lineRule="atLeast"/>
-              <w:jc w:val="both"/>
-              <w:rPr>
-                <w:rStyle w:val="gnkrckgcgsb"/>
-                <w:rFonts w:ascii="Lucida Console" w:hAnsi="Lucida Console"/>
-                <w:color w:val="000000"/>
-                <w:bdr w:val="none" w:sz="0" w:space="0" w:color="auto" w:frame="1"/>
-              </w:rPr>
-            </w:pPr>
-            <w:r>
-              <w:rPr>
-                <w:rStyle w:val="gnkrckgcgsb"/>
-                <w:rFonts w:ascii="Lucida Console" w:hAnsi="Lucida Console"/>
-                <w:color w:val="000000"/>
-                <w:bdr w:val="none" w:sz="0" w:space="0" w:color="auto" w:frame="1"/>
-              </w:rPr>
-              <w:t xml:space="preserve">    4) tempo&lt; 128.0345 </w:t>
-            </w:r>
-            <w:proofErr w:type="gramStart"/>
-            <w:r>
-              <w:rPr>
-                <w:rStyle w:val="gnkrckgcgsb"/>
-                <w:rFonts w:ascii="Lucida Console" w:hAnsi="Lucida Console"/>
-                <w:color w:val="000000"/>
-                <w:bdr w:val="none" w:sz="0" w:space="0" w:color="auto" w:frame="1"/>
-              </w:rPr>
-              <w:t>2489  939</w:t>
-            </w:r>
-            <w:proofErr w:type="gramEnd"/>
-            <w:r>
-              <w:rPr>
-                <w:rStyle w:val="gnkrckgcgsb"/>
-                <w:rFonts w:ascii="Lucida Console" w:hAnsi="Lucida Console"/>
-                <w:color w:val="000000"/>
-                <w:bdr w:val="none" w:sz="0" w:space="0" w:color="auto" w:frame="1"/>
-              </w:rPr>
-              <w:t xml:space="preserve"> H (0.6227401 0.3772599)  </w:t>
-            </w:r>
-          </w:p>
-          <w:p>
-            <w:pPr>
-              <w:pStyle w:val="HTMLPreformatted"/>
-              <w:shd w:val="clear" w:color="auto" w:fill="FFFFFF"/>
-              <w:wordWrap w:val="0"/>
-              <w:spacing w:line="225" w:lineRule="atLeast"/>
-              <w:jc w:val="both"/>
-              <w:rPr>
-                <w:rStyle w:val="gnkrckgcgsb"/>
-                <w:rFonts w:ascii="Lucida Console" w:hAnsi="Lucida Console"/>
-                <w:color w:val="000000"/>
-                <w:bdr w:val="none" w:sz="0" w:space="0" w:color="auto" w:frame="1"/>
-              </w:rPr>
-            </w:pPr>
-            <w:r>
-              <w:rPr>
-                <w:rStyle w:val="gnkrckgcgsb"/>
-                <w:rFonts w:ascii="Lucida Console" w:hAnsi="Lucida Console"/>
-                <w:color w:val="000000"/>
-                <w:bdr w:val="none" w:sz="0" w:space="0" w:color="auto" w:frame="1"/>
-              </w:rPr>
-              <w:t xml:space="preserve">      8) tempo&gt;=89.9535 </w:t>
-            </w:r>
-            <w:proofErr w:type="gramStart"/>
-            <w:r>
-              <w:rPr>
-                <w:rStyle w:val="gnkrckgcgsb"/>
-                <w:rFonts w:ascii="Lucida Console" w:hAnsi="Lucida Console"/>
-                <w:color w:val="000000"/>
-                <w:bdr w:val="none" w:sz="0" w:space="0" w:color="auto" w:frame="1"/>
-              </w:rPr>
-              <w:t>2151  738</w:t>
-            </w:r>
-            <w:proofErr w:type="gramEnd"/>
-            <w:r>
-              <w:rPr>
-                <w:rStyle w:val="gnkrckgcgsb"/>
-                <w:rFonts w:ascii="Lucida Console" w:hAnsi="Lucida Console"/>
-                <w:color w:val="000000"/>
-                <w:bdr w:val="none" w:sz="0" w:space="0" w:color="auto" w:frame="1"/>
-              </w:rPr>
-              <w:t xml:space="preserve"> H (0.6569038 0.3430962) *</w:t>
-            </w:r>
-          </w:p>
-          <w:p>
-            <w:pPr>
-              <w:pStyle w:val="HTMLPreformatted"/>
-              <w:shd w:val="clear" w:color="auto" w:fill="FFFFFF"/>
-              <w:wordWrap w:val="0"/>
-              <w:spacing w:line="225" w:lineRule="atLeast"/>
-              <w:jc w:val="both"/>
-              <w:rPr>
-                <w:rStyle w:val="gnkrckgcgsb"/>
-                <w:rFonts w:ascii="Lucida Console" w:hAnsi="Lucida Console"/>
-                <w:color w:val="000000"/>
-                <w:bdr w:val="none" w:sz="0" w:space="0" w:color="auto" w:frame="1"/>
-              </w:rPr>
-            </w:pPr>
-            <w:r>
-              <w:rPr>
-                <w:rStyle w:val="gnkrckgcgsb"/>
-                <w:rFonts w:ascii="Lucida Console" w:hAnsi="Lucida Console"/>
-                <w:color w:val="000000"/>
-                <w:bdr w:val="none" w:sz="0" w:space="0" w:color="auto" w:frame="1"/>
-              </w:rPr>
-              <w:t xml:space="preserve">      9) tempo&lt; 89.9535 </w:t>
-            </w:r>
-            <w:proofErr w:type="gramStart"/>
-            <w:r>
-              <w:rPr>
-                <w:rStyle w:val="gnkrckgcgsb"/>
-                <w:rFonts w:ascii="Lucida Console" w:hAnsi="Lucida Console"/>
-                <w:color w:val="000000"/>
-                <w:bdr w:val="none" w:sz="0" w:space="0" w:color="auto" w:frame="1"/>
-              </w:rPr>
-              <w:t>338  137</w:t>
-            </w:r>
-            <w:proofErr w:type="gramEnd"/>
-            <w:r>
-              <w:rPr>
-                <w:rStyle w:val="gnkrckgcgsb"/>
-                <w:rFonts w:ascii="Lucida Console" w:hAnsi="Lucida Console"/>
-                <w:color w:val="000000"/>
-                <w:bdr w:val="none" w:sz="0" w:space="0" w:color="auto" w:frame="1"/>
-              </w:rPr>
-              <w:t xml:space="preserve"> M (0.4053254 0.5946746) *</w:t>
-            </w:r>
-          </w:p>
-          <w:p>
-            <w:pPr>
-              <w:pStyle w:val="HTMLPreformatted"/>
-              <w:shd w:val="clear" w:color="auto" w:fill="FFFFFF"/>
-              <w:wordWrap w:val="0"/>
-              <w:spacing w:line="225" w:lineRule="atLeast"/>
-              <w:jc w:val="both"/>
-              <w:rPr>
-                <w:rStyle w:val="gnkrckgcgsb"/>
-                <w:rFonts w:ascii="Lucida Console" w:hAnsi="Lucida Console"/>
-                <w:color w:val="000000"/>
-                <w:bdr w:val="none" w:sz="0" w:space="0" w:color="auto" w:frame="1"/>
-              </w:rPr>
-            </w:pPr>
-            <w:r>
-              <w:rPr>
-                <w:rStyle w:val="gnkrckgcgsb"/>
-                <w:rFonts w:ascii="Lucida Console" w:hAnsi="Lucida Console"/>
-                <w:color w:val="000000"/>
-                <w:bdr w:val="none" w:sz="0" w:space="0" w:color="auto" w:frame="1"/>
-              </w:rPr>
-              <w:t xml:space="preserve">    5) tempo&gt;=128.0345 </w:t>
-            </w:r>
-            <w:proofErr w:type="gramStart"/>
-            <w:r>
-              <w:rPr>
-                <w:rStyle w:val="gnkrckgcgsb"/>
-                <w:rFonts w:ascii="Lucida Console" w:hAnsi="Lucida Console"/>
-                <w:color w:val="000000"/>
-                <w:bdr w:val="none" w:sz="0" w:space="0" w:color="auto" w:frame="1"/>
-              </w:rPr>
-              <w:t>985  405</w:t>
-            </w:r>
-            <w:proofErr w:type="gramEnd"/>
-            <w:r>
-              <w:rPr>
-                <w:rStyle w:val="gnkrckgcgsb"/>
-                <w:rFonts w:ascii="Lucida Console" w:hAnsi="Lucida Console"/>
-                <w:color w:val="000000"/>
-                <w:bdr w:val="none" w:sz="0" w:space="0" w:color="auto" w:frame="1"/>
-              </w:rPr>
-              <w:t xml:space="preserve"> M (0.4111675 0.5888325) *</w:t>
-            </w:r>
-          </w:p>
-          <w:p>
-            <w:pPr>
-              <w:pStyle w:val="HTMLPreformatted"/>
-              <w:shd w:val="clear" w:color="auto" w:fill="FFFFFF"/>
-              <w:wordWrap w:val="0"/>
-              <w:spacing w:line="225" w:lineRule="atLeast"/>
-              <w:jc w:val="both"/>
-              <w:rPr>
-                <w:rStyle w:val="gnkrckgcgsb"/>
-                <w:rFonts w:ascii="Lucida Console" w:hAnsi="Lucida Console"/>
-                <w:color w:val="000000"/>
-                <w:bdr w:val="none" w:sz="0" w:space="0" w:color="auto" w:frame="1"/>
-              </w:rPr>
-            </w:pPr>
-            <w:r>
-              <w:rPr>
-                <w:rStyle w:val="gnkrckgcgsb"/>
-                <w:rFonts w:ascii="Lucida Console" w:hAnsi="Lucida Console"/>
-                <w:color w:val="000000"/>
-                <w:bdr w:val="none" w:sz="0" w:space="0" w:color="auto" w:frame="1"/>
-              </w:rPr>
-              <w:t xml:space="preserve">  3) valence&lt; 0.5965 5681 1703 M (0.2997712 0.7002288) *</w:t>
-            </w:r>
-          </w:p>
-          <w:p>
-            <w:pPr>
-              <w:pStyle w:val="HTMLPreformatted"/>
-              <w:shd w:val="clear" w:color="auto" w:fill="FFFFFF"/>
-              <w:wordWrap w:val="0"/>
-              <w:spacing w:line="225" w:lineRule="atLeast"/>
-              <w:jc w:val="both"/>
-              <w:rPr>
-                <w:rStyle w:val="gnkrckgcgsb"/>
-                <w:rFonts w:ascii="Lucida Console" w:hAnsi="Lucida Console"/>
-                <w:color w:val="000000"/>
-                <w:bdr w:val="none" w:sz="0" w:space="0" w:color="auto" w:frame="1"/>
-              </w:rPr>
-            </w:pPr>
+              <w:t>root 9167 1287 M (0.1403949 0.8596051) *</w:t>
+            </w:r>
           </w:p>
         </w:tc>
       </w:tr>
@@ -7945,553 +8225,6 @@
                 <w:color w:val="000000"/>
                 <w:bdr w:val="none" w:sz="0" w:space="0" w:color="auto" w:frame="1"/>
               </w:rPr>
-              <w:t>75</w:t>
-            </w:r>
-          </w:p>
-        </w:tc>
-      </w:tr>
-    </w:tbl>
-    <w:p>
-      <w:pPr>
-        <w:pStyle w:val="HTMLPreformatted"/>
-        <w:shd w:val="clear" w:color="auto" w:fill="FFFFFF"/>
-        <w:wordWrap w:val="0"/>
-        <w:spacing w:line="225" w:lineRule="atLeast"/>
-        <w:jc w:val="both"/>
-        <w:rPr>
-          <w:rStyle w:val="gnkrckgcgsb"/>
-          <w:rFonts w:ascii="Lucida Console" w:hAnsi="Lucida Console"/>
-          <w:color w:val="000000"/>
-          <w:bdr w:val="none" w:sz="0" w:space="0" w:color="auto" w:frame="1"/>
-        </w:rPr>
-      </w:pPr>
-    </w:p>
-    <w:tbl>
-      <w:tblPr>
-        <w:tblStyle w:val="TableGrid"/>
-        <w:tblW w:w="10525" w:type="dxa"/>
-        <w:tblLook w:val="04A0" w:firstRow="1" w:lastRow="0" w:firstColumn="1" w:lastColumn="0" w:noHBand="0" w:noVBand="1"/>
-      </w:tblPr>
-      <w:tblGrid>
-        <w:gridCol w:w="1615"/>
-        <w:gridCol w:w="8910"/>
-      </w:tblGrid>
-      <w:tr>
-        <w:trPr>
-          <w:trHeight w:val="890"/>
-        </w:trPr>
-        <w:tc>
-          <w:tcPr>
-            <w:tcW w:w="1615" w:type="dxa"/>
-          </w:tcPr>
-          <w:p>
-            <w:pPr>
-              <w:pStyle w:val="HTMLPreformatted"/>
-              <w:wordWrap w:val="0"/>
-              <w:spacing w:line="225" w:lineRule="atLeast"/>
-              <w:jc w:val="both"/>
-              <w:rPr>
-                <w:rStyle w:val="gnkrckgcgsb"/>
-                <w:rFonts w:ascii="Lucida Console" w:hAnsi="Lucida Console"/>
-                <w:color w:val="000000"/>
-                <w:bdr w:val="none" w:sz="0" w:space="0" w:color="auto" w:frame="1"/>
-              </w:rPr>
-            </w:pPr>
-            <w:r>
-              <w:rPr>
-                <w:rStyle w:val="gnkrckgcgsb"/>
-                <w:rFonts w:ascii="Lucida Console" w:hAnsi="Lucida Console"/>
-                <w:color w:val="000000"/>
-                <w:bdr w:val="none" w:sz="0" w:space="0" w:color="auto" w:frame="1"/>
-              </w:rPr>
-              <w:t>Model</w:t>
-            </w:r>
-          </w:p>
-        </w:tc>
-        <w:tc>
-          <w:tcPr>
-            <w:tcW w:w="8910" w:type="dxa"/>
-          </w:tcPr>
-          <w:p>
-            <w:pPr>
-              <w:pStyle w:val="HTMLPreformatted"/>
-              <w:shd w:val="clear" w:color="auto" w:fill="FFFFFF"/>
-              <w:wordWrap w:val="0"/>
-              <w:spacing w:line="225" w:lineRule="atLeast"/>
-              <w:jc w:val="both"/>
-              <w:rPr>
-                <w:rStyle w:val="gnkrckgcgsb"/>
-                <w:rFonts w:ascii="Lucida Console" w:hAnsi="Lucida Console"/>
-                <w:color w:val="000000"/>
-                <w:bdr w:val="none" w:sz="0" w:space="0" w:color="auto" w:frame="1"/>
-              </w:rPr>
-            </w:pPr>
-            <w:r>
-              <w:rPr>
-                <w:rStyle w:val="gnkrckgcgsb"/>
-                <w:rFonts w:ascii="Lucida Console" w:hAnsi="Lucida Console"/>
-                <w:color w:val="000000"/>
-                <w:bdr w:val="none" w:sz="0" w:space="0" w:color="auto" w:frame="1"/>
-              </w:rPr>
-              <w:t xml:space="preserve">dancebin ~  </w:t>
-            </w:r>
-          </w:p>
-          <w:p>
-            <w:pPr>
-              <w:pStyle w:val="HTMLPreformatted"/>
-              <w:shd w:val="clear" w:color="auto" w:fill="FFFFFF"/>
-              <w:wordWrap w:val="0"/>
-              <w:spacing w:line="225" w:lineRule="atLeast"/>
-              <w:jc w:val="both"/>
-              <w:rPr>
-                <w:rStyle w:val="gnkrckgcgsb"/>
-                <w:rFonts w:ascii="Lucida Console" w:hAnsi="Lucida Console"/>
-                <w:color w:val="000000"/>
-                <w:bdr w:val="none" w:sz="0" w:space="0" w:color="auto" w:frame="1"/>
-              </w:rPr>
-            </w:pPr>
-            <w:r>
-              <w:rPr>
-                <w:rStyle w:val="gnkrckgcgsb"/>
-                <w:rFonts w:ascii="Lucida Console" w:hAnsi="Lucida Console"/>
-                <w:color w:val="000000"/>
-                <w:bdr w:val="none" w:sz="0" w:space="0" w:color="auto" w:frame="1"/>
-              </w:rPr>
-              <w:t>energy +   valence + key + loudness + acousticness</w:t>
-            </w:r>
-            <w:r>
-              <w:rPr>
-                <w:rStyle w:val="gnkrckgcgsb"/>
-                <w:rFonts w:ascii="Lucida Console" w:hAnsi="Lucida Console"/>
-                <w:color w:val="000000"/>
-                <w:bdr w:val="none" w:sz="0" w:space="0" w:color="auto" w:frame="1"/>
-              </w:rPr>
-              <w:tab/>
-              <w:t>+ instrumentalness + liveness +</w:t>
-            </w:r>
-            <w:r>
-              <w:rPr>
-                <w:rStyle w:val="gnkrckgcgsb"/>
-                <w:rFonts w:ascii="Lucida Console" w:hAnsi="Lucida Console"/>
-                <w:color w:val="000000"/>
-                <w:bdr w:val="none" w:sz="0" w:space="0" w:color="auto" w:frame="1"/>
-              </w:rPr>
-              <w:tab/>
-              <w:t>tempo</w:t>
-            </w:r>
-          </w:p>
-        </w:tc>
-      </w:tr>
-      <w:tr>
-        <w:trPr>
-          <w:trHeight w:val="890"/>
-        </w:trPr>
-        <w:tc>
-          <w:tcPr>
-            <w:tcW w:w="1615" w:type="dxa"/>
-          </w:tcPr>
-          <w:p>
-            <w:pPr>
-              <w:pStyle w:val="HTMLPreformatted"/>
-              <w:wordWrap w:val="0"/>
-              <w:spacing w:line="225" w:lineRule="atLeast"/>
-              <w:jc w:val="both"/>
-              <w:rPr>
-                <w:rStyle w:val="gnkrckgcgsb"/>
-                <w:color w:val="000000"/>
-                <w:bdr w:val="none" w:sz="0" w:space="0" w:color="auto" w:frame="1"/>
-              </w:rPr>
-            </w:pPr>
-            <w:r>
-              <w:rPr>
-                <w:rStyle w:val="gnkrckgcgsb"/>
-                <w:rFonts w:ascii="Lucida Console" w:hAnsi="Lucida Console"/>
-                <w:color w:val="000000"/>
-                <w:bdr w:val="none" w:sz="0" w:space="0" w:color="auto" w:frame="1"/>
-              </w:rPr>
-              <w:t>C</w:t>
-            </w:r>
-            <w:r>
-              <w:rPr>
-                <w:rStyle w:val="gnkrckgcgsb"/>
-                <w:color w:val="000000"/>
-                <w:bdr w:val="none" w:sz="0" w:space="0" w:color="auto" w:frame="1"/>
-              </w:rPr>
-              <w:t xml:space="preserve">onfusion </w:t>
-            </w:r>
-          </w:p>
-          <w:p>
-            <w:pPr>
-              <w:pStyle w:val="HTMLPreformatted"/>
-              <w:wordWrap w:val="0"/>
-              <w:spacing w:line="225" w:lineRule="atLeast"/>
-              <w:jc w:val="both"/>
-              <w:rPr>
-                <w:rStyle w:val="gnkrckgcgsb"/>
-                <w:rFonts w:ascii="Lucida Console" w:hAnsi="Lucida Console"/>
-                <w:color w:val="000000"/>
-                <w:bdr w:val="none" w:sz="0" w:space="0" w:color="auto" w:frame="1"/>
-              </w:rPr>
-            </w:pPr>
-            <w:r>
-              <w:rPr>
-                <w:rStyle w:val="gnkrckgcgsb"/>
-                <w:color w:val="000000"/>
-                <w:bdr w:val="none" w:sz="0" w:space="0" w:color="auto" w:frame="1"/>
-              </w:rPr>
-              <w:t>Matrix</w:t>
-            </w:r>
-          </w:p>
-        </w:tc>
-        <w:tc>
-          <w:tcPr>
-            <w:tcW w:w="8910" w:type="dxa"/>
-          </w:tcPr>
-          <w:p>
-            <w:pPr>
-              <w:pStyle w:val="HTMLPreformatted"/>
-              <w:shd w:val="clear" w:color="auto" w:fill="FFFFFF"/>
-              <w:wordWrap w:val="0"/>
-              <w:spacing w:line="225" w:lineRule="atLeast"/>
-              <w:jc w:val="both"/>
-              <w:rPr>
-                <w:rStyle w:val="gnkrckgcgsb"/>
-                <w:rFonts w:ascii="Lucida Console" w:hAnsi="Lucida Console"/>
-                <w:color w:val="000000"/>
-                <w:bdr w:val="none" w:sz="0" w:space="0" w:color="auto" w:frame="1"/>
-              </w:rPr>
-            </w:pPr>
-            <w:proofErr w:type="gramStart"/>
-            <w:r>
-              <w:rPr>
-                <w:rStyle w:val="gnkrckgcgsb"/>
-                <w:rFonts w:ascii="Lucida Console" w:hAnsi="Lucida Console"/>
-                <w:color w:val="000000"/>
-                <w:bdr w:val="none" w:sz="0" w:space="0" w:color="auto" w:frame="1"/>
-              </w:rPr>
-              <w:t>tree.pred</w:t>
-            </w:r>
-            <w:proofErr w:type="gramEnd"/>
-            <w:r>
-              <w:rPr>
-                <w:rStyle w:val="gnkrckgcgsb"/>
-                <w:rFonts w:ascii="Lucida Console" w:hAnsi="Lucida Console"/>
-                <w:color w:val="000000"/>
-                <w:bdr w:val="none" w:sz="0" w:space="0" w:color="auto" w:frame="1"/>
-              </w:rPr>
-              <w:t xml:space="preserve">    H    M</w:t>
-            </w:r>
-          </w:p>
-          <w:p>
-            <w:pPr>
-              <w:pStyle w:val="HTMLPreformatted"/>
-              <w:shd w:val="clear" w:color="auto" w:fill="FFFFFF"/>
-              <w:wordWrap w:val="0"/>
-              <w:spacing w:line="225" w:lineRule="atLeast"/>
-              <w:jc w:val="both"/>
-              <w:rPr>
-                <w:rStyle w:val="gnkrckgcgsb"/>
-                <w:rFonts w:ascii="Lucida Console" w:hAnsi="Lucida Console"/>
-                <w:color w:val="000000"/>
-                <w:bdr w:val="none" w:sz="0" w:space="0" w:color="auto" w:frame="1"/>
-              </w:rPr>
-            </w:pPr>
-            <w:r>
-              <w:rPr>
-                <w:rStyle w:val="gnkrckgcgsb"/>
-                <w:rFonts w:ascii="Lucida Console" w:hAnsi="Lucida Console"/>
-                <w:color w:val="000000"/>
-                <w:bdr w:val="none" w:sz="0" w:space="0" w:color="auto" w:frame="1"/>
-              </w:rPr>
-              <w:t xml:space="preserve">        H    0    0</w:t>
-            </w:r>
-          </w:p>
-          <w:p>
-            <w:pPr>
-              <w:pStyle w:val="HTMLPreformatted"/>
-              <w:shd w:val="clear" w:color="auto" w:fill="FFFFFF"/>
-              <w:wordWrap w:val="0"/>
-              <w:spacing w:line="225" w:lineRule="atLeast"/>
-              <w:jc w:val="both"/>
-              <w:rPr>
-                <w:rStyle w:val="gnkrckgcgsb"/>
-                <w:rFonts w:ascii="Lucida Console" w:hAnsi="Lucida Console"/>
-                <w:color w:val="000000"/>
-                <w:bdr w:val="none" w:sz="0" w:space="0" w:color="auto" w:frame="1"/>
-              </w:rPr>
-            </w:pPr>
-            <w:r>
-              <w:rPr>
-                <w:rStyle w:val="gnkrckgcgsb"/>
-                <w:rFonts w:ascii="Lucida Console" w:hAnsi="Lucida Console"/>
-                <w:color w:val="000000"/>
-                <w:bdr w:val="none" w:sz="0" w:space="0" w:color="auto" w:frame="1"/>
-              </w:rPr>
-              <w:t xml:space="preserve">        </w:t>
-            </w:r>
-            <w:proofErr w:type="gramStart"/>
-            <w:r>
-              <w:rPr>
-                <w:rStyle w:val="gnkrckgcgsb"/>
-                <w:rFonts w:ascii="Lucida Console" w:hAnsi="Lucida Console"/>
-                <w:color w:val="000000"/>
-                <w:bdr w:val="none" w:sz="0" w:space="0" w:color="auto" w:frame="1"/>
-              </w:rPr>
-              <w:t>M  379</w:t>
-            </w:r>
-            <w:proofErr w:type="gramEnd"/>
-            <w:r>
-              <w:rPr>
-                <w:rStyle w:val="gnkrckgcgsb"/>
-                <w:rFonts w:ascii="Lucida Console" w:hAnsi="Lucida Console"/>
-                <w:color w:val="000000"/>
-                <w:bdr w:val="none" w:sz="0" w:space="0" w:color="auto" w:frame="1"/>
-              </w:rPr>
-              <w:t xml:space="preserve"> 2492</w:t>
-            </w:r>
-          </w:p>
-          <w:p>
-            <w:pPr>
-              <w:pStyle w:val="HTMLPreformatted"/>
-              <w:shd w:val="clear" w:color="auto" w:fill="FFFFFF"/>
-              <w:wordWrap w:val="0"/>
-              <w:spacing w:line="225" w:lineRule="atLeast"/>
-              <w:jc w:val="both"/>
-              <w:rPr>
-                <w:rStyle w:val="gnkrckgcgsb"/>
-                <w:rFonts w:ascii="Lucida Console" w:hAnsi="Lucida Console"/>
-                <w:color w:val="000000"/>
-                <w:bdr w:val="none" w:sz="0" w:space="0" w:color="auto" w:frame="1"/>
-              </w:rPr>
-            </w:pPr>
-          </w:p>
-        </w:tc>
-      </w:tr>
-      <w:tr>
-        <w:tc>
-          <w:tcPr>
-            <w:tcW w:w="1615" w:type="dxa"/>
-          </w:tcPr>
-          <w:p>
-            <w:pPr>
-              <w:pStyle w:val="HTMLPreformatted"/>
-              <w:wordWrap w:val="0"/>
-              <w:spacing w:line="225" w:lineRule="atLeast"/>
-              <w:jc w:val="both"/>
-              <w:rPr>
-                <w:rStyle w:val="gnkrckgcgsb"/>
-                <w:rFonts w:ascii="Lucida Console" w:hAnsi="Lucida Console"/>
-                <w:color w:val="000000"/>
-                <w:bdr w:val="none" w:sz="0" w:space="0" w:color="auto" w:frame="1"/>
-              </w:rPr>
-            </w:pPr>
-            <w:r>
-              <w:rPr>
-                <w:rStyle w:val="gnkrckgcgsb"/>
-                <w:rFonts w:ascii="Lucida Console" w:hAnsi="Lucida Console"/>
-                <w:color w:val="000000"/>
-                <w:bdr w:val="none" w:sz="0" w:space="0" w:color="auto" w:frame="1"/>
-              </w:rPr>
-              <w:t>A</w:t>
-            </w:r>
-            <w:r>
-              <w:rPr>
-                <w:rStyle w:val="gnkrckgcgsb"/>
-                <w:color w:val="000000"/>
-                <w:bdr w:val="none" w:sz="0" w:space="0" w:color="auto" w:frame="1"/>
-              </w:rPr>
-              <w:t>ccuracy %</w:t>
-            </w:r>
-          </w:p>
-        </w:tc>
-        <w:tc>
-          <w:tcPr>
-            <w:tcW w:w="8910" w:type="dxa"/>
-          </w:tcPr>
-          <w:p>
-            <w:pPr>
-              <w:pStyle w:val="HTMLPreformatted"/>
-              <w:shd w:val="clear" w:color="auto" w:fill="FFFFFF"/>
-              <w:wordWrap w:val="0"/>
-              <w:spacing w:line="225" w:lineRule="atLeast"/>
-              <w:jc w:val="both"/>
-              <w:rPr>
-                <w:rStyle w:val="gnkrckgcgsb"/>
-                <w:rFonts w:ascii="Lucida Console" w:hAnsi="Lucida Console"/>
-                <w:color w:val="000000"/>
-                <w:bdr w:val="none" w:sz="0" w:space="0" w:color="auto" w:frame="1"/>
-              </w:rPr>
-            </w:pPr>
-            <w:r>
-              <w:rPr>
-                <w:rStyle w:val="gnkrckgcgsb"/>
-                <w:rFonts w:ascii="Lucida Console" w:hAnsi="Lucida Console"/>
-                <w:color w:val="000000"/>
-                <w:bdr w:val="none" w:sz="0" w:space="0" w:color="auto" w:frame="1"/>
-              </w:rPr>
-              <w:t xml:space="preserve"> </w:t>
-            </w:r>
-            <w:r>
-              <w:rPr>
-                <w:rStyle w:val="gnkrckgcgsb"/>
-                <w:rFonts w:ascii="Lucida Console" w:hAnsi="Lucida Console"/>
-                <w:color w:val="000000"/>
-                <w:bdr w:val="none" w:sz="0" w:space="0" w:color="auto" w:frame="1"/>
-              </w:rPr>
-              <w:t>0.8679902</w:t>
-            </w:r>
-          </w:p>
-          <w:p>
-            <w:pPr>
-              <w:pStyle w:val="HTMLPreformatted"/>
-              <w:shd w:val="clear" w:color="auto" w:fill="FFFFFF"/>
-              <w:wordWrap w:val="0"/>
-              <w:spacing w:line="225" w:lineRule="atLeast"/>
-              <w:jc w:val="both"/>
-              <w:rPr>
-                <w:rStyle w:val="gnkrckgcgsb"/>
-                <w:rFonts w:ascii="Lucida Console" w:hAnsi="Lucida Console"/>
-                <w:color w:val="000000"/>
-                <w:bdr w:val="none" w:sz="0" w:space="0" w:color="auto" w:frame="1"/>
-              </w:rPr>
-            </w:pPr>
-          </w:p>
-        </w:tc>
-      </w:tr>
-      <w:tr>
-        <w:tc>
-          <w:tcPr>
-            <w:tcW w:w="1615" w:type="dxa"/>
-          </w:tcPr>
-          <w:p>
-            <w:pPr>
-              <w:pStyle w:val="HTMLPreformatted"/>
-              <w:wordWrap w:val="0"/>
-              <w:spacing w:line="225" w:lineRule="atLeast"/>
-              <w:jc w:val="both"/>
-              <w:rPr>
-                <w:rStyle w:val="gnkrckgcgsb"/>
-                <w:rFonts w:ascii="Lucida Console" w:hAnsi="Lucida Console"/>
-                <w:color w:val="000000"/>
-                <w:bdr w:val="none" w:sz="0" w:space="0" w:color="auto" w:frame="1"/>
-              </w:rPr>
-            </w:pPr>
-            <w:r>
-              <w:rPr>
-                <w:rStyle w:val="gnkrckgcgsb"/>
-                <w:rFonts w:ascii="Lucida Console" w:hAnsi="Lucida Console"/>
-                <w:color w:val="000000"/>
-                <w:bdr w:val="none" w:sz="0" w:space="0" w:color="auto" w:frame="1"/>
-              </w:rPr>
-              <w:t>Pruned Tree</w:t>
-            </w:r>
-          </w:p>
-        </w:tc>
-        <w:tc>
-          <w:tcPr>
-            <w:tcW w:w="8910" w:type="dxa"/>
-          </w:tcPr>
-          <w:p>
-            <w:pPr>
-              <w:pStyle w:val="HTMLPreformatted"/>
-              <w:wordWrap w:val="0"/>
-              <w:spacing w:line="225" w:lineRule="atLeast"/>
-              <w:jc w:val="both"/>
-              <w:rPr>
-                <w:rStyle w:val="gnkrckgcgsb"/>
-                <w:rFonts w:ascii="Lucida Console" w:hAnsi="Lucida Console"/>
-                <w:color w:val="000000"/>
-                <w:bdr w:val="none" w:sz="0" w:space="0" w:color="auto" w:frame="1"/>
-              </w:rPr>
-            </w:pPr>
-            <w:r>
-              <w:rPr>
-                <w:rStyle w:val="gnkrckgcgsb"/>
-                <w:rFonts w:ascii="Lucida Console" w:hAnsi="Lucida Console"/>
-                <w:color w:val="000000"/>
-                <w:bdr w:val="none" w:sz="0" w:space="0" w:color="auto" w:frame="1"/>
-              </w:rPr>
-              <w:t>root 9167 1287 M (0.1403949 0.8596051) *</w:t>
-            </w:r>
-          </w:p>
-        </w:tc>
-      </w:tr>
-      <w:tr>
-        <w:tc>
-          <w:tcPr>
-            <w:tcW w:w="1615" w:type="dxa"/>
-          </w:tcPr>
-          <w:p>
-            <w:pPr>
-              <w:pStyle w:val="HTMLPreformatted"/>
-              <w:wordWrap w:val="0"/>
-              <w:spacing w:line="225" w:lineRule="atLeast"/>
-              <w:jc w:val="both"/>
-              <w:rPr>
-                <w:rStyle w:val="gnkrckgcgsb"/>
-                <w:rFonts w:ascii="Lucida Console" w:hAnsi="Lucida Console"/>
-                <w:color w:val="000000"/>
-                <w:bdr w:val="none" w:sz="0" w:space="0" w:color="auto" w:frame="1"/>
-              </w:rPr>
-            </w:pPr>
-            <w:r>
-              <w:rPr>
-                <w:rStyle w:val="gnkrckgcgsb"/>
-                <w:rFonts w:ascii="Lucida Console" w:hAnsi="Lucida Console"/>
-                <w:color w:val="000000"/>
-                <w:bdr w:val="none" w:sz="0" w:space="0" w:color="auto" w:frame="1"/>
-              </w:rPr>
-              <w:t xml:space="preserve">Popular </w:t>
-            </w:r>
-          </w:p>
-          <w:p>
-            <w:pPr>
-              <w:pStyle w:val="HTMLPreformatted"/>
-              <w:wordWrap w:val="0"/>
-              <w:spacing w:line="225" w:lineRule="atLeast"/>
-              <w:jc w:val="both"/>
-              <w:rPr>
-                <w:rStyle w:val="gnkrckgcgsb"/>
-                <w:rFonts w:ascii="Lucida Console" w:hAnsi="Lucida Console"/>
-                <w:color w:val="000000"/>
-                <w:bdr w:val="none" w:sz="0" w:space="0" w:color="auto" w:frame="1"/>
-              </w:rPr>
-            </w:pPr>
-            <w:r>
-              <w:rPr>
-                <w:rStyle w:val="gnkrckgcgsb"/>
-                <w:rFonts w:ascii="Lucida Console" w:hAnsi="Lucida Console"/>
-                <w:color w:val="000000"/>
-                <w:bdr w:val="none" w:sz="0" w:space="0" w:color="auto" w:frame="1"/>
-              </w:rPr>
-              <w:t>cutoff %</w:t>
-            </w:r>
-          </w:p>
-        </w:tc>
-        <w:tc>
-          <w:tcPr>
-            <w:tcW w:w="8910" w:type="dxa"/>
-          </w:tcPr>
-          <w:p>
-            <w:pPr>
-              <w:pStyle w:val="HTMLPreformatted"/>
-              <w:wordWrap w:val="0"/>
-              <w:spacing w:line="225" w:lineRule="atLeast"/>
-              <w:jc w:val="both"/>
-              <w:rPr>
-                <w:rStyle w:val="gnkrckgcgsb"/>
-                <w:rFonts w:ascii="Lucida Console" w:hAnsi="Lucida Console"/>
-                <w:color w:val="000000"/>
-                <w:bdr w:val="none" w:sz="0" w:space="0" w:color="auto" w:frame="1"/>
-              </w:rPr>
-            </w:pPr>
-            <w:r>
-              <w:rPr>
-                <w:rStyle w:val="gnkrckgcgsb"/>
-                <w:rFonts w:ascii="Lucida Console" w:hAnsi="Lucida Console"/>
-                <w:color w:val="000000"/>
-                <w:bdr w:val="none" w:sz="0" w:space="0" w:color="auto" w:frame="1"/>
-              </w:rPr>
               <w:t>80</w:t>
             </w:r>
           </w:p>
@@ -8548,24 +8281,21 @@
       <w:r>
         <w:t xml:space="preserve">Two output graphs are shown below for the </w:t>
       </w:r>
-      <w:proofErr w:type="gramStart"/>
       <w:r>
         <w:rPr>
           <w:i/>
           <w:iCs/>
         </w:rPr>
-        <w:t>ctree(</w:t>
-      </w:r>
-      <w:proofErr w:type="gramEnd"/>
-      <w:r>
-        <w:rPr>
-          <w:i/>
-          <w:iCs/>
-        </w:rPr>
-        <w:t xml:space="preserve">) </w:t>
-      </w:r>
-      <w:r>
-        <w:t>analysis for “Danceability”.  The first is for a 75% cutoff for defining a highly danceable song and the second for a cutoff of 80%</w:t>
+        <w:t xml:space="preserve">ctree() </w:t>
+      </w:r>
+      <w:r>
+        <w:t xml:space="preserve">analysis </w:t>
+      </w:r>
+      <w:r>
+        <w:t>of</w:t>
+      </w:r>
+      <w:r>
+        <w:t xml:space="preserve"> “Danceability”.  The first is for a 75% cutoff for defining a highly danceable song and the second for a cutoff of 80%</w:t>
       </w:r>
       <w:r>
         <w:t xml:space="preserve">.  These plots are more powerful that those generated with </w:t>
@@ -9385,15 +9115,7 @@
         <w:jc w:val="both"/>
       </w:pPr>
       <w:r>
-        <w:t xml:space="preserve">The main thing to take away from the progression of the cluster plots is that the initial 2 cluster plot </w:t>
-      </w:r>
-      <w:proofErr w:type="gramStart"/>
-      <w:r>
-        <w:t>didn’t</w:t>
-      </w:r>
-      <w:proofErr w:type="gramEnd"/>
-      <w:r>
-        <w:t xml:space="preserve"> have an issue of overlap but was merely too large. Increasing the number of clusters divided the larger clusters into subclusters which means the clustering is more discerning. </w:t>
+        <w:t xml:space="preserve">The main thing to take away from the progression of the cluster plots is that the initial 2 cluster plot didn’t have an issue of overlap but was merely too large. Increasing the number of clusters divided the larger clusters into subclusters which means the clustering is more discerning. </w:t>
       </w:r>
     </w:p>
     <w:p>
@@ -9557,15 +9279,7 @@
           <w:sz w:val="24"/>
           <w:szCs w:val="24"/>
         </w:rPr>
-        <w:t xml:space="preserve">Interpretation wise, we can conclude that there is a vast majority of data within a broad range track popularity with less tracks above around 80% popularity and even less above around 85% popularity. In addition, as seen in the K-means clustering plots, Danceability </w:t>
-      </w:r>
-      <w:proofErr w:type="gramStart"/>
-      <w:r>
-        <w:rPr>
-          <w:sz w:val="24"/>
-          <w:szCs w:val="24"/>
-        </w:rPr>
-        <w:t>d</w:t>
+        <w:t>Interpretation wise, we can conclude that there is a vast majority of data within a broad range track popularity with less tracks above around 80% popularity and even less above around 85% popularity. In addition, as seen in the K-means clustering plots, Danceability d</w:t>
       </w:r>
       <w:r>
         <w:rPr>
@@ -9579,54 +9293,30 @@
           <w:sz w:val="24"/>
           <w:szCs w:val="24"/>
         </w:rPr>
-        <w:t>t</w:t>
-      </w:r>
-      <w:proofErr w:type="gramEnd"/>
-      <w:r>
-        <w:rPr>
-          <w:sz w:val="24"/>
-          <w:szCs w:val="24"/>
-        </w:rPr>
-        <w:t xml:space="preserve"> affect the clustering at all as all clusters within the plot have a broad range of danceability.</w:t>
-      </w:r>
-    </w:p>
-    <w:p>
-      <w:pPr>
-        <w:jc w:val="both"/>
-        <w:rPr>
-          <w:sz w:val="24"/>
-          <w:szCs w:val="24"/>
-        </w:rPr>
-      </w:pPr>
-      <w:r>
-        <w:rPr>
-          <w:sz w:val="24"/>
-          <w:szCs w:val="24"/>
-        </w:rPr>
-        <w:t xml:space="preserve">Seeing as danceability </w:t>
-      </w:r>
-      <w:proofErr w:type="gramStart"/>
-      <w:r>
-        <w:rPr>
-          <w:sz w:val="24"/>
-          <w:szCs w:val="24"/>
-        </w:rPr>
-        <w:t>d</w:t>
-      </w:r>
-      <w:r>
-        <w:rPr>
-          <w:sz w:val="24"/>
-          <w:szCs w:val="24"/>
-        </w:rPr>
-        <w:t>oesn’t</w:t>
-      </w:r>
-      <w:proofErr w:type="gramEnd"/>
-      <w:r>
-        <w:rPr>
-          <w:sz w:val="24"/>
-          <w:szCs w:val="24"/>
-        </w:rPr>
-        <w:t xml:space="preserve"> </w:t>
+        <w:t>t affect the clustering at all as all clusters within the plot have a broad range of danceability.</w:t>
+      </w:r>
+    </w:p>
+    <w:p>
+      <w:pPr>
+        <w:jc w:val="both"/>
+        <w:rPr>
+          <w:sz w:val="24"/>
+          <w:szCs w:val="24"/>
+        </w:rPr>
+      </w:pPr>
+      <w:r>
+        <w:rPr>
+          <w:sz w:val="24"/>
+          <w:szCs w:val="24"/>
+        </w:rPr>
+        <w:t>Seeing as danceability d</w:t>
+      </w:r>
+      <w:r>
+        <w:rPr>
+          <w:sz w:val="24"/>
+          <w:szCs w:val="24"/>
+        </w:rPr>
+        <w:t xml:space="preserve">oesn’t </w:t>
       </w:r>
       <w:r>
         <w:rPr>
@@ -10183,55 +9873,7 @@
           <w:sz w:val="24"/>
           <w:szCs w:val="24"/>
         </w:rPr>
-        <w:t xml:space="preserve">As seen in the K means clustering, the inverse issue of track popularity vs danceability came up. Now the major clustering factor is the duration in milliseconds rather than the track popularity </w:t>
-      </w:r>
-      <w:proofErr w:type="gramStart"/>
-      <w:r>
-        <w:rPr>
-          <w:sz w:val="24"/>
-          <w:szCs w:val="24"/>
-        </w:rPr>
-        <w:t>What’s</w:t>
-      </w:r>
-      <w:proofErr w:type="gramEnd"/>
-      <w:r>
-        <w:rPr>
-          <w:sz w:val="24"/>
-          <w:szCs w:val="24"/>
-        </w:rPr>
-        <w:t xml:space="preserve"> more curious is the DBscan plot; the plot like the popularity vs danceability plot has a large cluster taking up the majority of the plot. However, the ones that </w:t>
-      </w:r>
-      <w:proofErr w:type="gramStart"/>
-      <w:r>
-        <w:rPr>
-          <w:sz w:val="24"/>
-          <w:szCs w:val="24"/>
-        </w:rPr>
-        <w:t>don’t</w:t>
-      </w:r>
-      <w:proofErr w:type="gramEnd"/>
-      <w:r>
-        <w:rPr>
-          <w:sz w:val="24"/>
-          <w:szCs w:val="24"/>
-        </w:rPr>
-        <w:t xml:space="preserve"> fit within the major cluster aren’t arranged in a clean fashion like with the popularity vs danceability plot. In the previous DBScan plot, there were clean cut off points in popularity that determined the minor clusters. This </w:t>
-      </w:r>
-      <w:proofErr w:type="gramStart"/>
-      <w:r>
-        <w:rPr>
-          <w:sz w:val="24"/>
-          <w:szCs w:val="24"/>
-        </w:rPr>
-        <w:t>isn’t</w:t>
-      </w:r>
-      <w:proofErr w:type="gramEnd"/>
-      <w:r>
-        <w:rPr>
-          <w:sz w:val="24"/>
-          <w:szCs w:val="24"/>
-        </w:rPr>
-        <w:t xml:space="preserve"> the case with popularity vs duration. </w:t>
+        <w:t xml:space="preserve">As seen in the K means clustering, the inverse issue of track popularity vs danceability came up. Now the major clustering factor is the duration in milliseconds rather than the track popularity What’s more curious is the DBscan plot; the plot like the popularity vs danceability plot has a large cluster taking up the majority of the plot. However, the ones that don’t fit within the major cluster aren’t arranged in a clean fashion like with the popularity vs danceability plot. In the previous DBScan plot, there were clean cut off points in popularity that determined the minor clusters. This isn’t the case with popularity vs duration. </w:t>
       </w:r>
     </w:p>
     <w:p>
@@ -10281,23 +9923,7 @@
           <w:sz w:val="24"/>
           <w:szCs w:val="24"/>
         </w:rPr>
-        <w:t xml:space="preserve">Unfortunately, this was not a very interesting dataset with regards to the output of the decision tree algorithms. It did should the relative power of the </w:t>
-      </w:r>
-      <w:proofErr w:type="gramStart"/>
-      <w:r>
-        <w:rPr>
-          <w:sz w:val="24"/>
-          <w:szCs w:val="24"/>
-        </w:rPr>
-        <w:t>ctree(</w:t>
-      </w:r>
-      <w:proofErr w:type="gramEnd"/>
-      <w:r>
-        <w:rPr>
-          <w:sz w:val="24"/>
-          <w:szCs w:val="24"/>
-        </w:rPr>
-        <w:t xml:space="preserve">) function in R both for reducing bias as well as producing a more detailed tree for review.  </w:t>
+        <w:t xml:space="preserve">Unfortunately, this was not a very interesting dataset with regards to the output of the decision tree algorithms. It did should the relative power of the ctree() function in R both for reducing bias as well as producing a more detailed tree for review.  </w:t>
       </w:r>
     </w:p>
     <w:p>
@@ -10370,9 +9996,9 @@
         <w:br w:type="page"/>
       </w:r>
     </w:p>
-    <w:bookmarkStart w:id="19" w:name="_Toc38834557" w:displacedByCustomXml="next"/>
+    <w:bookmarkStart w:id="19" w:name="_Toc38642141" w:displacedByCustomXml="next"/>
     <w:bookmarkStart w:id="20" w:name="_Toc38642243" w:displacedByCustomXml="next"/>
-    <w:bookmarkStart w:id="21" w:name="_Toc38642141" w:displacedByCustomXml="next"/>
+    <w:bookmarkStart w:id="21" w:name="_Toc38834557" w:displacedByCustomXml="next"/>
     <w:sdt>
       <w:sdtPr>
         <w:rPr>
@@ -10562,22 +10188,14 @@
           <w:szCs w:val="24"/>
         </w:rPr>
       </w:pPr>
-      <w:hyperlink r:id="rId35" w:history="1">
+      <w:hyperlink r:id="rId35" w:anchor="regression-tree-boston-housing-data" w:history="1">
         <w:r>
           <w:rPr>
             <w:rStyle w:val="Hyperlink"/>
             <w:sz w:val="24"/>
             <w:szCs w:val="24"/>
           </w:rPr>
-          <w:t>file:///C:/Users/Ethan%20Hodys/Documents/MastersWork/DataMining/Data-Mining-R-</w:t>
-        </w:r>
-        <w:r>
-          <w:rPr>
-            <w:rStyle w:val="Hyperlink"/>
-            <w:sz w:val="24"/>
-            <w:szCs w:val="24"/>
-          </w:rPr>
-          <w:t>master/5.%20Tree%20models/5_Tree.html#regression-tree-boston-housing-data</w:t>
+          <w:t>file:///C:/Users/Ethan%20Hodys/Documents/MastersWork/DataMining/Data-Mining-R-master/5.%20Tree%20models/5_Tree.html#regression-tree-boston-housing-data</w:t>
         </w:r>
       </w:hyperlink>
     </w:p>
@@ -13181,7 +12799,7 @@
 </file>
 
 <file path=customXml/itemProps1.xml><?xml version="1.0" encoding="utf-8"?>
-<ds:datastoreItem xmlns:ds="http://schemas.openxmlformats.org/officeDocument/2006/customXml" ds:itemID="{CC1E7D41-D573-44C7-984B-FF716C71BAED}">
+<ds:datastoreItem xmlns:ds="http://schemas.openxmlformats.org/officeDocument/2006/customXml" ds:itemID="{348DB215-DBCB-4EB6-92CC-AA99A74D3ECC}">
   <ds:schemaRefs>
     <ds:schemaRef ds:uri="http://schemas.openxmlformats.org/officeDocument/2006/bibliography"/>
   </ds:schemaRefs>

</xml_diff>